<commit_message>
upload is now in AssetsContext
</commit_message>
<xml_diff>
--- a/Report/Report.docx
+++ b/Report/Report.docx
@@ -29,10 +29,7 @@
         <w:pStyle w:val="Title"/>
       </w:pPr>
       <w:r>
-        <w:t>SWEN325</w:t>
-      </w:r>
-      <w:r>
-        <w:t xml:space="preserve"> – </w:t>
+        <w:t xml:space="preserve">SWEN325 – </w:t>
       </w:r>
       <w:r>
         <w:t>Software Development for Mobile Platforms</w:t>
@@ -2608,6 +2605,31 @@
       </w:r>
     </w:p>
     <w:p>
+      <w:pPr>
+        <w:rPr>
+          <w:b/>
+          <w:bCs/>
+          <w:color w:val="FF0000"/>
+        </w:rPr>
+      </w:pPr>
+      <w:r>
+        <w:rPr>
+          <w:b/>
+          <w:bCs/>
+          <w:color w:val="FF0000"/>
+        </w:rPr>
+        <w:t>Description of the overall architecture of your application. 2 Pages of A4, Worth 10% out of 60%</w:t>
+      </w:r>
+    </w:p>
+    <w:p>
+      <w:pPr>
+        <w:pStyle w:val="Heading2"/>
+      </w:pPr>
+      <w:r>
+        <w:t>Overview</w:t>
+      </w:r>
+    </w:p>
+    <w:p>
       <w:r>
         <w:t xml:space="preserve">The general application architecture </w:t>
       </w:r>
@@ -2616,10 +2638,129 @@
       </w:r>
     </w:p>
     <w:p>
+      <w:pPr>
+        <w:pStyle w:val="Heading2"/>
+      </w:pPr>
       <w:r>
         <w:t>UI Components</w:t>
       </w:r>
     </w:p>
+    <w:p>
+      <w:pPr>
+        <w:pStyle w:val="Heading3"/>
+      </w:pPr>
+      <w:r>
+        <w:t>Containers</w:t>
+      </w:r>
+    </w:p>
+    <w:p>
+      <w:r>
+        <w:t>The containers sit within a single page, they are turned on and off based on the URL.</w:t>
+      </w:r>
+    </w:p>
+    <w:p>
+      <w:r>
+        <w:t>Containers displayed within the central page are</w:t>
+      </w:r>
+    </w:p>
+    <w:p>
+      <w:pPr>
+        <w:pStyle w:val="ListParagraph"/>
+        <w:numPr>
+          <w:ilvl w:val="0"/>
+          <w:numId w:val="4"/>
+        </w:numPr>
+      </w:pPr>
+      <w:r>
+        <w:t>Home</w:t>
+      </w:r>
+    </w:p>
+    <w:p>
+      <w:pPr>
+        <w:pStyle w:val="ListParagraph"/>
+        <w:numPr>
+          <w:ilvl w:val="0"/>
+          <w:numId w:val="3"/>
+        </w:numPr>
+      </w:pPr>
+      <w:proofErr w:type="spellStart"/>
+      <w:r>
+        <w:t>NewAsset</w:t>
+      </w:r>
+      <w:proofErr w:type="spellEnd"/>
+      <w:r>
+        <w:t xml:space="preserve"> (New Asset)</w:t>
+      </w:r>
+    </w:p>
+    <w:p>
+      <w:pPr>
+        <w:pStyle w:val="ListParagraph"/>
+        <w:numPr>
+          <w:ilvl w:val="0"/>
+          <w:numId w:val="3"/>
+        </w:numPr>
+      </w:pPr>
+      <w:proofErr w:type="spellStart"/>
+      <w:r>
+        <w:t>CurrentSession</w:t>
+      </w:r>
+      <w:proofErr w:type="spellEnd"/>
+      <w:r>
+        <w:t xml:space="preserve"> (Current Session)</w:t>
+      </w:r>
+    </w:p>
+    <w:p>
+      <w:pPr>
+        <w:pStyle w:val="ListParagraph"/>
+        <w:numPr>
+          <w:ilvl w:val="0"/>
+          <w:numId w:val="3"/>
+        </w:numPr>
+      </w:pPr>
+      <w:proofErr w:type="gramStart"/>
+      <w:r>
+        <w:t>Upload(</w:t>
+      </w:r>
+      <w:proofErr w:type="gramEnd"/>
+      <w:r>
+        <w:t>Upload to the Cloud)</w:t>
+      </w:r>
+    </w:p>
+    <w:p>
+      <w:pPr>
+        <w:pStyle w:val="ListParagraph"/>
+        <w:numPr>
+          <w:ilvl w:val="0"/>
+          <w:numId w:val="3"/>
+        </w:numPr>
+      </w:pPr>
+      <w:proofErr w:type="spellStart"/>
+      <w:proofErr w:type="gramStart"/>
+      <w:r>
+        <w:t>PreviousSessions</w:t>
+      </w:r>
+      <w:proofErr w:type="spellEnd"/>
+      <w:r>
+        <w:t>(</w:t>
+      </w:r>
+      <w:proofErr w:type="gramEnd"/>
+      <w:r>
+        <w:t>Previous Sessions)</w:t>
+      </w:r>
+    </w:p>
+    <w:p>
+      <w:pPr>
+        <w:pStyle w:val="ListParagraph"/>
+        <w:numPr>
+          <w:ilvl w:val="0"/>
+          <w:numId w:val="3"/>
+        </w:numPr>
+      </w:pPr>
+      <w:r>
+        <w:t>Settings (Settings)</w:t>
+      </w:r>
+    </w:p>
+    <w:p/>
     <w:p/>
     <w:sectPr>
       <w:pgSz w:w="11906" w:h="16838"/>
@@ -2634,6 +2775,119 @@
 <file path=word/numbering.xml><?xml version="1.0" encoding="utf-8"?>
 <w:numbering xmlns:wpc="http://schemas.microsoft.com/office/word/2010/wordprocessingCanvas" xmlns:cx="http://schemas.microsoft.com/office/drawing/2014/chartex" xmlns:cx1="http://schemas.microsoft.com/office/drawing/2015/9/8/chartex" xmlns:cx2="http://schemas.microsoft.com/office/drawing/2015/10/21/chartex" xmlns:cx3="http://schemas.microsoft.com/office/drawing/2016/5/9/chartex" xmlns:cx4="http://schemas.microsoft.com/office/drawing/2016/5/10/chartex" xmlns:cx5="http://schemas.microsoft.com/office/drawing/2016/5/11/chartex" xmlns:cx6="http://schemas.microsoft.com/office/drawing/2016/5/12/chartex" xmlns:cx7="http://schemas.microsoft.com/office/drawing/2016/5/13/chartex" xmlns:cx8="http://schemas.microsoft.com/office/drawing/2016/5/14/chartex" xmlns:mc="http://schemas.openxmlformats.org/markup-compatibility/2006" xmlns:aink="http://schemas.microsoft.com/office/drawing/2016/ink" xmlns:am3d="http://schemas.microsoft.com/office/drawing/2017/model3d" xmlns:o="urn:schemas-microsoft-com:office:office" xmlns:r="http://schemas.openxmlformats.org/officeDocument/2006/relationships" xmlns:m="http://schemas.openxmlformats.org/officeDocument/2006/math" xmlns:v="urn:schemas-microsoft-com:vml" xmlns:wp14="http://schemas.microsoft.com/office/word/2010/wordprocessingDrawing" xmlns:wp="http://schemas.openxmlformats.org/drawingml/2006/wordprocessingDrawing" xmlns:w10="urn:schemas-microsoft-com:office:word" xmlns:w="http://schemas.openxmlformats.org/wordprocessingml/2006/main" xmlns:w14="http://schemas.microsoft.com/office/word/2010/wordml" xmlns:w15="http://schemas.microsoft.com/office/word/2012/wordml" xmlns:w16cex="http://schemas.microsoft.com/office/word/2018/wordml/cex" xmlns:w16cid="http://schemas.microsoft.com/office/word/2016/wordml/cid" xmlns:w16="http://schemas.microsoft.com/office/word/2018/wordml" xmlns:w16se="http://schemas.microsoft.com/office/word/2015/wordml/symex" xmlns:wpg="http://schemas.microsoft.com/office/word/2010/wordprocessingGroup" xmlns:wpi="http://schemas.microsoft.com/office/word/2010/wordprocessingInk" xmlns:wne="http://schemas.microsoft.com/office/word/2006/wordml" xmlns:wps="http://schemas.microsoft.com/office/word/2010/wordprocessingShape" mc:Ignorable="w14 w15 w16se w16cid w16 w16cex wp14">
   <w:abstractNum w:abstractNumId="0" w15:restartNumberingAfterBreak="0">
+    <w:nsid w:val="2E3727FF"/>
+    <w:multiLevelType w:val="hybridMultilevel"/>
+    <w:tmpl w:val="33269D18"/>
+    <w:lvl w:ilvl="0" w:tplc="0C090001">
+      <w:start w:val="1"/>
+      <w:numFmt w:val="bullet"/>
+      <w:lvlText w:val=""/>
+      <w:lvlJc w:val="left"/>
+      <w:pPr>
+        <w:ind w:left="720" w:hanging="360"/>
+      </w:pPr>
+      <w:rPr>
+        <w:rFonts w:ascii="Symbol" w:hAnsi="Symbol" w:hint="default"/>
+      </w:rPr>
+    </w:lvl>
+    <w:lvl w:ilvl="1" w:tplc="0C090003" w:tentative="1">
+      <w:start w:val="1"/>
+      <w:numFmt w:val="bullet"/>
+      <w:lvlText w:val="o"/>
+      <w:lvlJc w:val="left"/>
+      <w:pPr>
+        <w:ind w:left="1440" w:hanging="360"/>
+      </w:pPr>
+      <w:rPr>
+        <w:rFonts w:ascii="Courier New" w:hAnsi="Courier New" w:cs="Courier New" w:hint="default"/>
+      </w:rPr>
+    </w:lvl>
+    <w:lvl w:ilvl="2" w:tplc="0C090005" w:tentative="1">
+      <w:start w:val="1"/>
+      <w:numFmt w:val="bullet"/>
+      <w:lvlText w:val=""/>
+      <w:lvlJc w:val="left"/>
+      <w:pPr>
+        <w:ind w:left="2160" w:hanging="360"/>
+      </w:pPr>
+      <w:rPr>
+        <w:rFonts w:ascii="Wingdings" w:hAnsi="Wingdings" w:hint="default"/>
+      </w:rPr>
+    </w:lvl>
+    <w:lvl w:ilvl="3" w:tplc="0C090001" w:tentative="1">
+      <w:start w:val="1"/>
+      <w:numFmt w:val="bullet"/>
+      <w:lvlText w:val=""/>
+      <w:lvlJc w:val="left"/>
+      <w:pPr>
+        <w:ind w:left="2880" w:hanging="360"/>
+      </w:pPr>
+      <w:rPr>
+        <w:rFonts w:ascii="Symbol" w:hAnsi="Symbol" w:hint="default"/>
+      </w:rPr>
+    </w:lvl>
+    <w:lvl w:ilvl="4" w:tplc="0C090003" w:tentative="1">
+      <w:start w:val="1"/>
+      <w:numFmt w:val="bullet"/>
+      <w:lvlText w:val="o"/>
+      <w:lvlJc w:val="left"/>
+      <w:pPr>
+        <w:ind w:left="3600" w:hanging="360"/>
+      </w:pPr>
+      <w:rPr>
+        <w:rFonts w:ascii="Courier New" w:hAnsi="Courier New" w:cs="Courier New" w:hint="default"/>
+      </w:rPr>
+    </w:lvl>
+    <w:lvl w:ilvl="5" w:tplc="0C090005" w:tentative="1">
+      <w:start w:val="1"/>
+      <w:numFmt w:val="bullet"/>
+      <w:lvlText w:val=""/>
+      <w:lvlJc w:val="left"/>
+      <w:pPr>
+        <w:ind w:left="4320" w:hanging="360"/>
+      </w:pPr>
+      <w:rPr>
+        <w:rFonts w:ascii="Wingdings" w:hAnsi="Wingdings" w:hint="default"/>
+      </w:rPr>
+    </w:lvl>
+    <w:lvl w:ilvl="6" w:tplc="0C090001" w:tentative="1">
+      <w:start w:val="1"/>
+      <w:numFmt w:val="bullet"/>
+      <w:lvlText w:val=""/>
+      <w:lvlJc w:val="left"/>
+      <w:pPr>
+        <w:ind w:left="5040" w:hanging="360"/>
+      </w:pPr>
+      <w:rPr>
+        <w:rFonts w:ascii="Symbol" w:hAnsi="Symbol" w:hint="default"/>
+      </w:rPr>
+    </w:lvl>
+    <w:lvl w:ilvl="7" w:tplc="0C090003" w:tentative="1">
+      <w:start w:val="1"/>
+      <w:numFmt w:val="bullet"/>
+      <w:lvlText w:val="o"/>
+      <w:lvlJc w:val="left"/>
+      <w:pPr>
+        <w:ind w:left="5760" w:hanging="360"/>
+      </w:pPr>
+      <w:rPr>
+        <w:rFonts w:ascii="Courier New" w:hAnsi="Courier New" w:cs="Courier New" w:hint="default"/>
+      </w:rPr>
+    </w:lvl>
+    <w:lvl w:ilvl="8" w:tplc="0C090005" w:tentative="1">
+      <w:start w:val="1"/>
+      <w:numFmt w:val="bullet"/>
+      <w:lvlText w:val=""/>
+      <w:lvlJc w:val="left"/>
+      <w:pPr>
+        <w:ind w:left="6480" w:hanging="360"/>
+      </w:pPr>
+      <w:rPr>
+        <w:rFonts w:ascii="Wingdings" w:hAnsi="Wingdings" w:hint="default"/>
+      </w:rPr>
+    </w:lvl>
+  </w:abstractNum>
+  <w:abstractNum w:abstractNumId="1" w15:restartNumberingAfterBreak="0">
     <w:nsid w:val="311103AB"/>
     <w:multiLevelType w:val="hybridMultilevel"/>
     <w:tmpl w:val="B1823E2C"/>
@@ -2719,7 +2973,7 @@
       </w:pPr>
     </w:lvl>
   </w:abstractNum>
-  <w:abstractNum w:abstractNumId="1" w15:restartNumberingAfterBreak="0">
+  <w:abstractNum w:abstractNumId="2" w15:restartNumberingAfterBreak="0">
     <w:nsid w:val="4824454E"/>
     <w:multiLevelType w:val="hybridMultilevel"/>
     <w:tmpl w:val="0158E178"/>
@@ -2832,11 +3086,130 @@
       </w:rPr>
     </w:lvl>
   </w:abstractNum>
+  <w:abstractNum w:abstractNumId="3" w15:restartNumberingAfterBreak="0">
+    <w:nsid w:val="74F9393C"/>
+    <w:multiLevelType w:val="hybridMultilevel"/>
+    <w:tmpl w:val="E038598C"/>
+    <w:lvl w:ilvl="0" w:tplc="0C090001">
+      <w:start w:val="1"/>
+      <w:numFmt w:val="bullet"/>
+      <w:lvlText w:val=""/>
+      <w:lvlJc w:val="left"/>
+      <w:pPr>
+        <w:ind w:left="720" w:hanging="360"/>
+      </w:pPr>
+      <w:rPr>
+        <w:rFonts w:ascii="Symbol" w:hAnsi="Symbol" w:hint="default"/>
+      </w:rPr>
+    </w:lvl>
+    <w:lvl w:ilvl="1" w:tplc="0C090003" w:tentative="1">
+      <w:start w:val="1"/>
+      <w:numFmt w:val="bullet"/>
+      <w:lvlText w:val="o"/>
+      <w:lvlJc w:val="left"/>
+      <w:pPr>
+        <w:ind w:left="1440" w:hanging="360"/>
+      </w:pPr>
+      <w:rPr>
+        <w:rFonts w:ascii="Courier New" w:hAnsi="Courier New" w:cs="Courier New" w:hint="default"/>
+      </w:rPr>
+    </w:lvl>
+    <w:lvl w:ilvl="2" w:tplc="0C090005" w:tentative="1">
+      <w:start w:val="1"/>
+      <w:numFmt w:val="bullet"/>
+      <w:lvlText w:val=""/>
+      <w:lvlJc w:val="left"/>
+      <w:pPr>
+        <w:ind w:left="2160" w:hanging="360"/>
+      </w:pPr>
+      <w:rPr>
+        <w:rFonts w:ascii="Wingdings" w:hAnsi="Wingdings" w:hint="default"/>
+      </w:rPr>
+    </w:lvl>
+    <w:lvl w:ilvl="3" w:tplc="0C090001" w:tentative="1">
+      <w:start w:val="1"/>
+      <w:numFmt w:val="bullet"/>
+      <w:lvlText w:val=""/>
+      <w:lvlJc w:val="left"/>
+      <w:pPr>
+        <w:ind w:left="2880" w:hanging="360"/>
+      </w:pPr>
+      <w:rPr>
+        <w:rFonts w:ascii="Symbol" w:hAnsi="Symbol" w:hint="default"/>
+      </w:rPr>
+    </w:lvl>
+    <w:lvl w:ilvl="4" w:tplc="0C090003" w:tentative="1">
+      <w:start w:val="1"/>
+      <w:numFmt w:val="bullet"/>
+      <w:lvlText w:val="o"/>
+      <w:lvlJc w:val="left"/>
+      <w:pPr>
+        <w:ind w:left="3600" w:hanging="360"/>
+      </w:pPr>
+      <w:rPr>
+        <w:rFonts w:ascii="Courier New" w:hAnsi="Courier New" w:cs="Courier New" w:hint="default"/>
+      </w:rPr>
+    </w:lvl>
+    <w:lvl w:ilvl="5" w:tplc="0C090005" w:tentative="1">
+      <w:start w:val="1"/>
+      <w:numFmt w:val="bullet"/>
+      <w:lvlText w:val=""/>
+      <w:lvlJc w:val="left"/>
+      <w:pPr>
+        <w:ind w:left="4320" w:hanging="360"/>
+      </w:pPr>
+      <w:rPr>
+        <w:rFonts w:ascii="Wingdings" w:hAnsi="Wingdings" w:hint="default"/>
+      </w:rPr>
+    </w:lvl>
+    <w:lvl w:ilvl="6" w:tplc="0C090001" w:tentative="1">
+      <w:start w:val="1"/>
+      <w:numFmt w:val="bullet"/>
+      <w:lvlText w:val=""/>
+      <w:lvlJc w:val="left"/>
+      <w:pPr>
+        <w:ind w:left="5040" w:hanging="360"/>
+      </w:pPr>
+      <w:rPr>
+        <w:rFonts w:ascii="Symbol" w:hAnsi="Symbol" w:hint="default"/>
+      </w:rPr>
+    </w:lvl>
+    <w:lvl w:ilvl="7" w:tplc="0C090003" w:tentative="1">
+      <w:start w:val="1"/>
+      <w:numFmt w:val="bullet"/>
+      <w:lvlText w:val="o"/>
+      <w:lvlJc w:val="left"/>
+      <w:pPr>
+        <w:ind w:left="5760" w:hanging="360"/>
+      </w:pPr>
+      <w:rPr>
+        <w:rFonts w:ascii="Courier New" w:hAnsi="Courier New" w:cs="Courier New" w:hint="default"/>
+      </w:rPr>
+    </w:lvl>
+    <w:lvl w:ilvl="8" w:tplc="0C090005" w:tentative="1">
+      <w:start w:val="1"/>
+      <w:numFmt w:val="bullet"/>
+      <w:lvlText w:val=""/>
+      <w:lvlJc w:val="left"/>
+      <w:pPr>
+        <w:ind w:left="6480" w:hanging="360"/>
+      </w:pPr>
+      <w:rPr>
+        <w:rFonts w:ascii="Wingdings" w:hAnsi="Wingdings" w:hint="default"/>
+      </w:rPr>
+    </w:lvl>
+  </w:abstractNum>
   <w:num w:numId="1">
-    <w:abstractNumId w:val="0"/>
+    <w:abstractNumId w:val="1"/>
   </w:num>
   <w:num w:numId="2">
-    <w:abstractNumId w:val="1"/>
+    <w:abstractNumId w:val="2"/>
+  </w:num>
+  <w:num w:numId="3">
+    <w:abstractNumId w:val="3"/>
+  </w:num>
+  <w:num w:numId="4">
+    <w:abstractNumId w:val="0"/>
   </w:num>
 </w:numbering>
 </file>

</xml_diff>

<commit_message>
Clean up of code and adding some more comments
Clean up of code and adding some more comments
</commit_message>
<xml_diff>
--- a/Report/Report.docx
+++ b/Report/Report.docx
@@ -2550,6 +2550,9 @@
       </w:r>
       <w:r>
         <w:t xml:space="preserve"> – TO DO</w:t>
+      </w:r>
+      <w:r>
+        <w:t xml:space="preserve"> (2 pages)</w:t>
       </w:r>
     </w:p>
     <w:p>
@@ -2609,6 +2612,51 @@
     </w:p>
     <w:p>
       <w:r>
+        <w:rPr>
+          <w:rFonts w:ascii="Helvetica" w:hAnsi="Helvetica" w:cs="Helvetica"/>
+          <w:color w:val="FF0000"/>
+          <w:shd w:val="clear" w:color="auto" w:fill="FFFFFF"/>
+        </w:rPr>
+        <w:t>For Architecture, you </w:t>
+      </w:r>
+      <w:r>
+        <w:rPr>
+          <w:rStyle w:val="Strong"/>
+          <w:rFonts w:ascii="Helvetica" w:hAnsi="Helvetica" w:cs="Helvetica"/>
+          <w:color w:val="FF0000"/>
+          <w:shd w:val="clear" w:color="auto" w:fill="FFFFFF"/>
+        </w:rPr>
+        <w:t>need to</w:t>
+      </w:r>
+      <w:r>
+        <w:rPr>
+          <w:rFonts w:ascii="Helvetica" w:hAnsi="Helvetica" w:cs="Helvetica"/>
+          <w:color w:val="FF0000"/>
+          <w:shd w:val="clear" w:color="auto" w:fill="FFFFFF"/>
+        </w:rPr>
+        <w:t> describe how your code is structured into layers and refer to the book we discussed in the lectures as well as provide relevant diagrams and descriptions of how and why your code design fulfils the architecture you described. You </w:t>
+      </w:r>
+      <w:r>
+        <w:rPr>
+          <w:rStyle w:val="Strong"/>
+          <w:rFonts w:ascii="Helvetica" w:hAnsi="Helvetica" w:cs="Helvetica"/>
+          <w:color w:val="FF0000"/>
+          <w:shd w:val="clear" w:color="auto" w:fill="FFFFFF"/>
+        </w:rPr>
+        <w:t>have to</w:t>
+      </w:r>
+      <w:r>
+        <w:rPr>
+          <w:rFonts w:ascii="Helvetica" w:hAnsi="Helvetica" w:cs="Helvetica"/>
+          <w:color w:val="FF0000"/>
+          <w:shd w:val="clear" w:color="auto" w:fill="FFFFFF"/>
+        </w:rPr>
+        <w:t> show significant insight to get A grade for this part.</w:t>
+      </w:r>
+    </w:p>
+    <w:p/>
+    <w:p>
+      <w:r>
         <w:t xml:space="preserve">The general application architecture </w:t>
       </w:r>
       <w:r>
@@ -2622,34 +2670,1432 @@
       </w:r>
     </w:p>
     <w:p>
+      <w:r>
+        <w:br w:type="page"/>
+      </w:r>
+    </w:p>
+    <w:p>
       <w:pPr>
         <w:pStyle w:val="Heading2"/>
       </w:pPr>
       <w:r>
+        <w:lastRenderedPageBreak/>
         <w:t>Source code organisation</w:t>
       </w:r>
     </w:p>
     <w:p>
       <w:pPr>
+        <w:rPr>
+          <w:rFonts w:ascii="Consolas" w:hAnsi="Consolas"/>
+          <w:sz w:val="16"/>
+          <w:szCs w:val="16"/>
+        </w:rPr>
+      </w:pPr>
+    </w:p>
+    <w:p>
+      <w:pPr>
+        <w:pStyle w:val="Code"/>
+        <w:rPr>
+          <w:sz w:val="16"/>
+          <w:szCs w:val="16"/>
+        </w:rPr>
+      </w:pPr>
+      <w:proofErr w:type="spellStart"/>
+      <w:r>
+        <w:rPr>
+          <w:sz w:val="16"/>
+          <w:szCs w:val="16"/>
+        </w:rPr>
+        <w:t>src</w:t>
+      </w:r>
+      <w:proofErr w:type="spellEnd"/>
+    </w:p>
+    <w:p>
+      <w:pPr>
+        <w:pStyle w:val="Code"/>
+        <w:rPr>
+          <w:sz w:val="16"/>
+          <w:szCs w:val="16"/>
+        </w:rPr>
+      </w:pPr>
+      <w:r>
+        <w:rPr>
+          <w:sz w:val="16"/>
+          <w:szCs w:val="16"/>
+        </w:rPr>
+        <w:t xml:space="preserve">│   </w:t>
+      </w:r>
+      <w:proofErr w:type="spellStart"/>
+      <w:r>
+        <w:rPr>
+          <w:sz w:val="16"/>
+          <w:szCs w:val="16"/>
+        </w:rPr>
+        <w:t>App.tsx</w:t>
+      </w:r>
+      <w:proofErr w:type="spellEnd"/>
+    </w:p>
+    <w:p>
+      <w:pPr>
+        <w:pStyle w:val="Code"/>
+        <w:rPr>
+          <w:sz w:val="16"/>
+          <w:szCs w:val="16"/>
+        </w:rPr>
+      </w:pPr>
+      <w:r>
+        <w:rPr>
+          <w:sz w:val="16"/>
+          <w:szCs w:val="16"/>
+        </w:rPr>
+        <w:t xml:space="preserve">│   </w:t>
+      </w:r>
+      <w:proofErr w:type="spellStart"/>
+      <w:r>
+        <w:rPr>
+          <w:sz w:val="16"/>
+          <w:szCs w:val="16"/>
+        </w:rPr>
+        <w:t>index.tsx</w:t>
+      </w:r>
+      <w:proofErr w:type="spellEnd"/>
+    </w:p>
+    <w:p>
+      <w:pPr>
+        <w:pStyle w:val="Code"/>
+        <w:rPr>
+          <w:sz w:val="16"/>
+          <w:szCs w:val="16"/>
+        </w:rPr>
+      </w:pPr>
+      <w:r>
+        <w:rPr>
+          <w:sz w:val="16"/>
+          <w:szCs w:val="16"/>
+        </w:rPr>
+        <w:t xml:space="preserve">│   </w:t>
+      </w:r>
+    </w:p>
+    <w:p>
+      <w:pPr>
+        <w:pStyle w:val="Code"/>
+        <w:rPr>
+          <w:sz w:val="16"/>
+          <w:szCs w:val="16"/>
+        </w:rPr>
+      </w:pPr>
+      <w:r>
+        <w:rPr>
+          <w:sz w:val="16"/>
+          <w:szCs w:val="16"/>
+        </w:rPr>
+        <w:t>├───components</w:t>
+      </w:r>
+    </w:p>
+    <w:p>
+      <w:pPr>
+        <w:pStyle w:val="Code"/>
+        <w:rPr>
+          <w:sz w:val="16"/>
+          <w:szCs w:val="16"/>
+        </w:rPr>
+      </w:pPr>
+      <w:r>
+        <w:rPr>
+          <w:sz w:val="16"/>
+          <w:szCs w:val="16"/>
+        </w:rPr>
+        <w:t>│   │   Default.css</w:t>
+      </w:r>
+    </w:p>
+    <w:p>
+      <w:pPr>
+        <w:pStyle w:val="Code"/>
+        <w:rPr>
+          <w:sz w:val="16"/>
+          <w:szCs w:val="16"/>
+        </w:rPr>
+      </w:pPr>
+      <w:r>
+        <w:rPr>
+          <w:sz w:val="16"/>
+          <w:szCs w:val="16"/>
+        </w:rPr>
+        <w:t>│   │   ExploreContainer.css</w:t>
+      </w:r>
+    </w:p>
+    <w:p>
+      <w:pPr>
+        <w:pStyle w:val="Code"/>
+        <w:rPr>
+          <w:sz w:val="16"/>
+          <w:szCs w:val="16"/>
+        </w:rPr>
+      </w:pPr>
+      <w:r>
+        <w:rPr>
+          <w:sz w:val="16"/>
+          <w:szCs w:val="16"/>
+        </w:rPr>
+        <w:t xml:space="preserve">│   │   </w:t>
+      </w:r>
+      <w:proofErr w:type="spellStart"/>
+      <w:r>
+        <w:rPr>
+          <w:sz w:val="16"/>
+          <w:szCs w:val="16"/>
+        </w:rPr>
+        <w:t>ExploreContainer.tsx</w:t>
+      </w:r>
+      <w:proofErr w:type="spellEnd"/>
+    </w:p>
+    <w:p>
+      <w:pPr>
+        <w:pStyle w:val="Code"/>
+        <w:rPr>
+          <w:sz w:val="16"/>
+          <w:szCs w:val="16"/>
+        </w:rPr>
+      </w:pPr>
+      <w:r>
+        <w:rPr>
+          <w:sz w:val="16"/>
+          <w:szCs w:val="16"/>
+        </w:rPr>
+        <w:t>│   │</w:t>
+      </w:r>
+    </w:p>
+    <w:p>
+      <w:pPr>
+        <w:pStyle w:val="Code"/>
+        <w:rPr>
+          <w:sz w:val="16"/>
+          <w:szCs w:val="16"/>
+        </w:rPr>
+      </w:pPr>
+      <w:r>
+        <w:rPr>
+          <w:sz w:val="16"/>
+          <w:szCs w:val="16"/>
+        </w:rPr>
+        <w:t>│   ├───</w:t>
+      </w:r>
+      <w:proofErr w:type="spellStart"/>
+      <w:r>
+        <w:rPr>
+          <w:sz w:val="16"/>
+          <w:szCs w:val="16"/>
+        </w:rPr>
+        <w:t>assetListItem</w:t>
+      </w:r>
+      <w:proofErr w:type="spellEnd"/>
+    </w:p>
+    <w:p>
+      <w:pPr>
+        <w:pStyle w:val="Code"/>
+        <w:rPr>
+          <w:sz w:val="16"/>
+          <w:szCs w:val="16"/>
+        </w:rPr>
+      </w:pPr>
+      <w:r>
+        <w:rPr>
+          <w:sz w:val="16"/>
+          <w:szCs w:val="16"/>
+        </w:rPr>
+        <w:t xml:space="preserve">│   │       </w:t>
+      </w:r>
+      <w:proofErr w:type="spellStart"/>
+      <w:r>
+        <w:rPr>
+          <w:sz w:val="16"/>
+          <w:szCs w:val="16"/>
+        </w:rPr>
+        <w:t>AssetListItem.tsx</w:t>
+      </w:r>
+      <w:proofErr w:type="spellEnd"/>
+    </w:p>
+    <w:p>
+      <w:pPr>
+        <w:pStyle w:val="Code"/>
+        <w:rPr>
+          <w:sz w:val="16"/>
+          <w:szCs w:val="16"/>
+        </w:rPr>
+      </w:pPr>
+      <w:r>
+        <w:rPr>
+          <w:sz w:val="16"/>
+          <w:szCs w:val="16"/>
+        </w:rPr>
+        <w:t>│   │</w:t>
+      </w:r>
+    </w:p>
+    <w:p>
+      <w:pPr>
+        <w:pStyle w:val="Code"/>
+        <w:rPr>
+          <w:sz w:val="16"/>
+          <w:szCs w:val="16"/>
+        </w:rPr>
+      </w:pPr>
+      <w:r>
+        <w:rPr>
+          <w:sz w:val="16"/>
+          <w:szCs w:val="16"/>
+        </w:rPr>
+        <w:t>│   ├───</w:t>
+      </w:r>
+      <w:proofErr w:type="spellStart"/>
+      <w:r>
+        <w:rPr>
+          <w:sz w:val="16"/>
+          <w:szCs w:val="16"/>
+        </w:rPr>
+        <w:t>currentSession</w:t>
+      </w:r>
+      <w:proofErr w:type="spellEnd"/>
+    </w:p>
+    <w:p>
+      <w:pPr>
+        <w:pStyle w:val="Code"/>
+        <w:rPr>
+          <w:sz w:val="16"/>
+          <w:szCs w:val="16"/>
+        </w:rPr>
+      </w:pPr>
+      <w:r>
+        <w:rPr>
+          <w:sz w:val="16"/>
+          <w:szCs w:val="16"/>
+        </w:rPr>
+        <w:t xml:space="preserve">│   │       </w:t>
+      </w:r>
+      <w:proofErr w:type="spellStart"/>
+      <w:r>
+        <w:rPr>
+          <w:sz w:val="16"/>
+          <w:szCs w:val="16"/>
+        </w:rPr>
+        <w:t>CurrentSessionContainer.tsx</w:t>
+      </w:r>
+      <w:proofErr w:type="spellEnd"/>
+    </w:p>
+    <w:p>
+      <w:pPr>
+        <w:pStyle w:val="Code"/>
+        <w:rPr>
+          <w:sz w:val="16"/>
+          <w:szCs w:val="16"/>
+        </w:rPr>
+      </w:pPr>
+      <w:r>
+        <w:rPr>
+          <w:sz w:val="16"/>
+          <w:szCs w:val="16"/>
+        </w:rPr>
+        <w:t>│   │</w:t>
+      </w:r>
+    </w:p>
+    <w:p>
+      <w:pPr>
+        <w:pStyle w:val="Code"/>
+        <w:rPr>
+          <w:sz w:val="16"/>
+          <w:szCs w:val="16"/>
+        </w:rPr>
+      </w:pPr>
+      <w:r>
+        <w:rPr>
+          <w:sz w:val="16"/>
+          <w:szCs w:val="16"/>
+        </w:rPr>
+        <w:t>│   ├───home</w:t>
+      </w:r>
+    </w:p>
+    <w:p>
+      <w:pPr>
+        <w:pStyle w:val="Code"/>
+        <w:rPr>
+          <w:sz w:val="16"/>
+          <w:szCs w:val="16"/>
+        </w:rPr>
+      </w:pPr>
+      <w:r>
+        <w:rPr>
+          <w:sz w:val="16"/>
+          <w:szCs w:val="16"/>
+        </w:rPr>
+        <w:t xml:space="preserve">│   │       </w:t>
+      </w:r>
+      <w:proofErr w:type="spellStart"/>
+      <w:r>
+        <w:rPr>
+          <w:sz w:val="16"/>
+          <w:szCs w:val="16"/>
+        </w:rPr>
+        <w:t>HomeContainer.tsx</w:t>
+      </w:r>
+      <w:proofErr w:type="spellEnd"/>
+    </w:p>
+    <w:p>
+      <w:pPr>
+        <w:pStyle w:val="Code"/>
+        <w:rPr>
+          <w:sz w:val="16"/>
+          <w:szCs w:val="16"/>
+        </w:rPr>
+      </w:pPr>
+      <w:r>
+        <w:rPr>
+          <w:sz w:val="16"/>
+          <w:szCs w:val="16"/>
+        </w:rPr>
+        <w:t xml:space="preserve">│   │       </w:t>
+      </w:r>
+      <w:proofErr w:type="spellStart"/>
+      <w:r>
+        <w:rPr>
+          <w:sz w:val="16"/>
+          <w:szCs w:val="16"/>
+        </w:rPr>
+        <w:t>IntroductionContainer.tsx</w:t>
+      </w:r>
+      <w:proofErr w:type="spellEnd"/>
+    </w:p>
+    <w:p>
+      <w:pPr>
+        <w:pStyle w:val="Code"/>
+        <w:rPr>
+          <w:sz w:val="16"/>
+          <w:szCs w:val="16"/>
+        </w:rPr>
+      </w:pPr>
+      <w:r>
+        <w:rPr>
+          <w:sz w:val="16"/>
+          <w:szCs w:val="16"/>
+        </w:rPr>
+        <w:t>│   │</w:t>
+      </w:r>
+    </w:p>
+    <w:p>
+      <w:pPr>
+        <w:pStyle w:val="Code"/>
+        <w:rPr>
+          <w:sz w:val="16"/>
+          <w:szCs w:val="16"/>
+        </w:rPr>
+      </w:pPr>
+      <w:r>
+        <w:rPr>
+          <w:sz w:val="16"/>
+          <w:szCs w:val="16"/>
+        </w:rPr>
+        <w:t>│   ├───map</w:t>
+      </w:r>
+    </w:p>
+    <w:p>
+      <w:pPr>
+        <w:pStyle w:val="Code"/>
+        <w:rPr>
+          <w:sz w:val="16"/>
+          <w:szCs w:val="16"/>
+        </w:rPr>
+      </w:pPr>
+      <w:r>
+        <w:rPr>
+          <w:sz w:val="16"/>
+          <w:szCs w:val="16"/>
+        </w:rPr>
+        <w:t>│   │       map.css</w:t>
+      </w:r>
+    </w:p>
+    <w:p>
+      <w:pPr>
+        <w:pStyle w:val="Code"/>
+        <w:rPr>
+          <w:sz w:val="16"/>
+          <w:szCs w:val="16"/>
+        </w:rPr>
+      </w:pPr>
+      <w:r>
+        <w:rPr>
+          <w:sz w:val="16"/>
+          <w:szCs w:val="16"/>
+        </w:rPr>
+        <w:t xml:space="preserve">│   │       </w:t>
+      </w:r>
+      <w:proofErr w:type="spellStart"/>
+      <w:r>
+        <w:rPr>
+          <w:sz w:val="16"/>
+          <w:szCs w:val="16"/>
+        </w:rPr>
+        <w:t>Map.jsx</w:t>
+      </w:r>
+      <w:proofErr w:type="spellEnd"/>
+    </w:p>
+    <w:p>
+      <w:pPr>
+        <w:pStyle w:val="Code"/>
+        <w:rPr>
+          <w:sz w:val="16"/>
+          <w:szCs w:val="16"/>
+        </w:rPr>
+      </w:pPr>
+      <w:r>
+        <w:rPr>
+          <w:sz w:val="16"/>
+          <w:szCs w:val="16"/>
+        </w:rPr>
+        <w:t>│   │</w:t>
+      </w:r>
+    </w:p>
+    <w:p>
+      <w:pPr>
+        <w:pStyle w:val="Code"/>
+        <w:rPr>
+          <w:sz w:val="16"/>
+          <w:szCs w:val="16"/>
+        </w:rPr>
+      </w:pPr>
+      <w:r>
+        <w:rPr>
+          <w:sz w:val="16"/>
+          <w:szCs w:val="16"/>
+        </w:rPr>
+        <w:t>│   ├───menu</w:t>
+      </w:r>
+    </w:p>
+    <w:p>
+      <w:pPr>
+        <w:pStyle w:val="Code"/>
+        <w:rPr>
+          <w:sz w:val="16"/>
+          <w:szCs w:val="16"/>
+        </w:rPr>
+      </w:pPr>
+      <w:r>
+        <w:rPr>
+          <w:sz w:val="16"/>
+          <w:szCs w:val="16"/>
+        </w:rPr>
+        <w:t>│   │       Menu.css</w:t>
+      </w:r>
+    </w:p>
+    <w:p>
+      <w:pPr>
+        <w:pStyle w:val="Code"/>
+        <w:rPr>
+          <w:sz w:val="16"/>
+          <w:szCs w:val="16"/>
+        </w:rPr>
+      </w:pPr>
+      <w:r>
+        <w:rPr>
+          <w:sz w:val="16"/>
+          <w:szCs w:val="16"/>
+        </w:rPr>
+        <w:t xml:space="preserve">│   │       </w:t>
+      </w:r>
+      <w:proofErr w:type="spellStart"/>
+      <w:r>
+        <w:rPr>
+          <w:sz w:val="16"/>
+          <w:szCs w:val="16"/>
+        </w:rPr>
+        <w:t>Menu.tsx</w:t>
+      </w:r>
+      <w:proofErr w:type="spellEnd"/>
+    </w:p>
+    <w:p>
+      <w:pPr>
+        <w:pStyle w:val="Code"/>
+        <w:rPr>
+          <w:sz w:val="16"/>
+          <w:szCs w:val="16"/>
+        </w:rPr>
+      </w:pPr>
+      <w:r>
+        <w:rPr>
+          <w:sz w:val="16"/>
+          <w:szCs w:val="16"/>
+        </w:rPr>
+        <w:t>│   │</w:t>
+      </w:r>
+    </w:p>
+    <w:p>
+      <w:pPr>
+        <w:pStyle w:val="Code"/>
+        <w:rPr>
+          <w:sz w:val="16"/>
+          <w:szCs w:val="16"/>
+        </w:rPr>
+      </w:pPr>
+      <w:r>
+        <w:rPr>
+          <w:sz w:val="16"/>
+          <w:szCs w:val="16"/>
+        </w:rPr>
+        <w:t>│   ├───</w:t>
+      </w:r>
+      <w:proofErr w:type="spellStart"/>
+      <w:r>
+        <w:rPr>
+          <w:sz w:val="16"/>
+          <w:szCs w:val="16"/>
+        </w:rPr>
+        <w:t>newAsset</w:t>
+      </w:r>
+      <w:proofErr w:type="spellEnd"/>
+    </w:p>
+    <w:p>
+      <w:pPr>
+        <w:pStyle w:val="Code"/>
+        <w:rPr>
+          <w:sz w:val="16"/>
+          <w:szCs w:val="16"/>
+        </w:rPr>
+      </w:pPr>
+      <w:r>
+        <w:rPr>
+          <w:sz w:val="16"/>
+          <w:szCs w:val="16"/>
+        </w:rPr>
+        <w:t xml:space="preserve">│   │       </w:t>
+      </w:r>
+      <w:proofErr w:type="spellStart"/>
+      <w:r>
+        <w:rPr>
+          <w:sz w:val="16"/>
+          <w:szCs w:val="16"/>
+        </w:rPr>
+        <w:t>NewAssetComponent.tsx</w:t>
+      </w:r>
+      <w:proofErr w:type="spellEnd"/>
+    </w:p>
+    <w:p>
+      <w:pPr>
+        <w:pStyle w:val="Code"/>
+        <w:rPr>
+          <w:sz w:val="16"/>
+          <w:szCs w:val="16"/>
+        </w:rPr>
+      </w:pPr>
+      <w:r>
+        <w:rPr>
+          <w:sz w:val="16"/>
+          <w:szCs w:val="16"/>
+        </w:rPr>
+        <w:t xml:space="preserve">│   │       </w:t>
+      </w:r>
+      <w:proofErr w:type="spellStart"/>
+      <w:r>
+        <w:rPr>
+          <w:sz w:val="16"/>
+          <w:szCs w:val="16"/>
+        </w:rPr>
+        <w:t>NewAssetContainer.tsx</w:t>
+      </w:r>
+      <w:proofErr w:type="spellEnd"/>
+    </w:p>
+    <w:p>
+      <w:pPr>
+        <w:pStyle w:val="Code"/>
+        <w:rPr>
+          <w:sz w:val="16"/>
+          <w:szCs w:val="16"/>
+        </w:rPr>
+      </w:pPr>
+      <w:r>
+        <w:rPr>
+          <w:sz w:val="16"/>
+          <w:szCs w:val="16"/>
+        </w:rPr>
+        <w:t>│   │</w:t>
+      </w:r>
+    </w:p>
+    <w:p>
+      <w:pPr>
+        <w:pStyle w:val="Code"/>
+        <w:rPr>
+          <w:sz w:val="16"/>
+          <w:szCs w:val="16"/>
+        </w:rPr>
+      </w:pPr>
+      <w:r>
+        <w:rPr>
+          <w:sz w:val="16"/>
+          <w:szCs w:val="16"/>
+        </w:rPr>
+        <w:t>│   ├───</w:t>
+      </w:r>
+      <w:proofErr w:type="spellStart"/>
+      <w:r>
+        <w:rPr>
+          <w:sz w:val="16"/>
+          <w:szCs w:val="16"/>
+        </w:rPr>
+        <w:t>previousSessions</w:t>
+      </w:r>
+      <w:proofErr w:type="spellEnd"/>
+    </w:p>
+    <w:p>
+      <w:pPr>
+        <w:pStyle w:val="Code"/>
+        <w:rPr>
+          <w:sz w:val="16"/>
+          <w:szCs w:val="16"/>
+        </w:rPr>
+      </w:pPr>
+      <w:r>
+        <w:rPr>
+          <w:sz w:val="16"/>
+          <w:szCs w:val="16"/>
+        </w:rPr>
+        <w:t xml:space="preserve">│   │       </w:t>
+      </w:r>
+      <w:proofErr w:type="spellStart"/>
+      <w:r>
+        <w:rPr>
+          <w:sz w:val="16"/>
+          <w:szCs w:val="16"/>
+        </w:rPr>
+        <w:t>PreviousSessionsContainer.tsx</w:t>
+      </w:r>
+      <w:proofErr w:type="spellEnd"/>
+    </w:p>
+    <w:p>
+      <w:pPr>
+        <w:pStyle w:val="Code"/>
+        <w:rPr>
+          <w:sz w:val="16"/>
+          <w:szCs w:val="16"/>
+        </w:rPr>
+      </w:pPr>
+      <w:r>
+        <w:rPr>
+          <w:sz w:val="16"/>
+          <w:szCs w:val="16"/>
+        </w:rPr>
+        <w:t>│   │</w:t>
+      </w:r>
+    </w:p>
+    <w:p>
+      <w:pPr>
+        <w:pStyle w:val="Code"/>
+        <w:rPr>
+          <w:sz w:val="16"/>
+          <w:szCs w:val="16"/>
+        </w:rPr>
+      </w:pPr>
+      <w:r>
+        <w:rPr>
+          <w:sz w:val="16"/>
+          <w:szCs w:val="16"/>
+        </w:rPr>
+        <w:t>│   ├───settings</w:t>
+      </w:r>
+    </w:p>
+    <w:p>
+      <w:pPr>
+        <w:pStyle w:val="Code"/>
+        <w:rPr>
+          <w:sz w:val="16"/>
+          <w:szCs w:val="16"/>
+        </w:rPr>
+      </w:pPr>
+      <w:r>
+        <w:rPr>
+          <w:sz w:val="16"/>
+          <w:szCs w:val="16"/>
+        </w:rPr>
+        <w:t xml:space="preserve">│   │       </w:t>
+      </w:r>
+      <w:proofErr w:type="spellStart"/>
+      <w:r>
+        <w:rPr>
+          <w:sz w:val="16"/>
+          <w:szCs w:val="16"/>
+        </w:rPr>
+        <w:t>SettingsContainer.tsx</w:t>
+      </w:r>
+      <w:proofErr w:type="spellEnd"/>
+    </w:p>
+    <w:p>
+      <w:pPr>
+        <w:pStyle w:val="Code"/>
+        <w:rPr>
+          <w:sz w:val="16"/>
+          <w:szCs w:val="16"/>
+        </w:rPr>
+      </w:pPr>
+      <w:r>
+        <w:rPr>
+          <w:sz w:val="16"/>
+          <w:szCs w:val="16"/>
+        </w:rPr>
+        <w:t>│   │</w:t>
+      </w:r>
+    </w:p>
+    <w:p>
+      <w:pPr>
+        <w:pStyle w:val="Code"/>
+        <w:rPr>
+          <w:sz w:val="16"/>
+          <w:szCs w:val="16"/>
+        </w:rPr>
+      </w:pPr>
+      <w:r>
+        <w:rPr>
+          <w:sz w:val="16"/>
+          <w:szCs w:val="16"/>
+        </w:rPr>
+        <w:t>│   └───upload</w:t>
+      </w:r>
+    </w:p>
+    <w:p>
+      <w:pPr>
+        <w:pStyle w:val="Code"/>
+        <w:rPr>
+          <w:sz w:val="16"/>
+          <w:szCs w:val="16"/>
+        </w:rPr>
+      </w:pPr>
+      <w:r>
+        <w:rPr>
+          <w:sz w:val="16"/>
+          <w:szCs w:val="16"/>
+        </w:rPr>
+        <w:t xml:space="preserve">│           </w:t>
+      </w:r>
+      <w:proofErr w:type="spellStart"/>
+      <w:r>
+        <w:rPr>
+          <w:sz w:val="16"/>
+          <w:szCs w:val="16"/>
+        </w:rPr>
+        <w:t>UploadContainer.tsx</w:t>
+      </w:r>
+      <w:proofErr w:type="spellEnd"/>
+    </w:p>
+    <w:p>
+      <w:pPr>
+        <w:pStyle w:val="Code"/>
+        <w:rPr>
+          <w:sz w:val="16"/>
+          <w:szCs w:val="16"/>
+        </w:rPr>
+      </w:pPr>
+      <w:r>
+        <w:rPr>
+          <w:sz w:val="16"/>
+          <w:szCs w:val="16"/>
+        </w:rPr>
+        <w:t xml:space="preserve">│           </w:t>
+      </w:r>
+      <w:proofErr w:type="spellStart"/>
+      <w:r>
+        <w:rPr>
+          <w:sz w:val="16"/>
+          <w:szCs w:val="16"/>
+        </w:rPr>
+        <w:t>UploadInformationContainer.tsx</w:t>
+      </w:r>
+      <w:proofErr w:type="spellEnd"/>
+    </w:p>
+    <w:p>
+      <w:pPr>
+        <w:pStyle w:val="Code"/>
+        <w:rPr>
+          <w:sz w:val="16"/>
+          <w:szCs w:val="16"/>
+        </w:rPr>
+      </w:pPr>
+      <w:r>
+        <w:rPr>
+          <w:sz w:val="16"/>
+          <w:szCs w:val="16"/>
+        </w:rPr>
+        <w:t>│</w:t>
+      </w:r>
+    </w:p>
+    <w:p>
+      <w:pPr>
+        <w:pStyle w:val="Code"/>
+        <w:tabs>
+          <w:tab w:val="clear" w:pos="1832"/>
+          <w:tab w:val="clear" w:pos="2748"/>
+          <w:tab w:val="clear" w:pos="4580"/>
+          <w:tab w:val="clear" w:pos="5496"/>
+          <w:tab w:val="clear" w:pos="6412"/>
+          <w:tab w:val="clear" w:pos="7328"/>
+          <w:tab w:val="clear" w:pos="8244"/>
+          <w:tab w:val="clear" w:pos="9160"/>
+          <w:tab w:val="clear" w:pos="10076"/>
+          <w:tab w:val="clear" w:pos="10992"/>
+          <w:tab w:val="clear" w:pos="11908"/>
+          <w:tab w:val="clear" w:pos="12824"/>
+          <w:tab w:val="clear" w:pos="13740"/>
+          <w:tab w:val="clear" w:pos="14656"/>
+        </w:tabs>
+        <w:rPr>
+          <w:sz w:val="16"/>
+          <w:szCs w:val="16"/>
+        </w:rPr>
+      </w:pPr>
+      <w:r>
+        <w:rPr>
+          <w:sz w:val="16"/>
+          <w:szCs w:val="16"/>
+        </w:rPr>
+        <w:t>├───models</w:t>
+      </w:r>
+    </w:p>
+    <w:p>
+      <w:pPr>
+        <w:pStyle w:val="Code"/>
+        <w:tabs>
+          <w:tab w:val="clear" w:pos="1832"/>
+          <w:tab w:val="clear" w:pos="2748"/>
+          <w:tab w:val="clear" w:pos="4580"/>
+          <w:tab w:val="clear" w:pos="5496"/>
+          <w:tab w:val="clear" w:pos="6412"/>
+          <w:tab w:val="clear" w:pos="7328"/>
+          <w:tab w:val="clear" w:pos="8244"/>
+          <w:tab w:val="clear" w:pos="9160"/>
+          <w:tab w:val="clear" w:pos="10076"/>
+          <w:tab w:val="clear" w:pos="10992"/>
+          <w:tab w:val="clear" w:pos="11908"/>
+          <w:tab w:val="clear" w:pos="12824"/>
+          <w:tab w:val="clear" w:pos="13740"/>
+          <w:tab w:val="clear" w:pos="14656"/>
+        </w:tabs>
+        <w:rPr>
+          <w:sz w:val="16"/>
+          <w:szCs w:val="16"/>
+        </w:rPr>
+      </w:pPr>
+      <w:r>
+        <w:rPr>
+          <w:sz w:val="16"/>
+          <w:szCs w:val="16"/>
+        </w:rPr>
+        <w:t>|</w:t>
+      </w:r>
+      <w:r>
+        <w:rPr>
+          <w:sz w:val="16"/>
+          <w:szCs w:val="16"/>
+        </w:rPr>
+        <w:tab/>
+      </w:r>
+      <w:proofErr w:type="spellStart"/>
+      <w:r>
+        <w:rPr>
+          <w:sz w:val="16"/>
+          <w:szCs w:val="16"/>
+        </w:rPr>
+        <w:t>AssetsContext.tsx</w:t>
+      </w:r>
+      <w:proofErr w:type="spellEnd"/>
+      <w:r>
+        <w:rPr>
+          <w:sz w:val="16"/>
+          <w:szCs w:val="16"/>
+        </w:rPr>
+        <w:tab/>
+      </w:r>
+    </w:p>
+    <w:p>
+      <w:pPr>
+        <w:pStyle w:val="Code"/>
+        <w:rPr>
+          <w:sz w:val="16"/>
+          <w:szCs w:val="16"/>
+        </w:rPr>
+      </w:pPr>
+      <w:r>
+        <w:rPr>
+          <w:sz w:val="16"/>
+          <w:szCs w:val="16"/>
+        </w:rPr>
+        <w:t>│       ServerConverter.js</w:t>
+      </w:r>
+    </w:p>
+    <w:p>
+      <w:pPr>
+        <w:pStyle w:val="Code"/>
+        <w:rPr>
+          <w:sz w:val="16"/>
+          <w:szCs w:val="16"/>
+        </w:rPr>
+      </w:pPr>
+      <w:r>
+        <w:rPr>
+          <w:sz w:val="16"/>
+          <w:szCs w:val="16"/>
+        </w:rPr>
+        <w:t xml:space="preserve">│       </w:t>
+      </w:r>
+      <w:proofErr w:type="spellStart"/>
+      <w:r>
+        <w:rPr>
+          <w:sz w:val="16"/>
+          <w:szCs w:val="16"/>
+        </w:rPr>
+        <w:t>SettingsContext.tsx</w:t>
+      </w:r>
+      <w:proofErr w:type="spellEnd"/>
+    </w:p>
+    <w:p>
+      <w:pPr>
+        <w:pStyle w:val="Code"/>
+        <w:rPr>
+          <w:sz w:val="16"/>
+          <w:szCs w:val="16"/>
+        </w:rPr>
+      </w:pPr>
+      <w:r>
+        <w:rPr>
+          <w:sz w:val="16"/>
+          <w:szCs w:val="16"/>
+        </w:rPr>
+        <w:t>│</w:t>
+      </w:r>
+    </w:p>
+    <w:p>
+      <w:pPr>
+        <w:pStyle w:val="Code"/>
+        <w:rPr>
+          <w:sz w:val="16"/>
+          <w:szCs w:val="16"/>
+        </w:rPr>
+      </w:pPr>
+      <w:r>
+        <w:rPr>
+          <w:sz w:val="16"/>
+          <w:szCs w:val="16"/>
+        </w:rPr>
+        <w:t>├───pages</w:t>
+      </w:r>
+    </w:p>
+    <w:p>
+      <w:pPr>
+        <w:pStyle w:val="Code"/>
+        <w:rPr>
+          <w:sz w:val="16"/>
+          <w:szCs w:val="16"/>
+        </w:rPr>
+      </w:pPr>
+      <w:r>
+        <w:rPr>
+          <w:sz w:val="16"/>
+          <w:szCs w:val="16"/>
+        </w:rPr>
+        <w:t>│       Page.css</w:t>
+      </w:r>
+    </w:p>
+    <w:p>
+      <w:pPr>
+        <w:pStyle w:val="Code"/>
+        <w:rPr>
+          <w:sz w:val="16"/>
+          <w:szCs w:val="16"/>
+        </w:rPr>
+      </w:pPr>
+      <w:r>
+        <w:rPr>
+          <w:sz w:val="16"/>
+          <w:szCs w:val="16"/>
+        </w:rPr>
+        <w:t xml:space="preserve">│       </w:t>
+      </w:r>
+      <w:proofErr w:type="spellStart"/>
+      <w:r>
+        <w:rPr>
+          <w:sz w:val="16"/>
+          <w:szCs w:val="16"/>
+        </w:rPr>
+        <w:t>Page.tsx</w:t>
+      </w:r>
+      <w:proofErr w:type="spellEnd"/>
+    </w:p>
+    <w:p>
+      <w:pPr>
+        <w:pStyle w:val="Code"/>
+        <w:rPr>
+          <w:sz w:val="16"/>
+          <w:szCs w:val="16"/>
+        </w:rPr>
+      </w:pPr>
+      <w:r>
+        <w:rPr>
+          <w:sz w:val="16"/>
+          <w:szCs w:val="16"/>
+        </w:rPr>
+        <w:t>│</w:t>
+      </w:r>
+    </w:p>
+    <w:p>
+      <w:pPr>
+        <w:pStyle w:val="Code"/>
+        <w:rPr>
+          <w:sz w:val="16"/>
+          <w:szCs w:val="16"/>
+        </w:rPr>
+      </w:pPr>
+      <w:r>
+        <w:rPr>
+          <w:sz w:val="16"/>
+          <w:szCs w:val="16"/>
+        </w:rPr>
+        <w:t>└───secrets</w:t>
+      </w:r>
+    </w:p>
+    <w:p>
+      <w:pPr>
+        <w:pStyle w:val="Code"/>
+        <w:rPr>
+          <w:sz w:val="16"/>
+          <w:szCs w:val="16"/>
+        </w:rPr>
+      </w:pPr>
+      <w:r>
+        <w:rPr>
+          <w:sz w:val="16"/>
+          <w:szCs w:val="16"/>
+        </w:rPr>
+        <w:t xml:space="preserve">       googleMaps.js</w:t>
+      </w:r>
+    </w:p>
+    <w:p>
+      <w:pPr>
+        <w:pStyle w:val="Code"/>
+        <w:rPr>
+          <w:sz w:val="16"/>
+          <w:szCs w:val="16"/>
+        </w:rPr>
+      </w:pPr>
+    </w:p>
+    <w:p>
+      <w:pPr>
         <w:pStyle w:val="Heading3"/>
       </w:pPr>
       <w:r>
-        <w:t>UI Components – NOT COMPLETE</w:t>
+        <w:t>Components – NOT COMPLETE</w:t>
       </w:r>
     </w:p>
     <w:p>
       <w:pPr>
         <w:keepNext/>
       </w:pPr>
-      <w:r>
+    </w:p>
+    <w:p>
+      <w:pPr>
+        <w:pStyle w:val="Caption"/>
         <w:rPr>
           <w:noProof/>
         </w:rPr>
+      </w:pPr>
+      <w:r>
+        <w:t xml:space="preserve">Figure </w:t>
+      </w:r>
+      <w:fldSimple w:instr=" SEQ Figure \* ARABIC ">
+        <w:r>
+          <w:rPr>
+            <w:noProof/>
+          </w:rPr>
+          <w:t>1</w:t>
+        </w:r>
+      </w:fldSimple>
+      <w:r>
+        <w:t>: Source code organisation for components and an individua</w:t>
+      </w:r>
+      <w:r>
+        <w:rPr>
+          <w:noProof/>
+        </w:rPr>
+        <w:t>l component</w:t>
+      </w:r>
+    </w:p>
+    <w:p>
+      <w:pPr>
+        <w:keepNext/>
+      </w:pPr>
+    </w:p>
+    <w:p>
+      <w:pPr>
+        <w:pStyle w:val="Caption"/>
+      </w:pPr>
+      <w:r>
+        <w:t xml:space="preserve">Figure </w:t>
+      </w:r>
+      <w:fldSimple w:instr=" SEQ Figure \* ARABIC ">
+        <w:r>
+          <w:rPr>
+            <w:noProof/>
+          </w:rPr>
+          <w:t>2</w:t>
+        </w:r>
+      </w:fldSimple>
+      <w:r>
+        <w:t>: Default CSS stored in the root of the components folder</w:t>
+      </w:r>
+    </w:p>
+    <w:p>
+      <w:pPr>
+        <w:pStyle w:val="Heading3"/>
+      </w:pPr>
+      <w:r>
+        <w:t>Data</w:t>
+      </w:r>
+      <w:r>
+        <w:t xml:space="preserve"> – NOT COMPLETE</w:t>
+      </w:r>
+    </w:p>
+    <w:p>
+      <w:pPr>
+        <w:pStyle w:val="Heading4"/>
+      </w:pPr>
+      <w:r>
+        <w:t>Mobile Application – State, Local and connections to Cloud</w:t>
+      </w:r>
+    </w:p>
+    <w:p/>
+    <w:p>
+      <w:pPr>
+        <w:pStyle w:val="Heading4"/>
+      </w:pPr>
+      <w:r>
+        <w:lastRenderedPageBreak/>
+        <w:t>Mobile Application – Secrets</w:t>
+      </w:r>
+    </w:p>
+    <w:p>
+      <w:pPr>
+        <w:keepNext/>
+      </w:pPr>
+    </w:p>
+    <w:p>
+      <w:pPr>
+        <w:pStyle w:val="Caption"/>
+      </w:pPr>
+      <w:r>
+        <w:t xml:space="preserve">Figure </w:t>
+      </w:r>
+      <w:r>
+        <w:fldChar w:fldCharType="begin"/>
+      </w:r>
+      <w:r>
+        <w:instrText xml:space="preserve"> SEQ Figure \* ARABIC </w:instrText>
+      </w:r>
+      <w:r>
+        <w:fldChar w:fldCharType="separate"/>
+      </w:r>
+      <w:r>
+        <w:rPr>
+          <w:noProof/>
+        </w:rPr>
+        <w:t>3</w:t>
+      </w:r>
+      <w:r>
+        <w:rPr>
+          <w:noProof/>
+        </w:rPr>
+        <w:fldChar w:fldCharType="end"/>
+      </w:r>
+      <w:r>
+        <w:t xml:space="preserve">:Secrets and API Keys stored in a folder that can be ignored when replicating (no </w:t>
+      </w:r>
+      <w:proofErr w:type="spellStart"/>
+      <w:r>
+        <w:t>api</w:t>
+      </w:r>
+      <w:proofErr w:type="spellEnd"/>
+      <w:r>
+        <w:t xml:space="preserve"> keys in git)</w:t>
+      </w:r>
+    </w:p>
+    <w:p>
+      <w:r>
+        <w:br w:type="page"/>
+      </w:r>
+    </w:p>
+    <w:p>
+      <w:pPr>
+        <w:pStyle w:val="Heading1"/>
+      </w:pPr>
+      <w:r>
+        <w:lastRenderedPageBreak/>
+        <w:t>Major External Components – TO DO (1 page)</w:t>
+      </w:r>
+    </w:p>
+    <w:p>
+      <w:r>
+        <w:rPr>
+          <w:rFonts w:ascii="Helvetica" w:hAnsi="Helvetica" w:cs="Helvetica"/>
+          <w:color w:val="FF0000"/>
+          <w:shd w:val="clear" w:color="auto" w:fill="FFFFFF"/>
+        </w:rPr>
+        <w:t>For External Component, you </w:t>
+      </w:r>
+      <w:r>
+        <w:rPr>
+          <w:rStyle w:val="Strong"/>
+          <w:rFonts w:ascii="Helvetica" w:hAnsi="Helvetica" w:cs="Helvetica"/>
+          <w:color w:val="FF0000"/>
+          <w:shd w:val="clear" w:color="auto" w:fill="FFFFFF"/>
+        </w:rPr>
+        <w:t>need to</w:t>
+      </w:r>
+      <w:r>
+        <w:rPr>
+          <w:rFonts w:ascii="Helvetica" w:hAnsi="Helvetica" w:cs="Helvetica"/>
+          <w:color w:val="FF0000"/>
+          <w:shd w:val="clear" w:color="auto" w:fill="FFFFFF"/>
+        </w:rPr>
+        <w:t> describe how your way of implementing it fits into your proposed architecture and provide technical details of how it works and </w:t>
+      </w:r>
+      <w:r>
+        <w:rPr>
+          <w:rStyle w:val="Strong"/>
+          <w:rFonts w:ascii="Helvetica" w:hAnsi="Helvetica" w:cs="Helvetica"/>
+          <w:color w:val="FF0000"/>
+          <w:shd w:val="clear" w:color="auto" w:fill="FFFFFF"/>
+        </w:rPr>
+        <w:t>justify</w:t>
+      </w:r>
+      <w:r>
+        <w:rPr>
+          <w:rFonts w:ascii="Helvetica" w:hAnsi="Helvetica" w:cs="Helvetica"/>
+          <w:color w:val="FF0000"/>
+          <w:shd w:val="clear" w:color="auto" w:fill="FFFFFF"/>
+        </w:rPr>
+        <w:t> your choices and why it is the best way to fit the component into your app architecture and design.</w:t>
+      </w:r>
+    </w:p>
+    <w:p>
+      <w:r>
+        <w:t>Description of how you utilised at least 1 major existing external component (e.g. Firebase but hopefully much more interesting one than that) to provide either persistent data storage or other major functionality with a description of how it was integrated into your App architecture. 1+ Page of A4, Worth 10% out of 60%</w:t>
+      </w:r>
+    </w:p>
+    <w:p>
+      <w:pPr>
+        <w:pStyle w:val="Heading2"/>
+      </w:pPr>
+      <w:r>
+        <w:t>Map</w:t>
+      </w:r>
+    </w:p>
+    <w:p/>
+    <w:p>
+      <w:pPr>
+        <w:pStyle w:val="Heading2"/>
+      </w:pPr>
+      <w:r>
+        <w:t>Camera</w:t>
+      </w:r>
+    </w:p>
+    <w:p/>
+    <w:p>
+      <w:pPr>
+        <w:pStyle w:val="Heading2"/>
+      </w:pPr>
+      <w:r>
+        <w:t xml:space="preserve">Remote Server (using </w:t>
+      </w:r>
+      <w:proofErr w:type="spellStart"/>
+      <w:r>
+        <w:t>postgres</w:t>
+      </w:r>
+      <w:proofErr w:type="spellEnd"/>
+      <w:r>
+        <w:t>)</w:t>
+      </w:r>
+    </w:p>
+    <w:p/>
+    <w:p>
+      <w:r>
+        <w:br w:type="page"/>
+      </w:r>
+    </w:p>
+    <w:p>
+      <w:pPr>
+        <w:pStyle w:val="Heading1"/>
+      </w:pPr>
+      <w:r>
+        <w:lastRenderedPageBreak/>
+        <w:t>Framework Reflection (2 pages)</w:t>
+      </w:r>
+    </w:p>
+    <w:p>
+      <w:pPr>
+        <w:rPr>
+          <w:rFonts w:ascii="Helvetica" w:hAnsi="Helvetica" w:cs="Helvetica"/>
+          <w:color w:val="FF0000"/>
+          <w:shd w:val="clear" w:color="auto" w:fill="FFFFFF"/>
+        </w:rPr>
+      </w:pPr>
+      <w:r>
+        <w:rPr>
+          <w:rFonts w:ascii="Helvetica" w:hAnsi="Helvetica" w:cs="Helvetica"/>
+          <w:color w:val="FF0000"/>
+          <w:shd w:val="clear" w:color="auto" w:fill="FFFFFF"/>
+        </w:rPr>
+        <w:t>For Framework Reflection, you are expected to provide a lot of technical details, examples, and justifications for how the Ionic or React Native helped or hindered your development. It is essential to not just describe how it works and whether you liked it but rather justify and show technical examples of how it affected your application design and what further improvements or insight you could have hypothetically provided to framework developers.</w:t>
+      </w:r>
+    </w:p>
+    <w:p>
+      <w:pPr>
+        <w:rPr>
+          <w:rFonts w:ascii="Helvetica" w:hAnsi="Helvetica" w:cs="Helvetica"/>
+          <w:color w:val="FF0000"/>
+          <w:shd w:val="clear" w:color="auto" w:fill="FFFFFF"/>
+        </w:rPr>
+      </w:pPr>
+    </w:p>
+    <w:p>
+      <w:r>
+        <w:t>Reflective report on Ionic as a framework for App design including its advantages and disadvantages. 2 Pages of A4, Worth 10% out of 60%</w:t>
+      </w:r>
+    </w:p>
+    <w:p>
+      <w:r>
+        <w:br w:type="page"/>
+      </w:r>
+    </w:p>
+    <w:p>
+      <w:pPr>
+        <w:pStyle w:val="Heading1"/>
+      </w:pPr>
+      <w:r>
+        <w:lastRenderedPageBreak/>
+        <w:t>Usability Test Plan (3 pages)</w:t>
+      </w:r>
+    </w:p>
+    <w:p>
+      <w:pPr>
+        <w:pStyle w:val="Heading2"/>
+      </w:pPr>
+      <w:r>
+        <w:t>Application flow diagram</w:t>
+      </w:r>
+    </w:p>
+    <w:p>
+      <w:pPr>
+        <w:keepNext/>
+      </w:pPr>
+      <w:r>
+        <w:rPr>
+          <w:noProof/>
+        </w:rPr>
         <w:drawing>
-          <wp:inline distT="0" distB="0" distL="0" distR="0" wp14:anchorId="68984118" wp14:editId="5E9B4537">
-            <wp:extent cx="3117600" cy="3016800"/>
-            <wp:effectExtent l="0" t="0" r="6985" b="0"/>
-            <wp:docPr id="2" name="Picture 2"/>
+          <wp:inline distT="0" distB="0" distL="0" distR="0" wp14:anchorId="182E25BC" wp14:editId="71C09883">
+            <wp:extent cx="4220736" cy="6567054"/>
+            <wp:effectExtent l="0" t="0" r="8890" b="5715"/>
+            <wp:docPr id="7" name="Picture 7"/>
             <wp:cNvGraphicFramePr>
               <a:graphicFrameLocks xmlns:a="http://schemas.openxmlformats.org/drawingml/2006/main" noChangeAspect="1"/>
             </wp:cNvGraphicFramePr>
@@ -2657,7 +4103,7 @@
               <a:graphicData uri="http://schemas.openxmlformats.org/drawingml/2006/picture">
                 <pic:pic xmlns:pic="http://schemas.openxmlformats.org/drawingml/2006/picture">
                   <pic:nvPicPr>
-                    <pic:cNvPr id="0" name="Picture 1"/>
+                    <pic:cNvPr id="0" name="Picture 6"/>
                     <pic:cNvPicPr>
                       <a:picLocks noChangeAspect="1" noChangeArrowheads="1"/>
                     </pic:cNvPicPr>
@@ -2678,7 +4124,7 @@
                   <pic:spPr bwMode="auto">
                     <a:xfrm>
                       <a:off x="0" y="0"/>
-                      <a:ext cx="3117600" cy="3016800"/>
+                      <a:ext cx="4321579" cy="6723955"/>
                     </a:xfrm>
                     <a:prstGeom prst="rect">
                       <a:avLst/>
@@ -2698,248 +4144,104 @@
     <w:p>
       <w:pPr>
         <w:pStyle w:val="Caption"/>
+      </w:pPr>
+      <w:r>
+        <w:t xml:space="preserve">Figure </w:t>
+      </w:r>
+      <w:r>
+        <w:fldChar w:fldCharType="begin"/>
+      </w:r>
+      <w:r>
+        <w:instrText xml:space="preserve"> SEQ Figure \* ARABIC </w:instrText>
+      </w:r>
+      <w:r>
+        <w:fldChar w:fldCharType="separate"/>
+      </w:r>
+      <w:r>
         <w:rPr>
           <w:noProof/>
         </w:rPr>
-      </w:pPr>
-      <w:r>
-        <w:t xml:space="preserve">Figure </w:t>
-      </w:r>
-      <w:fldSimple w:instr=" SEQ Figure \* ARABIC ">
-        <w:r>
-          <w:rPr>
-            <w:noProof/>
-          </w:rPr>
-          <w:t>1</w:t>
-        </w:r>
-      </w:fldSimple>
-      <w:r>
-        <w:t>: Source code organisation for components and an individua</w:t>
+        <w:t>4</w:t>
       </w:r>
       <w:r>
         <w:rPr>
           <w:noProof/>
         </w:rPr>
-        <w:t>l component</w:t>
-      </w:r>
-    </w:p>
-    <w:p>
-      <w:pPr>
-        <w:keepNext/>
-      </w:pPr>
-      <w:r>
-        <w:rPr>
-          <w:noProof/>
-        </w:rPr>
+        <w:fldChar w:fldCharType="end"/>
+      </w:r>
+      <w:r>
+        <w:t>: Application flow diagram, showing choices and flow through the application</w:t>
+      </w:r>
+    </w:p>
+    <w:p>
+      <w:pPr>
+        <w:pStyle w:val="Heading2"/>
+      </w:pPr>
+      <w:r>
+        <w:t>Goals for the usability test –</w:t>
+      </w:r>
+      <w:r>
+        <w:t xml:space="preserve"> NOT COMPLETE</w:t>
+      </w:r>
+    </w:p>
+    <w:p>
+      <w:r>
+        <w:t>The goal of the usability test is to identify design flaws, to allow for them either to be corrected in their entirety or to be mitigated with other elements.</w:t>
+      </w:r>
+    </w:p>
+    <w:p/>
+    <w:p>
+      <w:pPr>
+        <w:pStyle w:val="Heading2"/>
+      </w:pPr>
+      <w:r>
+        <w:t>Format of the usability test –TO DO</w:t>
+      </w:r>
+    </w:p>
+    <w:p/>
+    <w:p>
+      <w:pPr>
+        <w:pStyle w:val="Heading2"/>
+      </w:pPr>
+      <w:r>
         <w:lastRenderedPageBreak/>
-        <w:drawing>
-          <wp:inline distT="0" distB="0" distL="0" distR="0" wp14:anchorId="2BADA038" wp14:editId="05BB4A17">
-            <wp:extent cx="3067200" cy="2980800"/>
-            <wp:effectExtent l="0" t="0" r="0" b="0"/>
-            <wp:docPr id="3" name="Picture 3"/>
-            <wp:cNvGraphicFramePr>
-              <a:graphicFrameLocks xmlns:a="http://schemas.openxmlformats.org/drawingml/2006/main" noChangeAspect="1"/>
-            </wp:cNvGraphicFramePr>
-            <a:graphic xmlns:a="http://schemas.openxmlformats.org/drawingml/2006/main">
-              <a:graphicData uri="http://schemas.openxmlformats.org/drawingml/2006/picture">
-                <pic:pic xmlns:pic="http://schemas.openxmlformats.org/drawingml/2006/picture">
-                  <pic:nvPicPr>
-                    <pic:cNvPr id="0" name="Picture 2"/>
-                    <pic:cNvPicPr>
-                      <a:picLocks noChangeAspect="1" noChangeArrowheads="1"/>
-                    </pic:cNvPicPr>
-                  </pic:nvPicPr>
-                  <pic:blipFill>
-                    <a:blip r:embed="rId7">
-                      <a:extLst>
-                        <a:ext uri="{28A0092B-C50C-407E-A947-70E740481C1C}">
-                          <a14:useLocalDpi xmlns:a14="http://schemas.microsoft.com/office/drawing/2010/main" val="0"/>
-                        </a:ext>
-                      </a:extLst>
-                    </a:blip>
-                    <a:srcRect/>
-                    <a:stretch>
-                      <a:fillRect/>
-                    </a:stretch>
-                  </pic:blipFill>
-                  <pic:spPr bwMode="auto">
-                    <a:xfrm>
-                      <a:off x="0" y="0"/>
-                      <a:ext cx="3067200" cy="2980800"/>
-                    </a:xfrm>
-                    <a:prstGeom prst="rect">
-                      <a:avLst/>
-                    </a:prstGeom>
-                    <a:noFill/>
-                    <a:ln>
-                      <a:noFill/>
-                    </a:ln>
-                  </pic:spPr>
-                </pic:pic>
-              </a:graphicData>
-            </a:graphic>
-          </wp:inline>
-        </w:drawing>
-      </w:r>
-    </w:p>
-    <w:p>
-      <w:pPr>
-        <w:pStyle w:val="Caption"/>
-      </w:pPr>
-      <w:r>
-        <w:t xml:space="preserve">Figure </w:t>
-      </w:r>
-      <w:fldSimple w:instr=" SEQ Figure \* ARABIC ">
-        <w:r>
-          <w:rPr>
-            <w:noProof/>
-          </w:rPr>
-          <w:t>2</w:t>
-        </w:r>
-      </w:fldSimple>
-      <w:r>
-        <w:t>: Default CSS stored in the root of the components folder</w:t>
-      </w:r>
-    </w:p>
-    <w:p>
-      <w:pPr>
-        <w:pStyle w:val="Heading3"/>
-      </w:pPr>
-      <w:r>
-        <w:t>Data</w:t>
-      </w:r>
-      <w:r>
-        <w:t xml:space="preserve"> – NOT COMPLETE</w:t>
-      </w:r>
-    </w:p>
-    <w:p>
-      <w:pPr>
-        <w:pStyle w:val="Heading4"/>
-      </w:pPr>
-      <w:r>
-        <w:t>Mobile Application – State, Local and connections to Cloud</w:t>
-      </w:r>
-    </w:p>
-    <w:p>
-      <w:r>
-        <w:rPr>
-          <w:noProof/>
-        </w:rPr>
-        <w:drawing>
-          <wp:inline distT="0" distB="0" distL="0" distR="0" wp14:anchorId="2814CE89" wp14:editId="45EFF692">
-            <wp:extent cx="5120640" cy="4114800"/>
-            <wp:effectExtent l="0" t="0" r="3810" b="0"/>
-            <wp:docPr id="6" name="Picture 6"/>
-            <wp:cNvGraphicFramePr>
-              <a:graphicFrameLocks xmlns:a="http://schemas.openxmlformats.org/drawingml/2006/main" noChangeAspect="1"/>
-            </wp:cNvGraphicFramePr>
-            <a:graphic xmlns:a="http://schemas.openxmlformats.org/drawingml/2006/main">
-              <a:graphicData uri="http://schemas.openxmlformats.org/drawingml/2006/picture">
-                <pic:pic xmlns:pic="http://schemas.openxmlformats.org/drawingml/2006/picture">
-                  <pic:nvPicPr>
-                    <pic:cNvPr id="0" name="Picture 5"/>
-                    <pic:cNvPicPr>
-                      <a:picLocks noChangeAspect="1" noChangeArrowheads="1"/>
-                    </pic:cNvPicPr>
-                  </pic:nvPicPr>
-                  <pic:blipFill>
-                    <a:blip r:embed="rId8">
-                      <a:extLst>
-                        <a:ext uri="{28A0092B-C50C-407E-A947-70E740481C1C}">
-                          <a14:useLocalDpi xmlns:a14="http://schemas.microsoft.com/office/drawing/2010/main" val="0"/>
-                        </a:ext>
-                      </a:extLst>
-                    </a:blip>
-                    <a:srcRect/>
-                    <a:stretch>
-                      <a:fillRect/>
-                    </a:stretch>
-                  </pic:blipFill>
-                  <pic:spPr bwMode="auto">
-                    <a:xfrm>
-                      <a:off x="0" y="0"/>
-                      <a:ext cx="5120640" cy="4114800"/>
-                    </a:xfrm>
-                    <a:prstGeom prst="rect">
-                      <a:avLst/>
-                    </a:prstGeom>
-                    <a:noFill/>
-                    <a:ln>
-                      <a:noFill/>
-                    </a:ln>
-                  </pic:spPr>
-                </pic:pic>
-              </a:graphicData>
-            </a:graphic>
-          </wp:inline>
-        </w:drawing>
-      </w:r>
-    </w:p>
-    <w:p>
-      <w:pPr>
-        <w:pStyle w:val="Heading4"/>
+        <w:t>Target users (and how many) –TO DO</w:t>
+      </w:r>
+    </w:p>
+    <w:p/>
+    <w:p>
+      <w:pPr>
+        <w:pStyle w:val="Heading2"/>
+      </w:pPr>
+      <w:r>
+        <w:t>Tasks that users have to perform with the App (including screen shots) –TO DO</w:t>
+      </w:r>
+    </w:p>
+    <w:p>
+      <w:r>
+        <w:br w:type="page"/>
+      </w:r>
+    </w:p>
+    <w:p>
+      <w:pPr>
+        <w:pStyle w:val="Heading1"/>
       </w:pPr>
       <w:r>
         <w:lastRenderedPageBreak/>
-        <w:t xml:space="preserve">Mobile Application – </w:t>
-      </w:r>
-      <w:r>
-        <w:t>Secrets</w:t>
-      </w:r>
-    </w:p>
-    <w:p>
-      <w:r>
-        <w:rPr>
-          <w:noProof/>
-        </w:rPr>
-        <w:drawing>
-          <wp:inline distT="0" distB="0" distL="0" distR="0" wp14:anchorId="40AC78E0" wp14:editId="4511F12E">
-            <wp:extent cx="2548800" cy="2066400"/>
-            <wp:effectExtent l="0" t="0" r="4445" b="0"/>
-            <wp:docPr id="5" name="Picture 5"/>
-            <wp:cNvGraphicFramePr>
-              <a:graphicFrameLocks xmlns:a="http://schemas.openxmlformats.org/drawingml/2006/main" noChangeAspect="1"/>
-            </wp:cNvGraphicFramePr>
-            <a:graphic xmlns:a="http://schemas.openxmlformats.org/drawingml/2006/main">
-              <a:graphicData uri="http://schemas.openxmlformats.org/drawingml/2006/picture">
-                <pic:pic xmlns:pic="http://schemas.openxmlformats.org/drawingml/2006/picture">
-                  <pic:nvPicPr>
-                    <pic:cNvPr id="0" name="Picture 4"/>
-                    <pic:cNvPicPr>
-                      <a:picLocks noChangeAspect="1" noChangeArrowheads="1"/>
-                    </pic:cNvPicPr>
-                  </pic:nvPicPr>
-                  <pic:blipFill>
-                    <a:blip r:embed="rId9">
-                      <a:extLst>
-                        <a:ext uri="{28A0092B-C50C-407E-A947-70E740481C1C}">
-                          <a14:useLocalDpi xmlns:a14="http://schemas.microsoft.com/office/drawing/2010/main" val="0"/>
-                        </a:ext>
-                      </a:extLst>
-                    </a:blip>
-                    <a:srcRect/>
-                    <a:stretch>
-                      <a:fillRect/>
-                    </a:stretch>
-                  </pic:blipFill>
-                  <pic:spPr bwMode="auto">
-                    <a:xfrm>
-                      <a:off x="0" y="0"/>
-                      <a:ext cx="2548800" cy="2066400"/>
-                    </a:xfrm>
-                    <a:prstGeom prst="rect">
-                      <a:avLst/>
-                    </a:prstGeom>
-                    <a:noFill/>
-                    <a:ln>
-                      <a:noFill/>
-                    </a:ln>
-                  </pic:spPr>
-                </pic:pic>
-              </a:graphicData>
-            </a:graphic>
-          </wp:inline>
-        </w:drawing>
+        <w:t>Appendix with screens</w:t>
+      </w:r>
+    </w:p>
+    <w:p>
+      <w:pPr>
+        <w:rPr>
+          <w:color w:val="FF0000"/>
+        </w:rPr>
+      </w:pPr>
+      <w:r>
+        <w:rPr>
+          <w:color w:val="FF0000"/>
+        </w:rPr>
+        <w:t>Finally, include an appendix with as many pages as there are separate screens in your app, with each page containing a screenshot of the screen and a one paragraph description of its design.</w:t>
       </w:r>
     </w:p>
     <w:sectPr>
@@ -3918,6 +5220,17 @@
       <w:color w:val="2F5496" w:themeColor="accent1" w:themeShade="BF"/>
     </w:rPr>
   </w:style>
+  <w:style w:type="character" w:styleId="Strong">
+    <w:name w:val="Strong"/>
+    <w:basedOn w:val="DefaultParagraphFont"/>
+    <w:uiPriority w:val="22"/>
+    <w:qFormat/>
+    <w:rsid w:val="006842E1"/>
+    <w:rPr>
+      <w:b/>
+      <w:bCs/>
+    </w:rPr>
+  </w:style>
 </w:styles>
 </file>
 

</xml_diff>

<commit_message>
added more info on the app structure
added more info on the app structure
</commit_message>
<xml_diff>
--- a/Report/Report.docx
+++ b/Report/Report.docx
@@ -2556,12 +2556,1223 @@
       </w:r>
     </w:p>
     <w:p>
+      <w:pPr>
+        <w:pStyle w:val="Heading2"/>
+      </w:pPr>
+      <w:r>
+        <w:t>Source code organisation</w:t>
+      </w:r>
+    </w:p>
+    <w:p>
+      <w:pPr>
+        <w:pStyle w:val="Code"/>
+        <w:rPr>
+          <w:sz w:val="16"/>
+          <w:szCs w:val="16"/>
+        </w:rPr>
+      </w:pPr>
+      <w:proofErr w:type="spellStart"/>
+      <w:r>
+        <w:rPr>
+          <w:sz w:val="16"/>
+          <w:szCs w:val="16"/>
+        </w:rPr>
+        <w:t>src</w:t>
+      </w:r>
+      <w:proofErr w:type="spellEnd"/>
+    </w:p>
+    <w:p>
+      <w:pPr>
+        <w:pStyle w:val="Code"/>
+        <w:rPr>
+          <w:sz w:val="16"/>
+          <w:szCs w:val="16"/>
+        </w:rPr>
+      </w:pPr>
+      <w:r>
+        <w:rPr>
+          <w:sz w:val="16"/>
+          <w:szCs w:val="16"/>
+        </w:rPr>
+        <w:t xml:space="preserve">│   </w:t>
+      </w:r>
+      <w:proofErr w:type="spellStart"/>
+      <w:r>
+        <w:rPr>
+          <w:sz w:val="16"/>
+          <w:szCs w:val="16"/>
+        </w:rPr>
+        <w:t>App.tsx</w:t>
+      </w:r>
+      <w:proofErr w:type="spellEnd"/>
+    </w:p>
+    <w:p>
+      <w:pPr>
+        <w:pStyle w:val="Code"/>
+        <w:rPr>
+          <w:sz w:val="16"/>
+          <w:szCs w:val="16"/>
+        </w:rPr>
+      </w:pPr>
+      <w:r>
+        <w:rPr>
+          <w:sz w:val="16"/>
+          <w:szCs w:val="16"/>
+        </w:rPr>
+        <w:t xml:space="preserve">│   </w:t>
+      </w:r>
+      <w:proofErr w:type="spellStart"/>
+      <w:r>
+        <w:rPr>
+          <w:sz w:val="16"/>
+          <w:szCs w:val="16"/>
+        </w:rPr>
+        <w:t>index.tsx</w:t>
+      </w:r>
+      <w:proofErr w:type="spellEnd"/>
+    </w:p>
+    <w:p>
+      <w:pPr>
+        <w:pStyle w:val="Code"/>
+        <w:rPr>
+          <w:sz w:val="16"/>
+          <w:szCs w:val="16"/>
+        </w:rPr>
+      </w:pPr>
+      <w:r>
+        <w:rPr>
+          <w:sz w:val="16"/>
+          <w:szCs w:val="16"/>
+        </w:rPr>
+        <w:t xml:space="preserve">│   </w:t>
+      </w:r>
+    </w:p>
+    <w:p>
+      <w:pPr>
+        <w:pStyle w:val="Code"/>
+        <w:rPr>
+          <w:sz w:val="16"/>
+          <w:szCs w:val="16"/>
+        </w:rPr>
+      </w:pPr>
+      <w:r>
+        <w:rPr>
+          <w:sz w:val="16"/>
+          <w:szCs w:val="16"/>
+        </w:rPr>
+        <w:t>├───components</w:t>
+      </w:r>
+    </w:p>
+    <w:p>
+      <w:pPr>
+        <w:pStyle w:val="Code"/>
+        <w:rPr>
+          <w:sz w:val="16"/>
+          <w:szCs w:val="16"/>
+        </w:rPr>
+      </w:pPr>
+      <w:r>
+        <w:rPr>
+          <w:sz w:val="16"/>
+          <w:szCs w:val="16"/>
+        </w:rPr>
+        <w:t>│   │   Default.css</w:t>
+      </w:r>
+    </w:p>
+    <w:p>
+      <w:pPr>
+        <w:pStyle w:val="Code"/>
+        <w:rPr>
+          <w:sz w:val="16"/>
+          <w:szCs w:val="16"/>
+        </w:rPr>
+      </w:pPr>
+      <w:r>
+        <w:rPr>
+          <w:sz w:val="16"/>
+          <w:szCs w:val="16"/>
+        </w:rPr>
+        <w:t>│   │   ExploreContainer.css</w:t>
+      </w:r>
+    </w:p>
+    <w:p>
+      <w:pPr>
+        <w:pStyle w:val="Code"/>
+        <w:rPr>
+          <w:sz w:val="16"/>
+          <w:szCs w:val="16"/>
+        </w:rPr>
+      </w:pPr>
+      <w:r>
+        <w:rPr>
+          <w:sz w:val="16"/>
+          <w:szCs w:val="16"/>
+        </w:rPr>
+        <w:t xml:space="preserve">│   │   </w:t>
+      </w:r>
+      <w:proofErr w:type="spellStart"/>
+      <w:r>
+        <w:rPr>
+          <w:sz w:val="16"/>
+          <w:szCs w:val="16"/>
+        </w:rPr>
+        <w:t>ExploreContainer.tsx</w:t>
+      </w:r>
+      <w:proofErr w:type="spellEnd"/>
+    </w:p>
+    <w:p>
+      <w:pPr>
+        <w:pStyle w:val="Code"/>
+        <w:rPr>
+          <w:sz w:val="16"/>
+          <w:szCs w:val="16"/>
+        </w:rPr>
+      </w:pPr>
+      <w:r>
+        <w:rPr>
+          <w:sz w:val="16"/>
+          <w:szCs w:val="16"/>
+        </w:rPr>
+        <w:t>│   │</w:t>
+      </w:r>
+    </w:p>
+    <w:p>
+      <w:pPr>
+        <w:pStyle w:val="Code"/>
+        <w:rPr>
+          <w:sz w:val="16"/>
+          <w:szCs w:val="16"/>
+        </w:rPr>
+      </w:pPr>
+      <w:r>
+        <w:rPr>
+          <w:sz w:val="16"/>
+          <w:szCs w:val="16"/>
+        </w:rPr>
+        <w:t>│   ├───</w:t>
+      </w:r>
+      <w:proofErr w:type="spellStart"/>
+      <w:r>
+        <w:rPr>
+          <w:sz w:val="16"/>
+          <w:szCs w:val="16"/>
+        </w:rPr>
+        <w:t>assetListItem</w:t>
+      </w:r>
+      <w:proofErr w:type="spellEnd"/>
+    </w:p>
+    <w:p>
+      <w:pPr>
+        <w:pStyle w:val="Code"/>
+        <w:rPr>
+          <w:sz w:val="16"/>
+          <w:szCs w:val="16"/>
+        </w:rPr>
+      </w:pPr>
+      <w:r>
+        <w:rPr>
+          <w:sz w:val="16"/>
+          <w:szCs w:val="16"/>
+        </w:rPr>
+        <w:t xml:space="preserve">│   │       </w:t>
+      </w:r>
+      <w:proofErr w:type="spellStart"/>
+      <w:r>
+        <w:rPr>
+          <w:sz w:val="16"/>
+          <w:szCs w:val="16"/>
+        </w:rPr>
+        <w:t>AssetListItem.tsx</w:t>
+      </w:r>
+      <w:proofErr w:type="spellEnd"/>
+    </w:p>
+    <w:p>
+      <w:pPr>
+        <w:pStyle w:val="Code"/>
+        <w:rPr>
+          <w:sz w:val="16"/>
+          <w:szCs w:val="16"/>
+        </w:rPr>
+      </w:pPr>
+      <w:r>
+        <w:rPr>
+          <w:sz w:val="16"/>
+          <w:szCs w:val="16"/>
+        </w:rPr>
+        <w:t>│   │</w:t>
+      </w:r>
+    </w:p>
+    <w:p>
+      <w:pPr>
+        <w:pStyle w:val="Code"/>
+        <w:rPr>
+          <w:sz w:val="16"/>
+          <w:szCs w:val="16"/>
+        </w:rPr>
+      </w:pPr>
+      <w:r>
+        <w:rPr>
+          <w:sz w:val="16"/>
+          <w:szCs w:val="16"/>
+        </w:rPr>
+        <w:t>│   ├───</w:t>
+      </w:r>
+      <w:proofErr w:type="spellStart"/>
+      <w:r>
+        <w:rPr>
+          <w:sz w:val="16"/>
+          <w:szCs w:val="16"/>
+        </w:rPr>
+        <w:t>currentSession</w:t>
+      </w:r>
+      <w:proofErr w:type="spellEnd"/>
+    </w:p>
+    <w:p>
+      <w:pPr>
+        <w:pStyle w:val="Code"/>
+        <w:rPr>
+          <w:sz w:val="16"/>
+          <w:szCs w:val="16"/>
+        </w:rPr>
+      </w:pPr>
+      <w:r>
+        <w:rPr>
+          <w:sz w:val="16"/>
+          <w:szCs w:val="16"/>
+        </w:rPr>
+        <w:t xml:space="preserve">│   │       </w:t>
+      </w:r>
+      <w:proofErr w:type="spellStart"/>
+      <w:r>
+        <w:rPr>
+          <w:sz w:val="16"/>
+          <w:szCs w:val="16"/>
+        </w:rPr>
+        <w:t>CurrentSessionContainer.tsx</w:t>
+      </w:r>
+      <w:proofErr w:type="spellEnd"/>
+    </w:p>
+    <w:p>
+      <w:pPr>
+        <w:pStyle w:val="Code"/>
+        <w:rPr>
+          <w:sz w:val="16"/>
+          <w:szCs w:val="16"/>
+        </w:rPr>
+      </w:pPr>
+      <w:r>
+        <w:rPr>
+          <w:sz w:val="16"/>
+          <w:szCs w:val="16"/>
+        </w:rPr>
+        <w:t>│   │</w:t>
+      </w:r>
+    </w:p>
+    <w:p>
+      <w:pPr>
+        <w:pStyle w:val="Code"/>
+        <w:rPr>
+          <w:sz w:val="16"/>
+          <w:szCs w:val="16"/>
+        </w:rPr>
+      </w:pPr>
+      <w:r>
+        <w:rPr>
+          <w:sz w:val="16"/>
+          <w:szCs w:val="16"/>
+        </w:rPr>
+        <w:t>│   ├───home</w:t>
+      </w:r>
+    </w:p>
+    <w:p>
+      <w:pPr>
+        <w:pStyle w:val="Code"/>
+        <w:rPr>
+          <w:sz w:val="16"/>
+          <w:szCs w:val="16"/>
+        </w:rPr>
+      </w:pPr>
+      <w:r>
+        <w:rPr>
+          <w:sz w:val="16"/>
+          <w:szCs w:val="16"/>
+        </w:rPr>
+        <w:t xml:space="preserve">│   │       </w:t>
+      </w:r>
+      <w:proofErr w:type="spellStart"/>
+      <w:r>
+        <w:rPr>
+          <w:sz w:val="16"/>
+          <w:szCs w:val="16"/>
+        </w:rPr>
+        <w:t>HomeContainer.tsx</w:t>
+      </w:r>
+      <w:proofErr w:type="spellEnd"/>
+    </w:p>
+    <w:p>
+      <w:pPr>
+        <w:pStyle w:val="Code"/>
+        <w:rPr>
+          <w:sz w:val="16"/>
+          <w:szCs w:val="16"/>
+        </w:rPr>
+      </w:pPr>
+      <w:r>
+        <w:rPr>
+          <w:sz w:val="16"/>
+          <w:szCs w:val="16"/>
+        </w:rPr>
+        <w:t xml:space="preserve">│   │       </w:t>
+      </w:r>
+      <w:proofErr w:type="spellStart"/>
+      <w:r>
+        <w:rPr>
+          <w:sz w:val="16"/>
+          <w:szCs w:val="16"/>
+        </w:rPr>
+        <w:t>IntroductionContainer.tsx</w:t>
+      </w:r>
+      <w:proofErr w:type="spellEnd"/>
+    </w:p>
+    <w:p>
+      <w:pPr>
+        <w:pStyle w:val="Code"/>
+        <w:rPr>
+          <w:sz w:val="16"/>
+          <w:szCs w:val="16"/>
+        </w:rPr>
+      </w:pPr>
+      <w:r>
+        <w:rPr>
+          <w:sz w:val="16"/>
+          <w:szCs w:val="16"/>
+        </w:rPr>
+        <w:t>│   │</w:t>
+      </w:r>
+    </w:p>
+    <w:p>
+      <w:pPr>
+        <w:pStyle w:val="Code"/>
+        <w:rPr>
+          <w:sz w:val="16"/>
+          <w:szCs w:val="16"/>
+        </w:rPr>
+      </w:pPr>
+      <w:r>
+        <w:rPr>
+          <w:sz w:val="16"/>
+          <w:szCs w:val="16"/>
+        </w:rPr>
+        <w:t>│   ├───map</w:t>
+      </w:r>
+    </w:p>
+    <w:p>
+      <w:pPr>
+        <w:pStyle w:val="Code"/>
+        <w:rPr>
+          <w:sz w:val="16"/>
+          <w:szCs w:val="16"/>
+        </w:rPr>
+      </w:pPr>
+      <w:r>
+        <w:rPr>
+          <w:sz w:val="16"/>
+          <w:szCs w:val="16"/>
+        </w:rPr>
+        <w:t>│   │       map.css</w:t>
+      </w:r>
+    </w:p>
+    <w:p>
+      <w:pPr>
+        <w:pStyle w:val="Code"/>
+        <w:rPr>
+          <w:sz w:val="16"/>
+          <w:szCs w:val="16"/>
+        </w:rPr>
+      </w:pPr>
+      <w:r>
+        <w:rPr>
+          <w:sz w:val="16"/>
+          <w:szCs w:val="16"/>
+        </w:rPr>
+        <w:t xml:space="preserve">│   │       </w:t>
+      </w:r>
+      <w:proofErr w:type="spellStart"/>
+      <w:r>
+        <w:rPr>
+          <w:sz w:val="16"/>
+          <w:szCs w:val="16"/>
+        </w:rPr>
+        <w:t>Map.jsx</w:t>
+      </w:r>
+      <w:proofErr w:type="spellEnd"/>
+    </w:p>
+    <w:p>
+      <w:pPr>
+        <w:pStyle w:val="Code"/>
+        <w:rPr>
+          <w:sz w:val="16"/>
+          <w:szCs w:val="16"/>
+        </w:rPr>
+      </w:pPr>
+      <w:r>
+        <w:rPr>
+          <w:sz w:val="16"/>
+          <w:szCs w:val="16"/>
+        </w:rPr>
+        <w:t>│   │</w:t>
+      </w:r>
+    </w:p>
+    <w:p>
+      <w:pPr>
+        <w:pStyle w:val="Code"/>
+        <w:rPr>
+          <w:sz w:val="16"/>
+          <w:szCs w:val="16"/>
+        </w:rPr>
+      </w:pPr>
+      <w:r>
+        <w:rPr>
+          <w:sz w:val="16"/>
+          <w:szCs w:val="16"/>
+        </w:rPr>
+        <w:t>│   ├───menu</w:t>
+      </w:r>
+    </w:p>
+    <w:p>
+      <w:pPr>
+        <w:pStyle w:val="Code"/>
+        <w:rPr>
+          <w:sz w:val="16"/>
+          <w:szCs w:val="16"/>
+        </w:rPr>
+      </w:pPr>
+      <w:r>
+        <w:rPr>
+          <w:sz w:val="16"/>
+          <w:szCs w:val="16"/>
+        </w:rPr>
+        <w:t>│   │       Menu.css</w:t>
+      </w:r>
+    </w:p>
+    <w:p>
+      <w:pPr>
+        <w:pStyle w:val="Code"/>
+        <w:rPr>
+          <w:sz w:val="16"/>
+          <w:szCs w:val="16"/>
+        </w:rPr>
+      </w:pPr>
+      <w:r>
+        <w:rPr>
+          <w:sz w:val="16"/>
+          <w:szCs w:val="16"/>
+        </w:rPr>
+        <w:t xml:space="preserve">│   │       </w:t>
+      </w:r>
+      <w:proofErr w:type="spellStart"/>
+      <w:r>
+        <w:rPr>
+          <w:sz w:val="16"/>
+          <w:szCs w:val="16"/>
+        </w:rPr>
+        <w:t>Menu.tsx</w:t>
+      </w:r>
+      <w:proofErr w:type="spellEnd"/>
+    </w:p>
+    <w:p>
+      <w:pPr>
+        <w:pStyle w:val="Code"/>
+        <w:rPr>
+          <w:sz w:val="16"/>
+          <w:szCs w:val="16"/>
+        </w:rPr>
+      </w:pPr>
+      <w:r>
+        <w:rPr>
+          <w:sz w:val="16"/>
+          <w:szCs w:val="16"/>
+        </w:rPr>
+        <w:t>│   │</w:t>
+      </w:r>
+    </w:p>
+    <w:p>
+      <w:pPr>
+        <w:pStyle w:val="Code"/>
+        <w:rPr>
+          <w:sz w:val="16"/>
+          <w:szCs w:val="16"/>
+        </w:rPr>
+      </w:pPr>
+      <w:r>
+        <w:rPr>
+          <w:sz w:val="16"/>
+          <w:szCs w:val="16"/>
+        </w:rPr>
+        <w:t>│   ├───</w:t>
+      </w:r>
+      <w:proofErr w:type="spellStart"/>
+      <w:r>
+        <w:rPr>
+          <w:sz w:val="16"/>
+          <w:szCs w:val="16"/>
+        </w:rPr>
+        <w:t>newAsset</w:t>
+      </w:r>
+      <w:proofErr w:type="spellEnd"/>
+    </w:p>
+    <w:p>
+      <w:pPr>
+        <w:pStyle w:val="Code"/>
+        <w:rPr>
+          <w:sz w:val="16"/>
+          <w:szCs w:val="16"/>
+        </w:rPr>
+      </w:pPr>
+      <w:r>
+        <w:rPr>
+          <w:sz w:val="16"/>
+          <w:szCs w:val="16"/>
+        </w:rPr>
+        <w:t xml:space="preserve">│   │       </w:t>
+      </w:r>
+      <w:proofErr w:type="spellStart"/>
+      <w:r>
+        <w:rPr>
+          <w:sz w:val="16"/>
+          <w:szCs w:val="16"/>
+        </w:rPr>
+        <w:t>NewAssetComponent.tsx</w:t>
+      </w:r>
+      <w:proofErr w:type="spellEnd"/>
+    </w:p>
+    <w:p>
+      <w:pPr>
+        <w:pStyle w:val="Code"/>
+        <w:rPr>
+          <w:sz w:val="16"/>
+          <w:szCs w:val="16"/>
+        </w:rPr>
+      </w:pPr>
+      <w:r>
+        <w:rPr>
+          <w:sz w:val="16"/>
+          <w:szCs w:val="16"/>
+        </w:rPr>
+        <w:t xml:space="preserve">│   │       </w:t>
+      </w:r>
+      <w:proofErr w:type="spellStart"/>
+      <w:r>
+        <w:rPr>
+          <w:sz w:val="16"/>
+          <w:szCs w:val="16"/>
+        </w:rPr>
+        <w:t>NewAssetContainer.tsx</w:t>
+      </w:r>
+      <w:proofErr w:type="spellEnd"/>
+    </w:p>
+    <w:p>
+      <w:pPr>
+        <w:pStyle w:val="Code"/>
+        <w:rPr>
+          <w:sz w:val="16"/>
+          <w:szCs w:val="16"/>
+        </w:rPr>
+      </w:pPr>
+      <w:r>
+        <w:rPr>
+          <w:sz w:val="16"/>
+          <w:szCs w:val="16"/>
+        </w:rPr>
+        <w:t>│   │</w:t>
+      </w:r>
+    </w:p>
+    <w:p>
+      <w:pPr>
+        <w:pStyle w:val="Code"/>
+        <w:rPr>
+          <w:sz w:val="16"/>
+          <w:szCs w:val="16"/>
+        </w:rPr>
+      </w:pPr>
+      <w:r>
+        <w:rPr>
+          <w:sz w:val="16"/>
+          <w:szCs w:val="16"/>
+        </w:rPr>
+        <w:t>│   ├───</w:t>
+      </w:r>
+      <w:proofErr w:type="spellStart"/>
+      <w:r>
+        <w:rPr>
+          <w:sz w:val="16"/>
+          <w:szCs w:val="16"/>
+        </w:rPr>
+        <w:t>previousSessions</w:t>
+      </w:r>
+      <w:proofErr w:type="spellEnd"/>
+    </w:p>
+    <w:p>
+      <w:pPr>
+        <w:pStyle w:val="Code"/>
+        <w:rPr>
+          <w:sz w:val="16"/>
+          <w:szCs w:val="16"/>
+        </w:rPr>
+      </w:pPr>
+      <w:r>
+        <w:rPr>
+          <w:sz w:val="16"/>
+          <w:szCs w:val="16"/>
+        </w:rPr>
+        <w:t xml:space="preserve">│   │       </w:t>
+      </w:r>
+      <w:proofErr w:type="spellStart"/>
+      <w:r>
+        <w:rPr>
+          <w:sz w:val="16"/>
+          <w:szCs w:val="16"/>
+        </w:rPr>
+        <w:t>PreviousSessionsContainer.tsx</w:t>
+      </w:r>
+      <w:proofErr w:type="spellEnd"/>
+    </w:p>
+    <w:p>
+      <w:pPr>
+        <w:pStyle w:val="Code"/>
+        <w:rPr>
+          <w:sz w:val="16"/>
+          <w:szCs w:val="16"/>
+        </w:rPr>
+      </w:pPr>
+      <w:r>
+        <w:rPr>
+          <w:sz w:val="16"/>
+          <w:szCs w:val="16"/>
+        </w:rPr>
+        <w:t>│   │</w:t>
+      </w:r>
+    </w:p>
+    <w:p>
+      <w:pPr>
+        <w:pStyle w:val="Code"/>
+        <w:rPr>
+          <w:sz w:val="16"/>
+          <w:szCs w:val="16"/>
+        </w:rPr>
+      </w:pPr>
+      <w:r>
+        <w:rPr>
+          <w:sz w:val="16"/>
+          <w:szCs w:val="16"/>
+        </w:rPr>
+        <w:t>│   ├───settings</w:t>
+      </w:r>
+    </w:p>
+    <w:p>
+      <w:pPr>
+        <w:pStyle w:val="Code"/>
+        <w:rPr>
+          <w:sz w:val="16"/>
+          <w:szCs w:val="16"/>
+        </w:rPr>
+      </w:pPr>
+      <w:r>
+        <w:rPr>
+          <w:sz w:val="16"/>
+          <w:szCs w:val="16"/>
+        </w:rPr>
+        <w:t xml:space="preserve">│   │       </w:t>
+      </w:r>
+      <w:proofErr w:type="spellStart"/>
+      <w:r>
+        <w:rPr>
+          <w:sz w:val="16"/>
+          <w:szCs w:val="16"/>
+        </w:rPr>
+        <w:t>SettingsContainer.tsx</w:t>
+      </w:r>
+      <w:proofErr w:type="spellEnd"/>
+    </w:p>
+    <w:p>
+      <w:pPr>
+        <w:pStyle w:val="Code"/>
+        <w:rPr>
+          <w:sz w:val="16"/>
+          <w:szCs w:val="16"/>
+        </w:rPr>
+      </w:pPr>
+      <w:r>
+        <w:rPr>
+          <w:sz w:val="16"/>
+          <w:szCs w:val="16"/>
+        </w:rPr>
+        <w:t>│   │</w:t>
+      </w:r>
+    </w:p>
+    <w:p>
+      <w:pPr>
+        <w:pStyle w:val="Code"/>
+        <w:rPr>
+          <w:sz w:val="16"/>
+          <w:szCs w:val="16"/>
+        </w:rPr>
+      </w:pPr>
+      <w:r>
+        <w:rPr>
+          <w:sz w:val="16"/>
+          <w:szCs w:val="16"/>
+        </w:rPr>
+        <w:t>│   └───upload</w:t>
+      </w:r>
+    </w:p>
+    <w:p>
+      <w:pPr>
+        <w:pStyle w:val="Code"/>
+        <w:rPr>
+          <w:sz w:val="16"/>
+          <w:szCs w:val="16"/>
+        </w:rPr>
+      </w:pPr>
+      <w:r>
+        <w:rPr>
+          <w:sz w:val="16"/>
+          <w:szCs w:val="16"/>
+        </w:rPr>
+        <w:t xml:space="preserve">│           </w:t>
+      </w:r>
+      <w:proofErr w:type="spellStart"/>
+      <w:r>
+        <w:rPr>
+          <w:sz w:val="16"/>
+          <w:szCs w:val="16"/>
+        </w:rPr>
+        <w:t>UploadContainer.tsx</w:t>
+      </w:r>
+      <w:proofErr w:type="spellEnd"/>
+    </w:p>
+    <w:p>
+      <w:pPr>
+        <w:pStyle w:val="Code"/>
+        <w:rPr>
+          <w:sz w:val="16"/>
+          <w:szCs w:val="16"/>
+        </w:rPr>
+      </w:pPr>
+      <w:r>
+        <w:rPr>
+          <w:sz w:val="16"/>
+          <w:szCs w:val="16"/>
+        </w:rPr>
+        <w:t xml:space="preserve">│           </w:t>
+      </w:r>
+      <w:proofErr w:type="spellStart"/>
+      <w:r>
+        <w:rPr>
+          <w:sz w:val="16"/>
+          <w:szCs w:val="16"/>
+        </w:rPr>
+        <w:t>UploadInformationContainer.tsx</w:t>
+      </w:r>
+      <w:proofErr w:type="spellEnd"/>
+    </w:p>
+    <w:p>
+      <w:pPr>
+        <w:pStyle w:val="Code"/>
+        <w:rPr>
+          <w:sz w:val="16"/>
+          <w:szCs w:val="16"/>
+        </w:rPr>
+      </w:pPr>
+      <w:r>
+        <w:rPr>
+          <w:sz w:val="16"/>
+          <w:szCs w:val="16"/>
+        </w:rPr>
+        <w:t>│</w:t>
+      </w:r>
+    </w:p>
+    <w:p>
+      <w:pPr>
+        <w:pStyle w:val="Code"/>
+        <w:tabs>
+          <w:tab w:val="clear" w:pos="1832"/>
+          <w:tab w:val="clear" w:pos="2748"/>
+          <w:tab w:val="clear" w:pos="4580"/>
+          <w:tab w:val="clear" w:pos="5496"/>
+          <w:tab w:val="clear" w:pos="6412"/>
+          <w:tab w:val="clear" w:pos="7328"/>
+          <w:tab w:val="clear" w:pos="8244"/>
+          <w:tab w:val="clear" w:pos="9160"/>
+          <w:tab w:val="clear" w:pos="10076"/>
+          <w:tab w:val="clear" w:pos="10992"/>
+          <w:tab w:val="clear" w:pos="11908"/>
+          <w:tab w:val="clear" w:pos="12824"/>
+          <w:tab w:val="clear" w:pos="13740"/>
+          <w:tab w:val="clear" w:pos="14656"/>
+        </w:tabs>
+        <w:rPr>
+          <w:sz w:val="16"/>
+          <w:szCs w:val="16"/>
+        </w:rPr>
+      </w:pPr>
+      <w:r>
+        <w:rPr>
+          <w:sz w:val="16"/>
+          <w:szCs w:val="16"/>
+        </w:rPr>
+        <w:t>├───models</w:t>
+      </w:r>
+    </w:p>
+    <w:p>
+      <w:pPr>
+        <w:pStyle w:val="Code"/>
+        <w:tabs>
+          <w:tab w:val="clear" w:pos="1832"/>
+          <w:tab w:val="clear" w:pos="2748"/>
+          <w:tab w:val="clear" w:pos="4580"/>
+          <w:tab w:val="clear" w:pos="5496"/>
+          <w:tab w:val="clear" w:pos="6412"/>
+          <w:tab w:val="clear" w:pos="7328"/>
+          <w:tab w:val="clear" w:pos="8244"/>
+          <w:tab w:val="clear" w:pos="9160"/>
+          <w:tab w:val="clear" w:pos="10076"/>
+          <w:tab w:val="clear" w:pos="10992"/>
+          <w:tab w:val="clear" w:pos="11908"/>
+          <w:tab w:val="clear" w:pos="12824"/>
+          <w:tab w:val="clear" w:pos="13740"/>
+          <w:tab w:val="clear" w:pos="14656"/>
+        </w:tabs>
+        <w:rPr>
+          <w:sz w:val="16"/>
+          <w:szCs w:val="16"/>
+        </w:rPr>
+      </w:pPr>
+      <w:r>
+        <w:rPr>
+          <w:sz w:val="16"/>
+          <w:szCs w:val="16"/>
+        </w:rPr>
+        <w:t>|</w:t>
+      </w:r>
+      <w:r>
+        <w:rPr>
+          <w:sz w:val="16"/>
+          <w:szCs w:val="16"/>
+        </w:rPr>
+        <w:tab/>
+      </w:r>
+      <w:proofErr w:type="spellStart"/>
+      <w:r>
+        <w:rPr>
+          <w:sz w:val="16"/>
+          <w:szCs w:val="16"/>
+        </w:rPr>
+        <w:t>AssetsContext.tsx</w:t>
+      </w:r>
+      <w:proofErr w:type="spellEnd"/>
+      <w:r>
+        <w:rPr>
+          <w:sz w:val="16"/>
+          <w:szCs w:val="16"/>
+        </w:rPr>
+        <w:tab/>
+      </w:r>
+    </w:p>
+    <w:p>
+      <w:pPr>
+        <w:pStyle w:val="Code"/>
+        <w:rPr>
+          <w:sz w:val="16"/>
+          <w:szCs w:val="16"/>
+        </w:rPr>
+      </w:pPr>
+      <w:r>
+        <w:rPr>
+          <w:sz w:val="16"/>
+          <w:szCs w:val="16"/>
+        </w:rPr>
+        <w:t>│       ServerConverter.js</w:t>
+      </w:r>
+    </w:p>
+    <w:p>
+      <w:pPr>
+        <w:pStyle w:val="Code"/>
+        <w:rPr>
+          <w:sz w:val="16"/>
+          <w:szCs w:val="16"/>
+        </w:rPr>
+      </w:pPr>
+      <w:r>
+        <w:rPr>
+          <w:sz w:val="16"/>
+          <w:szCs w:val="16"/>
+        </w:rPr>
+        <w:t xml:space="preserve">│       </w:t>
+      </w:r>
+      <w:proofErr w:type="spellStart"/>
+      <w:r>
+        <w:rPr>
+          <w:sz w:val="16"/>
+          <w:szCs w:val="16"/>
+        </w:rPr>
+        <w:t>SettingsContext.tsx</w:t>
+      </w:r>
+      <w:proofErr w:type="spellEnd"/>
+    </w:p>
+    <w:p>
+      <w:pPr>
+        <w:pStyle w:val="Code"/>
+        <w:rPr>
+          <w:sz w:val="16"/>
+          <w:szCs w:val="16"/>
+        </w:rPr>
+      </w:pPr>
+      <w:r>
+        <w:rPr>
+          <w:sz w:val="16"/>
+          <w:szCs w:val="16"/>
+        </w:rPr>
+        <w:t>│</w:t>
+      </w:r>
+    </w:p>
+    <w:p>
+      <w:pPr>
+        <w:pStyle w:val="Code"/>
+        <w:rPr>
+          <w:sz w:val="16"/>
+          <w:szCs w:val="16"/>
+        </w:rPr>
+      </w:pPr>
+      <w:r>
+        <w:rPr>
+          <w:sz w:val="16"/>
+          <w:szCs w:val="16"/>
+        </w:rPr>
+        <w:t>├───pages</w:t>
+      </w:r>
+    </w:p>
+    <w:p>
+      <w:pPr>
+        <w:pStyle w:val="Code"/>
+        <w:rPr>
+          <w:sz w:val="16"/>
+          <w:szCs w:val="16"/>
+        </w:rPr>
+      </w:pPr>
+      <w:r>
+        <w:rPr>
+          <w:sz w:val="16"/>
+          <w:szCs w:val="16"/>
+        </w:rPr>
+        <w:t>│       Page.css</w:t>
+      </w:r>
+    </w:p>
+    <w:p>
+      <w:pPr>
+        <w:pStyle w:val="Code"/>
+        <w:rPr>
+          <w:sz w:val="16"/>
+          <w:szCs w:val="16"/>
+        </w:rPr>
+      </w:pPr>
+      <w:r>
+        <w:rPr>
+          <w:sz w:val="16"/>
+          <w:szCs w:val="16"/>
+        </w:rPr>
+        <w:t xml:space="preserve">│       </w:t>
+      </w:r>
+      <w:proofErr w:type="spellStart"/>
+      <w:r>
+        <w:rPr>
+          <w:sz w:val="16"/>
+          <w:szCs w:val="16"/>
+        </w:rPr>
+        <w:t>Page.tsx</w:t>
+      </w:r>
+      <w:proofErr w:type="spellEnd"/>
+    </w:p>
+    <w:p>
+      <w:pPr>
+        <w:pStyle w:val="Code"/>
+        <w:rPr>
+          <w:sz w:val="16"/>
+          <w:szCs w:val="16"/>
+        </w:rPr>
+      </w:pPr>
+      <w:r>
+        <w:rPr>
+          <w:sz w:val="16"/>
+          <w:szCs w:val="16"/>
+        </w:rPr>
+        <w:t>│</w:t>
+      </w:r>
+    </w:p>
+    <w:p>
+      <w:pPr>
+        <w:pStyle w:val="Code"/>
+        <w:rPr>
+          <w:sz w:val="16"/>
+          <w:szCs w:val="16"/>
+        </w:rPr>
+      </w:pPr>
+      <w:r>
+        <w:rPr>
+          <w:sz w:val="16"/>
+          <w:szCs w:val="16"/>
+        </w:rPr>
+        <w:t>└───secrets</w:t>
+      </w:r>
+    </w:p>
+    <w:p>
+      <w:pPr>
+        <w:pStyle w:val="Code"/>
+        <w:rPr>
+          <w:sz w:val="16"/>
+          <w:szCs w:val="16"/>
+        </w:rPr>
+      </w:pPr>
+      <w:r>
+        <w:rPr>
+          <w:sz w:val="16"/>
+          <w:szCs w:val="16"/>
+        </w:rPr>
+        <w:t xml:space="preserve">       googleMaps.js</w:t>
+      </w:r>
+    </w:p>
+    <w:p>
+      <w:pPr>
+        <w:pStyle w:val="Code"/>
+        <w:rPr>
+          <w:sz w:val="16"/>
+          <w:szCs w:val="16"/>
+        </w:rPr>
+      </w:pPr>
+    </w:p>
+    <w:p>
+      <w:pPr>
+        <w:pStyle w:val="Heading3"/>
+      </w:pPr>
+      <w:r>
+        <w:t>UI</w:t>
+      </w:r>
+      <w:r>
+        <w:t xml:space="preserve"> </w:t>
+      </w:r>
+      <w:r>
+        <w:t>Components</w:t>
+      </w:r>
+    </w:p>
+    <w:p>
+      <w:r>
+        <w:t xml:space="preserve">The general application architecture splits the application into 6 major sections, four on the device and two located in the cloud. The code on the phone is separated into UI and business/data. </w:t>
+      </w:r>
+    </w:p>
+    <w:p>
+      <w:r>
+        <w:t xml:space="preserve">The UI is built from the app holding a single Page element, and within that page element containers are turned on and off as the user navigates the UI. </w:t>
+      </w:r>
+    </w:p>
+    <w:p>
+      <w:r>
+        <w:t xml:space="preserve">All of the containers sit within the ‘Components’ folder within their own named folder, this helps to keep the files organised in what might otherwise be a large list of files without context. Some of the elements are reused and so have been brought to the top level e.g. </w:t>
+      </w:r>
+      <w:proofErr w:type="spellStart"/>
+      <w:r>
+        <w:t>assetListItem</w:t>
+      </w:r>
+      <w:proofErr w:type="spellEnd"/>
+      <w:r>
+        <w:t xml:space="preserve">, which is used in both the “Current Session” and “Previous Session” containers. </w:t>
+      </w:r>
+    </w:p>
+    <w:p>
+      <w:r>
+        <w:lastRenderedPageBreak/>
+        <w:t xml:space="preserve">Other elements are only used in a single component and so are kept in the same folder, such as the </w:t>
+      </w:r>
+      <w:proofErr w:type="spellStart"/>
+      <w:r>
+        <w:t>SerialNumberPhoto</w:t>
+      </w:r>
+      <w:proofErr w:type="spellEnd"/>
+      <w:r>
+        <w:t xml:space="preserve"> and </w:t>
+      </w:r>
+      <w:proofErr w:type="spellStart"/>
+      <w:r>
+        <w:t>AssetIdPhoto</w:t>
+      </w:r>
+      <w:proofErr w:type="spellEnd"/>
+      <w:r>
+        <w:t xml:space="preserve"> elements. This helps to avoid a cluttered folder structure where all components have their own folders. Creating a separate element is only done if it is significantly complex – so things like Toasts are kept within the main component.</w:t>
+      </w:r>
+    </w:p>
+    <w:p>
+      <w:pPr>
+        <w:pStyle w:val="Heading3"/>
+      </w:pPr>
+      <w:r>
+        <w:t xml:space="preserve">Data </w:t>
+      </w:r>
+    </w:p>
+    <w:p>
+      <w:pPr>
+        <w:pStyle w:val="Heading4"/>
+      </w:pPr>
+      <w:r>
+        <w:t>Models</w:t>
+      </w:r>
+    </w:p>
+    <w:p>
+      <w:r>
+        <w:t xml:space="preserve">Data connections and models are kept in the same files, with the specific needs of each of the data types kept with the data type itself. In this way state, local storage and upload to the cloud are all kept with the type Asset and Assets. </w:t>
+      </w:r>
+    </w:p>
+    <w:p>
+      <w:r>
+        <w:t>Settings are the second data type and have their own Context. Settings are saved locally and use state as well to improve performance and ensure a useful experience in the case of an app being closed/reopened</w:t>
+      </w:r>
+    </w:p>
+    <w:p>
+      <w:pPr>
+        <w:pStyle w:val="Heading4"/>
+      </w:pPr>
+      <w:r>
+        <w:t>Secrets</w:t>
+      </w:r>
+    </w:p>
+    <w:p>
+      <w:pPr>
+        <w:tabs>
+          <w:tab w:val="left" w:pos="4860"/>
+        </w:tabs>
+      </w:pPr>
+      <w:r>
+        <w:t>Secrets are a special type of data that includes API keys and data that needs to be kept from replication. In an ideal situation this would be kept as part of the environment variables and so not included with source code.</w:t>
+      </w:r>
+    </w:p>
+    <w:p>
+      <w:pPr>
+        <w:tabs>
+          <w:tab w:val="left" w:pos="4860"/>
+        </w:tabs>
+      </w:pPr>
+      <w:r>
+        <w:tab/>
+      </w:r>
+    </w:p>
+    <w:p>
+      <w:pPr>
+        <w:keepNext/>
+      </w:pPr>
       <w:r>
         <w:rPr>
           <w:noProof/>
         </w:rPr>
         <w:drawing>
-          <wp:inline distT="0" distB="0" distL="0" distR="0" wp14:anchorId="209645E0" wp14:editId="15B2D584">
+          <wp:inline distT="0" distB="0" distL="0" distR="0" wp14:anchorId="66E9446F" wp14:editId="1DF34752">
             <wp:extent cx="5731510" cy="3380740"/>
             <wp:effectExtent l="0" t="0" r="2540" b="0"/>
             <wp:docPr id="1" name="Picture 1"/>
@@ -2611,13 +3822,56 @@
       </w:r>
     </w:p>
     <w:p>
+      <w:pPr>
+        <w:pStyle w:val="Caption"/>
+      </w:pPr>
+      <w:r>
+        <w:t xml:space="preserve">Figure </w:t>
+      </w:r>
+      <w:r>
+        <w:fldChar w:fldCharType="begin"/>
+      </w:r>
+      <w:r>
+        <w:instrText xml:space="preserve"> SEQ Figure \* ARABIC </w:instrText>
+      </w:r>
+      <w:r>
+        <w:fldChar w:fldCharType="separate"/>
+      </w:r>
+      <w:r>
+        <w:rPr>
+          <w:noProof/>
+        </w:rPr>
+        <w:t>1</w:t>
+      </w:r>
+      <w:r>
+        <w:fldChar w:fldCharType="end"/>
+      </w:r>
+      <w:r>
+        <w:t>: Data flow within the application</w:t>
+      </w:r>
+    </w:p>
+    <w:p>
+      <w:r>
+        <w:br w:type="page"/>
+      </w:r>
+    </w:p>
+    <w:p>
+      <w:pPr>
+        <w:pStyle w:val="Heading1"/>
+      </w:pPr>
+      <w:r>
+        <w:lastRenderedPageBreak/>
+        <w:t>Major External Components – TO DO (1 page)</w:t>
+      </w:r>
+    </w:p>
+    <w:p>
       <w:r>
         <w:rPr>
           <w:rFonts w:ascii="Helvetica" w:hAnsi="Helvetica" w:cs="Helvetica"/>
           <w:color w:val="FF0000"/>
           <w:shd w:val="clear" w:color="auto" w:fill="FFFFFF"/>
         </w:rPr>
-        <w:t>For Architecture, you </w:t>
+        <w:t>For External Component, you </w:t>
       </w:r>
       <w:r>
         <w:rPr>
@@ -2634,7 +3888,7 @@
           <w:color w:val="FF0000"/>
           <w:shd w:val="clear" w:color="auto" w:fill="FFFFFF"/>
         </w:rPr>
-        <w:t> describe how your code is structured into layers and refer to the book we discussed in the lectures as well as provide relevant diagrams and descriptions of how and why your code design fulfils the architecture you described. You </w:t>
+        <w:t> describe how your way of implementing it fits into your proposed architecture and provide technical details of how it works and </w:t>
       </w:r>
       <w:r>
         <w:rPr>
@@ -2643,7 +3897,7 @@
           <w:color w:val="FF0000"/>
           <w:shd w:val="clear" w:color="auto" w:fill="FFFFFF"/>
         </w:rPr>
-        <w:t>have to</w:t>
+        <w:t>justify</w:t>
       </w:r>
       <w:r>
         <w:rPr>
@@ -2651,22 +3905,92 @@
           <w:color w:val="FF0000"/>
           <w:shd w:val="clear" w:color="auto" w:fill="FFFFFF"/>
         </w:rPr>
-        <w:t> show significant insight to get A grade for this part.</w:t>
-      </w:r>
-    </w:p>
-    <w:p/>
-    <w:p>
-      <w:r>
-        <w:t xml:space="preserve">The general application architecture </w:t>
-      </w:r>
-      <w:r>
-        <w:t>splits the application into 6 major sections, four on the device and two located in the cloud.</w:t>
-      </w:r>
-    </w:p>
-    <w:p/>
-    <w:p>
-      <w:r>
-        <w:t>Include a description of how you organised your source code to match your architecture.</w:t>
+        <w:t> your choices and why it is the best way to fit the component into your app architecture and design.</w:t>
+      </w:r>
+    </w:p>
+    <w:p>
+      <w:r>
+        <w:t>Description of how you utilised at least 1 major existing external component (e.g. Firebase but hopefully much more interesting one than that) to provide either persistent data storage or other major functionality with a description of how it was integrated into your App architecture. 1+ Page of A4, Worth 10% out of 60%</w:t>
+      </w:r>
+    </w:p>
+    <w:p>
+      <w:pPr>
+        <w:pStyle w:val="Heading2"/>
+      </w:pPr>
+      <w:r>
+        <w:t>Map</w:t>
+      </w:r>
+    </w:p>
+    <w:p>
+      <w:r>
+        <w:t>The map is a useful visualisation of the GPS coordinates which are pulled from the device. Without this visualisation identifying a problem would be difficult and this improves the experience as the user inputs data.</w:t>
+      </w:r>
+    </w:p>
+    <w:p>
+      <w:pPr>
+        <w:pStyle w:val="Heading2"/>
+      </w:pPr>
+      <w:r>
+        <w:t>Camera</w:t>
+      </w:r>
+    </w:p>
+    <w:p>
+      <w:r>
+        <w:t>One of the major benefits of using a phone to take this type of information is that a camera can be used to capture information and make manual processing easier later on.</w:t>
+      </w:r>
+    </w:p>
+    <w:p>
+      <w:r>
+        <w:t>The camera is only used within one of the screens (New Asset), it includes taking the photo and allowing the user to review the photo when inputting the manual data later on.</w:t>
+      </w:r>
+      <w:r>
+        <w:t xml:space="preserve"> </w:t>
+      </w:r>
+    </w:p>
+    <w:p>
+      <w:pPr>
+        <w:pStyle w:val="Heading2"/>
+      </w:pPr>
+      <w:r>
+        <w:t>Remote Server (using</w:t>
+      </w:r>
+      <w:r>
+        <w:t xml:space="preserve"> attached</w:t>
+      </w:r>
+      <w:r>
+        <w:t xml:space="preserve"> </w:t>
+      </w:r>
+      <w:proofErr w:type="spellStart"/>
+      <w:r>
+        <w:t>postgres</w:t>
+      </w:r>
+      <w:r>
+        <w:t>ql</w:t>
+      </w:r>
+      <w:proofErr w:type="spellEnd"/>
+      <w:r>
+        <w:t xml:space="preserve"> server</w:t>
+      </w:r>
+      <w:r>
+        <w:t>)</w:t>
+      </w:r>
+    </w:p>
+    <w:p>
+      <w:r>
+        <w:t xml:space="preserve">The remote server is a node.js server with an attached </w:t>
+      </w:r>
+      <w:proofErr w:type="spellStart"/>
+      <w:r>
+        <w:t>postgresql</w:t>
+      </w:r>
+      <w:proofErr w:type="spellEnd"/>
+      <w:r>
+        <w:t xml:space="preserve"> server attached, allowing for asset inspections to be saved and reviewed later. As the aim for this application is to act as a handset for gathering information the central and remote server is a very important part of the architecture.</w:t>
+      </w:r>
+    </w:p>
+    <w:p>
+      <w:r>
+        <w:t>In many cases companies performing asset inspections will have existing lists of assets, so being able to export the asset information out in an easy to use format is important. This is done with a JSON to response to GET requests to the /assets URL.</w:t>
       </w:r>
     </w:p>
     <w:p>
@@ -2676,1391 +4000,45 @@
     </w:p>
     <w:p>
       <w:pPr>
-        <w:pStyle w:val="Heading2"/>
+        <w:pStyle w:val="Heading1"/>
       </w:pPr>
       <w:r>
         <w:lastRenderedPageBreak/>
-        <w:t>Source code organisation</w:t>
-      </w:r>
-    </w:p>
-    <w:p>
-      <w:pPr>
-        <w:rPr>
-          <w:rFonts w:ascii="Consolas" w:hAnsi="Consolas"/>
-          <w:sz w:val="16"/>
-          <w:szCs w:val="16"/>
-        </w:rPr>
-      </w:pPr>
-    </w:p>
-    <w:p>
-      <w:pPr>
-        <w:pStyle w:val="Code"/>
-        <w:rPr>
-          <w:sz w:val="16"/>
-          <w:szCs w:val="16"/>
-        </w:rPr>
-      </w:pPr>
-      <w:proofErr w:type="spellStart"/>
-      <w:r>
-        <w:rPr>
-          <w:sz w:val="16"/>
-          <w:szCs w:val="16"/>
-        </w:rPr>
-        <w:t>src</w:t>
-      </w:r>
-      <w:proofErr w:type="spellEnd"/>
-    </w:p>
-    <w:p>
-      <w:pPr>
-        <w:pStyle w:val="Code"/>
-        <w:rPr>
-          <w:sz w:val="16"/>
-          <w:szCs w:val="16"/>
-        </w:rPr>
-      </w:pPr>
-      <w:r>
-        <w:rPr>
-          <w:sz w:val="16"/>
-          <w:szCs w:val="16"/>
-        </w:rPr>
-        <w:t xml:space="preserve">│   </w:t>
-      </w:r>
-      <w:proofErr w:type="spellStart"/>
-      <w:r>
-        <w:rPr>
-          <w:sz w:val="16"/>
-          <w:szCs w:val="16"/>
-        </w:rPr>
-        <w:t>App.tsx</w:t>
-      </w:r>
-      <w:proofErr w:type="spellEnd"/>
-    </w:p>
-    <w:p>
-      <w:pPr>
-        <w:pStyle w:val="Code"/>
-        <w:rPr>
-          <w:sz w:val="16"/>
-          <w:szCs w:val="16"/>
-        </w:rPr>
-      </w:pPr>
-      <w:r>
-        <w:rPr>
-          <w:sz w:val="16"/>
-          <w:szCs w:val="16"/>
-        </w:rPr>
-        <w:t xml:space="preserve">│   </w:t>
-      </w:r>
-      <w:proofErr w:type="spellStart"/>
-      <w:r>
-        <w:rPr>
-          <w:sz w:val="16"/>
-          <w:szCs w:val="16"/>
-        </w:rPr>
-        <w:t>index.tsx</w:t>
-      </w:r>
-      <w:proofErr w:type="spellEnd"/>
-    </w:p>
-    <w:p>
-      <w:pPr>
-        <w:pStyle w:val="Code"/>
-        <w:rPr>
-          <w:sz w:val="16"/>
-          <w:szCs w:val="16"/>
-        </w:rPr>
-      </w:pPr>
-      <w:r>
-        <w:rPr>
-          <w:sz w:val="16"/>
-          <w:szCs w:val="16"/>
-        </w:rPr>
-        <w:t xml:space="preserve">│   </w:t>
-      </w:r>
-    </w:p>
-    <w:p>
-      <w:pPr>
-        <w:pStyle w:val="Code"/>
-        <w:rPr>
-          <w:sz w:val="16"/>
-          <w:szCs w:val="16"/>
-        </w:rPr>
-      </w:pPr>
-      <w:r>
-        <w:rPr>
-          <w:sz w:val="16"/>
-          <w:szCs w:val="16"/>
-        </w:rPr>
-        <w:t>├───components</w:t>
-      </w:r>
-    </w:p>
-    <w:p>
-      <w:pPr>
-        <w:pStyle w:val="Code"/>
-        <w:rPr>
-          <w:sz w:val="16"/>
-          <w:szCs w:val="16"/>
-        </w:rPr>
-      </w:pPr>
-      <w:r>
-        <w:rPr>
-          <w:sz w:val="16"/>
-          <w:szCs w:val="16"/>
-        </w:rPr>
-        <w:t>│   │   Default.css</w:t>
-      </w:r>
-    </w:p>
-    <w:p>
-      <w:pPr>
-        <w:pStyle w:val="Code"/>
-        <w:rPr>
-          <w:sz w:val="16"/>
-          <w:szCs w:val="16"/>
-        </w:rPr>
-      </w:pPr>
-      <w:r>
-        <w:rPr>
-          <w:sz w:val="16"/>
-          <w:szCs w:val="16"/>
-        </w:rPr>
-        <w:t>│   │   ExploreContainer.css</w:t>
-      </w:r>
-    </w:p>
-    <w:p>
-      <w:pPr>
-        <w:pStyle w:val="Code"/>
-        <w:rPr>
-          <w:sz w:val="16"/>
-          <w:szCs w:val="16"/>
-        </w:rPr>
-      </w:pPr>
-      <w:r>
-        <w:rPr>
-          <w:sz w:val="16"/>
-          <w:szCs w:val="16"/>
-        </w:rPr>
-        <w:t xml:space="preserve">│   │   </w:t>
-      </w:r>
-      <w:proofErr w:type="spellStart"/>
-      <w:r>
-        <w:rPr>
-          <w:sz w:val="16"/>
-          <w:szCs w:val="16"/>
-        </w:rPr>
-        <w:t>ExploreContainer.tsx</w:t>
-      </w:r>
-      <w:proofErr w:type="spellEnd"/>
-    </w:p>
-    <w:p>
-      <w:pPr>
-        <w:pStyle w:val="Code"/>
-        <w:rPr>
-          <w:sz w:val="16"/>
-          <w:szCs w:val="16"/>
-        </w:rPr>
-      </w:pPr>
-      <w:r>
-        <w:rPr>
-          <w:sz w:val="16"/>
-          <w:szCs w:val="16"/>
-        </w:rPr>
-        <w:t>│   │</w:t>
-      </w:r>
-    </w:p>
-    <w:p>
-      <w:pPr>
-        <w:pStyle w:val="Code"/>
-        <w:rPr>
-          <w:sz w:val="16"/>
-          <w:szCs w:val="16"/>
-        </w:rPr>
-      </w:pPr>
-      <w:r>
-        <w:rPr>
-          <w:sz w:val="16"/>
-          <w:szCs w:val="16"/>
-        </w:rPr>
-        <w:t>│   ├───</w:t>
-      </w:r>
-      <w:proofErr w:type="spellStart"/>
-      <w:r>
-        <w:rPr>
-          <w:sz w:val="16"/>
-          <w:szCs w:val="16"/>
-        </w:rPr>
-        <w:t>assetListItem</w:t>
-      </w:r>
-      <w:proofErr w:type="spellEnd"/>
-    </w:p>
-    <w:p>
-      <w:pPr>
-        <w:pStyle w:val="Code"/>
-        <w:rPr>
-          <w:sz w:val="16"/>
-          <w:szCs w:val="16"/>
-        </w:rPr>
-      </w:pPr>
-      <w:r>
-        <w:rPr>
-          <w:sz w:val="16"/>
-          <w:szCs w:val="16"/>
-        </w:rPr>
-        <w:t xml:space="preserve">│   │       </w:t>
-      </w:r>
-      <w:proofErr w:type="spellStart"/>
-      <w:r>
-        <w:rPr>
-          <w:sz w:val="16"/>
-          <w:szCs w:val="16"/>
-        </w:rPr>
-        <w:t>AssetListItem.tsx</w:t>
-      </w:r>
-      <w:proofErr w:type="spellEnd"/>
-    </w:p>
-    <w:p>
-      <w:pPr>
-        <w:pStyle w:val="Code"/>
-        <w:rPr>
-          <w:sz w:val="16"/>
-          <w:szCs w:val="16"/>
-        </w:rPr>
-      </w:pPr>
-      <w:r>
-        <w:rPr>
-          <w:sz w:val="16"/>
-          <w:szCs w:val="16"/>
-        </w:rPr>
-        <w:t>│   │</w:t>
-      </w:r>
-    </w:p>
-    <w:p>
-      <w:pPr>
-        <w:pStyle w:val="Code"/>
-        <w:rPr>
-          <w:sz w:val="16"/>
-          <w:szCs w:val="16"/>
-        </w:rPr>
-      </w:pPr>
-      <w:r>
-        <w:rPr>
-          <w:sz w:val="16"/>
-          <w:szCs w:val="16"/>
-        </w:rPr>
-        <w:t>│   ├───</w:t>
-      </w:r>
-      <w:proofErr w:type="spellStart"/>
-      <w:r>
-        <w:rPr>
-          <w:sz w:val="16"/>
-          <w:szCs w:val="16"/>
-        </w:rPr>
-        <w:t>currentSession</w:t>
-      </w:r>
-      <w:proofErr w:type="spellEnd"/>
-    </w:p>
-    <w:p>
-      <w:pPr>
-        <w:pStyle w:val="Code"/>
-        <w:rPr>
-          <w:sz w:val="16"/>
-          <w:szCs w:val="16"/>
-        </w:rPr>
-      </w:pPr>
-      <w:r>
-        <w:rPr>
-          <w:sz w:val="16"/>
-          <w:szCs w:val="16"/>
-        </w:rPr>
-        <w:t xml:space="preserve">│   │       </w:t>
-      </w:r>
-      <w:proofErr w:type="spellStart"/>
-      <w:r>
-        <w:rPr>
-          <w:sz w:val="16"/>
-          <w:szCs w:val="16"/>
-        </w:rPr>
-        <w:t>CurrentSessionContainer.tsx</w:t>
-      </w:r>
-      <w:proofErr w:type="spellEnd"/>
-    </w:p>
-    <w:p>
-      <w:pPr>
-        <w:pStyle w:val="Code"/>
-        <w:rPr>
-          <w:sz w:val="16"/>
-          <w:szCs w:val="16"/>
-        </w:rPr>
-      </w:pPr>
-      <w:r>
-        <w:rPr>
-          <w:sz w:val="16"/>
-          <w:szCs w:val="16"/>
-        </w:rPr>
-        <w:t>│   │</w:t>
-      </w:r>
-    </w:p>
-    <w:p>
-      <w:pPr>
-        <w:pStyle w:val="Code"/>
-        <w:rPr>
-          <w:sz w:val="16"/>
-          <w:szCs w:val="16"/>
-        </w:rPr>
-      </w:pPr>
-      <w:r>
-        <w:rPr>
-          <w:sz w:val="16"/>
-          <w:szCs w:val="16"/>
-        </w:rPr>
-        <w:t>│   ├───home</w:t>
-      </w:r>
-    </w:p>
-    <w:p>
-      <w:pPr>
-        <w:pStyle w:val="Code"/>
-        <w:rPr>
-          <w:sz w:val="16"/>
-          <w:szCs w:val="16"/>
-        </w:rPr>
-      </w:pPr>
-      <w:r>
-        <w:rPr>
-          <w:sz w:val="16"/>
-          <w:szCs w:val="16"/>
-        </w:rPr>
-        <w:t xml:space="preserve">│   │       </w:t>
-      </w:r>
-      <w:proofErr w:type="spellStart"/>
-      <w:r>
-        <w:rPr>
-          <w:sz w:val="16"/>
-          <w:szCs w:val="16"/>
-        </w:rPr>
-        <w:t>HomeContainer.tsx</w:t>
-      </w:r>
-      <w:proofErr w:type="spellEnd"/>
-    </w:p>
-    <w:p>
-      <w:pPr>
-        <w:pStyle w:val="Code"/>
-        <w:rPr>
-          <w:sz w:val="16"/>
-          <w:szCs w:val="16"/>
-        </w:rPr>
-      </w:pPr>
-      <w:r>
-        <w:rPr>
-          <w:sz w:val="16"/>
-          <w:szCs w:val="16"/>
-        </w:rPr>
-        <w:t xml:space="preserve">│   │       </w:t>
-      </w:r>
-      <w:proofErr w:type="spellStart"/>
-      <w:r>
-        <w:rPr>
-          <w:sz w:val="16"/>
-          <w:szCs w:val="16"/>
-        </w:rPr>
-        <w:t>IntroductionContainer.tsx</w:t>
-      </w:r>
-      <w:proofErr w:type="spellEnd"/>
-    </w:p>
-    <w:p>
-      <w:pPr>
-        <w:pStyle w:val="Code"/>
-        <w:rPr>
-          <w:sz w:val="16"/>
-          <w:szCs w:val="16"/>
-        </w:rPr>
-      </w:pPr>
-      <w:r>
-        <w:rPr>
-          <w:sz w:val="16"/>
-          <w:szCs w:val="16"/>
-        </w:rPr>
-        <w:t>│   │</w:t>
-      </w:r>
-    </w:p>
-    <w:p>
-      <w:pPr>
-        <w:pStyle w:val="Code"/>
-        <w:rPr>
-          <w:sz w:val="16"/>
-          <w:szCs w:val="16"/>
-        </w:rPr>
-      </w:pPr>
-      <w:r>
-        <w:rPr>
-          <w:sz w:val="16"/>
-          <w:szCs w:val="16"/>
-        </w:rPr>
-        <w:t>│   ├───map</w:t>
-      </w:r>
-    </w:p>
-    <w:p>
-      <w:pPr>
-        <w:pStyle w:val="Code"/>
-        <w:rPr>
-          <w:sz w:val="16"/>
-          <w:szCs w:val="16"/>
-        </w:rPr>
-      </w:pPr>
-      <w:r>
-        <w:rPr>
-          <w:sz w:val="16"/>
-          <w:szCs w:val="16"/>
-        </w:rPr>
-        <w:t>│   │       map.css</w:t>
-      </w:r>
-    </w:p>
-    <w:p>
-      <w:pPr>
-        <w:pStyle w:val="Code"/>
-        <w:rPr>
-          <w:sz w:val="16"/>
-          <w:szCs w:val="16"/>
-        </w:rPr>
-      </w:pPr>
-      <w:r>
-        <w:rPr>
-          <w:sz w:val="16"/>
-          <w:szCs w:val="16"/>
-        </w:rPr>
-        <w:t xml:space="preserve">│   │       </w:t>
-      </w:r>
-      <w:proofErr w:type="spellStart"/>
-      <w:r>
-        <w:rPr>
-          <w:sz w:val="16"/>
-          <w:szCs w:val="16"/>
-        </w:rPr>
-        <w:t>Map.jsx</w:t>
-      </w:r>
-      <w:proofErr w:type="spellEnd"/>
-    </w:p>
-    <w:p>
-      <w:pPr>
-        <w:pStyle w:val="Code"/>
-        <w:rPr>
-          <w:sz w:val="16"/>
-          <w:szCs w:val="16"/>
-        </w:rPr>
-      </w:pPr>
-      <w:r>
-        <w:rPr>
-          <w:sz w:val="16"/>
-          <w:szCs w:val="16"/>
-        </w:rPr>
-        <w:t>│   │</w:t>
-      </w:r>
-    </w:p>
-    <w:p>
-      <w:pPr>
-        <w:pStyle w:val="Code"/>
-        <w:rPr>
-          <w:sz w:val="16"/>
-          <w:szCs w:val="16"/>
-        </w:rPr>
-      </w:pPr>
-      <w:r>
-        <w:rPr>
-          <w:sz w:val="16"/>
-          <w:szCs w:val="16"/>
-        </w:rPr>
-        <w:t>│   ├───menu</w:t>
-      </w:r>
-    </w:p>
-    <w:p>
-      <w:pPr>
-        <w:pStyle w:val="Code"/>
-        <w:rPr>
-          <w:sz w:val="16"/>
-          <w:szCs w:val="16"/>
-        </w:rPr>
-      </w:pPr>
-      <w:r>
-        <w:rPr>
-          <w:sz w:val="16"/>
-          <w:szCs w:val="16"/>
-        </w:rPr>
-        <w:t>│   │       Menu.css</w:t>
-      </w:r>
-    </w:p>
-    <w:p>
-      <w:pPr>
-        <w:pStyle w:val="Code"/>
-        <w:rPr>
-          <w:sz w:val="16"/>
-          <w:szCs w:val="16"/>
-        </w:rPr>
-      </w:pPr>
-      <w:r>
-        <w:rPr>
-          <w:sz w:val="16"/>
-          <w:szCs w:val="16"/>
-        </w:rPr>
-        <w:t xml:space="preserve">│   │       </w:t>
-      </w:r>
-      <w:proofErr w:type="spellStart"/>
-      <w:r>
-        <w:rPr>
-          <w:sz w:val="16"/>
-          <w:szCs w:val="16"/>
-        </w:rPr>
-        <w:t>Menu.tsx</w:t>
-      </w:r>
-      <w:proofErr w:type="spellEnd"/>
-    </w:p>
-    <w:p>
-      <w:pPr>
-        <w:pStyle w:val="Code"/>
-        <w:rPr>
-          <w:sz w:val="16"/>
-          <w:szCs w:val="16"/>
-        </w:rPr>
-      </w:pPr>
-      <w:r>
-        <w:rPr>
-          <w:sz w:val="16"/>
-          <w:szCs w:val="16"/>
-        </w:rPr>
-        <w:t>│   │</w:t>
-      </w:r>
-    </w:p>
-    <w:p>
-      <w:pPr>
-        <w:pStyle w:val="Code"/>
-        <w:rPr>
-          <w:sz w:val="16"/>
-          <w:szCs w:val="16"/>
-        </w:rPr>
-      </w:pPr>
-      <w:r>
-        <w:rPr>
-          <w:sz w:val="16"/>
-          <w:szCs w:val="16"/>
-        </w:rPr>
-        <w:t>│   ├───</w:t>
-      </w:r>
-      <w:proofErr w:type="spellStart"/>
-      <w:r>
-        <w:rPr>
-          <w:sz w:val="16"/>
-          <w:szCs w:val="16"/>
-        </w:rPr>
-        <w:t>newAsset</w:t>
-      </w:r>
-      <w:proofErr w:type="spellEnd"/>
-    </w:p>
-    <w:p>
-      <w:pPr>
-        <w:pStyle w:val="Code"/>
-        <w:rPr>
-          <w:sz w:val="16"/>
-          <w:szCs w:val="16"/>
-        </w:rPr>
-      </w:pPr>
-      <w:r>
-        <w:rPr>
-          <w:sz w:val="16"/>
-          <w:szCs w:val="16"/>
-        </w:rPr>
-        <w:t xml:space="preserve">│   │       </w:t>
-      </w:r>
-      <w:proofErr w:type="spellStart"/>
-      <w:r>
-        <w:rPr>
-          <w:sz w:val="16"/>
-          <w:szCs w:val="16"/>
-        </w:rPr>
-        <w:t>NewAssetComponent.tsx</w:t>
-      </w:r>
-      <w:proofErr w:type="spellEnd"/>
-    </w:p>
-    <w:p>
-      <w:pPr>
-        <w:pStyle w:val="Code"/>
-        <w:rPr>
-          <w:sz w:val="16"/>
-          <w:szCs w:val="16"/>
-        </w:rPr>
-      </w:pPr>
-      <w:r>
-        <w:rPr>
-          <w:sz w:val="16"/>
-          <w:szCs w:val="16"/>
-        </w:rPr>
-        <w:t xml:space="preserve">│   │       </w:t>
-      </w:r>
-      <w:proofErr w:type="spellStart"/>
-      <w:r>
-        <w:rPr>
-          <w:sz w:val="16"/>
-          <w:szCs w:val="16"/>
-        </w:rPr>
-        <w:t>NewAssetContainer.tsx</w:t>
-      </w:r>
-      <w:proofErr w:type="spellEnd"/>
-    </w:p>
-    <w:p>
-      <w:pPr>
-        <w:pStyle w:val="Code"/>
-        <w:rPr>
-          <w:sz w:val="16"/>
-          <w:szCs w:val="16"/>
-        </w:rPr>
-      </w:pPr>
-      <w:r>
-        <w:rPr>
-          <w:sz w:val="16"/>
-          <w:szCs w:val="16"/>
-        </w:rPr>
-        <w:t>│   │</w:t>
-      </w:r>
-    </w:p>
-    <w:p>
-      <w:pPr>
-        <w:pStyle w:val="Code"/>
-        <w:rPr>
-          <w:sz w:val="16"/>
-          <w:szCs w:val="16"/>
-        </w:rPr>
-      </w:pPr>
-      <w:r>
-        <w:rPr>
-          <w:sz w:val="16"/>
-          <w:szCs w:val="16"/>
-        </w:rPr>
-        <w:t>│   ├───</w:t>
-      </w:r>
-      <w:proofErr w:type="spellStart"/>
-      <w:r>
-        <w:rPr>
-          <w:sz w:val="16"/>
-          <w:szCs w:val="16"/>
-        </w:rPr>
-        <w:t>previousSessions</w:t>
-      </w:r>
-      <w:proofErr w:type="spellEnd"/>
-    </w:p>
-    <w:p>
-      <w:pPr>
-        <w:pStyle w:val="Code"/>
-        <w:rPr>
-          <w:sz w:val="16"/>
-          <w:szCs w:val="16"/>
-        </w:rPr>
-      </w:pPr>
-      <w:r>
-        <w:rPr>
-          <w:sz w:val="16"/>
-          <w:szCs w:val="16"/>
-        </w:rPr>
-        <w:t xml:space="preserve">│   │       </w:t>
-      </w:r>
-      <w:proofErr w:type="spellStart"/>
-      <w:r>
-        <w:rPr>
-          <w:sz w:val="16"/>
-          <w:szCs w:val="16"/>
-        </w:rPr>
-        <w:t>PreviousSessionsContainer.tsx</w:t>
-      </w:r>
-      <w:proofErr w:type="spellEnd"/>
-    </w:p>
-    <w:p>
-      <w:pPr>
-        <w:pStyle w:val="Code"/>
-        <w:rPr>
-          <w:sz w:val="16"/>
-          <w:szCs w:val="16"/>
-        </w:rPr>
-      </w:pPr>
-      <w:r>
-        <w:rPr>
-          <w:sz w:val="16"/>
-          <w:szCs w:val="16"/>
-        </w:rPr>
-        <w:t>│   │</w:t>
-      </w:r>
-    </w:p>
-    <w:p>
-      <w:pPr>
-        <w:pStyle w:val="Code"/>
-        <w:rPr>
-          <w:sz w:val="16"/>
-          <w:szCs w:val="16"/>
-        </w:rPr>
-      </w:pPr>
-      <w:r>
-        <w:rPr>
-          <w:sz w:val="16"/>
-          <w:szCs w:val="16"/>
-        </w:rPr>
-        <w:t>│   ├───settings</w:t>
-      </w:r>
-    </w:p>
-    <w:p>
-      <w:pPr>
-        <w:pStyle w:val="Code"/>
-        <w:rPr>
-          <w:sz w:val="16"/>
-          <w:szCs w:val="16"/>
-        </w:rPr>
-      </w:pPr>
-      <w:r>
-        <w:rPr>
-          <w:sz w:val="16"/>
-          <w:szCs w:val="16"/>
-        </w:rPr>
-        <w:t xml:space="preserve">│   │       </w:t>
-      </w:r>
-      <w:proofErr w:type="spellStart"/>
-      <w:r>
-        <w:rPr>
-          <w:sz w:val="16"/>
-          <w:szCs w:val="16"/>
-        </w:rPr>
-        <w:t>SettingsContainer.tsx</w:t>
-      </w:r>
-      <w:proofErr w:type="spellEnd"/>
-    </w:p>
-    <w:p>
-      <w:pPr>
-        <w:pStyle w:val="Code"/>
-        <w:rPr>
-          <w:sz w:val="16"/>
-          <w:szCs w:val="16"/>
-        </w:rPr>
-      </w:pPr>
-      <w:r>
-        <w:rPr>
-          <w:sz w:val="16"/>
-          <w:szCs w:val="16"/>
-        </w:rPr>
-        <w:t>│   │</w:t>
-      </w:r>
-    </w:p>
-    <w:p>
-      <w:pPr>
-        <w:pStyle w:val="Code"/>
-        <w:rPr>
-          <w:sz w:val="16"/>
-          <w:szCs w:val="16"/>
-        </w:rPr>
-      </w:pPr>
-      <w:r>
-        <w:rPr>
-          <w:sz w:val="16"/>
-          <w:szCs w:val="16"/>
-        </w:rPr>
-        <w:t>│   └───upload</w:t>
-      </w:r>
-    </w:p>
-    <w:p>
-      <w:pPr>
-        <w:pStyle w:val="Code"/>
-        <w:rPr>
-          <w:sz w:val="16"/>
-          <w:szCs w:val="16"/>
-        </w:rPr>
-      </w:pPr>
-      <w:r>
-        <w:rPr>
-          <w:sz w:val="16"/>
-          <w:szCs w:val="16"/>
-        </w:rPr>
-        <w:t xml:space="preserve">│           </w:t>
-      </w:r>
-      <w:proofErr w:type="spellStart"/>
-      <w:r>
-        <w:rPr>
-          <w:sz w:val="16"/>
-          <w:szCs w:val="16"/>
-        </w:rPr>
-        <w:t>UploadContainer.tsx</w:t>
-      </w:r>
-      <w:proofErr w:type="spellEnd"/>
-    </w:p>
-    <w:p>
-      <w:pPr>
-        <w:pStyle w:val="Code"/>
-        <w:rPr>
-          <w:sz w:val="16"/>
-          <w:szCs w:val="16"/>
-        </w:rPr>
-      </w:pPr>
-      <w:r>
-        <w:rPr>
-          <w:sz w:val="16"/>
-          <w:szCs w:val="16"/>
-        </w:rPr>
-        <w:t xml:space="preserve">│           </w:t>
-      </w:r>
-      <w:proofErr w:type="spellStart"/>
-      <w:r>
-        <w:rPr>
-          <w:sz w:val="16"/>
-          <w:szCs w:val="16"/>
-        </w:rPr>
-        <w:t>UploadInformationContainer.tsx</w:t>
-      </w:r>
-      <w:proofErr w:type="spellEnd"/>
-    </w:p>
-    <w:p>
-      <w:pPr>
-        <w:pStyle w:val="Code"/>
-        <w:rPr>
-          <w:sz w:val="16"/>
-          <w:szCs w:val="16"/>
-        </w:rPr>
-      </w:pPr>
-      <w:r>
-        <w:rPr>
-          <w:sz w:val="16"/>
-          <w:szCs w:val="16"/>
-        </w:rPr>
-        <w:t>│</w:t>
-      </w:r>
-    </w:p>
-    <w:p>
-      <w:pPr>
-        <w:pStyle w:val="Code"/>
-        <w:tabs>
-          <w:tab w:val="clear" w:pos="1832"/>
-          <w:tab w:val="clear" w:pos="2748"/>
-          <w:tab w:val="clear" w:pos="4580"/>
-          <w:tab w:val="clear" w:pos="5496"/>
-          <w:tab w:val="clear" w:pos="6412"/>
-          <w:tab w:val="clear" w:pos="7328"/>
-          <w:tab w:val="clear" w:pos="8244"/>
-          <w:tab w:val="clear" w:pos="9160"/>
-          <w:tab w:val="clear" w:pos="10076"/>
-          <w:tab w:val="clear" w:pos="10992"/>
-          <w:tab w:val="clear" w:pos="11908"/>
-          <w:tab w:val="clear" w:pos="12824"/>
-          <w:tab w:val="clear" w:pos="13740"/>
-          <w:tab w:val="clear" w:pos="14656"/>
-        </w:tabs>
-        <w:rPr>
-          <w:sz w:val="16"/>
-          <w:szCs w:val="16"/>
-        </w:rPr>
-      </w:pPr>
-      <w:r>
-        <w:rPr>
-          <w:sz w:val="16"/>
-          <w:szCs w:val="16"/>
-        </w:rPr>
-        <w:t>├───models</w:t>
-      </w:r>
-    </w:p>
-    <w:p>
-      <w:pPr>
-        <w:pStyle w:val="Code"/>
-        <w:tabs>
-          <w:tab w:val="clear" w:pos="1832"/>
-          <w:tab w:val="clear" w:pos="2748"/>
-          <w:tab w:val="clear" w:pos="4580"/>
-          <w:tab w:val="clear" w:pos="5496"/>
-          <w:tab w:val="clear" w:pos="6412"/>
-          <w:tab w:val="clear" w:pos="7328"/>
-          <w:tab w:val="clear" w:pos="8244"/>
-          <w:tab w:val="clear" w:pos="9160"/>
-          <w:tab w:val="clear" w:pos="10076"/>
-          <w:tab w:val="clear" w:pos="10992"/>
-          <w:tab w:val="clear" w:pos="11908"/>
-          <w:tab w:val="clear" w:pos="12824"/>
-          <w:tab w:val="clear" w:pos="13740"/>
-          <w:tab w:val="clear" w:pos="14656"/>
-        </w:tabs>
-        <w:rPr>
-          <w:sz w:val="16"/>
-          <w:szCs w:val="16"/>
-        </w:rPr>
-      </w:pPr>
-      <w:r>
-        <w:rPr>
-          <w:sz w:val="16"/>
-          <w:szCs w:val="16"/>
-        </w:rPr>
-        <w:t>|</w:t>
-      </w:r>
-      <w:r>
-        <w:rPr>
-          <w:sz w:val="16"/>
-          <w:szCs w:val="16"/>
-        </w:rPr>
-        <w:tab/>
-      </w:r>
-      <w:proofErr w:type="spellStart"/>
-      <w:r>
-        <w:rPr>
-          <w:sz w:val="16"/>
-          <w:szCs w:val="16"/>
-        </w:rPr>
-        <w:t>AssetsContext.tsx</w:t>
-      </w:r>
-      <w:proofErr w:type="spellEnd"/>
-      <w:r>
-        <w:rPr>
-          <w:sz w:val="16"/>
-          <w:szCs w:val="16"/>
-        </w:rPr>
-        <w:tab/>
-      </w:r>
-    </w:p>
-    <w:p>
-      <w:pPr>
-        <w:pStyle w:val="Code"/>
-        <w:rPr>
-          <w:sz w:val="16"/>
-          <w:szCs w:val="16"/>
-        </w:rPr>
-      </w:pPr>
-      <w:r>
-        <w:rPr>
-          <w:sz w:val="16"/>
-          <w:szCs w:val="16"/>
-        </w:rPr>
-        <w:t>│       ServerConverter.js</w:t>
-      </w:r>
-    </w:p>
-    <w:p>
-      <w:pPr>
-        <w:pStyle w:val="Code"/>
-        <w:rPr>
-          <w:sz w:val="16"/>
-          <w:szCs w:val="16"/>
-        </w:rPr>
-      </w:pPr>
-      <w:r>
-        <w:rPr>
-          <w:sz w:val="16"/>
-          <w:szCs w:val="16"/>
-        </w:rPr>
-        <w:t xml:space="preserve">│       </w:t>
-      </w:r>
-      <w:proofErr w:type="spellStart"/>
-      <w:r>
-        <w:rPr>
-          <w:sz w:val="16"/>
-          <w:szCs w:val="16"/>
-        </w:rPr>
-        <w:t>SettingsContext.tsx</w:t>
-      </w:r>
-      <w:proofErr w:type="spellEnd"/>
-    </w:p>
-    <w:p>
-      <w:pPr>
-        <w:pStyle w:val="Code"/>
-        <w:rPr>
-          <w:sz w:val="16"/>
-          <w:szCs w:val="16"/>
-        </w:rPr>
-      </w:pPr>
-      <w:r>
-        <w:rPr>
-          <w:sz w:val="16"/>
-          <w:szCs w:val="16"/>
-        </w:rPr>
-        <w:t>│</w:t>
-      </w:r>
-    </w:p>
-    <w:p>
-      <w:pPr>
-        <w:pStyle w:val="Code"/>
-        <w:rPr>
-          <w:sz w:val="16"/>
-          <w:szCs w:val="16"/>
-        </w:rPr>
-      </w:pPr>
-      <w:r>
-        <w:rPr>
-          <w:sz w:val="16"/>
-          <w:szCs w:val="16"/>
-        </w:rPr>
-        <w:t>├───pages</w:t>
-      </w:r>
-    </w:p>
-    <w:p>
-      <w:pPr>
-        <w:pStyle w:val="Code"/>
-        <w:rPr>
-          <w:sz w:val="16"/>
-          <w:szCs w:val="16"/>
-        </w:rPr>
-      </w:pPr>
-      <w:r>
-        <w:rPr>
-          <w:sz w:val="16"/>
-          <w:szCs w:val="16"/>
-        </w:rPr>
-        <w:t>│       Page.css</w:t>
-      </w:r>
-    </w:p>
-    <w:p>
-      <w:pPr>
-        <w:pStyle w:val="Code"/>
-        <w:rPr>
-          <w:sz w:val="16"/>
-          <w:szCs w:val="16"/>
-        </w:rPr>
-      </w:pPr>
-      <w:r>
-        <w:rPr>
-          <w:sz w:val="16"/>
-          <w:szCs w:val="16"/>
-        </w:rPr>
-        <w:t xml:space="preserve">│       </w:t>
-      </w:r>
-      <w:proofErr w:type="spellStart"/>
-      <w:r>
-        <w:rPr>
-          <w:sz w:val="16"/>
-          <w:szCs w:val="16"/>
-        </w:rPr>
-        <w:t>Page.tsx</w:t>
-      </w:r>
-      <w:proofErr w:type="spellEnd"/>
-    </w:p>
-    <w:p>
-      <w:pPr>
-        <w:pStyle w:val="Code"/>
-        <w:rPr>
-          <w:sz w:val="16"/>
-          <w:szCs w:val="16"/>
-        </w:rPr>
-      </w:pPr>
-      <w:r>
-        <w:rPr>
-          <w:sz w:val="16"/>
-          <w:szCs w:val="16"/>
-        </w:rPr>
-        <w:t>│</w:t>
-      </w:r>
-    </w:p>
-    <w:p>
-      <w:pPr>
-        <w:pStyle w:val="Code"/>
-        <w:rPr>
-          <w:sz w:val="16"/>
-          <w:szCs w:val="16"/>
-        </w:rPr>
-      </w:pPr>
-      <w:r>
-        <w:rPr>
-          <w:sz w:val="16"/>
-          <w:szCs w:val="16"/>
-        </w:rPr>
-        <w:t>└───secrets</w:t>
-      </w:r>
-    </w:p>
-    <w:p>
-      <w:pPr>
-        <w:pStyle w:val="Code"/>
-        <w:rPr>
-          <w:sz w:val="16"/>
-          <w:szCs w:val="16"/>
-        </w:rPr>
-      </w:pPr>
-      <w:r>
-        <w:rPr>
-          <w:sz w:val="16"/>
-          <w:szCs w:val="16"/>
-        </w:rPr>
-        <w:t xml:space="preserve">       googleMaps.js</w:t>
-      </w:r>
-    </w:p>
-    <w:p>
-      <w:pPr>
-        <w:pStyle w:val="Code"/>
-        <w:rPr>
-          <w:sz w:val="16"/>
-          <w:szCs w:val="16"/>
-        </w:rPr>
-      </w:pPr>
-    </w:p>
-    <w:p>
-      <w:pPr>
-        <w:pStyle w:val="Heading3"/>
-      </w:pPr>
-      <w:r>
-        <w:t>Components – NOT COMPLETE</w:t>
-      </w:r>
-    </w:p>
-    <w:p>
-      <w:pPr>
-        <w:keepNext/>
-      </w:pPr>
-    </w:p>
-    <w:p>
-      <w:pPr>
-        <w:pStyle w:val="Caption"/>
-        <w:rPr>
-          <w:noProof/>
-        </w:rPr>
-      </w:pPr>
-      <w:r>
-        <w:t xml:space="preserve">Figure </w:t>
-      </w:r>
-      <w:fldSimple w:instr=" SEQ Figure \* ARABIC ">
-        <w:r>
-          <w:rPr>
-            <w:noProof/>
-          </w:rPr>
-          <w:t>1</w:t>
-        </w:r>
-      </w:fldSimple>
-      <w:r>
-        <w:t>: Source code organisation for components and an individua</w:t>
-      </w:r>
-      <w:r>
-        <w:rPr>
-          <w:noProof/>
-        </w:rPr>
-        <w:t>l component</w:t>
-      </w:r>
-    </w:p>
-    <w:p>
-      <w:pPr>
-        <w:keepNext/>
-      </w:pPr>
-    </w:p>
-    <w:p>
-      <w:pPr>
-        <w:pStyle w:val="Caption"/>
-      </w:pPr>
-      <w:r>
-        <w:t xml:space="preserve">Figure </w:t>
-      </w:r>
-      <w:fldSimple w:instr=" SEQ Figure \* ARABIC ">
-        <w:r>
-          <w:rPr>
-            <w:noProof/>
-          </w:rPr>
-          <w:t>2</w:t>
-        </w:r>
-      </w:fldSimple>
-      <w:r>
-        <w:t>: Default CSS stored in the root of the components folder</w:t>
-      </w:r>
-    </w:p>
-    <w:p>
-      <w:pPr>
-        <w:pStyle w:val="Heading3"/>
-      </w:pPr>
-      <w:r>
-        <w:t>Data</w:t>
-      </w:r>
-      <w:r>
-        <w:t xml:space="preserve"> – NOT COMPLETE</w:t>
-      </w:r>
-    </w:p>
-    <w:p>
-      <w:pPr>
-        <w:pStyle w:val="Heading4"/>
-      </w:pPr>
-      <w:r>
-        <w:t>Mobile Application – State, Local and connections to Cloud</w:t>
-      </w:r>
-    </w:p>
-    <w:p/>
-    <w:p>
-      <w:pPr>
-        <w:pStyle w:val="Heading4"/>
-      </w:pPr>
-      <w:r>
-        <w:lastRenderedPageBreak/>
-        <w:t>Mobile Application – Secrets</w:t>
-      </w:r>
-    </w:p>
-    <w:p>
-      <w:pPr>
-        <w:keepNext/>
-      </w:pPr>
-    </w:p>
-    <w:p>
-      <w:pPr>
-        <w:pStyle w:val="Caption"/>
-      </w:pPr>
-      <w:r>
-        <w:t xml:space="preserve">Figure </w:t>
-      </w:r>
-      <w:r>
-        <w:fldChar w:fldCharType="begin"/>
-      </w:r>
-      <w:r>
-        <w:instrText xml:space="preserve"> SEQ Figure \* ARABIC </w:instrText>
-      </w:r>
-      <w:r>
-        <w:fldChar w:fldCharType="separate"/>
-      </w:r>
-      <w:r>
-        <w:rPr>
-          <w:noProof/>
-        </w:rPr>
-        <w:t>3</w:t>
-      </w:r>
-      <w:r>
-        <w:rPr>
-          <w:noProof/>
-        </w:rPr>
-        <w:fldChar w:fldCharType="end"/>
-      </w:r>
-      <w:r>
-        <w:t xml:space="preserve">:Secrets and API Keys stored in a folder that can be ignored when replicating (no </w:t>
-      </w:r>
-      <w:proofErr w:type="spellStart"/>
-      <w:r>
-        <w:t>api</w:t>
-      </w:r>
-      <w:proofErr w:type="spellEnd"/>
-      <w:r>
-        <w:t xml:space="preserve"> keys in git)</w:t>
-      </w:r>
-    </w:p>
-    <w:p>
-      <w:r>
-        <w:br w:type="page"/>
-      </w:r>
-    </w:p>
-    <w:p>
-      <w:pPr>
-        <w:pStyle w:val="Heading1"/>
-      </w:pPr>
-      <w:r>
-        <w:lastRenderedPageBreak/>
-        <w:t>Major External Components – TO DO (1 page)</w:t>
-      </w:r>
-    </w:p>
-    <w:p>
-      <w:r>
+        <w:t>Framework Reflection (2 pages)</w:t>
+      </w:r>
+    </w:p>
+    <w:p>
+      <w:pPr>
         <w:rPr>
           <w:rFonts w:ascii="Helvetica" w:hAnsi="Helvetica" w:cs="Helvetica"/>
           <w:color w:val="FF0000"/>
           <w:shd w:val="clear" w:color="auto" w:fill="FFFFFF"/>
         </w:rPr>
-        <w:t>For External Component, you </w:t>
-      </w:r>
-      <w:r>
-        <w:rPr>
-          <w:rStyle w:val="Strong"/>
+      </w:pPr>
+      <w:r>
+        <w:rPr>
           <w:rFonts w:ascii="Helvetica" w:hAnsi="Helvetica" w:cs="Helvetica"/>
           <w:color w:val="FF0000"/>
           <w:shd w:val="clear" w:color="auto" w:fill="FFFFFF"/>
         </w:rPr>
-        <w:t>need to</w:t>
-      </w:r>
-      <w:r>
+        <w:t>For Framework Reflection, you are expected to provide a lot of technical details, examples, and justifications for how the Ionic or React Native helped or hindered your development. It is essential to not just describe how it works and whether you liked it but rather justify and show technical examples of how it affected your application design and what further improvements or insight you could have hypothetically provided to framework developers.</w:t>
+      </w:r>
+    </w:p>
+    <w:p>
+      <w:pPr>
         <w:rPr>
           <w:rFonts w:ascii="Helvetica" w:hAnsi="Helvetica" w:cs="Helvetica"/>
           <w:color w:val="FF0000"/>
           <w:shd w:val="clear" w:color="auto" w:fill="FFFFFF"/>
         </w:rPr>
-        <w:t> describe how your way of implementing it fits into your proposed architecture and provide technical details of how it works and </w:t>
-      </w:r>
-      <w:r>
-        <w:rPr>
-          <w:rStyle w:val="Strong"/>
-          <w:rFonts w:ascii="Helvetica" w:hAnsi="Helvetica" w:cs="Helvetica"/>
-          <w:color w:val="FF0000"/>
-          <w:shd w:val="clear" w:color="auto" w:fill="FFFFFF"/>
-        </w:rPr>
-        <w:t>justify</w:t>
-      </w:r>
-      <w:r>
-        <w:rPr>
-          <w:rFonts w:ascii="Helvetica" w:hAnsi="Helvetica" w:cs="Helvetica"/>
-          <w:color w:val="FF0000"/>
-          <w:shd w:val="clear" w:color="auto" w:fill="FFFFFF"/>
-        </w:rPr>
-        <w:t> your choices and why it is the best way to fit the component into your app architecture and design.</w:t>
-      </w:r>
-    </w:p>
-    <w:p>
-      <w:r>
-        <w:t>Description of how you utilised at least 1 major existing external component (e.g. Firebase but hopefully much more interesting one than that) to provide either persistent data storage or other major functionality with a description of how it was integrated into your App architecture. 1+ Page of A4, Worth 10% out of 60%</w:t>
-      </w:r>
-    </w:p>
-    <w:p>
-      <w:pPr>
-        <w:pStyle w:val="Heading2"/>
-      </w:pPr>
-      <w:r>
-        <w:t>Map</w:t>
+      </w:pPr>
+    </w:p>
+    <w:p>
+      <w:r>
+        <w:t>Reflective report on Ionic as a framework for App design including its advantages and disadvantages. 2 Pages of A4, Worth 10% out of 60%</w:t>
       </w:r>
     </w:p>
     <w:p/>
-    <w:p>
-      <w:pPr>
-        <w:pStyle w:val="Heading2"/>
-      </w:pPr>
-      <w:r>
-        <w:t>Camera</w:t>
-      </w:r>
-    </w:p>
-    <w:p/>
-    <w:p>
-      <w:pPr>
-        <w:pStyle w:val="Heading2"/>
-      </w:pPr>
-      <w:r>
-        <w:t xml:space="preserve">Remote Server (using </w:t>
-      </w:r>
-      <w:proofErr w:type="spellStart"/>
-      <w:r>
-        <w:t>postgres</w:t>
-      </w:r>
-      <w:proofErr w:type="spellEnd"/>
-      <w:r>
-        <w:t>)</w:t>
-      </w:r>
-    </w:p>
-    <w:p/>
-    <w:p>
-      <w:r>
-        <w:br w:type="page"/>
-      </w:r>
-    </w:p>
-    <w:p>
-      <w:pPr>
-        <w:pStyle w:val="Heading1"/>
-      </w:pPr>
-      <w:r>
-        <w:lastRenderedPageBreak/>
-        <w:t>Framework Reflection (2 pages)</w:t>
-      </w:r>
-    </w:p>
-    <w:p>
-      <w:pPr>
-        <w:rPr>
-          <w:rFonts w:ascii="Helvetica" w:hAnsi="Helvetica" w:cs="Helvetica"/>
-          <w:color w:val="FF0000"/>
-          <w:shd w:val="clear" w:color="auto" w:fill="FFFFFF"/>
-        </w:rPr>
-      </w:pPr>
-      <w:r>
-        <w:rPr>
-          <w:rFonts w:ascii="Helvetica" w:hAnsi="Helvetica" w:cs="Helvetica"/>
-          <w:color w:val="FF0000"/>
-          <w:shd w:val="clear" w:color="auto" w:fill="FFFFFF"/>
-        </w:rPr>
-        <w:t>For Framework Reflection, you are expected to provide a lot of technical details, examples, and justifications for how the Ionic or React Native helped or hindered your development. It is essential to not just describe how it works and whether you liked it but rather justify and show technical examples of how it affected your application design and what further improvements or insight you could have hypothetically provided to framework developers.</w:t>
-      </w:r>
-    </w:p>
-    <w:p>
-      <w:pPr>
-        <w:rPr>
-          <w:rFonts w:ascii="Helvetica" w:hAnsi="Helvetica" w:cs="Helvetica"/>
-          <w:color w:val="FF0000"/>
-          <w:shd w:val="clear" w:color="auto" w:fill="FFFFFF"/>
-        </w:rPr>
-      </w:pPr>
-    </w:p>
-    <w:p>
-      <w:r>
-        <w:t>Reflective report on Ionic as a framework for App design including its advantages and disadvantages. 2 Pages of A4, Worth 10% out of 60%</w:t>
-      </w:r>
-    </w:p>
     <w:p>
       <w:r>
         <w:br w:type="page"/>
@@ -4148,27 +4126,14 @@
       <w:r>
         <w:t xml:space="preserve">Figure </w:t>
       </w:r>
-      <w:r>
-        <w:fldChar w:fldCharType="begin"/>
-      </w:r>
-      <w:r>
-        <w:instrText xml:space="preserve"> SEQ Figure \* ARABIC </w:instrText>
-      </w:r>
-      <w:r>
-        <w:fldChar w:fldCharType="separate"/>
-      </w:r>
-      <w:r>
-        <w:rPr>
-          <w:noProof/>
-        </w:rPr>
-        <w:t>4</w:t>
-      </w:r>
-      <w:r>
-        <w:rPr>
-          <w:noProof/>
-        </w:rPr>
-        <w:fldChar w:fldCharType="end"/>
-      </w:r>
+      <w:fldSimple w:instr=" SEQ Figure \* ARABIC ">
+        <w:r>
+          <w:rPr>
+            <w:noProof/>
+          </w:rPr>
+          <w:t>2</w:t>
+        </w:r>
+      </w:fldSimple>
       <w:r>
         <w:t>: Application flow diagram, showing choices and flow through the application</w:t>
       </w:r>

</xml_diff>

<commit_message>
Updated report and created usability test
Updated report and created usability test
</commit_message>
<xml_diff>
--- a/Report/Report.docx
+++ b/Report/Report.docx
@@ -1790,16 +1790,34 @@
     </w:p>
     <w:p>
       <w:pPr>
+        <w:rPr>
+          <w:rFonts w:asciiTheme="majorHAnsi" w:eastAsiaTheme="majorEastAsia" w:hAnsiTheme="majorHAnsi" w:cstheme="majorBidi"/>
+          <w:color w:val="1F3864" w:themeColor="accent1" w:themeShade="80"/>
+          <w:sz w:val="36"/>
+          <w:szCs w:val="36"/>
+          <w:lang w:eastAsia="en-AU"/>
+        </w:rPr>
+      </w:pPr>
+      <w:bookmarkStart w:id="1" w:name="_Toc48918099"/>
+      <w:r>
+        <w:rPr>
+          <w:lang w:eastAsia="en-AU"/>
+        </w:rPr>
+        <w:br w:type="page"/>
+      </w:r>
+    </w:p>
+    <w:p>
+      <w:pPr>
         <w:pStyle w:val="Heading1"/>
         <w:rPr>
           <w:lang w:eastAsia="en-AU"/>
         </w:rPr>
       </w:pPr>
-      <w:bookmarkStart w:id="1" w:name="_Toc48918099"/>
       <w:r>
         <w:rPr>
           <w:lang w:eastAsia="en-AU"/>
         </w:rPr>
+        <w:lastRenderedPageBreak/>
         <w:t>Introduction and Task Description</w:t>
       </w:r>
       <w:bookmarkEnd w:id="1"/>
@@ -1846,7 +1864,6 @@
         </w:numPr>
       </w:pPr>
       <w:r>
-        <w:lastRenderedPageBreak/>
         <w:t>Description of the overall architecture of your application. 2 Pages of A4, Worth 10% out of 60%</w:t>
       </w:r>
     </w:p>
@@ -1997,6 +2014,7 @@
           <w:szCs w:val="16"/>
         </w:rPr>
       </w:pPr>
+      <w:proofErr w:type="spellStart"/>
       <w:r>
         <w:rPr>
           <w:sz w:val="16"/>
@@ -2004,6 +2022,7 @@
         </w:rPr>
         <w:t>src</w:t>
       </w:r>
+      <w:proofErr w:type="spellEnd"/>
     </w:p>
     <w:p>
       <w:pPr>
@@ -2018,8 +2037,17 @@
           <w:sz w:val="16"/>
           <w:szCs w:val="16"/>
         </w:rPr>
-        <w:t>│   App.test.tsx</w:t>
-      </w:r>
+        <w:t xml:space="preserve">│   </w:t>
+      </w:r>
+      <w:proofErr w:type="spellStart"/>
+      <w:r>
+        <w:rPr>
+          <w:sz w:val="16"/>
+          <w:szCs w:val="16"/>
+        </w:rPr>
+        <w:t>App.test.tsx</w:t>
+      </w:r>
+      <w:proofErr w:type="spellEnd"/>
     </w:p>
     <w:p>
       <w:pPr>
@@ -2034,8 +2062,17 @@
           <w:sz w:val="16"/>
           <w:szCs w:val="16"/>
         </w:rPr>
-        <w:t>│   App.tsx</w:t>
-      </w:r>
+        <w:t xml:space="preserve">│   </w:t>
+      </w:r>
+      <w:proofErr w:type="spellStart"/>
+      <w:r>
+        <w:rPr>
+          <w:sz w:val="16"/>
+          <w:szCs w:val="16"/>
+        </w:rPr>
+        <w:t>App.tsx</w:t>
+      </w:r>
+      <w:proofErr w:type="spellEnd"/>
     </w:p>
     <w:p>
       <w:pPr>
@@ -2050,8 +2087,17 @@
           <w:sz w:val="16"/>
           <w:szCs w:val="16"/>
         </w:rPr>
-        <w:t>│   index.tsx</w:t>
-      </w:r>
+        <w:t xml:space="preserve">│   </w:t>
+      </w:r>
+      <w:proofErr w:type="spellStart"/>
+      <w:r>
+        <w:rPr>
+          <w:sz w:val="16"/>
+          <w:szCs w:val="16"/>
+        </w:rPr>
+        <w:t>index.tsx</w:t>
+      </w:r>
+      <w:proofErr w:type="spellEnd"/>
     </w:p>
     <w:p>
       <w:pPr>
@@ -2114,8 +2160,17 @@
           <w:sz w:val="16"/>
           <w:szCs w:val="16"/>
         </w:rPr>
-        <w:t>│   │   ExploreContainer.tsx</w:t>
-      </w:r>
+        <w:t xml:space="preserve">│   │   </w:t>
+      </w:r>
+      <w:proofErr w:type="spellStart"/>
+      <w:r>
+        <w:rPr>
+          <w:sz w:val="16"/>
+          <w:szCs w:val="16"/>
+        </w:rPr>
+        <w:t>ExploreContainer.tsx</w:t>
+      </w:r>
+      <w:proofErr w:type="spellEnd"/>
     </w:p>
     <w:p>
       <w:pPr>
@@ -2130,8 +2185,17 @@
           <w:sz w:val="16"/>
           <w:szCs w:val="16"/>
         </w:rPr>
-        <w:t>│   ├───assetListItem</w:t>
-      </w:r>
+        <w:t>│   ├───</w:t>
+      </w:r>
+      <w:proofErr w:type="spellStart"/>
+      <w:r>
+        <w:rPr>
+          <w:sz w:val="16"/>
+          <w:szCs w:val="16"/>
+        </w:rPr>
+        <w:t>assetListItem</w:t>
+      </w:r>
+      <w:proofErr w:type="spellEnd"/>
     </w:p>
     <w:p>
       <w:pPr>
@@ -2146,8 +2210,17 @@
           <w:sz w:val="16"/>
           <w:szCs w:val="16"/>
         </w:rPr>
-        <w:t>│   │       AssetListItem.tsx</w:t>
-      </w:r>
+        <w:t xml:space="preserve">│   │       </w:t>
+      </w:r>
+      <w:proofErr w:type="spellStart"/>
+      <w:r>
+        <w:rPr>
+          <w:sz w:val="16"/>
+          <w:szCs w:val="16"/>
+        </w:rPr>
+        <w:t>AssetListItem.tsx</w:t>
+      </w:r>
+      <w:proofErr w:type="spellEnd"/>
     </w:p>
     <w:p>
       <w:pPr>
@@ -2162,8 +2235,17 @@
           <w:sz w:val="16"/>
           <w:szCs w:val="16"/>
         </w:rPr>
-        <w:t>│   ├───currentSession</w:t>
-      </w:r>
+        <w:t>│   ├───</w:t>
+      </w:r>
+      <w:proofErr w:type="spellStart"/>
+      <w:r>
+        <w:rPr>
+          <w:sz w:val="16"/>
+          <w:szCs w:val="16"/>
+        </w:rPr>
+        <w:t>currentSession</w:t>
+      </w:r>
+      <w:proofErr w:type="spellEnd"/>
     </w:p>
     <w:p>
       <w:pPr>
@@ -2178,8 +2260,17 @@
           <w:sz w:val="16"/>
           <w:szCs w:val="16"/>
         </w:rPr>
-        <w:t>│   │       CurrentSessionContainer.tsx</w:t>
-      </w:r>
+        <w:t xml:space="preserve">│   │       </w:t>
+      </w:r>
+      <w:proofErr w:type="spellStart"/>
+      <w:r>
+        <w:rPr>
+          <w:sz w:val="16"/>
+          <w:szCs w:val="16"/>
+        </w:rPr>
+        <w:t>CurrentSessionContainer.tsx</w:t>
+      </w:r>
+      <w:proofErr w:type="spellEnd"/>
     </w:p>
     <w:p>
       <w:pPr>
@@ -2210,8 +2301,17 @@
           <w:sz w:val="16"/>
           <w:szCs w:val="16"/>
         </w:rPr>
-        <w:t>│   │       HomeContainer.tsx</w:t>
-      </w:r>
+        <w:t xml:space="preserve">│   │       </w:t>
+      </w:r>
+      <w:proofErr w:type="spellStart"/>
+      <w:r>
+        <w:rPr>
+          <w:sz w:val="16"/>
+          <w:szCs w:val="16"/>
+        </w:rPr>
+        <w:t>HomeContainer.tsx</w:t>
+      </w:r>
+      <w:proofErr w:type="spellEnd"/>
     </w:p>
     <w:p>
       <w:pPr>
@@ -2226,8 +2326,17 @@
           <w:sz w:val="16"/>
           <w:szCs w:val="16"/>
         </w:rPr>
-        <w:t>│   │       IntroductionContainer.tsx</w:t>
-      </w:r>
+        <w:t xml:space="preserve">│   │       </w:t>
+      </w:r>
+      <w:proofErr w:type="spellStart"/>
+      <w:r>
+        <w:rPr>
+          <w:sz w:val="16"/>
+          <w:szCs w:val="16"/>
+        </w:rPr>
+        <w:t>IntroductionContainer.tsx</w:t>
+      </w:r>
+      <w:proofErr w:type="spellEnd"/>
     </w:p>
     <w:p>
       <w:pPr>
@@ -2274,8 +2383,17 @@
           <w:sz w:val="16"/>
           <w:szCs w:val="16"/>
         </w:rPr>
-        <w:t>│   │       Map.jsx</w:t>
-      </w:r>
+        <w:t xml:space="preserve">│   │       </w:t>
+      </w:r>
+      <w:proofErr w:type="spellStart"/>
+      <w:r>
+        <w:rPr>
+          <w:sz w:val="16"/>
+          <w:szCs w:val="16"/>
+        </w:rPr>
+        <w:t>Map.jsx</w:t>
+      </w:r>
+      <w:proofErr w:type="spellEnd"/>
     </w:p>
     <w:p>
       <w:pPr>
@@ -2322,8 +2440,17 @@
           <w:sz w:val="16"/>
           <w:szCs w:val="16"/>
         </w:rPr>
-        <w:t>│   │       Menu.tsx</w:t>
-      </w:r>
+        <w:t xml:space="preserve">│   │       </w:t>
+      </w:r>
+      <w:proofErr w:type="spellStart"/>
+      <w:r>
+        <w:rPr>
+          <w:sz w:val="16"/>
+          <w:szCs w:val="16"/>
+        </w:rPr>
+        <w:t>Menu.tsx</w:t>
+      </w:r>
+      <w:proofErr w:type="spellEnd"/>
     </w:p>
     <w:p>
       <w:pPr>
@@ -2338,8 +2465,17 @@
           <w:sz w:val="16"/>
           <w:szCs w:val="16"/>
         </w:rPr>
-        <w:t>│   ├───newAsset</w:t>
-      </w:r>
+        <w:t>│   ├───</w:t>
+      </w:r>
+      <w:proofErr w:type="spellStart"/>
+      <w:r>
+        <w:rPr>
+          <w:sz w:val="16"/>
+          <w:szCs w:val="16"/>
+        </w:rPr>
+        <w:t>newAsset</w:t>
+      </w:r>
+      <w:proofErr w:type="spellEnd"/>
     </w:p>
     <w:p>
       <w:pPr>
@@ -2354,8 +2490,17 @@
           <w:sz w:val="16"/>
           <w:szCs w:val="16"/>
         </w:rPr>
-        <w:t>│   │       AssetIdPhoto.tsx</w:t>
-      </w:r>
+        <w:t xml:space="preserve">│   │       </w:t>
+      </w:r>
+      <w:proofErr w:type="spellStart"/>
+      <w:r>
+        <w:rPr>
+          <w:sz w:val="16"/>
+          <w:szCs w:val="16"/>
+        </w:rPr>
+        <w:t>AssetIdPhoto.tsx</w:t>
+      </w:r>
+      <w:proofErr w:type="spellEnd"/>
     </w:p>
     <w:p>
       <w:pPr>
@@ -2370,8 +2515,17 @@
           <w:sz w:val="16"/>
           <w:szCs w:val="16"/>
         </w:rPr>
-        <w:t>│   │       NewAssetComponent.tsx</w:t>
-      </w:r>
+        <w:t xml:space="preserve">│   │       </w:t>
+      </w:r>
+      <w:proofErr w:type="spellStart"/>
+      <w:r>
+        <w:rPr>
+          <w:sz w:val="16"/>
+          <w:szCs w:val="16"/>
+        </w:rPr>
+        <w:t>NewAssetComponent.tsx</w:t>
+      </w:r>
+      <w:proofErr w:type="spellEnd"/>
     </w:p>
     <w:p>
       <w:pPr>
@@ -2386,8 +2540,17 @@
           <w:sz w:val="16"/>
           <w:szCs w:val="16"/>
         </w:rPr>
-        <w:t>│   │       NewAssetContainer.tsx</w:t>
-      </w:r>
+        <w:t xml:space="preserve">│   │       </w:t>
+      </w:r>
+      <w:proofErr w:type="spellStart"/>
+      <w:r>
+        <w:rPr>
+          <w:sz w:val="16"/>
+          <w:szCs w:val="16"/>
+        </w:rPr>
+        <w:t>NewAssetContainer.tsx</w:t>
+      </w:r>
+      <w:proofErr w:type="spellEnd"/>
     </w:p>
     <w:p>
       <w:pPr>
@@ -2402,8 +2565,17 @@
           <w:sz w:val="16"/>
           <w:szCs w:val="16"/>
         </w:rPr>
-        <w:t>│   │       SerialNumberPhoto.tsx</w:t>
-      </w:r>
+        <w:t xml:space="preserve">│   │       </w:t>
+      </w:r>
+      <w:proofErr w:type="spellStart"/>
+      <w:r>
+        <w:rPr>
+          <w:sz w:val="16"/>
+          <w:szCs w:val="16"/>
+        </w:rPr>
+        <w:t>SerialNumberPhoto.tsx</w:t>
+      </w:r>
+      <w:proofErr w:type="spellEnd"/>
     </w:p>
     <w:p>
       <w:pPr>
@@ -2418,8 +2590,17 @@
           <w:sz w:val="16"/>
           <w:szCs w:val="16"/>
         </w:rPr>
-        <w:t>│   ├───previousSessions</w:t>
-      </w:r>
+        <w:t>│   ├───</w:t>
+      </w:r>
+      <w:proofErr w:type="spellStart"/>
+      <w:r>
+        <w:rPr>
+          <w:sz w:val="16"/>
+          <w:szCs w:val="16"/>
+        </w:rPr>
+        <w:t>previousSessions</w:t>
+      </w:r>
+      <w:proofErr w:type="spellEnd"/>
     </w:p>
     <w:p>
       <w:pPr>
@@ -2434,8 +2615,17 @@
           <w:sz w:val="16"/>
           <w:szCs w:val="16"/>
         </w:rPr>
-        <w:t>│   │       PreviousSessionsContainer.tsx</w:t>
-      </w:r>
+        <w:t xml:space="preserve">│   │       </w:t>
+      </w:r>
+      <w:proofErr w:type="spellStart"/>
+      <w:r>
+        <w:rPr>
+          <w:sz w:val="16"/>
+          <w:szCs w:val="16"/>
+        </w:rPr>
+        <w:t>PreviousSessionsContainer.tsx</w:t>
+      </w:r>
+      <w:proofErr w:type="spellEnd"/>
     </w:p>
     <w:p>
       <w:pPr>
@@ -2466,8 +2656,17 @@
           <w:sz w:val="16"/>
           <w:szCs w:val="16"/>
         </w:rPr>
-        <w:t>│   │       SettingsContainer.tsx</w:t>
-      </w:r>
+        <w:t xml:space="preserve">│   │       </w:t>
+      </w:r>
+      <w:proofErr w:type="spellStart"/>
+      <w:r>
+        <w:rPr>
+          <w:sz w:val="16"/>
+          <w:szCs w:val="16"/>
+        </w:rPr>
+        <w:t>SettingsContainer.tsx</w:t>
+      </w:r>
+      <w:proofErr w:type="spellEnd"/>
     </w:p>
     <w:p>
       <w:pPr>
@@ -2498,8 +2697,17 @@
           <w:sz w:val="16"/>
           <w:szCs w:val="16"/>
         </w:rPr>
-        <w:t>│           UploadContainer.tsx</w:t>
-      </w:r>
+        <w:t xml:space="preserve">│           </w:t>
+      </w:r>
+      <w:proofErr w:type="spellStart"/>
+      <w:r>
+        <w:rPr>
+          <w:sz w:val="16"/>
+          <w:szCs w:val="16"/>
+        </w:rPr>
+        <w:t>UploadContainer.tsx</w:t>
+      </w:r>
+      <w:proofErr w:type="spellEnd"/>
     </w:p>
     <w:p>
       <w:pPr>
@@ -2514,8 +2722,17 @@
           <w:sz w:val="16"/>
           <w:szCs w:val="16"/>
         </w:rPr>
-        <w:t>│           UploadInformationContainer.tsx</w:t>
-      </w:r>
+        <w:t xml:space="preserve">│           </w:t>
+      </w:r>
+      <w:proofErr w:type="spellStart"/>
+      <w:r>
+        <w:rPr>
+          <w:sz w:val="16"/>
+          <w:szCs w:val="16"/>
+        </w:rPr>
+        <w:t>UploadInformationContainer.tsx</w:t>
+      </w:r>
+      <w:proofErr w:type="spellEnd"/>
     </w:p>
     <w:p>
       <w:pPr>
@@ -2546,8 +2763,17 @@
           <w:sz w:val="16"/>
           <w:szCs w:val="16"/>
         </w:rPr>
-        <w:t>│       AssetsContext.tsx</w:t>
-      </w:r>
+        <w:t xml:space="preserve">│       </w:t>
+      </w:r>
+      <w:proofErr w:type="spellStart"/>
+      <w:r>
+        <w:rPr>
+          <w:sz w:val="16"/>
+          <w:szCs w:val="16"/>
+        </w:rPr>
+        <w:t>AssetsContext.tsx</w:t>
+      </w:r>
+      <w:proofErr w:type="spellEnd"/>
     </w:p>
     <w:p>
       <w:pPr>
@@ -2562,8 +2788,17 @@
           <w:sz w:val="16"/>
           <w:szCs w:val="16"/>
         </w:rPr>
-        <w:t>│       SettingsContext.tsx</w:t>
-      </w:r>
+        <w:t xml:space="preserve">│       </w:t>
+      </w:r>
+      <w:proofErr w:type="spellStart"/>
+      <w:r>
+        <w:rPr>
+          <w:sz w:val="16"/>
+          <w:szCs w:val="16"/>
+        </w:rPr>
+        <w:t>SettingsContext.tsx</w:t>
+      </w:r>
+      <w:proofErr w:type="spellEnd"/>
     </w:p>
     <w:p>
       <w:pPr>
@@ -2594,8 +2829,17 @@
           <w:sz w:val="16"/>
           <w:szCs w:val="16"/>
         </w:rPr>
-        <w:t>│   │   index.tsx</w:t>
-      </w:r>
+        <w:t xml:space="preserve">│   │   </w:t>
+      </w:r>
+      <w:proofErr w:type="spellStart"/>
+      <w:r>
+        <w:rPr>
+          <w:sz w:val="16"/>
+          <w:szCs w:val="16"/>
+        </w:rPr>
+        <w:t>index.tsx</w:t>
+      </w:r>
+      <w:proofErr w:type="spellEnd"/>
     </w:p>
     <w:p>
       <w:pPr>
@@ -2626,8 +2870,17 @@
           <w:sz w:val="16"/>
           <w:szCs w:val="16"/>
         </w:rPr>
-        <w:t>│   │       Cloud.tsx</w:t>
-      </w:r>
+        <w:t xml:space="preserve">│   │       </w:t>
+      </w:r>
+      <w:proofErr w:type="spellStart"/>
+      <w:r>
+        <w:rPr>
+          <w:sz w:val="16"/>
+          <w:szCs w:val="16"/>
+        </w:rPr>
+        <w:t>Cloud.tsx</w:t>
+      </w:r>
+      <w:proofErr w:type="spellEnd"/>
     </w:p>
     <w:p>
       <w:pPr>
@@ -2658,8 +2911,17 @@
           <w:sz w:val="16"/>
           <w:szCs w:val="16"/>
         </w:rPr>
-        <w:t>│           Local.tsx</w:t>
-      </w:r>
+        <w:t xml:space="preserve">│           </w:t>
+      </w:r>
+      <w:proofErr w:type="spellStart"/>
+      <w:r>
+        <w:rPr>
+          <w:sz w:val="16"/>
+          <w:szCs w:val="16"/>
+        </w:rPr>
+        <w:t>Local.tsx</w:t>
+      </w:r>
+      <w:proofErr w:type="spellEnd"/>
     </w:p>
     <w:p>
       <w:pPr>
@@ -2706,8 +2968,17 @@
           <w:sz w:val="16"/>
           <w:szCs w:val="16"/>
         </w:rPr>
-        <w:t>│       Page.tsx</w:t>
-      </w:r>
+        <w:t xml:space="preserve">│       </w:t>
+      </w:r>
+      <w:proofErr w:type="spellStart"/>
+      <w:r>
+        <w:rPr>
+          <w:sz w:val="16"/>
+          <w:szCs w:val="16"/>
+        </w:rPr>
+        <w:t>Page.tsx</w:t>
+      </w:r>
+      <w:proofErr w:type="spellEnd"/>
     </w:p>
     <w:p>
       <w:pPr>
@@ -2802,8 +3073,17 @@
           <w:sz w:val="16"/>
           <w:szCs w:val="16"/>
         </w:rPr>
-        <w:t xml:space="preserve">        Asset.tsx</w:t>
-      </w:r>
+        <w:t xml:space="preserve">        </w:t>
+      </w:r>
+      <w:proofErr w:type="spellStart"/>
+      <w:r>
+        <w:rPr>
+          <w:sz w:val="16"/>
+          <w:szCs w:val="16"/>
+        </w:rPr>
+        <w:t>Asset.tsx</w:t>
+      </w:r>
+      <w:proofErr w:type="spellEnd"/>
     </w:p>
     <w:p>
       <w:pPr>
@@ -2818,8 +3098,17 @@
           <w:sz w:val="16"/>
           <w:szCs w:val="16"/>
         </w:rPr>
-        <w:t xml:space="preserve">        index.tsx</w:t>
-      </w:r>
+        <w:t xml:space="preserve">        </w:t>
+      </w:r>
+      <w:proofErr w:type="spellStart"/>
+      <w:r>
+        <w:rPr>
+          <w:sz w:val="16"/>
+          <w:szCs w:val="16"/>
+        </w:rPr>
+        <w:t>index.tsx</w:t>
+      </w:r>
+      <w:proofErr w:type="spellEnd"/>
     </w:p>
     <w:p>
       <w:pPr>
@@ -2834,8 +3123,17 @@
           <w:sz w:val="16"/>
           <w:szCs w:val="16"/>
         </w:rPr>
-        <w:t xml:space="preserve">        Settings.tsx</w:t>
-      </w:r>
+        <w:t xml:space="preserve">        </w:t>
+      </w:r>
+      <w:proofErr w:type="spellStart"/>
+      <w:r>
+        <w:rPr>
+          <w:sz w:val="16"/>
+          <w:szCs w:val="16"/>
+        </w:rPr>
+        <w:t>Settings.tsx</w:t>
+      </w:r>
+      <w:proofErr w:type="spellEnd"/>
     </w:p>
     <w:p>
       <w:pPr>
@@ -2862,13 +3160,37 @@
     </w:p>
     <w:p>
       <w:r>
-        <w:t xml:space="preserve">All of the containers sit within the ‘Components’ folder within their own named folder, this helps to keep the files organised in what might otherwise be a large list of files without context. Some of the elements are reused and so have been brought to the top level e.g. assetListItem, which is used in both the “Current Session” and “Previous Session” containers. </w:t>
+        <w:t xml:space="preserve">All of the containers sit within the ‘Components’ folder within their own named folder, this helps to keep the files organised in what might otherwise be a large list of files without context. Some of the elements are reused and so have been brought to the top level e.g. </w:t>
+      </w:r>
+      <w:proofErr w:type="spellStart"/>
+      <w:r>
+        <w:t>assetListItem</w:t>
+      </w:r>
+      <w:proofErr w:type="spellEnd"/>
+      <w:r>
+        <w:t xml:space="preserve">, which is used in both the “Current Session” and “Previous Session” containers. </w:t>
       </w:r>
     </w:p>
     <w:p>
       <w:r>
         <w:lastRenderedPageBreak/>
-        <w:t>Other elements are only used in a single component and so are kept in the same folder, such as the SerialNumberPhoto and AssetIdPhoto elements. This helps to avoid a cluttered folder structure where all components have their own folders. Creating a separate element is only done if it is significantly complex – so things like Toasts are kept within the main component.</w:t>
+        <w:t xml:space="preserve">Other elements are only used in a single component and so are kept in the same folder, such as the </w:t>
+      </w:r>
+      <w:proofErr w:type="spellStart"/>
+      <w:r>
+        <w:t>SerialNumberPhoto</w:t>
+      </w:r>
+      <w:proofErr w:type="spellEnd"/>
+      <w:r>
+        <w:t xml:space="preserve"> and </w:t>
+      </w:r>
+      <w:proofErr w:type="spellStart"/>
+      <w:r>
+        <w:t>AssetIdPhoto</w:t>
+      </w:r>
+      <w:proofErr w:type="spellEnd"/>
+      <w:r>
+        <w:t xml:space="preserve"> elements. This helps to avoid a cluttered folder structure where all components have their own folders. Creating a separate element is only done if it is significantly complex – so things like Toasts are kept within the main component.</w:t>
       </w:r>
     </w:p>
     <w:p>
@@ -2894,13 +3216,7 @@
     </w:p>
     <w:p>
       <w:r>
-        <w:t xml:space="preserve">Types are the interfaces used by objects in the application. These have all been centralised in the </w:t>
-      </w:r>
-      <w:r>
-        <w:t>t</w:t>
-      </w:r>
-      <w:r>
-        <w:t>ypes folder and are accessed by importing that folder and the associated type.</w:t>
+        <w:t>Types are the interfaces used by objects in the application. These have all been centralised in the types folder and are accessed by importing that folder and the associated type.</w:t>
       </w:r>
       <w:r>
         <w:t xml:space="preserve"> Types in the application are Asset, Assets and Settings.</w:t>
@@ -3001,7 +3317,7 @@
                     </pic:cNvPicPr>
                   </pic:nvPicPr>
                   <pic:blipFill>
-                    <a:blip r:embed="rId7">
+                    <a:blip r:embed="rId8">
                       <a:extLst>
                         <a:ext uri="{28A0092B-C50C-407E-A947-70E740481C1C}">
                           <a14:useLocalDpi xmlns:a14="http://schemas.microsoft.com/office/drawing/2010/main" val="0"/>
@@ -3040,14 +3356,27 @@
       <w:r>
         <w:t xml:space="preserve">Figure </w:t>
       </w:r>
-      <w:fldSimple w:instr=" SEQ Figure \* ARABIC ">
-        <w:r>
-          <w:rPr>
-            <w:noProof/>
-          </w:rPr>
-          <w:t>1</w:t>
-        </w:r>
-      </w:fldSimple>
+      <w:r>
+        <w:fldChar w:fldCharType="begin"/>
+      </w:r>
+      <w:r>
+        <w:instrText xml:space="preserve"> SEQ Figure \* ARABIC </w:instrText>
+      </w:r>
+      <w:r>
+        <w:fldChar w:fldCharType="separate"/>
+      </w:r>
+      <w:r>
+        <w:rPr>
+          <w:noProof/>
+        </w:rPr>
+        <w:t>1</w:t>
+      </w:r>
+      <w:r>
+        <w:rPr>
+          <w:noProof/>
+        </w:rPr>
+        <w:fldChar w:fldCharType="end"/>
+      </w:r>
       <w:r>
         <w:t>: Data flow within the application</w:t>
       </w:r>
@@ -3161,16 +3490,30 @@
       </w:pPr>
       <w:bookmarkStart w:id="11" w:name="_Toc48918109"/>
       <w:r>
-        <w:t>Remote Server (using</w:t>
+        <w:t>Remote Server</w:t>
+      </w:r>
+      <w:r>
+        <w:t xml:space="preserve"> (Cloud)</w:t>
+      </w:r>
+      <w:r>
+        <w:t xml:space="preserve"> (using</w:t>
       </w:r>
       <w:r>
         <w:t xml:space="preserve"> attached</w:t>
       </w:r>
       <w:r>
-        <w:t xml:space="preserve"> postgres</w:t>
-      </w:r>
-      <w:r>
-        <w:t>ql server</w:t>
+        <w:t xml:space="preserve"> </w:t>
+      </w:r>
+      <w:proofErr w:type="spellStart"/>
+      <w:r>
+        <w:t>postgres</w:t>
+      </w:r>
+      <w:r>
+        <w:t>ql</w:t>
+      </w:r>
+      <w:proofErr w:type="spellEnd"/>
+      <w:r>
+        <w:t xml:space="preserve"> server</w:t>
       </w:r>
       <w:r>
         <w:t>)</w:t>
@@ -3179,7 +3522,15 @@
     </w:p>
     <w:p>
       <w:r>
-        <w:t>The remote server is a node.js server with an attached postgresql server attached, allowing for asset inspections to be saved and reviewed later. As the aim for this application is to act as a handset for gathering information the central and remote server is a very important part of the architecture.</w:t>
+        <w:t xml:space="preserve">The remote server is a node.js server with an attached </w:t>
+      </w:r>
+      <w:proofErr w:type="spellStart"/>
+      <w:r>
+        <w:t>postgresql</w:t>
+      </w:r>
+      <w:proofErr w:type="spellEnd"/>
+      <w:r>
+        <w:t xml:space="preserve"> server attached, allowing for asset inspections to be saved and reviewed later. As the aim for this application is to act as a handset for gathering information the central and remote server is a very important part of the architecture.</w:t>
       </w:r>
     </w:p>
     <w:p>
@@ -3187,7 +3538,11 @@
         <w:t>In many cases companies performing asset inspections will have existing lists of assets, so being able to export the asset information out in an easy to use format is important. This is done with a JSON to response to GET requests to the /assets URL.</w:t>
       </w:r>
     </w:p>
-    <w:p>
+    <w:p/>
+    <w:p>
+      <w:r>
+        <w:t>Remote Server is a Data Location and has had all information about working with the remote server centralised to a single file within the Data Locations folder.</w:t>
+      </w:r>
       <w:r>
         <w:br w:type="page"/>
       </w:r>
@@ -3252,9 +3607,6 @@
         <w:t>Framework Flexibility</w:t>
       </w:r>
       <w:bookmarkEnd w:id="14"/>
-      <w:r>
-        <w:t xml:space="preserve"> </w:t>
-      </w:r>
     </w:p>
     <w:p>
       <w:r>
@@ -3319,6 +3671,32 @@
     <w:p>
       <w:r>
         <w:t>The application is installed on the attached device and allows for long term testing without having to go through any app store. Because the app is installed the device doesn’t need to be connected to the deploying PC, it can be moved to test all of the situations one might expect the device to be in and will be running on real hardware.</w:t>
+      </w:r>
+    </w:p>
+    <w:p>
+      <w:pPr>
+        <w:pStyle w:val="Heading2"/>
+      </w:pPr>
+      <w:r>
+        <w:t>Starter Projects</w:t>
+      </w:r>
+    </w:p>
+    <w:p>
+      <w:r>
+        <w:t>Starter projects for Ionic made starting a basic app really fast, being able to keep and modify parts quickly. Adding navigation into a website can be difficult to do in a way that is beautiful and seamless.</w:t>
+      </w:r>
+    </w:p>
+    <w:p>
+      <w:pPr>
+        <w:pStyle w:val="Heading2"/>
+      </w:pPr>
+      <w:r>
+        <w:t>Components</w:t>
+      </w:r>
+    </w:p>
+    <w:p>
+      <w:r>
+        <w:t xml:space="preserve">Components like toasts were easy to add in and treat like an HTML element, so much so that it was pointless to try to turn them into free standing components associated with the container. </w:t>
       </w:r>
     </w:p>
     <w:p>
@@ -3368,7 +3746,7 @@
                     </pic:cNvPicPr>
                   </pic:nvPicPr>
                   <pic:blipFill>
-                    <a:blip r:embed="rId8">
+                    <a:blip r:embed="rId9">
                       <a:extLst>
                         <a:ext uri="{28A0092B-C50C-407E-A947-70E740481C1C}">
                           <a14:useLocalDpi xmlns:a14="http://schemas.microsoft.com/office/drawing/2010/main" val="0"/>
@@ -3407,102 +3785,2084 @@
       <w:r>
         <w:t xml:space="preserve">Figure </w:t>
       </w:r>
+      <w:r>
+        <w:fldChar w:fldCharType="begin"/>
+      </w:r>
+      <w:r>
+        <w:instrText xml:space="preserve"> SEQ Figure \* ARABIC </w:instrText>
+      </w:r>
+      <w:r>
+        <w:fldChar w:fldCharType="separate"/>
+      </w:r>
+      <w:r>
+        <w:rPr>
+          <w:noProof/>
+        </w:rPr>
+        <w:t>2</w:t>
+      </w:r>
+      <w:r>
+        <w:rPr>
+          <w:noProof/>
+        </w:rPr>
+        <w:fldChar w:fldCharType="end"/>
+      </w:r>
+      <w:r>
+        <w:t>: Application flow diagram, showing choices and flow through the application</w:t>
+      </w:r>
+    </w:p>
+    <w:p>
+      <w:pPr>
+        <w:pStyle w:val="Heading2"/>
+      </w:pPr>
+      <w:bookmarkStart w:id="19" w:name="_Toc48918117"/>
+      <w:r>
+        <w:t>Goals for the usability test –</w:t>
+      </w:r>
+      <w:r>
+        <w:t xml:space="preserve"> NOT COMPLETE</w:t>
+      </w:r>
+      <w:bookmarkEnd w:id="19"/>
+    </w:p>
+    <w:p>
+      <w:r>
+        <w:t>The goal of the usability test is to identify design flaws, to allow for them either to be corrected in their entirety or to be mitigated with other elements.</w:t>
+      </w:r>
+    </w:p>
+    <w:p/>
+    <w:p>
+      <w:pPr>
+        <w:pStyle w:val="Heading2"/>
+      </w:pPr>
+      <w:bookmarkStart w:id="20" w:name="_Toc48918118"/>
+      <w:r>
+        <w:lastRenderedPageBreak/>
+        <w:t>Format of the usability test –</w:t>
+      </w:r>
+      <w:r>
+        <w:t>NOT COMPLETE</w:t>
+      </w:r>
+      <w:bookmarkEnd w:id="20"/>
+    </w:p>
+    <w:p>
+      <w:r>
+        <w:t>The user will need to add three assets to the remote database and confirm that they have been added.</w:t>
+      </w:r>
+    </w:p>
+    <w:p>
+      <w:r>
+        <w:t>Feedback will be qualitative for both positive and negative aspects of each of the pages and tasks.</w:t>
+      </w:r>
+    </w:p>
+    <w:p>
+      <w:r>
+        <w:t xml:space="preserve">Broken into multiple tasks </w:t>
+      </w:r>
+    </w:p>
+    <w:p>
+      <w:pPr>
+        <w:pStyle w:val="ListParagraph"/>
+        <w:numPr>
+          <w:ilvl w:val="0"/>
+          <w:numId w:val="10"/>
+        </w:numPr>
+      </w:pPr>
+      <w:bookmarkStart w:id="21" w:name="_Hlk49267015"/>
+      <w:r>
+        <w:t>Setup</w:t>
+      </w:r>
+    </w:p>
+    <w:p>
+      <w:pPr>
+        <w:pStyle w:val="ListParagraph"/>
+        <w:numPr>
+          <w:ilvl w:val="0"/>
+          <w:numId w:val="10"/>
+        </w:numPr>
+      </w:pPr>
+      <w:r>
+        <w:t xml:space="preserve">Create new </w:t>
+      </w:r>
+      <w:r>
+        <w:t>a</w:t>
+      </w:r>
+      <w:r>
+        <w:t xml:space="preserve">sset </w:t>
+      </w:r>
+      <w:r>
+        <w:t>i</w:t>
+      </w:r>
+      <w:r>
+        <w:t>nspection</w:t>
+      </w:r>
+      <w:r>
+        <w:t>s</w:t>
+      </w:r>
+    </w:p>
+    <w:p>
+      <w:pPr>
+        <w:pStyle w:val="ListParagraph"/>
+        <w:numPr>
+          <w:ilvl w:val="0"/>
+          <w:numId w:val="10"/>
+        </w:numPr>
+      </w:pPr>
+      <w:r>
+        <w:t>r</w:t>
+      </w:r>
+      <w:r>
+        <w:t xml:space="preserve">eview and </w:t>
+      </w:r>
+      <w:r>
+        <w:t>clean asset inspections</w:t>
+      </w:r>
+    </w:p>
+    <w:p>
+      <w:pPr>
+        <w:pStyle w:val="ListParagraph"/>
+        <w:numPr>
+          <w:ilvl w:val="0"/>
+          <w:numId w:val="10"/>
+        </w:numPr>
+      </w:pPr>
+      <w:r>
+        <w:t>upload to cloud</w:t>
+      </w:r>
+    </w:p>
+    <w:p>
+      <w:pPr>
+        <w:pStyle w:val="ListParagraph"/>
+        <w:numPr>
+          <w:ilvl w:val="0"/>
+          <w:numId w:val="10"/>
+        </w:numPr>
+      </w:pPr>
+      <w:r>
+        <w:t>review previous inspections</w:t>
+      </w:r>
+    </w:p>
+    <w:bookmarkEnd w:id="21"/>
+    <w:p>
+      <w:r>
+        <w:t>Each task will have a comments section.</w:t>
+      </w:r>
+    </w:p>
+    <w:p>
+      <w:r>
+        <w:t>By default, testers will be asked to perform the tasks without any assistance, but will be able to ask for the instructions (tasks that users have to perform with the app – including screenshots) if they want to.</w:t>
+      </w:r>
+    </w:p>
+    <w:p>
+      <w:r>
+        <w:t>An overall section will be included.</w:t>
+      </w:r>
+    </w:p>
+    <w:p/>
+    <w:p>
+      <w:pPr>
+        <w:pStyle w:val="Heading2"/>
+      </w:pPr>
+      <w:bookmarkStart w:id="22" w:name="_Toc48918119"/>
+      <w:r>
+        <w:t>Target users (and how many) –</w:t>
+      </w:r>
+      <w:r>
+        <w:t xml:space="preserve"> </w:t>
+      </w:r>
+      <w:r>
+        <w:t>NOT COMPLETE</w:t>
+      </w:r>
+      <w:bookmarkEnd w:id="22"/>
+    </w:p>
+    <w:p>
+      <w:r>
+        <w:t xml:space="preserve">The target users are people who have been tasked with performing asset inspections. </w:t>
+      </w:r>
+    </w:p>
+    <w:p>
+      <w:r>
+        <w:t xml:space="preserve">The primary group this is aimed at is technical professionals maintaining asset records, but could also be used </w:t>
+      </w:r>
+      <w:r>
+        <w:t>by any others</w:t>
+      </w:r>
+      <w:r>
+        <w:t xml:space="preserve"> </w:t>
+      </w:r>
+      <w:r>
+        <w:t>that need a record of assets with both time, place and some important details.</w:t>
+      </w:r>
+    </w:p>
+    <w:p>
+      <w:r>
+        <w:t>2 users will be asked to perform the test</w:t>
+      </w:r>
+    </w:p>
+    <w:p>
+      <w:r>
+        <w:br w:type="page"/>
+      </w:r>
+    </w:p>
+    <w:p>
+      <w:pPr>
+        <w:pStyle w:val="Heading2"/>
+      </w:pPr>
+      <w:bookmarkStart w:id="23" w:name="_Toc48918120"/>
+      <w:r>
+        <w:lastRenderedPageBreak/>
+        <w:t>Tasks that users have to perform with the App (including screen shots)</w:t>
+      </w:r>
+      <w:bookmarkEnd w:id="23"/>
+    </w:p>
+    <w:p>
+      <w:pPr>
+        <w:pStyle w:val="Heading3"/>
+      </w:pPr>
+      <w:r>
+        <w:t>Setup</w:t>
+      </w:r>
+    </w:p>
+    <w:p>
+      <w:pPr>
+        <w:pStyle w:val="ListParagraph"/>
+        <w:numPr>
+          <w:ilvl w:val="0"/>
+          <w:numId w:val="3"/>
+        </w:numPr>
+      </w:pPr>
+      <w:r>
+        <w:t>Open the app</w:t>
+      </w:r>
+    </w:p>
+    <w:p>
+      <w:pPr>
+        <w:keepNext/>
+      </w:pPr>
+      <w:r>
+        <w:rPr>
+          <w:noProof/>
+        </w:rPr>
+        <w:drawing>
+          <wp:inline distT="0" distB="0" distL="0" distR="0" wp14:anchorId="596E83F5" wp14:editId="490B4A7D">
+            <wp:extent cx="1533600" cy="2725200"/>
+            <wp:effectExtent l="0" t="0" r="0" b="0"/>
+            <wp:docPr id="2" name="Picture 2"/>
+            <wp:cNvGraphicFramePr>
+              <a:graphicFrameLocks xmlns:a="http://schemas.openxmlformats.org/drawingml/2006/main" noChangeAspect="1"/>
+            </wp:cNvGraphicFramePr>
+            <a:graphic xmlns:a="http://schemas.openxmlformats.org/drawingml/2006/main">
+              <a:graphicData uri="http://schemas.openxmlformats.org/drawingml/2006/picture">
+                <pic:pic xmlns:pic="http://schemas.openxmlformats.org/drawingml/2006/picture">
+                  <pic:nvPicPr>
+                    <pic:cNvPr id="0" name="Picture 1"/>
+                    <pic:cNvPicPr>
+                      <a:picLocks noChangeAspect="1" noChangeArrowheads="1"/>
+                    </pic:cNvPicPr>
+                  </pic:nvPicPr>
+                  <pic:blipFill>
+                    <a:blip r:embed="rId10" cstate="print">
+                      <a:extLst>
+                        <a:ext uri="{28A0092B-C50C-407E-A947-70E740481C1C}">
+                          <a14:useLocalDpi xmlns:a14="http://schemas.microsoft.com/office/drawing/2010/main" val="0"/>
+                        </a:ext>
+                      </a:extLst>
+                    </a:blip>
+                    <a:srcRect/>
+                    <a:stretch>
+                      <a:fillRect/>
+                    </a:stretch>
+                  </pic:blipFill>
+                  <pic:spPr bwMode="auto">
+                    <a:xfrm>
+                      <a:off x="0" y="0"/>
+                      <a:ext cx="1533600" cy="2725200"/>
+                    </a:xfrm>
+                    <a:prstGeom prst="rect">
+                      <a:avLst/>
+                    </a:prstGeom>
+                    <a:noFill/>
+                    <a:ln>
+                      <a:noFill/>
+                    </a:ln>
+                  </pic:spPr>
+                </pic:pic>
+              </a:graphicData>
+            </a:graphic>
+          </wp:inline>
+        </w:drawing>
+      </w:r>
+    </w:p>
+    <w:p>
+      <w:pPr>
+        <w:pStyle w:val="Caption"/>
+      </w:pPr>
+      <w:r>
+        <w:t xml:space="preserve">Figure </w:t>
+      </w:r>
       <w:fldSimple w:instr=" SEQ Figure \* ARABIC ">
         <w:r>
           <w:rPr>
             <w:noProof/>
           </w:rPr>
-          <w:t>2</w:t>
+          <w:t>3</w:t>
         </w:r>
       </w:fldSimple>
       <w:r>
-        <w:t>: Application flow diagram, showing choices and flow through the application</w:t>
-      </w:r>
-    </w:p>
-    <w:p>
-      <w:pPr>
-        <w:pStyle w:val="Heading2"/>
-      </w:pPr>
-      <w:bookmarkStart w:id="19" w:name="_Toc48918117"/>
-      <w:r>
-        <w:t>Goals for the usability test –</w:t>
-      </w:r>
-      <w:r>
-        <w:t xml:space="preserve"> NOT COMPLETE</w:t>
-      </w:r>
-      <w:bookmarkEnd w:id="19"/>
-    </w:p>
-    <w:p>
-      <w:r>
-        <w:t>The goal of the usability test is to identify design flaws, to allow for them either to be corrected in their entirety or to be mitigated with other elements.</w:t>
+        <w:t>: Home Screen providing information about initial setup</w:t>
+      </w:r>
+    </w:p>
+    <w:p>
+      <w:pPr>
+        <w:pStyle w:val="ListParagraph"/>
+        <w:numPr>
+          <w:ilvl w:val="0"/>
+          <w:numId w:val="3"/>
+        </w:numPr>
+      </w:pPr>
+      <w:r>
+        <w:t>Navigate to settings</w:t>
+      </w:r>
+    </w:p>
+    <w:p>
+      <w:r>
+        <w:rPr>
+          <w:noProof/>
+        </w:rPr>
+        <w:drawing>
+          <wp:inline distT="0" distB="0" distL="0" distR="0" wp14:anchorId="7CF80769" wp14:editId="51358795">
+            <wp:extent cx="1530000" cy="2721600"/>
+            <wp:effectExtent l="0" t="0" r="0" b="3175"/>
+            <wp:docPr id="3" name="Picture 3"/>
+            <wp:cNvGraphicFramePr>
+              <a:graphicFrameLocks xmlns:a="http://schemas.openxmlformats.org/drawingml/2006/main" noChangeAspect="1"/>
+            </wp:cNvGraphicFramePr>
+            <a:graphic xmlns:a="http://schemas.openxmlformats.org/drawingml/2006/main">
+              <a:graphicData uri="http://schemas.openxmlformats.org/drawingml/2006/picture">
+                <pic:pic xmlns:pic="http://schemas.openxmlformats.org/drawingml/2006/picture">
+                  <pic:nvPicPr>
+                    <pic:cNvPr id="0" name="Picture 3"/>
+                    <pic:cNvPicPr>
+                      <a:picLocks noChangeAspect="1" noChangeArrowheads="1"/>
+                    </pic:cNvPicPr>
+                  </pic:nvPicPr>
+                  <pic:blipFill>
+                    <a:blip r:embed="rId11" cstate="print">
+                      <a:extLst>
+                        <a:ext uri="{28A0092B-C50C-407E-A947-70E740481C1C}">
+                          <a14:useLocalDpi xmlns:a14="http://schemas.microsoft.com/office/drawing/2010/main" val="0"/>
+                        </a:ext>
+                      </a:extLst>
+                    </a:blip>
+                    <a:srcRect/>
+                    <a:stretch>
+                      <a:fillRect/>
+                    </a:stretch>
+                  </pic:blipFill>
+                  <pic:spPr bwMode="auto">
+                    <a:xfrm>
+                      <a:off x="0" y="0"/>
+                      <a:ext cx="1530000" cy="2721600"/>
+                    </a:xfrm>
+                    <a:prstGeom prst="rect">
+                      <a:avLst/>
+                    </a:prstGeom>
+                    <a:noFill/>
+                    <a:ln>
+                      <a:noFill/>
+                    </a:ln>
+                  </pic:spPr>
+                </pic:pic>
+              </a:graphicData>
+            </a:graphic>
+          </wp:inline>
+        </w:drawing>
+      </w:r>
+    </w:p>
+    <w:p>
+      <w:r>
+        <w:br w:type="page"/>
+      </w:r>
+    </w:p>
+    <w:p>
+      <w:pPr>
+        <w:pStyle w:val="ListParagraph"/>
+        <w:numPr>
+          <w:ilvl w:val="0"/>
+          <w:numId w:val="3"/>
+        </w:numPr>
+      </w:pPr>
+      <w:r>
+        <w:lastRenderedPageBreak/>
+        <w:t>Check or modify settings as needed</w:t>
+      </w:r>
+    </w:p>
+    <w:p>
+      <w:pPr>
+        <w:keepNext/>
+      </w:pPr>
+      <w:r>
+        <w:rPr>
+          <w:noProof/>
+        </w:rPr>
+        <w:drawing>
+          <wp:inline distT="0" distB="0" distL="0" distR="0" wp14:anchorId="71C8AAAD" wp14:editId="540392F3">
+            <wp:extent cx="1555200" cy="2764800"/>
+            <wp:effectExtent l="0" t="0" r="6985" b="0"/>
+            <wp:docPr id="4" name="Picture 4"/>
+            <wp:cNvGraphicFramePr>
+              <a:graphicFrameLocks xmlns:a="http://schemas.openxmlformats.org/drawingml/2006/main" noChangeAspect="1"/>
+            </wp:cNvGraphicFramePr>
+            <a:graphic xmlns:a="http://schemas.openxmlformats.org/drawingml/2006/main">
+              <a:graphicData uri="http://schemas.openxmlformats.org/drawingml/2006/picture">
+                <pic:pic xmlns:pic="http://schemas.openxmlformats.org/drawingml/2006/picture">
+                  <pic:nvPicPr>
+                    <pic:cNvPr id="0" name="Picture 4"/>
+                    <pic:cNvPicPr>
+                      <a:picLocks noChangeAspect="1" noChangeArrowheads="1"/>
+                    </pic:cNvPicPr>
+                  </pic:nvPicPr>
+                  <pic:blipFill>
+                    <a:blip r:embed="rId12" cstate="print">
+                      <a:extLst>
+                        <a:ext uri="{28A0092B-C50C-407E-A947-70E740481C1C}">
+                          <a14:useLocalDpi xmlns:a14="http://schemas.microsoft.com/office/drawing/2010/main" val="0"/>
+                        </a:ext>
+                      </a:extLst>
+                    </a:blip>
+                    <a:srcRect/>
+                    <a:stretch>
+                      <a:fillRect/>
+                    </a:stretch>
+                  </pic:blipFill>
+                  <pic:spPr bwMode="auto">
+                    <a:xfrm>
+                      <a:off x="0" y="0"/>
+                      <a:ext cx="1555200" cy="2764800"/>
+                    </a:xfrm>
+                    <a:prstGeom prst="rect">
+                      <a:avLst/>
+                    </a:prstGeom>
+                    <a:noFill/>
+                    <a:ln>
+                      <a:noFill/>
+                    </a:ln>
+                  </pic:spPr>
+                </pic:pic>
+              </a:graphicData>
+            </a:graphic>
+          </wp:inline>
+        </w:drawing>
+      </w:r>
+    </w:p>
+    <w:p>
+      <w:pPr>
+        <w:pStyle w:val="Caption"/>
+      </w:pPr>
+      <w:r>
+        <w:t xml:space="preserve">Figure </w:t>
+      </w:r>
+      <w:fldSimple w:instr=" SEQ Figure \* ARABIC ">
+        <w:r>
+          <w:rPr>
+            <w:noProof/>
+          </w:rPr>
+          <w:t>4</w:t>
+        </w:r>
+      </w:fldSimple>
+      <w:r>
+        <w:t>: Application settings for the asset inspections that will be created</w:t>
+      </w:r>
+    </w:p>
+    <w:p>
+      <w:pPr>
+        <w:pStyle w:val="ListParagraph"/>
+        <w:numPr>
+          <w:ilvl w:val="0"/>
+          <w:numId w:val="3"/>
+        </w:numPr>
+      </w:pPr>
+      <w:r>
+        <w:t>If an alternative server has been set up, or if all of the elements on the server need to be removed, change the server settings</w:t>
+      </w:r>
+    </w:p>
+    <w:p>
+      <w:pPr>
+        <w:keepNext/>
+      </w:pPr>
+      <w:r>
+        <w:rPr>
+          <w:noProof/>
+        </w:rPr>
+        <w:drawing>
+          <wp:inline distT="0" distB="0" distL="0" distR="0" wp14:anchorId="078D395D" wp14:editId="162ECD85">
+            <wp:extent cx="1555200" cy="2764800"/>
+            <wp:effectExtent l="0" t="0" r="6985" b="0"/>
+            <wp:docPr id="5" name="Picture 5"/>
+            <wp:cNvGraphicFramePr>
+              <a:graphicFrameLocks xmlns:a="http://schemas.openxmlformats.org/drawingml/2006/main" noChangeAspect="1"/>
+            </wp:cNvGraphicFramePr>
+            <a:graphic xmlns:a="http://schemas.openxmlformats.org/drawingml/2006/main">
+              <a:graphicData uri="http://schemas.openxmlformats.org/drawingml/2006/picture">
+                <pic:pic xmlns:pic="http://schemas.openxmlformats.org/drawingml/2006/picture">
+                  <pic:nvPicPr>
+                    <pic:cNvPr id="0" name="Picture 5"/>
+                    <pic:cNvPicPr>
+                      <a:picLocks noChangeAspect="1" noChangeArrowheads="1"/>
+                    </pic:cNvPicPr>
+                  </pic:nvPicPr>
+                  <pic:blipFill>
+                    <a:blip r:embed="rId13" cstate="print">
+                      <a:extLst>
+                        <a:ext uri="{28A0092B-C50C-407E-A947-70E740481C1C}">
+                          <a14:useLocalDpi xmlns:a14="http://schemas.microsoft.com/office/drawing/2010/main" val="0"/>
+                        </a:ext>
+                      </a:extLst>
+                    </a:blip>
+                    <a:srcRect/>
+                    <a:stretch>
+                      <a:fillRect/>
+                    </a:stretch>
+                  </pic:blipFill>
+                  <pic:spPr bwMode="auto">
+                    <a:xfrm>
+                      <a:off x="0" y="0"/>
+                      <a:ext cx="1555200" cy="2764800"/>
+                    </a:xfrm>
+                    <a:prstGeom prst="rect">
+                      <a:avLst/>
+                    </a:prstGeom>
+                    <a:noFill/>
+                    <a:ln>
+                      <a:noFill/>
+                    </a:ln>
+                  </pic:spPr>
+                </pic:pic>
+              </a:graphicData>
+            </a:graphic>
+          </wp:inline>
+        </w:drawing>
+      </w:r>
+    </w:p>
+    <w:p>
+      <w:pPr>
+        <w:pStyle w:val="Caption"/>
+      </w:pPr>
+      <w:r>
+        <w:t xml:space="preserve">Figure </w:t>
+      </w:r>
+      <w:fldSimple w:instr=" SEQ Figure \* ARABIC ">
+        <w:r>
+          <w:rPr>
+            <w:noProof/>
+          </w:rPr>
+          <w:t>5</w:t>
+        </w:r>
+      </w:fldSimple>
+      <w:r>
+        <w:t>: Server URL and Drop and Recreate Database button</w:t>
+      </w:r>
+    </w:p>
+    <w:p>
+      <w:r>
+        <w:br w:type="page"/>
+      </w:r>
+    </w:p>
+    <w:p>
+      <w:pPr>
+        <w:pStyle w:val="Heading3"/>
+      </w:pPr>
+      <w:r>
+        <w:lastRenderedPageBreak/>
+        <w:t xml:space="preserve">Create </w:t>
+      </w:r>
+      <w:r>
+        <w:t>n</w:t>
+      </w:r>
+      <w:r>
+        <w:t xml:space="preserve">ew </w:t>
+      </w:r>
+      <w:r>
+        <w:t>a</w:t>
+      </w:r>
+      <w:r>
+        <w:t xml:space="preserve">sset </w:t>
+      </w:r>
+      <w:r>
+        <w:t>i</w:t>
+      </w:r>
+      <w:r>
+        <w:t>nspections</w:t>
+      </w:r>
+    </w:p>
+    <w:p>
+      <w:pPr>
+        <w:pStyle w:val="ListParagraph"/>
+        <w:numPr>
+          <w:ilvl w:val="0"/>
+          <w:numId w:val="5"/>
+        </w:numPr>
+      </w:pPr>
+      <w:r>
+        <w:t>Navigate to New Asset through the menu/hamburger button</w:t>
+      </w:r>
+    </w:p>
+    <w:p>
+      <w:pPr>
+        <w:keepNext/>
+      </w:pPr>
+      <w:r>
+        <w:rPr>
+          <w:noProof/>
+        </w:rPr>
+        <w:drawing>
+          <wp:inline distT="0" distB="0" distL="0" distR="0" wp14:anchorId="22692828" wp14:editId="7E6D7DA3">
+            <wp:extent cx="2073600" cy="3686400"/>
+            <wp:effectExtent l="0" t="0" r="3175" b="0"/>
+            <wp:docPr id="6" name="Picture 6"/>
+            <wp:cNvGraphicFramePr>
+              <a:graphicFrameLocks xmlns:a="http://schemas.openxmlformats.org/drawingml/2006/main" noChangeAspect="1"/>
+            </wp:cNvGraphicFramePr>
+            <a:graphic xmlns:a="http://schemas.openxmlformats.org/drawingml/2006/main">
+              <a:graphicData uri="http://schemas.openxmlformats.org/drawingml/2006/picture">
+                <pic:pic xmlns:pic="http://schemas.openxmlformats.org/drawingml/2006/picture">
+                  <pic:nvPicPr>
+                    <pic:cNvPr id="0" name="Picture 6"/>
+                    <pic:cNvPicPr>
+                      <a:picLocks noChangeAspect="1" noChangeArrowheads="1"/>
+                    </pic:cNvPicPr>
+                  </pic:nvPicPr>
+                  <pic:blipFill>
+                    <a:blip r:embed="rId14" cstate="print">
+                      <a:extLst>
+                        <a:ext uri="{28A0092B-C50C-407E-A947-70E740481C1C}">
+                          <a14:useLocalDpi xmlns:a14="http://schemas.microsoft.com/office/drawing/2010/main" val="0"/>
+                        </a:ext>
+                      </a:extLst>
+                    </a:blip>
+                    <a:srcRect/>
+                    <a:stretch>
+                      <a:fillRect/>
+                    </a:stretch>
+                  </pic:blipFill>
+                  <pic:spPr bwMode="auto">
+                    <a:xfrm>
+                      <a:off x="0" y="0"/>
+                      <a:ext cx="2073600" cy="3686400"/>
+                    </a:xfrm>
+                    <a:prstGeom prst="rect">
+                      <a:avLst/>
+                    </a:prstGeom>
+                    <a:noFill/>
+                    <a:ln>
+                      <a:noFill/>
+                    </a:ln>
+                  </pic:spPr>
+                </pic:pic>
+              </a:graphicData>
+            </a:graphic>
+          </wp:inline>
+        </w:drawing>
+      </w:r>
+    </w:p>
+    <w:p>
+      <w:pPr>
+        <w:pStyle w:val="Caption"/>
+        <w:tabs>
+          <w:tab w:val="center" w:pos="4513"/>
+        </w:tabs>
+      </w:pPr>
+      <w:r>
+        <w:t xml:space="preserve">Figure </w:t>
+      </w:r>
+      <w:fldSimple w:instr=" SEQ Figure \* ARABIC ">
+        <w:r>
+          <w:rPr>
+            <w:noProof/>
+          </w:rPr>
+          <w:t>6</w:t>
+        </w:r>
+      </w:fldSimple>
+      <w:r>
+        <w:t>: Navigation to New Asset</w:t>
+      </w:r>
+      <w:r>
+        <w:tab/>
+      </w:r>
+    </w:p>
+    <w:p>
+      <w:pPr>
+        <w:pStyle w:val="ListParagraph"/>
+        <w:numPr>
+          <w:ilvl w:val="0"/>
+          <w:numId w:val="5"/>
+        </w:numPr>
+      </w:pPr>
+      <w:r>
+        <w:t>Fill out details including updating the location.</w:t>
+      </w:r>
+    </w:p>
+    <w:p>
+      <w:pPr>
+        <w:keepNext/>
+      </w:pPr>
+      <w:r>
+        <w:rPr>
+          <w:noProof/>
+        </w:rPr>
+        <w:drawing>
+          <wp:inline distT="0" distB="0" distL="0" distR="0" wp14:anchorId="2591DD57" wp14:editId="4979E241">
+            <wp:extent cx="2073600" cy="3686400"/>
+            <wp:effectExtent l="0" t="0" r="3175" b="0"/>
+            <wp:docPr id="8" name="Picture 8"/>
+            <wp:cNvGraphicFramePr>
+              <a:graphicFrameLocks xmlns:a="http://schemas.openxmlformats.org/drawingml/2006/main" noChangeAspect="1"/>
+            </wp:cNvGraphicFramePr>
+            <a:graphic xmlns:a="http://schemas.openxmlformats.org/drawingml/2006/main">
+              <a:graphicData uri="http://schemas.openxmlformats.org/drawingml/2006/picture">
+                <pic:pic xmlns:pic="http://schemas.openxmlformats.org/drawingml/2006/picture">
+                  <pic:nvPicPr>
+                    <pic:cNvPr id="0" name="Picture 7"/>
+                    <pic:cNvPicPr>
+                      <a:picLocks noChangeAspect="1" noChangeArrowheads="1"/>
+                    </pic:cNvPicPr>
+                  </pic:nvPicPr>
+                  <pic:blipFill>
+                    <a:blip r:embed="rId15" cstate="print">
+                      <a:extLst>
+                        <a:ext uri="{28A0092B-C50C-407E-A947-70E740481C1C}">
+                          <a14:useLocalDpi xmlns:a14="http://schemas.microsoft.com/office/drawing/2010/main" val="0"/>
+                        </a:ext>
+                      </a:extLst>
+                    </a:blip>
+                    <a:srcRect/>
+                    <a:stretch>
+                      <a:fillRect/>
+                    </a:stretch>
+                  </pic:blipFill>
+                  <pic:spPr bwMode="auto">
+                    <a:xfrm>
+                      <a:off x="0" y="0"/>
+                      <a:ext cx="2073600" cy="3686400"/>
+                    </a:xfrm>
+                    <a:prstGeom prst="rect">
+                      <a:avLst/>
+                    </a:prstGeom>
+                    <a:noFill/>
+                    <a:ln>
+                      <a:noFill/>
+                    </a:ln>
+                  </pic:spPr>
+                </pic:pic>
+              </a:graphicData>
+            </a:graphic>
+          </wp:inline>
+        </w:drawing>
+      </w:r>
+    </w:p>
+    <w:p>
+      <w:pPr>
+        <w:pStyle w:val="Caption"/>
+      </w:pPr>
+      <w:r>
+        <w:t xml:space="preserve">Figure </w:t>
+      </w:r>
+      <w:fldSimple w:instr=" SEQ Figure \* ARABIC ">
+        <w:r>
+          <w:rPr>
+            <w:noProof/>
+          </w:rPr>
+          <w:t>7</w:t>
+        </w:r>
+      </w:fldSimple>
+      <w:r>
+        <w:t>: Update location for New Asset</w:t>
+      </w:r>
+    </w:p>
+    <w:p>
+      <w:pPr>
+        <w:keepNext/>
+      </w:pPr>
+      <w:r>
+        <w:rPr>
+          <w:noProof/>
+        </w:rPr>
+        <w:lastRenderedPageBreak/>
+        <w:drawing>
+          <wp:inline distT="0" distB="0" distL="0" distR="0" wp14:anchorId="2C50D1D0" wp14:editId="23D00571">
+            <wp:extent cx="2073600" cy="3686400"/>
+            <wp:effectExtent l="0" t="0" r="3175" b="0"/>
+            <wp:docPr id="9" name="Picture 9"/>
+            <wp:cNvGraphicFramePr>
+              <a:graphicFrameLocks xmlns:a="http://schemas.openxmlformats.org/drawingml/2006/main" noChangeAspect="1"/>
+            </wp:cNvGraphicFramePr>
+            <a:graphic xmlns:a="http://schemas.openxmlformats.org/drawingml/2006/main">
+              <a:graphicData uri="http://schemas.openxmlformats.org/drawingml/2006/picture">
+                <pic:pic xmlns:pic="http://schemas.openxmlformats.org/drawingml/2006/picture">
+                  <pic:nvPicPr>
+                    <pic:cNvPr id="0" name="Picture 8"/>
+                    <pic:cNvPicPr>
+                      <a:picLocks noChangeAspect="1" noChangeArrowheads="1"/>
+                    </pic:cNvPicPr>
+                  </pic:nvPicPr>
+                  <pic:blipFill>
+                    <a:blip r:embed="rId16" cstate="print">
+                      <a:extLst>
+                        <a:ext uri="{28A0092B-C50C-407E-A947-70E740481C1C}">
+                          <a14:useLocalDpi xmlns:a14="http://schemas.microsoft.com/office/drawing/2010/main" val="0"/>
+                        </a:ext>
+                      </a:extLst>
+                    </a:blip>
+                    <a:srcRect/>
+                    <a:stretch>
+                      <a:fillRect/>
+                    </a:stretch>
+                  </pic:blipFill>
+                  <pic:spPr bwMode="auto">
+                    <a:xfrm>
+                      <a:off x="0" y="0"/>
+                      <a:ext cx="2073600" cy="3686400"/>
+                    </a:xfrm>
+                    <a:prstGeom prst="rect">
+                      <a:avLst/>
+                    </a:prstGeom>
+                    <a:noFill/>
+                    <a:ln>
+                      <a:noFill/>
+                    </a:ln>
+                  </pic:spPr>
+                </pic:pic>
+              </a:graphicData>
+            </a:graphic>
+          </wp:inline>
+        </w:drawing>
+      </w:r>
+    </w:p>
+    <w:p>
+      <w:pPr>
+        <w:pStyle w:val="Caption"/>
+      </w:pPr>
+      <w:r>
+        <w:t xml:space="preserve">Figure </w:t>
+      </w:r>
+      <w:fldSimple w:instr=" SEQ Figure \* ARABIC ">
+        <w:r>
+          <w:rPr>
+            <w:noProof/>
+          </w:rPr>
+          <w:t>8</w:t>
+        </w:r>
+      </w:fldSimple>
+      <w:r>
+        <w:t>: First time alert for using the device location</w:t>
+      </w:r>
+    </w:p>
+    <w:p>
+      <w:pPr>
+        <w:keepNext/>
+      </w:pPr>
+      <w:r>
+        <w:rPr>
+          <w:noProof/>
+        </w:rPr>
+        <w:drawing>
+          <wp:inline distT="0" distB="0" distL="0" distR="0" wp14:anchorId="2C0729ED" wp14:editId="4FDE7234">
+            <wp:extent cx="2077200" cy="3690000"/>
+            <wp:effectExtent l="0" t="0" r="0" b="5715"/>
+            <wp:docPr id="10" name="Picture 10"/>
+            <wp:cNvGraphicFramePr>
+              <a:graphicFrameLocks xmlns:a="http://schemas.openxmlformats.org/drawingml/2006/main" noChangeAspect="1"/>
+            </wp:cNvGraphicFramePr>
+            <a:graphic xmlns:a="http://schemas.openxmlformats.org/drawingml/2006/main">
+              <a:graphicData uri="http://schemas.openxmlformats.org/drawingml/2006/picture">
+                <pic:pic xmlns:pic="http://schemas.openxmlformats.org/drawingml/2006/picture">
+                  <pic:nvPicPr>
+                    <pic:cNvPr id="0" name="Picture 9"/>
+                    <pic:cNvPicPr>
+                      <a:picLocks noChangeAspect="1" noChangeArrowheads="1"/>
+                    </pic:cNvPicPr>
+                  </pic:nvPicPr>
+                  <pic:blipFill>
+                    <a:blip r:embed="rId17" cstate="print">
+                      <a:extLst>
+                        <a:ext uri="{28A0092B-C50C-407E-A947-70E740481C1C}">
+                          <a14:useLocalDpi xmlns:a14="http://schemas.microsoft.com/office/drawing/2010/main" val="0"/>
+                        </a:ext>
+                      </a:extLst>
+                    </a:blip>
+                    <a:srcRect/>
+                    <a:stretch>
+                      <a:fillRect/>
+                    </a:stretch>
+                  </pic:blipFill>
+                  <pic:spPr bwMode="auto">
+                    <a:xfrm>
+                      <a:off x="0" y="0"/>
+                      <a:ext cx="2077200" cy="3690000"/>
+                    </a:xfrm>
+                    <a:prstGeom prst="rect">
+                      <a:avLst/>
+                    </a:prstGeom>
+                    <a:noFill/>
+                    <a:ln>
+                      <a:noFill/>
+                    </a:ln>
+                  </pic:spPr>
+                </pic:pic>
+              </a:graphicData>
+            </a:graphic>
+          </wp:inline>
+        </w:drawing>
+      </w:r>
+    </w:p>
+    <w:p>
+      <w:pPr>
+        <w:pStyle w:val="Caption"/>
+      </w:pPr>
+      <w:r>
+        <w:t xml:space="preserve">Figure </w:t>
+      </w:r>
+      <w:fldSimple w:instr=" SEQ Figure \* ARABIC ">
+        <w:r>
+          <w:rPr>
+            <w:noProof/>
+          </w:rPr>
+          <w:t>9</w:t>
+        </w:r>
+      </w:fldSimple>
+      <w:r>
+        <w:t>:</w:t>
+      </w:r>
+      <w:r>
+        <w:t xml:space="preserve">First time alert for using the device </w:t>
+      </w:r>
+      <w:r>
+        <w:t>Camera</w:t>
+      </w:r>
+    </w:p>
+    <w:p>
+      <w:pPr>
+        <w:keepNext/>
+      </w:pPr>
+      <w:r>
+        <w:rPr>
+          <w:noProof/>
+        </w:rPr>
+        <w:lastRenderedPageBreak/>
+        <w:drawing>
+          <wp:inline distT="0" distB="0" distL="0" distR="0" wp14:anchorId="78140546" wp14:editId="69E67D9F">
+            <wp:extent cx="2062800" cy="3664800"/>
+            <wp:effectExtent l="0" t="0" r="0" b="0"/>
+            <wp:docPr id="11" name="Picture 11"/>
+            <wp:cNvGraphicFramePr>
+              <a:graphicFrameLocks xmlns:a="http://schemas.openxmlformats.org/drawingml/2006/main" noChangeAspect="1"/>
+            </wp:cNvGraphicFramePr>
+            <a:graphic xmlns:a="http://schemas.openxmlformats.org/drawingml/2006/main">
+              <a:graphicData uri="http://schemas.openxmlformats.org/drawingml/2006/picture">
+                <pic:pic xmlns:pic="http://schemas.openxmlformats.org/drawingml/2006/picture">
+                  <pic:nvPicPr>
+                    <pic:cNvPr id="0" name="Picture 11"/>
+                    <pic:cNvPicPr>
+                      <a:picLocks noChangeAspect="1" noChangeArrowheads="1"/>
+                    </pic:cNvPicPr>
+                  </pic:nvPicPr>
+                  <pic:blipFill>
+                    <a:blip r:embed="rId18" cstate="print">
+                      <a:extLst>
+                        <a:ext uri="{28A0092B-C50C-407E-A947-70E740481C1C}">
+                          <a14:useLocalDpi xmlns:a14="http://schemas.microsoft.com/office/drawing/2010/main" val="0"/>
+                        </a:ext>
+                      </a:extLst>
+                    </a:blip>
+                    <a:srcRect/>
+                    <a:stretch>
+                      <a:fillRect/>
+                    </a:stretch>
+                  </pic:blipFill>
+                  <pic:spPr bwMode="auto">
+                    <a:xfrm>
+                      <a:off x="0" y="0"/>
+                      <a:ext cx="2062800" cy="3664800"/>
+                    </a:xfrm>
+                    <a:prstGeom prst="rect">
+                      <a:avLst/>
+                    </a:prstGeom>
+                    <a:noFill/>
+                    <a:ln>
+                      <a:noFill/>
+                    </a:ln>
+                  </pic:spPr>
+                </pic:pic>
+              </a:graphicData>
+            </a:graphic>
+          </wp:inline>
+        </w:drawing>
+      </w:r>
+    </w:p>
+    <w:p>
+      <w:pPr>
+        <w:pStyle w:val="Caption"/>
+      </w:pPr>
+      <w:r>
+        <w:t xml:space="preserve">Figure </w:t>
+      </w:r>
+      <w:fldSimple w:instr=" SEQ Figure \* ARABIC ">
+        <w:r>
+          <w:rPr>
+            <w:noProof/>
+          </w:rPr>
+          <w:t>10</w:t>
+        </w:r>
+      </w:fldSimple>
+      <w:r>
+        <w:t>: Completed asset inspection information</w:t>
+      </w:r>
+    </w:p>
+    <w:p>
+      <w:pPr>
+        <w:pStyle w:val="ListParagraph"/>
+        <w:numPr>
+          <w:ilvl w:val="0"/>
+          <w:numId w:val="5"/>
+        </w:numPr>
+      </w:pPr>
+      <w:r>
+        <w:t>Save the asset</w:t>
+      </w:r>
+    </w:p>
+    <w:p>
+      <w:pPr>
+        <w:keepNext/>
+      </w:pPr>
+      <w:r>
+        <w:rPr>
+          <w:noProof/>
+        </w:rPr>
+        <w:drawing>
+          <wp:inline distT="0" distB="0" distL="0" distR="0" wp14:anchorId="63B8C5EA" wp14:editId="5217171A">
+            <wp:extent cx="2077200" cy="3686400"/>
+            <wp:effectExtent l="0" t="0" r="0" b="9525"/>
+            <wp:docPr id="12" name="Picture 12"/>
+            <wp:cNvGraphicFramePr>
+              <a:graphicFrameLocks xmlns:a="http://schemas.openxmlformats.org/drawingml/2006/main" noChangeAspect="1"/>
+            </wp:cNvGraphicFramePr>
+            <a:graphic xmlns:a="http://schemas.openxmlformats.org/drawingml/2006/main">
+              <a:graphicData uri="http://schemas.openxmlformats.org/drawingml/2006/picture">
+                <pic:pic xmlns:pic="http://schemas.openxmlformats.org/drawingml/2006/picture">
+                  <pic:nvPicPr>
+                    <pic:cNvPr id="0" name="Picture 12"/>
+                    <pic:cNvPicPr>
+                      <a:picLocks noChangeAspect="1" noChangeArrowheads="1"/>
+                    </pic:cNvPicPr>
+                  </pic:nvPicPr>
+                  <pic:blipFill>
+                    <a:blip r:embed="rId19" cstate="print">
+                      <a:extLst>
+                        <a:ext uri="{28A0092B-C50C-407E-A947-70E740481C1C}">
+                          <a14:useLocalDpi xmlns:a14="http://schemas.microsoft.com/office/drawing/2010/main" val="0"/>
+                        </a:ext>
+                      </a:extLst>
+                    </a:blip>
+                    <a:srcRect/>
+                    <a:stretch>
+                      <a:fillRect/>
+                    </a:stretch>
+                  </pic:blipFill>
+                  <pic:spPr bwMode="auto">
+                    <a:xfrm>
+                      <a:off x="0" y="0"/>
+                      <a:ext cx="2077200" cy="3686400"/>
+                    </a:xfrm>
+                    <a:prstGeom prst="rect">
+                      <a:avLst/>
+                    </a:prstGeom>
+                    <a:noFill/>
+                    <a:ln>
+                      <a:noFill/>
+                    </a:ln>
+                  </pic:spPr>
+                </pic:pic>
+              </a:graphicData>
+            </a:graphic>
+          </wp:inline>
+        </w:drawing>
+      </w:r>
+    </w:p>
+    <w:p>
+      <w:pPr>
+        <w:pStyle w:val="Caption"/>
+      </w:pPr>
+      <w:r>
+        <w:t xml:space="preserve">Figure </w:t>
+      </w:r>
+      <w:fldSimple w:instr=" SEQ Figure \* ARABIC ">
+        <w:r>
+          <w:rPr>
+            <w:noProof/>
+          </w:rPr>
+          <w:t>11</w:t>
+        </w:r>
+      </w:fldSimple>
+      <w:r>
+        <w:t>: Save button for asset inspection</w:t>
+      </w:r>
+    </w:p>
+    <w:p>
+      <w:pPr>
+        <w:pStyle w:val="ListParagraph"/>
+        <w:numPr>
+          <w:ilvl w:val="0"/>
+          <w:numId w:val="5"/>
+        </w:numPr>
+      </w:pPr>
+      <w:r>
+        <w:t>Continue to save and record new assets as needed for this current session</w:t>
+      </w:r>
+    </w:p>
+    <w:p>
+      <w:pPr>
+        <w:pStyle w:val="Heading3"/>
+      </w:pPr>
+      <w:r>
+        <w:lastRenderedPageBreak/>
+        <w:t xml:space="preserve">Review and clean current </w:t>
+      </w:r>
+      <w:r>
+        <w:t>a</w:t>
+      </w:r>
+      <w:r>
+        <w:t xml:space="preserve">sset inspections </w:t>
+      </w:r>
+    </w:p>
+    <w:p>
+      <w:pPr>
+        <w:pStyle w:val="ListParagraph"/>
+        <w:numPr>
+          <w:ilvl w:val="0"/>
+          <w:numId w:val="6"/>
+        </w:numPr>
+      </w:pPr>
+      <w:r>
+        <w:t>Navigate to current session</w:t>
+      </w:r>
+    </w:p>
+    <w:p>
+      <w:pPr>
+        <w:keepNext/>
+      </w:pPr>
+      <w:r>
+        <w:rPr>
+          <w:noProof/>
+        </w:rPr>
+        <w:drawing>
+          <wp:inline distT="0" distB="0" distL="0" distR="0" wp14:anchorId="6D39B627" wp14:editId="7296B458">
+            <wp:extent cx="2077200" cy="3686400"/>
+            <wp:effectExtent l="0" t="0" r="0" b="9525"/>
+            <wp:docPr id="13" name="Picture 13"/>
+            <wp:cNvGraphicFramePr>
+              <a:graphicFrameLocks xmlns:a="http://schemas.openxmlformats.org/drawingml/2006/main" noChangeAspect="1"/>
+            </wp:cNvGraphicFramePr>
+            <a:graphic xmlns:a="http://schemas.openxmlformats.org/drawingml/2006/main">
+              <a:graphicData uri="http://schemas.openxmlformats.org/drawingml/2006/picture">
+                <pic:pic xmlns:pic="http://schemas.openxmlformats.org/drawingml/2006/picture">
+                  <pic:nvPicPr>
+                    <pic:cNvPr id="0" name="Picture 13"/>
+                    <pic:cNvPicPr>
+                      <a:picLocks noChangeAspect="1" noChangeArrowheads="1"/>
+                    </pic:cNvPicPr>
+                  </pic:nvPicPr>
+                  <pic:blipFill>
+                    <a:blip r:embed="rId20" cstate="print">
+                      <a:extLst>
+                        <a:ext uri="{28A0092B-C50C-407E-A947-70E740481C1C}">
+                          <a14:useLocalDpi xmlns:a14="http://schemas.microsoft.com/office/drawing/2010/main" val="0"/>
+                        </a:ext>
+                      </a:extLst>
+                    </a:blip>
+                    <a:srcRect/>
+                    <a:stretch>
+                      <a:fillRect/>
+                    </a:stretch>
+                  </pic:blipFill>
+                  <pic:spPr bwMode="auto">
+                    <a:xfrm>
+                      <a:off x="0" y="0"/>
+                      <a:ext cx="2077200" cy="3686400"/>
+                    </a:xfrm>
+                    <a:prstGeom prst="rect">
+                      <a:avLst/>
+                    </a:prstGeom>
+                    <a:noFill/>
+                    <a:ln>
+                      <a:noFill/>
+                    </a:ln>
+                  </pic:spPr>
+                </pic:pic>
+              </a:graphicData>
+            </a:graphic>
+          </wp:inline>
+        </w:drawing>
+      </w:r>
+    </w:p>
+    <w:p>
+      <w:pPr>
+        <w:pStyle w:val="Caption"/>
+      </w:pPr>
+      <w:r>
+        <w:t xml:space="preserve">Figure </w:t>
+      </w:r>
+      <w:fldSimple w:instr=" SEQ Figure \* ARABIC ">
+        <w:r>
+          <w:rPr>
+            <w:noProof/>
+          </w:rPr>
+          <w:t>12</w:t>
+        </w:r>
+      </w:fldSimple>
+      <w:r>
+        <w:t>: Navigation to Current Session</w:t>
+      </w:r>
+    </w:p>
+    <w:p>
+      <w:pPr>
+        <w:pStyle w:val="ListParagraph"/>
+        <w:keepNext/>
+        <w:numPr>
+          <w:ilvl w:val="0"/>
+          <w:numId w:val="6"/>
+        </w:numPr>
+      </w:pPr>
+      <w:r>
+        <w:t>Individual items can be clicked on to view more information if needed</w:t>
+      </w:r>
+      <w:r>
+        <w:rPr>
+          <w:noProof/>
+        </w:rPr>
+        <w:drawing>
+          <wp:inline distT="0" distB="0" distL="0" distR="0" wp14:anchorId="42D91C31" wp14:editId="7EE8BD18">
+            <wp:extent cx="2077200" cy="3686400"/>
+            <wp:effectExtent l="0" t="0" r="0" b="9525"/>
+            <wp:docPr id="14" name="Picture 14"/>
+            <wp:cNvGraphicFramePr>
+              <a:graphicFrameLocks xmlns:a="http://schemas.openxmlformats.org/drawingml/2006/main" noChangeAspect="1"/>
+            </wp:cNvGraphicFramePr>
+            <a:graphic xmlns:a="http://schemas.openxmlformats.org/drawingml/2006/main">
+              <a:graphicData uri="http://schemas.openxmlformats.org/drawingml/2006/picture">
+                <pic:pic xmlns:pic="http://schemas.openxmlformats.org/drawingml/2006/picture">
+                  <pic:nvPicPr>
+                    <pic:cNvPr id="0" name="Picture 14"/>
+                    <pic:cNvPicPr>
+                      <a:picLocks noChangeAspect="1" noChangeArrowheads="1"/>
+                    </pic:cNvPicPr>
+                  </pic:nvPicPr>
+                  <pic:blipFill>
+                    <a:blip r:embed="rId21" cstate="print">
+                      <a:extLst>
+                        <a:ext uri="{28A0092B-C50C-407E-A947-70E740481C1C}">
+                          <a14:useLocalDpi xmlns:a14="http://schemas.microsoft.com/office/drawing/2010/main" val="0"/>
+                        </a:ext>
+                      </a:extLst>
+                    </a:blip>
+                    <a:srcRect/>
+                    <a:stretch>
+                      <a:fillRect/>
+                    </a:stretch>
+                  </pic:blipFill>
+                  <pic:spPr bwMode="auto">
+                    <a:xfrm>
+                      <a:off x="0" y="0"/>
+                      <a:ext cx="2077200" cy="3686400"/>
+                    </a:xfrm>
+                    <a:prstGeom prst="rect">
+                      <a:avLst/>
+                    </a:prstGeom>
+                    <a:noFill/>
+                    <a:ln>
+                      <a:noFill/>
+                    </a:ln>
+                  </pic:spPr>
+                </pic:pic>
+              </a:graphicData>
+            </a:graphic>
+          </wp:inline>
+        </w:drawing>
+      </w:r>
+    </w:p>
+    <w:p>
+      <w:pPr>
+        <w:pStyle w:val="Caption"/>
+      </w:pPr>
+      <w:r>
+        <w:t xml:space="preserve">Figure </w:t>
+      </w:r>
+      <w:fldSimple w:instr=" SEQ Figure \* ARABIC ">
+        <w:r>
+          <w:rPr>
+            <w:noProof/>
+          </w:rPr>
+          <w:t>13</w:t>
+        </w:r>
+      </w:fldSimple>
+      <w:r>
+        <w:t>: Showing the current session and both an expanded (and selected) asset inspection, and a highlighted minimal overview of an asset inspection</w:t>
+      </w:r>
+    </w:p>
+    <w:p>
+      <w:pPr>
+        <w:pStyle w:val="ListParagraph"/>
+        <w:keepNext/>
+        <w:numPr>
+          <w:ilvl w:val="0"/>
+          <w:numId w:val="6"/>
+        </w:numPr>
+      </w:pPr>
+      <w:r>
+        <w:lastRenderedPageBreak/>
+        <w:t>Put a check in the checkbox for any item to be deleted</w:t>
+      </w:r>
+    </w:p>
+    <w:p>
+      <w:pPr>
+        <w:pStyle w:val="ListParagraph"/>
+        <w:keepNext/>
+        <w:numPr>
+          <w:ilvl w:val="0"/>
+          <w:numId w:val="6"/>
+        </w:numPr>
+      </w:pPr>
+      <w:r>
+        <w:t>Press delete to delete the items checked</w:t>
+      </w:r>
+    </w:p>
+    <w:p>
+      <w:pPr>
+        <w:keepNext/>
+      </w:pPr>
+      <w:r>
+        <w:rPr>
+          <w:noProof/>
+        </w:rPr>
+        <w:drawing>
+          <wp:inline distT="0" distB="0" distL="0" distR="0" wp14:anchorId="52BD49F0" wp14:editId="48E3EE66">
+            <wp:extent cx="2077200" cy="3686400"/>
+            <wp:effectExtent l="0" t="0" r="0" b="9525"/>
+            <wp:docPr id="15" name="Picture 15"/>
+            <wp:cNvGraphicFramePr>
+              <a:graphicFrameLocks xmlns:a="http://schemas.openxmlformats.org/drawingml/2006/main" noChangeAspect="1"/>
+            </wp:cNvGraphicFramePr>
+            <a:graphic xmlns:a="http://schemas.openxmlformats.org/drawingml/2006/main">
+              <a:graphicData uri="http://schemas.openxmlformats.org/drawingml/2006/picture">
+                <pic:pic xmlns:pic="http://schemas.openxmlformats.org/drawingml/2006/picture">
+                  <pic:nvPicPr>
+                    <pic:cNvPr id="0" name="Picture 15"/>
+                    <pic:cNvPicPr>
+                      <a:picLocks noChangeAspect="1" noChangeArrowheads="1"/>
+                    </pic:cNvPicPr>
+                  </pic:nvPicPr>
+                  <pic:blipFill>
+                    <a:blip r:embed="rId22" cstate="print">
+                      <a:extLst>
+                        <a:ext uri="{28A0092B-C50C-407E-A947-70E740481C1C}">
+                          <a14:useLocalDpi xmlns:a14="http://schemas.microsoft.com/office/drawing/2010/main" val="0"/>
+                        </a:ext>
+                      </a:extLst>
+                    </a:blip>
+                    <a:srcRect/>
+                    <a:stretch>
+                      <a:fillRect/>
+                    </a:stretch>
+                  </pic:blipFill>
+                  <pic:spPr bwMode="auto">
+                    <a:xfrm>
+                      <a:off x="0" y="0"/>
+                      <a:ext cx="2077200" cy="3686400"/>
+                    </a:xfrm>
+                    <a:prstGeom prst="rect">
+                      <a:avLst/>
+                    </a:prstGeom>
+                    <a:noFill/>
+                    <a:ln>
+                      <a:noFill/>
+                    </a:ln>
+                  </pic:spPr>
+                </pic:pic>
+              </a:graphicData>
+            </a:graphic>
+          </wp:inline>
+        </w:drawing>
+      </w:r>
+    </w:p>
+    <w:p>
+      <w:pPr>
+        <w:pStyle w:val="Caption"/>
+      </w:pPr>
+      <w:r>
+        <w:t xml:space="preserve">Figure </w:t>
+      </w:r>
+      <w:fldSimple w:instr=" SEQ Figure \* ARABIC ">
+        <w:r>
+          <w:rPr>
+            <w:noProof/>
+          </w:rPr>
+          <w:t>14</w:t>
+        </w:r>
+      </w:fldSimple>
+      <w:r>
+        <w:t>: Duplicate with less information found, click delete to remove from the Current Session</w:t>
+      </w:r>
+    </w:p>
+    <w:p>
+      <w:pPr>
+        <w:keepNext/>
+      </w:pPr>
+      <w:r>
+        <w:rPr>
+          <w:noProof/>
+        </w:rPr>
+        <w:drawing>
+          <wp:inline distT="0" distB="0" distL="0" distR="0" wp14:anchorId="3D4A1E7D" wp14:editId="5921EA1F">
+            <wp:extent cx="2077200" cy="3693600"/>
+            <wp:effectExtent l="0" t="0" r="0" b="2540"/>
+            <wp:docPr id="16" name="Picture 16"/>
+            <wp:cNvGraphicFramePr>
+              <a:graphicFrameLocks xmlns:a="http://schemas.openxmlformats.org/drawingml/2006/main" noChangeAspect="1"/>
+            </wp:cNvGraphicFramePr>
+            <a:graphic xmlns:a="http://schemas.openxmlformats.org/drawingml/2006/main">
+              <a:graphicData uri="http://schemas.openxmlformats.org/drawingml/2006/picture">
+                <pic:pic xmlns:pic="http://schemas.openxmlformats.org/drawingml/2006/picture">
+                  <pic:nvPicPr>
+                    <pic:cNvPr id="0" name="Picture 16"/>
+                    <pic:cNvPicPr>
+                      <a:picLocks noChangeAspect="1" noChangeArrowheads="1"/>
+                    </pic:cNvPicPr>
+                  </pic:nvPicPr>
+                  <pic:blipFill>
+                    <a:blip r:embed="rId23" cstate="print">
+                      <a:extLst>
+                        <a:ext uri="{28A0092B-C50C-407E-A947-70E740481C1C}">
+                          <a14:useLocalDpi xmlns:a14="http://schemas.microsoft.com/office/drawing/2010/main" val="0"/>
+                        </a:ext>
+                      </a:extLst>
+                    </a:blip>
+                    <a:srcRect/>
+                    <a:stretch>
+                      <a:fillRect/>
+                    </a:stretch>
+                  </pic:blipFill>
+                  <pic:spPr bwMode="auto">
+                    <a:xfrm>
+                      <a:off x="0" y="0"/>
+                      <a:ext cx="2077200" cy="3693600"/>
+                    </a:xfrm>
+                    <a:prstGeom prst="rect">
+                      <a:avLst/>
+                    </a:prstGeom>
+                    <a:noFill/>
+                    <a:ln>
+                      <a:noFill/>
+                    </a:ln>
+                  </pic:spPr>
+                </pic:pic>
+              </a:graphicData>
+            </a:graphic>
+          </wp:inline>
+        </w:drawing>
+      </w:r>
+    </w:p>
+    <w:p>
+      <w:pPr>
+        <w:pStyle w:val="Caption"/>
+      </w:pPr>
+      <w:r>
+        <w:t xml:space="preserve">Figure </w:t>
+      </w:r>
+      <w:fldSimple w:instr=" SEQ Figure \* ARABIC ">
+        <w:r>
+          <w:rPr>
+            <w:noProof/>
+          </w:rPr>
+          <w:t>15</w:t>
+        </w:r>
+      </w:fldSimple>
+      <w:r>
+        <w:t>: Current Session with information</w:t>
+      </w:r>
+    </w:p>
+    <w:p>
+      <w:r>
+        <w:br w:type="page"/>
+      </w:r>
+    </w:p>
+    <w:p>
+      <w:pPr>
+        <w:pStyle w:val="Heading3"/>
+      </w:pPr>
+      <w:r>
+        <w:lastRenderedPageBreak/>
+        <w:t xml:space="preserve">Upload </w:t>
+      </w:r>
+      <w:r>
+        <w:t>c</w:t>
+      </w:r>
+      <w:r>
+        <w:t xml:space="preserve">urrent </w:t>
+      </w:r>
+      <w:r>
+        <w:t>s</w:t>
+      </w:r>
+      <w:r>
+        <w:t xml:space="preserve">ession asset inspections to </w:t>
+      </w:r>
+      <w:r>
+        <w:t>c</w:t>
+      </w:r>
+      <w:r>
+        <w:t>loud</w:t>
+      </w:r>
+    </w:p>
+    <w:p>
+      <w:pPr>
+        <w:pStyle w:val="ListParagraph"/>
+        <w:numPr>
+          <w:ilvl w:val="0"/>
+          <w:numId w:val="7"/>
+        </w:numPr>
+      </w:pPr>
+      <w:r>
+        <w:t>Navigate to upload to cloud</w:t>
+      </w:r>
+    </w:p>
+    <w:p>
+      <w:pPr>
+        <w:keepNext/>
+      </w:pPr>
+      <w:r>
+        <w:rPr>
+          <w:noProof/>
+        </w:rPr>
+        <w:drawing>
+          <wp:inline distT="0" distB="0" distL="0" distR="0" wp14:anchorId="23E48745" wp14:editId="4D11B40B">
+            <wp:extent cx="2055600" cy="3693600"/>
+            <wp:effectExtent l="0" t="0" r="1905" b="2540"/>
+            <wp:docPr id="17" name="Picture 17"/>
+            <wp:cNvGraphicFramePr>
+              <a:graphicFrameLocks xmlns:a="http://schemas.openxmlformats.org/drawingml/2006/main" noChangeAspect="1"/>
+            </wp:cNvGraphicFramePr>
+            <a:graphic xmlns:a="http://schemas.openxmlformats.org/drawingml/2006/main">
+              <a:graphicData uri="http://schemas.openxmlformats.org/drawingml/2006/picture">
+                <pic:pic xmlns:pic="http://schemas.openxmlformats.org/drawingml/2006/picture">
+                  <pic:nvPicPr>
+                    <pic:cNvPr id="0" name="Picture 18"/>
+                    <pic:cNvPicPr>
+                      <a:picLocks noChangeAspect="1" noChangeArrowheads="1"/>
+                    </pic:cNvPicPr>
+                  </pic:nvPicPr>
+                  <pic:blipFill>
+                    <a:blip r:embed="rId24" cstate="print">
+                      <a:extLst>
+                        <a:ext uri="{28A0092B-C50C-407E-A947-70E740481C1C}">
+                          <a14:useLocalDpi xmlns:a14="http://schemas.microsoft.com/office/drawing/2010/main" val="0"/>
+                        </a:ext>
+                      </a:extLst>
+                    </a:blip>
+                    <a:srcRect/>
+                    <a:stretch>
+                      <a:fillRect/>
+                    </a:stretch>
+                  </pic:blipFill>
+                  <pic:spPr bwMode="auto">
+                    <a:xfrm>
+                      <a:off x="0" y="0"/>
+                      <a:ext cx="2055600" cy="3693600"/>
+                    </a:xfrm>
+                    <a:prstGeom prst="rect">
+                      <a:avLst/>
+                    </a:prstGeom>
+                    <a:noFill/>
+                    <a:ln>
+                      <a:noFill/>
+                    </a:ln>
+                  </pic:spPr>
+                </pic:pic>
+              </a:graphicData>
+            </a:graphic>
+          </wp:inline>
+        </w:drawing>
+      </w:r>
+    </w:p>
+    <w:p>
+      <w:pPr>
+        <w:pStyle w:val="Caption"/>
+      </w:pPr>
+      <w:r>
+        <w:t xml:space="preserve">Figure </w:t>
+      </w:r>
+      <w:fldSimple w:instr=" SEQ Figure \* ARABIC ">
+        <w:r>
+          <w:rPr>
+            <w:noProof/>
+          </w:rPr>
+          <w:t>16</w:t>
+        </w:r>
+      </w:fldSimple>
+      <w:r>
+        <w:t>: Navigation to Upload to Cloud</w:t>
+      </w:r>
+    </w:p>
+    <w:p>
+      <w:pPr>
+        <w:pStyle w:val="ListParagraph"/>
+        <w:numPr>
+          <w:ilvl w:val="0"/>
+          <w:numId w:val="9"/>
+        </w:numPr>
+      </w:pPr>
+      <w:r>
+        <w:t>Click</w:t>
+      </w:r>
+      <w:r>
+        <w:t xml:space="preserve"> </w:t>
+      </w:r>
+      <w:r>
+        <w:t>U</w:t>
+      </w:r>
+      <w:r>
+        <w:t>pload to cloud</w:t>
+      </w:r>
+      <w:r>
+        <w:t xml:space="preserve"> to upload to cloud and clear asset inspections from the local device</w:t>
+      </w:r>
+    </w:p>
+    <w:p>
+      <w:pPr>
+        <w:keepNext/>
+      </w:pPr>
+      <w:r>
+        <w:rPr>
+          <w:noProof/>
+        </w:rPr>
+        <w:drawing>
+          <wp:inline distT="0" distB="0" distL="0" distR="0" wp14:anchorId="5386368E" wp14:editId="5C554941">
+            <wp:extent cx="2077200" cy="3686400"/>
+            <wp:effectExtent l="0" t="0" r="0" b="9525"/>
+            <wp:docPr id="18" name="Picture 18"/>
+            <wp:cNvGraphicFramePr>
+              <a:graphicFrameLocks xmlns:a="http://schemas.openxmlformats.org/drawingml/2006/main" noChangeAspect="1"/>
+            </wp:cNvGraphicFramePr>
+            <a:graphic xmlns:a="http://schemas.openxmlformats.org/drawingml/2006/main">
+              <a:graphicData uri="http://schemas.openxmlformats.org/drawingml/2006/picture">
+                <pic:pic xmlns:pic="http://schemas.openxmlformats.org/drawingml/2006/picture">
+                  <pic:nvPicPr>
+                    <pic:cNvPr id="0" name="Picture 19"/>
+                    <pic:cNvPicPr>
+                      <a:picLocks noChangeAspect="1" noChangeArrowheads="1"/>
+                    </pic:cNvPicPr>
+                  </pic:nvPicPr>
+                  <pic:blipFill>
+                    <a:blip r:embed="rId25" cstate="print">
+                      <a:extLst>
+                        <a:ext uri="{28A0092B-C50C-407E-A947-70E740481C1C}">
+                          <a14:useLocalDpi xmlns:a14="http://schemas.microsoft.com/office/drawing/2010/main" val="0"/>
+                        </a:ext>
+                      </a:extLst>
+                    </a:blip>
+                    <a:srcRect/>
+                    <a:stretch>
+                      <a:fillRect/>
+                    </a:stretch>
+                  </pic:blipFill>
+                  <pic:spPr bwMode="auto">
+                    <a:xfrm>
+                      <a:off x="0" y="0"/>
+                      <a:ext cx="2077200" cy="3686400"/>
+                    </a:xfrm>
+                    <a:prstGeom prst="rect">
+                      <a:avLst/>
+                    </a:prstGeom>
+                    <a:noFill/>
+                    <a:ln>
+                      <a:noFill/>
+                    </a:ln>
+                  </pic:spPr>
+                </pic:pic>
+              </a:graphicData>
+            </a:graphic>
+          </wp:inline>
+        </w:drawing>
+      </w:r>
+    </w:p>
+    <w:p>
+      <w:pPr>
+        <w:pStyle w:val="Caption"/>
+      </w:pPr>
+      <w:r>
+        <w:t xml:space="preserve">Figure </w:t>
+      </w:r>
+      <w:fldSimple w:instr=" SEQ Figure \* ARABIC ">
+        <w:r>
+          <w:rPr>
+            <w:noProof/>
+          </w:rPr>
+          <w:t>17</w:t>
+        </w:r>
+      </w:fldSimple>
+      <w:r>
+        <w:t>: Save To Cloud button to save to cloud and clear asset inspections from the local device</w:t>
+      </w:r>
+    </w:p>
+    <w:p>
+      <w:pPr>
+        <w:keepNext/>
+      </w:pPr>
+      <w:r>
+        <w:rPr>
+          <w:noProof/>
+        </w:rPr>
+        <w:lastRenderedPageBreak/>
+        <w:drawing>
+          <wp:inline distT="0" distB="0" distL="0" distR="0" wp14:anchorId="2707E6DE" wp14:editId="180811CB">
+            <wp:extent cx="2077200" cy="3686400"/>
+            <wp:effectExtent l="0" t="0" r="0" b="9525"/>
+            <wp:docPr id="20" name="Picture 20"/>
+            <wp:cNvGraphicFramePr>
+              <a:graphicFrameLocks xmlns:a="http://schemas.openxmlformats.org/drawingml/2006/main" noChangeAspect="1"/>
+            </wp:cNvGraphicFramePr>
+            <a:graphic xmlns:a="http://schemas.openxmlformats.org/drawingml/2006/main">
+              <a:graphicData uri="http://schemas.openxmlformats.org/drawingml/2006/picture">
+                <pic:pic xmlns:pic="http://schemas.openxmlformats.org/drawingml/2006/picture">
+                  <pic:nvPicPr>
+                    <pic:cNvPr id="0" name="Picture 25"/>
+                    <pic:cNvPicPr>
+                      <a:picLocks noChangeAspect="1" noChangeArrowheads="1"/>
+                    </pic:cNvPicPr>
+                  </pic:nvPicPr>
+                  <pic:blipFill>
+                    <a:blip r:embed="rId26" cstate="print">
+                      <a:extLst>
+                        <a:ext uri="{28A0092B-C50C-407E-A947-70E740481C1C}">
+                          <a14:useLocalDpi xmlns:a14="http://schemas.microsoft.com/office/drawing/2010/main" val="0"/>
+                        </a:ext>
+                      </a:extLst>
+                    </a:blip>
+                    <a:srcRect/>
+                    <a:stretch>
+                      <a:fillRect/>
+                    </a:stretch>
+                  </pic:blipFill>
+                  <pic:spPr bwMode="auto">
+                    <a:xfrm>
+                      <a:off x="0" y="0"/>
+                      <a:ext cx="2077200" cy="3686400"/>
+                    </a:xfrm>
+                    <a:prstGeom prst="rect">
+                      <a:avLst/>
+                    </a:prstGeom>
+                    <a:noFill/>
+                    <a:ln>
+                      <a:noFill/>
+                    </a:ln>
+                  </pic:spPr>
+                </pic:pic>
+              </a:graphicData>
+            </a:graphic>
+          </wp:inline>
+        </w:drawing>
+      </w:r>
+    </w:p>
+    <w:p>
+      <w:pPr>
+        <w:pStyle w:val="Caption"/>
+      </w:pPr>
+      <w:r>
+        <w:t xml:space="preserve">Figure </w:t>
+      </w:r>
+      <w:fldSimple w:instr=" SEQ Figure \* ARABIC ">
+        <w:r>
+          <w:rPr>
+            <w:noProof/>
+          </w:rPr>
+          <w:t>18</w:t>
+        </w:r>
+      </w:fldSimple>
+      <w:r>
+        <w:t>: Toast to notify user that the upload was completed successfully</w:t>
+      </w:r>
+    </w:p>
+    <w:p>
+      <w:pPr>
+        <w:pStyle w:val="Heading3"/>
+      </w:pPr>
+      <w:r>
+        <w:t xml:space="preserve">(Optional) Review </w:t>
+      </w:r>
+      <w:r>
+        <w:t>p</w:t>
+      </w:r>
+      <w:r>
+        <w:t xml:space="preserve">revious </w:t>
+      </w:r>
+      <w:r>
+        <w:t>s</w:t>
+      </w:r>
+      <w:r>
+        <w:t>essions</w:t>
+      </w:r>
+    </w:p>
+    <w:p>
+      <w:pPr>
+        <w:pStyle w:val="ListParagraph"/>
+        <w:numPr>
+          <w:ilvl w:val="0"/>
+          <w:numId w:val="8"/>
+        </w:numPr>
+      </w:pPr>
+      <w:r>
+        <w:t>Navigate to previous sessions</w:t>
+      </w:r>
+    </w:p>
+    <w:p>
+      <w:pPr>
+        <w:keepNext/>
+      </w:pPr>
+      <w:r>
+        <w:rPr>
+          <w:noProof/>
+        </w:rPr>
+        <w:drawing>
+          <wp:inline distT="0" distB="0" distL="0" distR="0" wp14:anchorId="1040C84B" wp14:editId="5086A7F7">
+            <wp:extent cx="2077200" cy="3686400"/>
+            <wp:effectExtent l="0" t="0" r="0" b="9525"/>
+            <wp:docPr id="21" name="Picture 21"/>
+            <wp:cNvGraphicFramePr>
+              <a:graphicFrameLocks xmlns:a="http://schemas.openxmlformats.org/drawingml/2006/main" noChangeAspect="1"/>
+            </wp:cNvGraphicFramePr>
+            <a:graphic xmlns:a="http://schemas.openxmlformats.org/drawingml/2006/main">
+              <a:graphicData uri="http://schemas.openxmlformats.org/drawingml/2006/picture">
+                <pic:pic xmlns:pic="http://schemas.openxmlformats.org/drawingml/2006/picture">
+                  <pic:nvPicPr>
+                    <pic:cNvPr id="0" name="Picture 26"/>
+                    <pic:cNvPicPr>
+                      <a:picLocks noChangeAspect="1" noChangeArrowheads="1"/>
+                    </pic:cNvPicPr>
+                  </pic:nvPicPr>
+                  <pic:blipFill>
+                    <a:blip r:embed="rId27" cstate="print">
+                      <a:extLst>
+                        <a:ext uri="{28A0092B-C50C-407E-A947-70E740481C1C}">
+                          <a14:useLocalDpi xmlns:a14="http://schemas.microsoft.com/office/drawing/2010/main" val="0"/>
+                        </a:ext>
+                      </a:extLst>
+                    </a:blip>
+                    <a:srcRect/>
+                    <a:stretch>
+                      <a:fillRect/>
+                    </a:stretch>
+                  </pic:blipFill>
+                  <pic:spPr bwMode="auto">
+                    <a:xfrm>
+                      <a:off x="0" y="0"/>
+                      <a:ext cx="2077200" cy="3686400"/>
+                    </a:xfrm>
+                    <a:prstGeom prst="rect">
+                      <a:avLst/>
+                    </a:prstGeom>
+                    <a:noFill/>
+                    <a:ln>
+                      <a:noFill/>
+                    </a:ln>
+                  </pic:spPr>
+                </pic:pic>
+              </a:graphicData>
+            </a:graphic>
+          </wp:inline>
+        </w:drawing>
+      </w:r>
+    </w:p>
+    <w:p>
+      <w:pPr>
+        <w:pStyle w:val="Caption"/>
+      </w:pPr>
+      <w:r>
+        <w:t xml:space="preserve">Figure </w:t>
+      </w:r>
+      <w:fldSimple w:instr=" SEQ Figure \* ARABIC ">
+        <w:r>
+          <w:rPr>
+            <w:noProof/>
+          </w:rPr>
+          <w:t>19</w:t>
+        </w:r>
+      </w:fldSimple>
+      <w:r>
+        <w:t>: Navigate to Previous Sessions</w:t>
       </w:r>
     </w:p>
     <w:p/>
     <w:p>
       <w:pPr>
-        <w:pStyle w:val="Heading2"/>
-      </w:pPr>
-      <w:bookmarkStart w:id="20" w:name="_Toc48918118"/>
-      <w:r>
-        <w:t>Format of the usability test –</w:t>
-      </w:r>
-      <w:r>
-        <w:t>NOT COMPLETE</w:t>
-      </w:r>
-      <w:bookmarkEnd w:id="20"/>
-    </w:p>
-    <w:p/>
-    <w:p>
-      <w:pPr>
-        <w:pStyle w:val="Heading2"/>
-      </w:pPr>
-      <w:bookmarkStart w:id="21" w:name="_Toc48918119"/>
+        <w:pStyle w:val="ListParagraph"/>
+        <w:numPr>
+          <w:ilvl w:val="0"/>
+          <w:numId w:val="8"/>
+        </w:numPr>
+      </w:pPr>
       <w:r>
         <w:lastRenderedPageBreak/>
-        <w:t>Target users (and how many) –</w:t>
-      </w:r>
-      <w:r>
-        <w:t xml:space="preserve"> </w:t>
-      </w:r>
-      <w:r>
-        <w:t>NOT COMPLETE</w:t>
-      </w:r>
-      <w:bookmarkEnd w:id="21"/>
-    </w:p>
-    <w:p>
-      <w:r>
-        <w:t xml:space="preserve">The target users are people who have been tasked with performing asset inspections. </w:t>
-      </w:r>
-    </w:p>
-    <w:p>
-      <w:r>
-        <w:t xml:space="preserve">The primary group this is aimed at is technical professionals maintaining asset records, but could also be used </w:t>
-      </w:r>
-      <w:r>
-        <w:t>by any others</w:t>
-      </w:r>
-      <w:r>
-        <w:t xml:space="preserve"> </w:t>
-      </w:r>
-      <w:r>
-        <w:t>that need a record of assets with both time, place and some important details.</w:t>
-      </w:r>
-    </w:p>
-    <w:p>
-      <w:pPr>
-        <w:pStyle w:val="Heading2"/>
-      </w:pPr>
-      <w:bookmarkStart w:id="22" w:name="_Toc48918120"/>
-      <w:r>
-        <w:t>Tasks that users have to perform with the App (including screen shots) –</w:t>
-      </w:r>
-      <w:r>
-        <w:t xml:space="preserve"> </w:t>
-      </w:r>
-      <w:r>
-        <w:t>NOT COMPLETE</w:t>
-      </w:r>
-      <w:bookmarkEnd w:id="22"/>
+        <w:t>Click on any asset inspection to see more details</w:t>
+      </w:r>
+    </w:p>
+    <w:p>
+      <w:pPr>
+        <w:keepNext/>
+      </w:pPr>
+      <w:r>
+        <w:rPr>
+          <w:noProof/>
+        </w:rPr>
+        <w:drawing>
+          <wp:inline distT="0" distB="0" distL="0" distR="0" wp14:anchorId="4CFB36DE" wp14:editId="53067497">
+            <wp:extent cx="1872000" cy="3319200"/>
+            <wp:effectExtent l="0" t="0" r="0" b="0"/>
+            <wp:docPr id="22" name="Picture 22"/>
+            <wp:cNvGraphicFramePr>
+              <a:graphicFrameLocks xmlns:a="http://schemas.openxmlformats.org/drawingml/2006/main" noChangeAspect="1"/>
+            </wp:cNvGraphicFramePr>
+            <a:graphic xmlns:a="http://schemas.openxmlformats.org/drawingml/2006/main">
+              <a:graphicData uri="http://schemas.openxmlformats.org/drawingml/2006/picture">
+                <pic:pic xmlns:pic="http://schemas.openxmlformats.org/drawingml/2006/picture">
+                  <pic:nvPicPr>
+                    <pic:cNvPr id="0" name="Picture 27"/>
+                    <pic:cNvPicPr>
+                      <a:picLocks noChangeAspect="1" noChangeArrowheads="1"/>
+                    </pic:cNvPicPr>
+                  </pic:nvPicPr>
+                  <pic:blipFill>
+                    <a:blip r:embed="rId28" cstate="print">
+                      <a:extLst>
+                        <a:ext uri="{28A0092B-C50C-407E-A947-70E740481C1C}">
+                          <a14:useLocalDpi xmlns:a14="http://schemas.microsoft.com/office/drawing/2010/main" val="0"/>
+                        </a:ext>
+                      </a:extLst>
+                    </a:blip>
+                    <a:srcRect/>
+                    <a:stretch>
+                      <a:fillRect/>
+                    </a:stretch>
+                  </pic:blipFill>
+                  <pic:spPr bwMode="auto">
+                    <a:xfrm>
+                      <a:off x="0" y="0"/>
+                      <a:ext cx="1872000" cy="3319200"/>
+                    </a:xfrm>
+                    <a:prstGeom prst="rect">
+                      <a:avLst/>
+                    </a:prstGeom>
+                    <a:noFill/>
+                    <a:ln>
+                      <a:noFill/>
+                    </a:ln>
+                  </pic:spPr>
+                </pic:pic>
+              </a:graphicData>
+            </a:graphic>
+          </wp:inline>
+        </w:drawing>
+      </w:r>
+    </w:p>
+    <w:p>
+      <w:pPr>
+        <w:pStyle w:val="Caption"/>
+      </w:pPr>
+      <w:r>
+        <w:t xml:space="preserve">Figure </w:t>
+      </w:r>
+      <w:fldSimple w:instr=" SEQ Figure \* ARABIC ">
+        <w:r>
+          <w:rPr>
+            <w:noProof/>
+          </w:rPr>
+          <w:t>20</w:t>
+        </w:r>
+      </w:fldSimple>
+      <w:r>
+        <w:t>: Toast alerting the user that the Asset Inspections have been downloaded and a highlighted element that can be opened to review more details</w:t>
+      </w:r>
+    </w:p>
+    <w:p>
+      <w:pPr>
+        <w:keepNext/>
+      </w:pPr>
+      <w:r>
+        <w:rPr>
+          <w:noProof/>
+        </w:rPr>
+        <w:drawing>
+          <wp:inline distT="0" distB="0" distL="0" distR="0" wp14:anchorId="6B9B5619" wp14:editId="34F40056">
+            <wp:extent cx="2044800" cy="3632400"/>
+            <wp:effectExtent l="0" t="0" r="0" b="6350"/>
+            <wp:docPr id="23" name="Picture 23"/>
+            <wp:cNvGraphicFramePr>
+              <a:graphicFrameLocks xmlns:a="http://schemas.openxmlformats.org/drawingml/2006/main" noChangeAspect="1"/>
+            </wp:cNvGraphicFramePr>
+            <a:graphic xmlns:a="http://schemas.openxmlformats.org/drawingml/2006/main">
+              <a:graphicData uri="http://schemas.openxmlformats.org/drawingml/2006/picture">
+                <pic:pic xmlns:pic="http://schemas.openxmlformats.org/drawingml/2006/picture">
+                  <pic:nvPicPr>
+                    <pic:cNvPr id="0" name="Picture 28"/>
+                    <pic:cNvPicPr>
+                      <a:picLocks noChangeAspect="1" noChangeArrowheads="1"/>
+                    </pic:cNvPicPr>
+                  </pic:nvPicPr>
+                  <pic:blipFill>
+                    <a:blip r:embed="rId29" cstate="print">
+                      <a:extLst>
+                        <a:ext uri="{28A0092B-C50C-407E-A947-70E740481C1C}">
+                          <a14:useLocalDpi xmlns:a14="http://schemas.microsoft.com/office/drawing/2010/main" val="0"/>
+                        </a:ext>
+                      </a:extLst>
+                    </a:blip>
+                    <a:srcRect/>
+                    <a:stretch>
+                      <a:fillRect/>
+                    </a:stretch>
+                  </pic:blipFill>
+                  <pic:spPr bwMode="auto">
+                    <a:xfrm>
+                      <a:off x="0" y="0"/>
+                      <a:ext cx="2044800" cy="3632400"/>
+                    </a:xfrm>
+                    <a:prstGeom prst="rect">
+                      <a:avLst/>
+                    </a:prstGeom>
+                    <a:noFill/>
+                    <a:ln>
+                      <a:noFill/>
+                    </a:ln>
+                  </pic:spPr>
+                </pic:pic>
+              </a:graphicData>
+            </a:graphic>
+          </wp:inline>
+        </w:drawing>
+      </w:r>
+    </w:p>
+    <w:p>
+      <w:pPr>
+        <w:pStyle w:val="Caption"/>
+      </w:pPr>
+      <w:r>
+        <w:t xml:space="preserve">Figure </w:t>
+      </w:r>
+      <w:fldSimple w:instr=" SEQ Figure \* ARABIC ">
+        <w:r>
+          <w:rPr>
+            <w:noProof/>
+          </w:rPr>
+          <w:t>21</w:t>
+        </w:r>
+      </w:fldSimple>
+      <w:r>
+        <w:t>: Expanded Asset Inspection</w:t>
+      </w:r>
     </w:p>
     <w:p>
       <w:r>
@@ -3513,12 +5873,12 @@
       <w:pPr>
         <w:pStyle w:val="Heading1"/>
       </w:pPr>
-      <w:bookmarkStart w:id="23" w:name="_Toc48918121"/>
+      <w:bookmarkStart w:id="24" w:name="_Toc48918121"/>
       <w:r>
         <w:lastRenderedPageBreak/>
         <w:t>Appendix with screens</w:t>
       </w:r>
-      <w:bookmarkEnd w:id="23"/>
+      <w:bookmarkEnd w:id="24"/>
     </w:p>
     <w:p>
       <w:pPr>
@@ -3596,6 +5956,178 @@
 <file path=word/numbering.xml><?xml version="1.0" encoding="utf-8"?>
 <w:numbering xmlns:wpc="http://schemas.microsoft.com/office/word/2010/wordprocessingCanvas" xmlns:cx="http://schemas.microsoft.com/office/drawing/2014/chartex" xmlns:cx1="http://schemas.microsoft.com/office/drawing/2015/9/8/chartex" xmlns:cx2="http://schemas.microsoft.com/office/drawing/2015/10/21/chartex" xmlns:cx3="http://schemas.microsoft.com/office/drawing/2016/5/9/chartex" xmlns:cx4="http://schemas.microsoft.com/office/drawing/2016/5/10/chartex" xmlns:cx5="http://schemas.microsoft.com/office/drawing/2016/5/11/chartex" xmlns:cx6="http://schemas.microsoft.com/office/drawing/2016/5/12/chartex" xmlns:cx7="http://schemas.microsoft.com/office/drawing/2016/5/13/chartex" xmlns:cx8="http://schemas.microsoft.com/office/drawing/2016/5/14/chartex" xmlns:mc="http://schemas.openxmlformats.org/markup-compatibility/2006" xmlns:aink="http://schemas.microsoft.com/office/drawing/2016/ink" xmlns:am3d="http://schemas.microsoft.com/office/drawing/2017/model3d" xmlns:o="urn:schemas-microsoft-com:office:office" xmlns:r="http://schemas.openxmlformats.org/officeDocument/2006/relationships" xmlns:m="http://schemas.openxmlformats.org/officeDocument/2006/math" xmlns:v="urn:schemas-microsoft-com:vml" xmlns:wp14="http://schemas.microsoft.com/office/word/2010/wordprocessingDrawing" xmlns:wp="http://schemas.openxmlformats.org/drawingml/2006/wordprocessingDrawing" xmlns:w10="urn:schemas-microsoft-com:office:word" xmlns:w="http://schemas.openxmlformats.org/wordprocessingml/2006/main" xmlns:w14="http://schemas.microsoft.com/office/word/2010/wordml" xmlns:w15="http://schemas.microsoft.com/office/word/2012/wordml" xmlns:w16cex="http://schemas.microsoft.com/office/word/2018/wordml/cex" xmlns:w16cid="http://schemas.microsoft.com/office/word/2016/wordml/cid" xmlns:w16="http://schemas.microsoft.com/office/word/2018/wordml" xmlns:w16se="http://schemas.microsoft.com/office/word/2015/wordml/symex" xmlns:wpg="http://schemas.microsoft.com/office/word/2010/wordprocessingGroup" xmlns:wpi="http://schemas.microsoft.com/office/word/2010/wordprocessingInk" xmlns:wne="http://schemas.microsoft.com/office/word/2006/wordml" xmlns:wps="http://schemas.microsoft.com/office/word/2010/wordprocessingShape" mc:Ignorable="w14 w15 w16se w16cid w16 w16cex wp14">
   <w:abstractNum w:abstractNumId="0" w15:restartNumberingAfterBreak="0">
+    <w:nsid w:val="00CA6E78"/>
+    <w:multiLevelType w:val="hybridMultilevel"/>
+    <w:tmpl w:val="8DF0D7BE"/>
+    <w:lvl w:ilvl="0" w:tplc="0C09000F">
+      <w:start w:val="1"/>
+      <w:numFmt w:val="decimal"/>
+      <w:lvlText w:val="%1."/>
+      <w:lvlJc w:val="left"/>
+      <w:pPr>
+        <w:ind w:left="720" w:hanging="360"/>
+      </w:pPr>
+    </w:lvl>
+    <w:lvl w:ilvl="1" w:tplc="0C090019" w:tentative="1">
+      <w:start w:val="1"/>
+      <w:numFmt w:val="lowerLetter"/>
+      <w:lvlText w:val="%2."/>
+      <w:lvlJc w:val="left"/>
+      <w:pPr>
+        <w:ind w:left="1440" w:hanging="360"/>
+      </w:pPr>
+    </w:lvl>
+    <w:lvl w:ilvl="2" w:tplc="0C09001B" w:tentative="1">
+      <w:start w:val="1"/>
+      <w:numFmt w:val="lowerRoman"/>
+      <w:lvlText w:val="%3."/>
+      <w:lvlJc w:val="right"/>
+      <w:pPr>
+        <w:ind w:left="2160" w:hanging="180"/>
+      </w:pPr>
+    </w:lvl>
+    <w:lvl w:ilvl="3" w:tplc="0C09000F" w:tentative="1">
+      <w:start w:val="1"/>
+      <w:numFmt w:val="decimal"/>
+      <w:lvlText w:val="%4."/>
+      <w:lvlJc w:val="left"/>
+      <w:pPr>
+        <w:ind w:left="2880" w:hanging="360"/>
+      </w:pPr>
+    </w:lvl>
+    <w:lvl w:ilvl="4" w:tplc="0C090019" w:tentative="1">
+      <w:start w:val="1"/>
+      <w:numFmt w:val="lowerLetter"/>
+      <w:lvlText w:val="%5."/>
+      <w:lvlJc w:val="left"/>
+      <w:pPr>
+        <w:ind w:left="3600" w:hanging="360"/>
+      </w:pPr>
+    </w:lvl>
+    <w:lvl w:ilvl="5" w:tplc="0C09001B" w:tentative="1">
+      <w:start w:val="1"/>
+      <w:numFmt w:val="lowerRoman"/>
+      <w:lvlText w:val="%6."/>
+      <w:lvlJc w:val="right"/>
+      <w:pPr>
+        <w:ind w:left="4320" w:hanging="180"/>
+      </w:pPr>
+    </w:lvl>
+    <w:lvl w:ilvl="6" w:tplc="0C09000F" w:tentative="1">
+      <w:start w:val="1"/>
+      <w:numFmt w:val="decimal"/>
+      <w:lvlText w:val="%7."/>
+      <w:lvlJc w:val="left"/>
+      <w:pPr>
+        <w:ind w:left="5040" w:hanging="360"/>
+      </w:pPr>
+    </w:lvl>
+    <w:lvl w:ilvl="7" w:tplc="0C090019" w:tentative="1">
+      <w:start w:val="1"/>
+      <w:numFmt w:val="lowerLetter"/>
+      <w:lvlText w:val="%8."/>
+      <w:lvlJc w:val="left"/>
+      <w:pPr>
+        <w:ind w:left="5760" w:hanging="360"/>
+      </w:pPr>
+    </w:lvl>
+    <w:lvl w:ilvl="8" w:tplc="0C09001B" w:tentative="1">
+      <w:start w:val="1"/>
+      <w:numFmt w:val="lowerRoman"/>
+      <w:lvlText w:val="%9."/>
+      <w:lvlJc w:val="right"/>
+      <w:pPr>
+        <w:ind w:left="6480" w:hanging="180"/>
+      </w:pPr>
+    </w:lvl>
+  </w:abstractNum>
+  <w:abstractNum w:abstractNumId="1" w15:restartNumberingAfterBreak="0">
+    <w:nsid w:val="29461654"/>
+    <w:multiLevelType w:val="hybridMultilevel"/>
+    <w:tmpl w:val="08B2E090"/>
+    <w:lvl w:ilvl="0" w:tplc="0C09000F">
+      <w:start w:val="1"/>
+      <w:numFmt w:val="decimal"/>
+      <w:lvlText w:val="%1."/>
+      <w:lvlJc w:val="left"/>
+      <w:pPr>
+        <w:ind w:left="720" w:hanging="360"/>
+      </w:pPr>
+    </w:lvl>
+    <w:lvl w:ilvl="1" w:tplc="0C090019" w:tentative="1">
+      <w:start w:val="1"/>
+      <w:numFmt w:val="lowerLetter"/>
+      <w:lvlText w:val="%2."/>
+      <w:lvlJc w:val="left"/>
+      <w:pPr>
+        <w:ind w:left="1440" w:hanging="360"/>
+      </w:pPr>
+    </w:lvl>
+    <w:lvl w:ilvl="2" w:tplc="0C09001B" w:tentative="1">
+      <w:start w:val="1"/>
+      <w:numFmt w:val="lowerRoman"/>
+      <w:lvlText w:val="%3."/>
+      <w:lvlJc w:val="right"/>
+      <w:pPr>
+        <w:ind w:left="2160" w:hanging="180"/>
+      </w:pPr>
+    </w:lvl>
+    <w:lvl w:ilvl="3" w:tplc="0C09000F" w:tentative="1">
+      <w:start w:val="1"/>
+      <w:numFmt w:val="decimal"/>
+      <w:lvlText w:val="%4."/>
+      <w:lvlJc w:val="left"/>
+      <w:pPr>
+        <w:ind w:left="2880" w:hanging="360"/>
+      </w:pPr>
+    </w:lvl>
+    <w:lvl w:ilvl="4" w:tplc="0C090019" w:tentative="1">
+      <w:start w:val="1"/>
+      <w:numFmt w:val="lowerLetter"/>
+      <w:lvlText w:val="%5."/>
+      <w:lvlJc w:val="left"/>
+      <w:pPr>
+        <w:ind w:left="3600" w:hanging="360"/>
+      </w:pPr>
+    </w:lvl>
+    <w:lvl w:ilvl="5" w:tplc="0C09001B" w:tentative="1">
+      <w:start w:val="1"/>
+      <w:numFmt w:val="lowerRoman"/>
+      <w:lvlText w:val="%6."/>
+      <w:lvlJc w:val="right"/>
+      <w:pPr>
+        <w:ind w:left="4320" w:hanging="180"/>
+      </w:pPr>
+    </w:lvl>
+    <w:lvl w:ilvl="6" w:tplc="0C09000F" w:tentative="1">
+      <w:start w:val="1"/>
+      <w:numFmt w:val="decimal"/>
+      <w:lvlText w:val="%7."/>
+      <w:lvlJc w:val="left"/>
+      <w:pPr>
+        <w:ind w:left="5040" w:hanging="360"/>
+      </w:pPr>
+    </w:lvl>
+    <w:lvl w:ilvl="7" w:tplc="0C090019" w:tentative="1">
+      <w:start w:val="1"/>
+      <w:numFmt w:val="lowerLetter"/>
+      <w:lvlText w:val="%8."/>
+      <w:lvlJc w:val="left"/>
+      <w:pPr>
+        <w:ind w:left="5760" w:hanging="360"/>
+      </w:pPr>
+    </w:lvl>
+    <w:lvl w:ilvl="8" w:tplc="0C09001B" w:tentative="1">
+      <w:start w:val="1"/>
+      <w:numFmt w:val="lowerRoman"/>
+      <w:lvlText w:val="%9."/>
+      <w:lvlJc w:val="right"/>
+      <w:pPr>
+        <w:ind w:left="6480" w:hanging="180"/>
+      </w:pPr>
+    </w:lvl>
+  </w:abstractNum>
+  <w:abstractNum w:abstractNumId="2" w15:restartNumberingAfterBreak="0">
     <w:nsid w:val="311103AB"/>
     <w:multiLevelType w:val="hybridMultilevel"/>
     <w:tmpl w:val="B1823E2C"/>
@@ -3681,7 +6213,120 @@
       </w:pPr>
     </w:lvl>
   </w:abstractNum>
-  <w:abstractNum w:abstractNumId="1" w15:restartNumberingAfterBreak="0">
+  <w:abstractNum w:abstractNumId="3" w15:restartNumberingAfterBreak="0">
+    <w:nsid w:val="33A16D32"/>
+    <w:multiLevelType w:val="hybridMultilevel"/>
+    <w:tmpl w:val="AE14B52E"/>
+    <w:lvl w:ilvl="0" w:tplc="0C090001">
+      <w:start w:val="1"/>
+      <w:numFmt w:val="bullet"/>
+      <w:lvlText w:val=""/>
+      <w:lvlJc w:val="left"/>
+      <w:pPr>
+        <w:ind w:left="720" w:hanging="360"/>
+      </w:pPr>
+      <w:rPr>
+        <w:rFonts w:ascii="Symbol" w:hAnsi="Symbol" w:hint="default"/>
+      </w:rPr>
+    </w:lvl>
+    <w:lvl w:ilvl="1" w:tplc="0C090003" w:tentative="1">
+      <w:start w:val="1"/>
+      <w:numFmt w:val="bullet"/>
+      <w:lvlText w:val="o"/>
+      <w:lvlJc w:val="left"/>
+      <w:pPr>
+        <w:ind w:left="1440" w:hanging="360"/>
+      </w:pPr>
+      <w:rPr>
+        <w:rFonts w:ascii="Courier New" w:hAnsi="Courier New" w:cs="Courier New" w:hint="default"/>
+      </w:rPr>
+    </w:lvl>
+    <w:lvl w:ilvl="2" w:tplc="0C090005" w:tentative="1">
+      <w:start w:val="1"/>
+      <w:numFmt w:val="bullet"/>
+      <w:lvlText w:val=""/>
+      <w:lvlJc w:val="left"/>
+      <w:pPr>
+        <w:ind w:left="2160" w:hanging="360"/>
+      </w:pPr>
+      <w:rPr>
+        <w:rFonts w:ascii="Wingdings" w:hAnsi="Wingdings" w:hint="default"/>
+      </w:rPr>
+    </w:lvl>
+    <w:lvl w:ilvl="3" w:tplc="0C090001" w:tentative="1">
+      <w:start w:val="1"/>
+      <w:numFmt w:val="bullet"/>
+      <w:lvlText w:val=""/>
+      <w:lvlJc w:val="left"/>
+      <w:pPr>
+        <w:ind w:left="2880" w:hanging="360"/>
+      </w:pPr>
+      <w:rPr>
+        <w:rFonts w:ascii="Symbol" w:hAnsi="Symbol" w:hint="default"/>
+      </w:rPr>
+    </w:lvl>
+    <w:lvl w:ilvl="4" w:tplc="0C090003" w:tentative="1">
+      <w:start w:val="1"/>
+      <w:numFmt w:val="bullet"/>
+      <w:lvlText w:val="o"/>
+      <w:lvlJc w:val="left"/>
+      <w:pPr>
+        <w:ind w:left="3600" w:hanging="360"/>
+      </w:pPr>
+      <w:rPr>
+        <w:rFonts w:ascii="Courier New" w:hAnsi="Courier New" w:cs="Courier New" w:hint="default"/>
+      </w:rPr>
+    </w:lvl>
+    <w:lvl w:ilvl="5" w:tplc="0C090005" w:tentative="1">
+      <w:start w:val="1"/>
+      <w:numFmt w:val="bullet"/>
+      <w:lvlText w:val=""/>
+      <w:lvlJc w:val="left"/>
+      <w:pPr>
+        <w:ind w:left="4320" w:hanging="360"/>
+      </w:pPr>
+      <w:rPr>
+        <w:rFonts w:ascii="Wingdings" w:hAnsi="Wingdings" w:hint="default"/>
+      </w:rPr>
+    </w:lvl>
+    <w:lvl w:ilvl="6" w:tplc="0C090001" w:tentative="1">
+      <w:start w:val="1"/>
+      <w:numFmt w:val="bullet"/>
+      <w:lvlText w:val=""/>
+      <w:lvlJc w:val="left"/>
+      <w:pPr>
+        <w:ind w:left="5040" w:hanging="360"/>
+      </w:pPr>
+      <w:rPr>
+        <w:rFonts w:ascii="Symbol" w:hAnsi="Symbol" w:hint="default"/>
+      </w:rPr>
+    </w:lvl>
+    <w:lvl w:ilvl="7" w:tplc="0C090003" w:tentative="1">
+      <w:start w:val="1"/>
+      <w:numFmt w:val="bullet"/>
+      <w:lvlText w:val="o"/>
+      <w:lvlJc w:val="left"/>
+      <w:pPr>
+        <w:ind w:left="5760" w:hanging="360"/>
+      </w:pPr>
+      <w:rPr>
+        <w:rFonts w:ascii="Courier New" w:hAnsi="Courier New" w:cs="Courier New" w:hint="default"/>
+      </w:rPr>
+    </w:lvl>
+    <w:lvl w:ilvl="8" w:tplc="0C090005" w:tentative="1">
+      <w:start w:val="1"/>
+      <w:numFmt w:val="bullet"/>
+      <w:lvlText w:val=""/>
+      <w:lvlJc w:val="left"/>
+      <w:pPr>
+        <w:ind w:left="6480" w:hanging="360"/>
+      </w:pPr>
+      <w:rPr>
+        <w:rFonts w:ascii="Wingdings" w:hAnsi="Wingdings" w:hint="default"/>
+      </w:rPr>
+    </w:lvl>
+  </w:abstractNum>
+  <w:abstractNum w:abstractNumId="4" w15:restartNumberingAfterBreak="0">
     <w:nsid w:val="4824454E"/>
     <w:multiLevelType w:val="hybridMultilevel"/>
     <w:tmpl w:val="0158E178"/>
@@ -3794,11 +6439,465 @@
       </w:rPr>
     </w:lvl>
   </w:abstractNum>
+  <w:abstractNum w:abstractNumId="5" w15:restartNumberingAfterBreak="0">
+    <w:nsid w:val="4B09510F"/>
+    <w:multiLevelType w:val="hybridMultilevel"/>
+    <w:tmpl w:val="08B2E090"/>
+    <w:lvl w:ilvl="0" w:tplc="0C09000F">
+      <w:start w:val="1"/>
+      <w:numFmt w:val="decimal"/>
+      <w:lvlText w:val="%1."/>
+      <w:lvlJc w:val="left"/>
+      <w:pPr>
+        <w:ind w:left="720" w:hanging="360"/>
+      </w:pPr>
+    </w:lvl>
+    <w:lvl w:ilvl="1" w:tplc="0C090019" w:tentative="1">
+      <w:start w:val="1"/>
+      <w:numFmt w:val="lowerLetter"/>
+      <w:lvlText w:val="%2."/>
+      <w:lvlJc w:val="left"/>
+      <w:pPr>
+        <w:ind w:left="1440" w:hanging="360"/>
+      </w:pPr>
+    </w:lvl>
+    <w:lvl w:ilvl="2" w:tplc="0C09001B" w:tentative="1">
+      <w:start w:val="1"/>
+      <w:numFmt w:val="lowerRoman"/>
+      <w:lvlText w:val="%3."/>
+      <w:lvlJc w:val="right"/>
+      <w:pPr>
+        <w:ind w:left="2160" w:hanging="180"/>
+      </w:pPr>
+    </w:lvl>
+    <w:lvl w:ilvl="3" w:tplc="0C09000F" w:tentative="1">
+      <w:start w:val="1"/>
+      <w:numFmt w:val="decimal"/>
+      <w:lvlText w:val="%4."/>
+      <w:lvlJc w:val="left"/>
+      <w:pPr>
+        <w:ind w:left="2880" w:hanging="360"/>
+      </w:pPr>
+    </w:lvl>
+    <w:lvl w:ilvl="4" w:tplc="0C090019" w:tentative="1">
+      <w:start w:val="1"/>
+      <w:numFmt w:val="lowerLetter"/>
+      <w:lvlText w:val="%5."/>
+      <w:lvlJc w:val="left"/>
+      <w:pPr>
+        <w:ind w:left="3600" w:hanging="360"/>
+      </w:pPr>
+    </w:lvl>
+    <w:lvl w:ilvl="5" w:tplc="0C09001B" w:tentative="1">
+      <w:start w:val="1"/>
+      <w:numFmt w:val="lowerRoman"/>
+      <w:lvlText w:val="%6."/>
+      <w:lvlJc w:val="right"/>
+      <w:pPr>
+        <w:ind w:left="4320" w:hanging="180"/>
+      </w:pPr>
+    </w:lvl>
+    <w:lvl w:ilvl="6" w:tplc="0C09000F" w:tentative="1">
+      <w:start w:val="1"/>
+      <w:numFmt w:val="decimal"/>
+      <w:lvlText w:val="%7."/>
+      <w:lvlJc w:val="left"/>
+      <w:pPr>
+        <w:ind w:left="5040" w:hanging="360"/>
+      </w:pPr>
+    </w:lvl>
+    <w:lvl w:ilvl="7" w:tplc="0C090019" w:tentative="1">
+      <w:start w:val="1"/>
+      <w:numFmt w:val="lowerLetter"/>
+      <w:lvlText w:val="%8."/>
+      <w:lvlJc w:val="left"/>
+      <w:pPr>
+        <w:ind w:left="5760" w:hanging="360"/>
+      </w:pPr>
+    </w:lvl>
+    <w:lvl w:ilvl="8" w:tplc="0C09001B" w:tentative="1">
+      <w:start w:val="1"/>
+      <w:numFmt w:val="lowerRoman"/>
+      <w:lvlText w:val="%9."/>
+      <w:lvlJc w:val="right"/>
+      <w:pPr>
+        <w:ind w:left="6480" w:hanging="180"/>
+      </w:pPr>
+    </w:lvl>
+  </w:abstractNum>
+  <w:abstractNum w:abstractNumId="6" w15:restartNumberingAfterBreak="0">
+    <w:nsid w:val="4F617142"/>
+    <w:multiLevelType w:val="hybridMultilevel"/>
+    <w:tmpl w:val="CF629C46"/>
+    <w:lvl w:ilvl="0" w:tplc="0C09000F">
+      <w:start w:val="1"/>
+      <w:numFmt w:val="decimal"/>
+      <w:lvlText w:val="%1."/>
+      <w:lvlJc w:val="left"/>
+      <w:pPr>
+        <w:ind w:left="720" w:hanging="360"/>
+      </w:pPr>
+    </w:lvl>
+    <w:lvl w:ilvl="1" w:tplc="0C090019" w:tentative="1">
+      <w:start w:val="1"/>
+      <w:numFmt w:val="lowerLetter"/>
+      <w:lvlText w:val="%2."/>
+      <w:lvlJc w:val="left"/>
+      <w:pPr>
+        <w:ind w:left="1440" w:hanging="360"/>
+      </w:pPr>
+    </w:lvl>
+    <w:lvl w:ilvl="2" w:tplc="0C09001B" w:tentative="1">
+      <w:start w:val="1"/>
+      <w:numFmt w:val="lowerRoman"/>
+      <w:lvlText w:val="%3."/>
+      <w:lvlJc w:val="right"/>
+      <w:pPr>
+        <w:ind w:left="2160" w:hanging="180"/>
+      </w:pPr>
+    </w:lvl>
+    <w:lvl w:ilvl="3" w:tplc="0C09000F" w:tentative="1">
+      <w:start w:val="1"/>
+      <w:numFmt w:val="decimal"/>
+      <w:lvlText w:val="%4."/>
+      <w:lvlJc w:val="left"/>
+      <w:pPr>
+        <w:ind w:left="2880" w:hanging="360"/>
+      </w:pPr>
+    </w:lvl>
+    <w:lvl w:ilvl="4" w:tplc="0C090019" w:tentative="1">
+      <w:start w:val="1"/>
+      <w:numFmt w:val="lowerLetter"/>
+      <w:lvlText w:val="%5."/>
+      <w:lvlJc w:val="left"/>
+      <w:pPr>
+        <w:ind w:left="3600" w:hanging="360"/>
+      </w:pPr>
+    </w:lvl>
+    <w:lvl w:ilvl="5" w:tplc="0C09001B" w:tentative="1">
+      <w:start w:val="1"/>
+      <w:numFmt w:val="lowerRoman"/>
+      <w:lvlText w:val="%6."/>
+      <w:lvlJc w:val="right"/>
+      <w:pPr>
+        <w:ind w:left="4320" w:hanging="180"/>
+      </w:pPr>
+    </w:lvl>
+    <w:lvl w:ilvl="6" w:tplc="0C09000F" w:tentative="1">
+      <w:start w:val="1"/>
+      <w:numFmt w:val="decimal"/>
+      <w:lvlText w:val="%7."/>
+      <w:lvlJc w:val="left"/>
+      <w:pPr>
+        <w:ind w:left="5040" w:hanging="360"/>
+      </w:pPr>
+    </w:lvl>
+    <w:lvl w:ilvl="7" w:tplc="0C090019" w:tentative="1">
+      <w:start w:val="1"/>
+      <w:numFmt w:val="lowerLetter"/>
+      <w:lvlText w:val="%8."/>
+      <w:lvlJc w:val="left"/>
+      <w:pPr>
+        <w:ind w:left="5760" w:hanging="360"/>
+      </w:pPr>
+    </w:lvl>
+    <w:lvl w:ilvl="8" w:tplc="0C09001B" w:tentative="1">
+      <w:start w:val="1"/>
+      <w:numFmt w:val="lowerRoman"/>
+      <w:lvlText w:val="%9."/>
+      <w:lvlJc w:val="right"/>
+      <w:pPr>
+        <w:ind w:left="6480" w:hanging="180"/>
+      </w:pPr>
+    </w:lvl>
+  </w:abstractNum>
+  <w:abstractNum w:abstractNumId="7" w15:restartNumberingAfterBreak="0">
+    <w:nsid w:val="55FD1ED1"/>
+    <w:multiLevelType w:val="hybridMultilevel"/>
+    <w:tmpl w:val="0736DF6C"/>
+    <w:lvl w:ilvl="0" w:tplc="0C09000F">
+      <w:start w:val="1"/>
+      <w:numFmt w:val="decimal"/>
+      <w:lvlText w:val="%1."/>
+      <w:lvlJc w:val="left"/>
+      <w:pPr>
+        <w:ind w:left="720" w:hanging="360"/>
+      </w:pPr>
+    </w:lvl>
+    <w:lvl w:ilvl="1" w:tplc="0C090019" w:tentative="1">
+      <w:start w:val="1"/>
+      <w:numFmt w:val="lowerLetter"/>
+      <w:lvlText w:val="%2."/>
+      <w:lvlJc w:val="left"/>
+      <w:pPr>
+        <w:ind w:left="1440" w:hanging="360"/>
+      </w:pPr>
+    </w:lvl>
+    <w:lvl w:ilvl="2" w:tplc="0C09001B" w:tentative="1">
+      <w:start w:val="1"/>
+      <w:numFmt w:val="lowerRoman"/>
+      <w:lvlText w:val="%3."/>
+      <w:lvlJc w:val="right"/>
+      <w:pPr>
+        <w:ind w:left="2160" w:hanging="180"/>
+      </w:pPr>
+    </w:lvl>
+    <w:lvl w:ilvl="3" w:tplc="0C09000F" w:tentative="1">
+      <w:start w:val="1"/>
+      <w:numFmt w:val="decimal"/>
+      <w:lvlText w:val="%4."/>
+      <w:lvlJc w:val="left"/>
+      <w:pPr>
+        <w:ind w:left="2880" w:hanging="360"/>
+      </w:pPr>
+    </w:lvl>
+    <w:lvl w:ilvl="4" w:tplc="0C090019" w:tentative="1">
+      <w:start w:val="1"/>
+      <w:numFmt w:val="lowerLetter"/>
+      <w:lvlText w:val="%5."/>
+      <w:lvlJc w:val="left"/>
+      <w:pPr>
+        <w:ind w:left="3600" w:hanging="360"/>
+      </w:pPr>
+    </w:lvl>
+    <w:lvl w:ilvl="5" w:tplc="0C09001B" w:tentative="1">
+      <w:start w:val="1"/>
+      <w:numFmt w:val="lowerRoman"/>
+      <w:lvlText w:val="%6."/>
+      <w:lvlJc w:val="right"/>
+      <w:pPr>
+        <w:ind w:left="4320" w:hanging="180"/>
+      </w:pPr>
+    </w:lvl>
+    <w:lvl w:ilvl="6" w:tplc="0C09000F" w:tentative="1">
+      <w:start w:val="1"/>
+      <w:numFmt w:val="decimal"/>
+      <w:lvlText w:val="%7."/>
+      <w:lvlJc w:val="left"/>
+      <w:pPr>
+        <w:ind w:left="5040" w:hanging="360"/>
+      </w:pPr>
+    </w:lvl>
+    <w:lvl w:ilvl="7" w:tplc="0C090019" w:tentative="1">
+      <w:start w:val="1"/>
+      <w:numFmt w:val="lowerLetter"/>
+      <w:lvlText w:val="%8."/>
+      <w:lvlJc w:val="left"/>
+      <w:pPr>
+        <w:ind w:left="5760" w:hanging="360"/>
+      </w:pPr>
+    </w:lvl>
+    <w:lvl w:ilvl="8" w:tplc="0C09001B" w:tentative="1">
+      <w:start w:val="1"/>
+      <w:numFmt w:val="lowerRoman"/>
+      <w:lvlText w:val="%9."/>
+      <w:lvlJc w:val="right"/>
+      <w:pPr>
+        <w:ind w:left="6480" w:hanging="180"/>
+      </w:pPr>
+    </w:lvl>
+  </w:abstractNum>
+  <w:abstractNum w:abstractNumId="8" w15:restartNumberingAfterBreak="0">
+    <w:nsid w:val="5B76169F"/>
+    <w:multiLevelType w:val="hybridMultilevel"/>
+    <w:tmpl w:val="8DF0D7BE"/>
+    <w:lvl w:ilvl="0" w:tplc="0C09000F">
+      <w:start w:val="1"/>
+      <w:numFmt w:val="decimal"/>
+      <w:lvlText w:val="%1."/>
+      <w:lvlJc w:val="left"/>
+      <w:pPr>
+        <w:ind w:left="720" w:hanging="360"/>
+      </w:pPr>
+    </w:lvl>
+    <w:lvl w:ilvl="1" w:tplc="0C090019" w:tentative="1">
+      <w:start w:val="1"/>
+      <w:numFmt w:val="lowerLetter"/>
+      <w:lvlText w:val="%2."/>
+      <w:lvlJc w:val="left"/>
+      <w:pPr>
+        <w:ind w:left="1440" w:hanging="360"/>
+      </w:pPr>
+    </w:lvl>
+    <w:lvl w:ilvl="2" w:tplc="0C09001B" w:tentative="1">
+      <w:start w:val="1"/>
+      <w:numFmt w:val="lowerRoman"/>
+      <w:lvlText w:val="%3."/>
+      <w:lvlJc w:val="right"/>
+      <w:pPr>
+        <w:ind w:left="2160" w:hanging="180"/>
+      </w:pPr>
+    </w:lvl>
+    <w:lvl w:ilvl="3" w:tplc="0C09000F" w:tentative="1">
+      <w:start w:val="1"/>
+      <w:numFmt w:val="decimal"/>
+      <w:lvlText w:val="%4."/>
+      <w:lvlJc w:val="left"/>
+      <w:pPr>
+        <w:ind w:left="2880" w:hanging="360"/>
+      </w:pPr>
+    </w:lvl>
+    <w:lvl w:ilvl="4" w:tplc="0C090019" w:tentative="1">
+      <w:start w:val="1"/>
+      <w:numFmt w:val="lowerLetter"/>
+      <w:lvlText w:val="%5."/>
+      <w:lvlJc w:val="left"/>
+      <w:pPr>
+        <w:ind w:left="3600" w:hanging="360"/>
+      </w:pPr>
+    </w:lvl>
+    <w:lvl w:ilvl="5" w:tplc="0C09001B" w:tentative="1">
+      <w:start w:val="1"/>
+      <w:numFmt w:val="lowerRoman"/>
+      <w:lvlText w:val="%6."/>
+      <w:lvlJc w:val="right"/>
+      <w:pPr>
+        <w:ind w:left="4320" w:hanging="180"/>
+      </w:pPr>
+    </w:lvl>
+    <w:lvl w:ilvl="6" w:tplc="0C09000F" w:tentative="1">
+      <w:start w:val="1"/>
+      <w:numFmt w:val="decimal"/>
+      <w:lvlText w:val="%7."/>
+      <w:lvlJc w:val="left"/>
+      <w:pPr>
+        <w:ind w:left="5040" w:hanging="360"/>
+      </w:pPr>
+    </w:lvl>
+    <w:lvl w:ilvl="7" w:tplc="0C090019" w:tentative="1">
+      <w:start w:val="1"/>
+      <w:numFmt w:val="lowerLetter"/>
+      <w:lvlText w:val="%8."/>
+      <w:lvlJc w:val="left"/>
+      <w:pPr>
+        <w:ind w:left="5760" w:hanging="360"/>
+      </w:pPr>
+    </w:lvl>
+    <w:lvl w:ilvl="8" w:tplc="0C09001B" w:tentative="1">
+      <w:start w:val="1"/>
+      <w:numFmt w:val="lowerRoman"/>
+      <w:lvlText w:val="%9."/>
+      <w:lvlJc w:val="right"/>
+      <w:pPr>
+        <w:ind w:left="6480" w:hanging="180"/>
+      </w:pPr>
+    </w:lvl>
+  </w:abstractNum>
+  <w:abstractNum w:abstractNumId="9" w15:restartNumberingAfterBreak="0">
+    <w:nsid w:val="78663458"/>
+    <w:multiLevelType w:val="hybridMultilevel"/>
+    <w:tmpl w:val="87ECFFFA"/>
+    <w:lvl w:ilvl="0" w:tplc="0C09000F">
+      <w:start w:val="1"/>
+      <w:numFmt w:val="decimal"/>
+      <w:lvlText w:val="%1."/>
+      <w:lvlJc w:val="left"/>
+      <w:pPr>
+        <w:ind w:left="720" w:hanging="360"/>
+      </w:pPr>
+    </w:lvl>
+    <w:lvl w:ilvl="1" w:tplc="0C090019" w:tentative="1">
+      <w:start w:val="1"/>
+      <w:numFmt w:val="lowerLetter"/>
+      <w:lvlText w:val="%2."/>
+      <w:lvlJc w:val="left"/>
+      <w:pPr>
+        <w:ind w:left="1440" w:hanging="360"/>
+      </w:pPr>
+    </w:lvl>
+    <w:lvl w:ilvl="2" w:tplc="0C09001B" w:tentative="1">
+      <w:start w:val="1"/>
+      <w:numFmt w:val="lowerRoman"/>
+      <w:lvlText w:val="%3."/>
+      <w:lvlJc w:val="right"/>
+      <w:pPr>
+        <w:ind w:left="2160" w:hanging="180"/>
+      </w:pPr>
+    </w:lvl>
+    <w:lvl w:ilvl="3" w:tplc="0C09000F" w:tentative="1">
+      <w:start w:val="1"/>
+      <w:numFmt w:val="decimal"/>
+      <w:lvlText w:val="%4."/>
+      <w:lvlJc w:val="left"/>
+      <w:pPr>
+        <w:ind w:left="2880" w:hanging="360"/>
+      </w:pPr>
+    </w:lvl>
+    <w:lvl w:ilvl="4" w:tplc="0C090019" w:tentative="1">
+      <w:start w:val="1"/>
+      <w:numFmt w:val="lowerLetter"/>
+      <w:lvlText w:val="%5."/>
+      <w:lvlJc w:val="left"/>
+      <w:pPr>
+        <w:ind w:left="3600" w:hanging="360"/>
+      </w:pPr>
+    </w:lvl>
+    <w:lvl w:ilvl="5" w:tplc="0C09001B" w:tentative="1">
+      <w:start w:val="1"/>
+      <w:numFmt w:val="lowerRoman"/>
+      <w:lvlText w:val="%6."/>
+      <w:lvlJc w:val="right"/>
+      <w:pPr>
+        <w:ind w:left="4320" w:hanging="180"/>
+      </w:pPr>
+    </w:lvl>
+    <w:lvl w:ilvl="6" w:tplc="0C09000F" w:tentative="1">
+      <w:start w:val="1"/>
+      <w:numFmt w:val="decimal"/>
+      <w:lvlText w:val="%7."/>
+      <w:lvlJc w:val="left"/>
+      <w:pPr>
+        <w:ind w:left="5040" w:hanging="360"/>
+      </w:pPr>
+    </w:lvl>
+    <w:lvl w:ilvl="7" w:tplc="0C090019" w:tentative="1">
+      <w:start w:val="1"/>
+      <w:numFmt w:val="lowerLetter"/>
+      <w:lvlText w:val="%8."/>
+      <w:lvlJc w:val="left"/>
+      <w:pPr>
+        <w:ind w:left="5760" w:hanging="360"/>
+      </w:pPr>
+    </w:lvl>
+    <w:lvl w:ilvl="8" w:tplc="0C09001B" w:tentative="1">
+      <w:start w:val="1"/>
+      <w:numFmt w:val="lowerRoman"/>
+      <w:lvlText w:val="%9."/>
+      <w:lvlJc w:val="right"/>
+      <w:pPr>
+        <w:ind w:left="6480" w:hanging="180"/>
+      </w:pPr>
+    </w:lvl>
+  </w:abstractNum>
   <w:num w:numId="1">
+    <w:abstractNumId w:val="2"/>
+  </w:num>
+  <w:num w:numId="2">
+    <w:abstractNumId w:val="4"/>
+  </w:num>
+  <w:num w:numId="3">
+    <w:abstractNumId w:val="1"/>
+  </w:num>
+  <w:num w:numId="4">
+    <w:abstractNumId w:val="9"/>
+  </w:num>
+  <w:num w:numId="5">
+    <w:abstractNumId w:val="5"/>
+  </w:num>
+  <w:num w:numId="6">
+    <w:abstractNumId w:val="6"/>
+  </w:num>
+  <w:num w:numId="7">
+    <w:abstractNumId w:val="8"/>
+  </w:num>
+  <w:num w:numId="8">
+    <w:abstractNumId w:val="7"/>
+  </w:num>
+  <w:num w:numId="9">
     <w:abstractNumId w:val="0"/>
   </w:num>
-  <w:num w:numId="2">
-    <w:abstractNumId w:val="1"/>
+  <w:num w:numId="10">
+    <w:abstractNumId w:val="3"/>
   </w:num>
 </w:numbering>
 </file>
@@ -4910,4 +8009,16 @@
     </a:ext>
   </a:extLst>
 </a:theme>
+</file>
+
+<file path=customXml/item1.xml><?xml version="1.0" encoding="utf-8"?>
+<b:Sources xmlns:b="http://schemas.openxmlformats.org/officeDocument/2006/bibliography" xmlns="http://schemas.openxmlformats.org/officeDocument/2006/bibliography" SelectedStyle="\APASixthEditionOfficeOnline.xsl" StyleName="APA" Version="6"/>
+</file>
+
+<file path=customXml/itemProps1.xml><?xml version="1.0" encoding="utf-8"?>
+<ds:datastoreItem xmlns:ds="http://schemas.openxmlformats.org/officeDocument/2006/customXml" ds:itemID="{F462C482-89B9-44F8-B2E7-A5D8AF85FB3A}">
+  <ds:schemaRefs>
+    <ds:schemaRef ds:uri="http://schemas.openxmlformats.org/officeDocument/2006/bibliography"/>
+  </ds:schemaRefs>
+</ds:datastoreItem>
 </file>
</xml_diff>

<commit_message>
Final save before public
Final save before public
</commit_message>
<xml_diff>
--- a/Report/Report.docx
+++ b/Report/Report.docx
@@ -64,7 +64,7 @@
       <w:pPr>
         <w:pStyle w:val="Heading1"/>
       </w:pPr>
-      <w:bookmarkStart w:id="0" w:name="_Toc49694655"/>
+      <w:bookmarkStart w:id="0" w:name="_Toc49352914"/>
       <w:r>
         <w:lastRenderedPageBreak/>
         <w:t>Contents</w:t>
@@ -101,7 +101,7 @@
         </w:rPr>
         <w:fldChar w:fldCharType="separate"/>
       </w:r>
-      <w:hyperlink w:anchor="_Toc49694655" w:history="1">
+      <w:hyperlink w:anchor="_Toc49352914" w:history="1">
         <w:r>
           <w:rPr>
             <w:rStyle w:val="Hyperlink"/>
@@ -128,7 +128,7 @@
             <w:noProof/>
             <w:webHidden/>
           </w:rPr>
-          <w:instrText xml:space="preserve"> PAGEREF _Toc49694655 \h </w:instrText>
+          <w:instrText xml:space="preserve"> PAGEREF _Toc49352914 \h </w:instrText>
         </w:r>
         <w:r>
           <w:rPr>
@@ -171,7 +171,7 @@
           <w:lang w:val="en-AU" w:eastAsia="en-AU"/>
         </w:rPr>
       </w:pPr>
-      <w:hyperlink w:anchor="_Toc49694656" w:history="1">
+      <w:hyperlink w:anchor="_Toc49352915" w:history="1">
         <w:r>
           <w:rPr>
             <w:rStyle w:val="Hyperlink"/>
@@ -199,7 +199,7 @@
             <w:noProof/>
             <w:webHidden/>
           </w:rPr>
-          <w:instrText xml:space="preserve"> PAGEREF _Toc49694656 \h </w:instrText>
+          <w:instrText xml:space="preserve"> PAGEREF _Toc49352915 \h </w:instrText>
         </w:r>
         <w:r>
           <w:rPr>
@@ -242,7 +242,7 @@
           <w:lang w:eastAsia="en-AU"/>
         </w:rPr>
       </w:pPr>
-      <w:hyperlink w:anchor="_Toc49694657" w:history="1">
+      <w:hyperlink w:anchor="_Toc49352916" w:history="1">
         <w:r>
           <w:rPr>
             <w:rStyle w:val="Hyperlink"/>
@@ -269,7 +269,7 @@
             <w:noProof/>
             <w:webHidden/>
           </w:rPr>
-          <w:instrText xml:space="preserve"> PAGEREF _Toc49694657 \h </w:instrText>
+          <w:instrText xml:space="preserve"> PAGEREF _Toc49352916 \h </w:instrText>
         </w:r>
         <w:r>
           <w:rPr>
@@ -312,7 +312,7 @@
           <w:lang w:eastAsia="en-AU"/>
         </w:rPr>
       </w:pPr>
-      <w:hyperlink w:anchor="_Toc49694658" w:history="1">
+      <w:hyperlink w:anchor="_Toc49352917" w:history="1">
         <w:r>
           <w:rPr>
             <w:rStyle w:val="Hyperlink"/>
@@ -339,7 +339,7 @@
             <w:noProof/>
             <w:webHidden/>
           </w:rPr>
-          <w:instrText xml:space="preserve"> PAGEREF _Toc49694658 \h </w:instrText>
+          <w:instrText xml:space="preserve"> PAGEREF _Toc49352917 \h </w:instrText>
         </w:r>
         <w:r>
           <w:rPr>
@@ -382,7 +382,7 @@
           <w:lang w:val="en-AU" w:eastAsia="en-AU"/>
         </w:rPr>
       </w:pPr>
-      <w:hyperlink w:anchor="_Toc49694659" w:history="1">
+      <w:hyperlink w:anchor="_Toc49352918" w:history="1">
         <w:r>
           <w:rPr>
             <w:rStyle w:val="Hyperlink"/>
@@ -409,7 +409,7 @@
             <w:noProof/>
             <w:webHidden/>
           </w:rPr>
-          <w:instrText xml:space="preserve"> PAGEREF _Toc49694659 \h </w:instrText>
+          <w:instrText xml:space="preserve"> PAGEREF _Toc49352918 \h </w:instrText>
         </w:r>
         <w:r>
           <w:rPr>
@@ -452,7 +452,7 @@
           <w:lang w:eastAsia="en-AU"/>
         </w:rPr>
       </w:pPr>
-      <w:hyperlink w:anchor="_Toc49694660" w:history="1">
+      <w:hyperlink w:anchor="_Toc49352919" w:history="1">
         <w:r>
           <w:rPr>
             <w:rStyle w:val="Hyperlink"/>
@@ -479,7 +479,7 @@
             <w:noProof/>
             <w:webHidden/>
           </w:rPr>
-          <w:instrText xml:space="preserve"> PAGEREF _Toc49694660 \h </w:instrText>
+          <w:instrText xml:space="preserve"> PAGEREF _Toc49352919 \h </w:instrText>
         </w:r>
         <w:r>
           <w:rPr>
@@ -522,7 +522,7 @@
           <w:lang w:eastAsia="en-AU"/>
         </w:rPr>
       </w:pPr>
-      <w:hyperlink w:anchor="_Toc49694661" w:history="1">
+      <w:hyperlink w:anchor="_Toc49352920" w:history="1">
         <w:r>
           <w:rPr>
             <w:rStyle w:val="Hyperlink"/>
@@ -549,7 +549,7 @@
             <w:noProof/>
             <w:webHidden/>
           </w:rPr>
-          <w:instrText xml:space="preserve"> PAGEREF _Toc49694661 \h </w:instrText>
+          <w:instrText xml:space="preserve"> PAGEREF _Toc49352920 \h </w:instrText>
         </w:r>
         <w:r>
           <w:rPr>
@@ -592,7 +592,7 @@
           <w:lang w:eastAsia="en-AU"/>
         </w:rPr>
       </w:pPr>
-      <w:hyperlink w:anchor="_Toc49694662" w:history="1">
+      <w:hyperlink w:anchor="_Toc49352921" w:history="1">
         <w:r>
           <w:rPr>
             <w:rStyle w:val="Hyperlink"/>
@@ -619,7 +619,7 @@
             <w:noProof/>
             <w:webHidden/>
           </w:rPr>
-          <w:instrText xml:space="preserve"> PAGEREF _Toc49694662 \h </w:instrText>
+          <w:instrText xml:space="preserve"> PAGEREF _Toc49352921 \h </w:instrText>
         </w:r>
         <w:r>
           <w:rPr>
@@ -662,7 +662,7 @@
           <w:lang w:val="en-AU" w:eastAsia="en-AU"/>
         </w:rPr>
       </w:pPr>
-      <w:hyperlink w:anchor="_Toc49694663" w:history="1">
+      <w:hyperlink w:anchor="_Toc49352922" w:history="1">
         <w:r>
           <w:rPr>
             <w:rStyle w:val="Hyperlink"/>
@@ -689,7 +689,7 @@
             <w:noProof/>
             <w:webHidden/>
           </w:rPr>
-          <w:instrText xml:space="preserve"> PAGEREF _Toc49694663 \h </w:instrText>
+          <w:instrText xml:space="preserve"> PAGEREF _Toc49352922 \h </w:instrText>
         </w:r>
         <w:r>
           <w:rPr>
@@ -732,7 +732,7 @@
           <w:lang w:eastAsia="en-AU"/>
         </w:rPr>
       </w:pPr>
-      <w:hyperlink w:anchor="_Toc49694664" w:history="1">
+      <w:hyperlink w:anchor="_Toc49352923" w:history="1">
         <w:r>
           <w:rPr>
             <w:rStyle w:val="Hyperlink"/>
@@ -759,7 +759,7 @@
             <w:noProof/>
             <w:webHidden/>
           </w:rPr>
-          <w:instrText xml:space="preserve"> PAGEREF _Toc49694664 \h </w:instrText>
+          <w:instrText xml:space="preserve"> PAGEREF _Toc49352923 \h </w:instrText>
         </w:r>
         <w:r>
           <w:rPr>
@@ -802,7 +802,7 @@
           <w:lang w:eastAsia="en-AU"/>
         </w:rPr>
       </w:pPr>
-      <w:hyperlink w:anchor="_Toc49694665" w:history="1">
+      <w:hyperlink w:anchor="_Toc49352924" w:history="1">
         <w:r>
           <w:rPr>
             <w:rStyle w:val="Hyperlink"/>
@@ -829,7 +829,7 @@
             <w:noProof/>
             <w:webHidden/>
           </w:rPr>
-          <w:instrText xml:space="preserve"> PAGEREF _Toc49694665 \h </w:instrText>
+          <w:instrText xml:space="preserve"> PAGEREF _Toc49352924 \h </w:instrText>
         </w:r>
         <w:r>
           <w:rPr>
@@ -872,7 +872,7 @@
           <w:lang w:eastAsia="en-AU"/>
         </w:rPr>
       </w:pPr>
-      <w:hyperlink w:anchor="_Toc49694666" w:history="1">
+      <w:hyperlink w:anchor="_Toc49352925" w:history="1">
         <w:r>
           <w:rPr>
             <w:rStyle w:val="Hyperlink"/>
@@ -899,7 +899,7 @@
             <w:noProof/>
             <w:webHidden/>
           </w:rPr>
-          <w:instrText xml:space="preserve"> PAGEREF _Toc49694666 \h </w:instrText>
+          <w:instrText xml:space="preserve"> PAGEREF _Toc49352925 \h </w:instrText>
         </w:r>
         <w:r>
           <w:rPr>
@@ -942,7 +942,7 @@
           <w:lang w:eastAsia="en-AU"/>
         </w:rPr>
       </w:pPr>
-      <w:hyperlink w:anchor="_Toc49694667" w:history="1">
+      <w:hyperlink w:anchor="_Toc49352926" w:history="1">
         <w:r>
           <w:rPr>
             <w:rStyle w:val="Hyperlink"/>
@@ -969,7 +969,7 @@
             <w:noProof/>
             <w:webHidden/>
           </w:rPr>
-          <w:instrText xml:space="preserve"> PAGEREF _Toc49694667 \h </w:instrText>
+          <w:instrText xml:space="preserve"> PAGEREF _Toc49352926 \h </w:instrText>
         </w:r>
         <w:r>
           <w:rPr>
@@ -1012,7 +1012,7 @@
           <w:lang w:eastAsia="en-AU"/>
         </w:rPr>
       </w:pPr>
-      <w:hyperlink w:anchor="_Toc49694668" w:history="1">
+      <w:hyperlink w:anchor="_Toc49352927" w:history="1">
         <w:r>
           <w:rPr>
             <w:rStyle w:val="Hyperlink"/>
@@ -1039,7 +1039,7 @@
             <w:noProof/>
             <w:webHidden/>
           </w:rPr>
-          <w:instrText xml:space="preserve"> PAGEREF _Toc49694668 \h </w:instrText>
+          <w:instrText xml:space="preserve"> PAGEREF _Toc49352927 \h </w:instrText>
         </w:r>
         <w:r>
           <w:rPr>
@@ -1082,13 +1082,13 @@
           <w:lang w:val="en-AU" w:eastAsia="en-AU"/>
         </w:rPr>
       </w:pPr>
-      <w:hyperlink w:anchor="_Toc49694669" w:history="1">
+      <w:hyperlink w:anchor="_Toc49352928" w:history="1">
         <w:r>
           <w:rPr>
             <w:rStyle w:val="Hyperlink"/>
             <w:noProof/>
           </w:rPr>
-          <w:t>Framework Reflection</w:t>
+          <w:t>Framework Reflection (2 pages)</w:t>
         </w:r>
         <w:r>
           <w:rPr>
@@ -1109,7 +1109,7 @@
             <w:noProof/>
             <w:webHidden/>
           </w:rPr>
-          <w:instrText xml:space="preserve"> PAGEREF _Toc49694669 \h </w:instrText>
+          <w:instrText xml:space="preserve"> PAGEREF _Toc49352928 \h </w:instrText>
         </w:r>
         <w:r>
           <w:rPr>
@@ -1152,7 +1152,7 @@
           <w:lang w:eastAsia="en-AU"/>
         </w:rPr>
       </w:pPr>
-      <w:hyperlink w:anchor="_Toc49694670" w:history="1">
+      <w:hyperlink w:anchor="_Toc49352929" w:history="1">
         <w:r>
           <w:rPr>
             <w:rStyle w:val="Hyperlink"/>
@@ -1179,7 +1179,7 @@
             <w:noProof/>
             <w:webHidden/>
           </w:rPr>
-          <w:instrText xml:space="preserve"> PAGEREF _Toc49694670 \h </w:instrText>
+          <w:instrText xml:space="preserve"> PAGEREF _Toc49352929 \h </w:instrText>
         </w:r>
         <w:r>
           <w:rPr>
@@ -1222,7 +1222,7 @@
           <w:lang w:eastAsia="en-AU"/>
         </w:rPr>
       </w:pPr>
-      <w:hyperlink w:anchor="_Toc49694671" w:history="1">
+      <w:hyperlink w:anchor="_Toc49352930" w:history="1">
         <w:r>
           <w:rPr>
             <w:rStyle w:val="Hyperlink"/>
@@ -1249,7 +1249,7 @@
             <w:noProof/>
             <w:webHidden/>
           </w:rPr>
-          <w:instrText xml:space="preserve"> PAGEREF _Toc49694671 \h </w:instrText>
+          <w:instrText xml:space="preserve"> PAGEREF _Toc49352930 \h </w:instrText>
         </w:r>
         <w:r>
           <w:rPr>
@@ -1292,7 +1292,7 @@
           <w:lang w:eastAsia="en-AU"/>
         </w:rPr>
       </w:pPr>
-      <w:hyperlink w:anchor="_Toc49694672" w:history="1">
+      <w:hyperlink w:anchor="_Toc49352931" w:history="1">
         <w:r>
           <w:rPr>
             <w:rStyle w:val="Hyperlink"/>
@@ -1319,7 +1319,7 @@
             <w:noProof/>
             <w:webHidden/>
           </w:rPr>
-          <w:instrText xml:space="preserve"> PAGEREF _Toc49694672 \h </w:instrText>
+          <w:instrText xml:space="preserve"> PAGEREF _Toc49352931 \h </w:instrText>
         </w:r>
         <w:r>
           <w:rPr>
@@ -1362,7 +1362,7 @@
           <w:lang w:eastAsia="en-AU"/>
         </w:rPr>
       </w:pPr>
-      <w:hyperlink w:anchor="_Toc49694673" w:history="1">
+      <w:hyperlink w:anchor="_Toc49352932" w:history="1">
         <w:r>
           <w:rPr>
             <w:rStyle w:val="Hyperlink"/>
@@ -1389,7 +1389,7 @@
             <w:noProof/>
             <w:webHidden/>
           </w:rPr>
-          <w:instrText xml:space="preserve"> PAGEREF _Toc49694673 \h </w:instrText>
+          <w:instrText xml:space="preserve"> PAGEREF _Toc49352932 \h </w:instrText>
         </w:r>
         <w:r>
           <w:rPr>
@@ -1432,7 +1432,7 @@
           <w:lang w:eastAsia="en-AU"/>
         </w:rPr>
       </w:pPr>
-      <w:hyperlink w:anchor="_Toc49694674" w:history="1">
+      <w:hyperlink w:anchor="_Toc49352933" w:history="1">
         <w:r>
           <w:rPr>
             <w:rStyle w:val="Hyperlink"/>
@@ -1459,7 +1459,7 @@
             <w:noProof/>
             <w:webHidden/>
           </w:rPr>
-          <w:instrText xml:space="preserve"> PAGEREF _Toc49694674 \h </w:instrText>
+          <w:instrText xml:space="preserve"> PAGEREF _Toc49352933 \h </w:instrText>
         </w:r>
         <w:r>
           <w:rPr>
@@ -1502,7 +1502,7 @@
           <w:lang w:eastAsia="en-AU"/>
         </w:rPr>
       </w:pPr>
-      <w:hyperlink w:anchor="_Toc49694675" w:history="1">
+      <w:hyperlink w:anchor="_Toc49352934" w:history="1">
         <w:r>
           <w:rPr>
             <w:rStyle w:val="Hyperlink"/>
@@ -1529,7 +1529,7 @@
             <w:noProof/>
             <w:webHidden/>
           </w:rPr>
-          <w:instrText xml:space="preserve"> PAGEREF _Toc49694675 \h </w:instrText>
+          <w:instrText xml:space="preserve"> PAGEREF _Toc49352934 \h </w:instrText>
         </w:r>
         <w:r>
           <w:rPr>
@@ -1572,7 +1572,7 @@
           <w:lang w:eastAsia="en-AU"/>
         </w:rPr>
       </w:pPr>
-      <w:hyperlink w:anchor="_Toc49694676" w:history="1">
+      <w:hyperlink w:anchor="_Toc49352935" w:history="1">
         <w:r>
           <w:rPr>
             <w:rStyle w:val="Hyperlink"/>
@@ -1599,7 +1599,7 @@
             <w:noProof/>
             <w:webHidden/>
           </w:rPr>
-          <w:instrText xml:space="preserve"> PAGEREF _Toc49694676 \h </w:instrText>
+          <w:instrText xml:space="preserve"> PAGEREF _Toc49352935 \h </w:instrText>
         </w:r>
         <w:r>
           <w:rPr>
@@ -1642,7 +1642,7 @@
           <w:lang w:eastAsia="en-AU"/>
         </w:rPr>
       </w:pPr>
-      <w:hyperlink w:anchor="_Toc49694677" w:history="1">
+      <w:hyperlink w:anchor="_Toc49352936" w:history="1">
         <w:r>
           <w:rPr>
             <w:rStyle w:val="Hyperlink"/>
@@ -1669,7 +1669,7 @@
             <w:noProof/>
             <w:webHidden/>
           </w:rPr>
-          <w:instrText xml:space="preserve"> PAGEREF _Toc49694677 \h </w:instrText>
+          <w:instrText xml:space="preserve"> PAGEREF _Toc49352936 \h </w:instrText>
         </w:r>
         <w:r>
           <w:rPr>
@@ -1712,7 +1712,7 @@
           <w:lang w:eastAsia="en-AU"/>
         </w:rPr>
       </w:pPr>
-      <w:hyperlink w:anchor="_Toc49694678" w:history="1">
+      <w:hyperlink w:anchor="_Toc49352937" w:history="1">
         <w:r>
           <w:rPr>
             <w:rStyle w:val="Hyperlink"/>
@@ -1739,7 +1739,7 @@
             <w:noProof/>
             <w:webHidden/>
           </w:rPr>
-          <w:instrText xml:space="preserve"> PAGEREF _Toc49694678 \h </w:instrText>
+          <w:instrText xml:space="preserve"> PAGEREF _Toc49352937 \h </w:instrText>
         </w:r>
         <w:r>
           <w:rPr>
@@ -1782,13 +1782,13 @@
           <w:lang w:val="en-AU" w:eastAsia="en-AU"/>
         </w:rPr>
       </w:pPr>
-      <w:hyperlink w:anchor="_Toc49694679" w:history="1">
+      <w:hyperlink w:anchor="_Toc49352938" w:history="1">
         <w:r>
           <w:rPr>
             <w:rStyle w:val="Hyperlink"/>
             <w:noProof/>
           </w:rPr>
-          <w:t>Usability Test Plan</w:t>
+          <w:t>Usability Test Plan (3 pages)</w:t>
         </w:r>
         <w:r>
           <w:rPr>
@@ -1809,7 +1809,7 @@
             <w:noProof/>
             <w:webHidden/>
           </w:rPr>
-          <w:instrText xml:space="preserve"> PAGEREF _Toc49694679 \h </w:instrText>
+          <w:instrText xml:space="preserve"> PAGEREF _Toc49352938 \h </w:instrText>
         </w:r>
         <w:r>
           <w:rPr>
@@ -1852,13 +1852,13 @@
           <w:lang w:eastAsia="en-AU"/>
         </w:rPr>
       </w:pPr>
-      <w:hyperlink w:anchor="_Toc49694680" w:history="1">
+      <w:hyperlink w:anchor="_Toc49352939" w:history="1">
         <w:r>
           <w:rPr>
             <w:rStyle w:val="Hyperlink"/>
             <w:noProof/>
           </w:rPr>
-          <w:t>Aim of the app</w:t>
+          <w:t>Application flow diagram</w:t>
         </w:r>
         <w:r>
           <w:rPr>
@@ -1879,7 +1879,7 @@
             <w:noProof/>
             <w:webHidden/>
           </w:rPr>
-          <w:instrText xml:space="preserve"> PAGEREF _Toc49694680 \h </w:instrText>
+          <w:instrText xml:space="preserve"> PAGEREF _Toc49352939 \h </w:instrText>
         </w:r>
         <w:r>
           <w:rPr>
@@ -1922,13 +1922,13 @@
           <w:lang w:eastAsia="en-AU"/>
         </w:rPr>
       </w:pPr>
-      <w:hyperlink w:anchor="_Toc49694681" w:history="1">
+      <w:hyperlink w:anchor="_Toc49352940" w:history="1">
         <w:r>
           <w:rPr>
             <w:rStyle w:val="Hyperlink"/>
             <w:noProof/>
           </w:rPr>
-          <w:t>Application flow diagram</w:t>
+          <w:t>Goals for the usability test</w:t>
         </w:r>
         <w:r>
           <w:rPr>
@@ -1949,7 +1949,7 @@
             <w:noProof/>
             <w:webHidden/>
           </w:rPr>
-          <w:instrText xml:space="preserve"> PAGEREF _Toc49694681 \h </w:instrText>
+          <w:instrText xml:space="preserve"> PAGEREF _Toc49352940 \h </w:instrText>
         </w:r>
         <w:r>
           <w:rPr>
@@ -1992,13 +1992,13 @@
           <w:lang w:eastAsia="en-AU"/>
         </w:rPr>
       </w:pPr>
-      <w:hyperlink w:anchor="_Toc49694682" w:history="1">
+      <w:hyperlink w:anchor="_Toc49352941" w:history="1">
         <w:r>
           <w:rPr>
             <w:rStyle w:val="Hyperlink"/>
             <w:noProof/>
           </w:rPr>
-          <w:t>Goals for the usability test</w:t>
+          <w:t>Format of the usability test</w:t>
         </w:r>
         <w:r>
           <w:rPr>
@@ -2019,7 +2019,7 @@
             <w:noProof/>
             <w:webHidden/>
           </w:rPr>
-          <w:instrText xml:space="preserve"> PAGEREF _Toc49694682 \h </w:instrText>
+          <w:instrText xml:space="preserve"> PAGEREF _Toc49352941 \h </w:instrText>
         </w:r>
         <w:r>
           <w:rPr>
@@ -2062,13 +2062,13 @@
           <w:lang w:eastAsia="en-AU"/>
         </w:rPr>
       </w:pPr>
-      <w:hyperlink w:anchor="_Toc49694683" w:history="1">
+      <w:hyperlink w:anchor="_Toc49352942" w:history="1">
         <w:r>
           <w:rPr>
             <w:rStyle w:val="Hyperlink"/>
             <w:noProof/>
           </w:rPr>
-          <w:t>Format of the usability test</w:t>
+          <w:t>Target users (and how many)</w:t>
         </w:r>
         <w:r>
           <w:rPr>
@@ -2089,7 +2089,7 @@
             <w:noProof/>
             <w:webHidden/>
           </w:rPr>
-          <w:instrText xml:space="preserve"> PAGEREF _Toc49694683 \h </w:instrText>
+          <w:instrText xml:space="preserve"> PAGEREF _Toc49352942 \h </w:instrText>
         </w:r>
         <w:r>
           <w:rPr>
@@ -2132,7 +2132,7 @@
           <w:lang w:eastAsia="en-AU"/>
         </w:rPr>
       </w:pPr>
-      <w:hyperlink w:anchor="_Toc49694684" w:history="1">
+      <w:hyperlink w:anchor="_Toc49352943" w:history="1">
         <w:r>
           <w:rPr>
             <w:rStyle w:val="Hyperlink"/>
@@ -2159,7 +2159,7 @@
             <w:noProof/>
             <w:webHidden/>
           </w:rPr>
-          <w:instrText xml:space="preserve"> PAGEREF _Toc49694684 \h </w:instrText>
+          <w:instrText xml:space="preserve"> PAGEREF _Toc49352943 \h </w:instrText>
         </w:r>
         <w:r>
           <w:rPr>
@@ -2202,7 +2202,7 @@
           <w:lang w:eastAsia="en-AU"/>
         </w:rPr>
       </w:pPr>
-      <w:hyperlink w:anchor="_Toc49694685" w:history="1">
+      <w:hyperlink w:anchor="_Toc49352944" w:history="1">
         <w:r>
           <w:rPr>
             <w:rStyle w:val="Hyperlink"/>
@@ -2229,7 +2229,7 @@
             <w:noProof/>
             <w:webHidden/>
           </w:rPr>
-          <w:instrText xml:space="preserve"> PAGEREF _Toc49694685 \h </w:instrText>
+          <w:instrText xml:space="preserve"> PAGEREF _Toc49352944 \h </w:instrText>
         </w:r>
         <w:r>
           <w:rPr>
@@ -2249,7 +2249,7 @@
             <w:noProof/>
             <w:webHidden/>
           </w:rPr>
-          <w:t>12</w:t>
+          <w:t>11</w:t>
         </w:r>
         <w:r>
           <w:rPr>
@@ -2272,7 +2272,7 @@
           <w:lang w:eastAsia="en-AU"/>
         </w:rPr>
       </w:pPr>
-      <w:hyperlink w:anchor="_Toc49694686" w:history="1">
+      <w:hyperlink w:anchor="_Toc49352945" w:history="1">
         <w:r>
           <w:rPr>
             <w:rStyle w:val="Hyperlink"/>
@@ -2299,7 +2299,7 @@
             <w:noProof/>
             <w:webHidden/>
           </w:rPr>
-          <w:instrText xml:space="preserve"> PAGEREF _Toc49694686 \h </w:instrText>
+          <w:instrText xml:space="preserve"> PAGEREF _Toc49352945 \h </w:instrText>
         </w:r>
         <w:r>
           <w:rPr>
@@ -2319,7 +2319,7 @@
             <w:noProof/>
             <w:webHidden/>
           </w:rPr>
-          <w:t>12</w:t>
+          <w:t>11</w:t>
         </w:r>
         <w:r>
           <w:rPr>
@@ -2342,7 +2342,7 @@
           <w:lang w:eastAsia="en-AU"/>
         </w:rPr>
       </w:pPr>
-      <w:hyperlink w:anchor="_Toc49694687" w:history="1">
+      <w:hyperlink w:anchor="_Toc49352946" w:history="1">
         <w:r>
           <w:rPr>
             <w:rStyle w:val="Hyperlink"/>
@@ -2369,7 +2369,7 @@
             <w:noProof/>
             <w:webHidden/>
           </w:rPr>
-          <w:instrText xml:space="preserve"> PAGEREF _Toc49694687 \h </w:instrText>
+          <w:instrText xml:space="preserve"> PAGEREF _Toc49352946 \h </w:instrText>
         </w:r>
         <w:r>
           <w:rPr>
@@ -2389,7 +2389,7 @@
             <w:noProof/>
             <w:webHidden/>
           </w:rPr>
-          <w:t>12</w:t>
+          <w:t>11</w:t>
         </w:r>
         <w:r>
           <w:rPr>
@@ -2412,7 +2412,7 @@
           <w:lang w:eastAsia="en-AU"/>
         </w:rPr>
       </w:pPr>
-      <w:hyperlink w:anchor="_Toc49694688" w:history="1">
+      <w:hyperlink w:anchor="_Toc49352947" w:history="1">
         <w:r>
           <w:rPr>
             <w:rStyle w:val="Hyperlink"/>
@@ -2439,7 +2439,7 @@
             <w:noProof/>
             <w:webHidden/>
           </w:rPr>
-          <w:instrText xml:space="preserve"> PAGEREF _Toc49694688 \h </w:instrText>
+          <w:instrText xml:space="preserve"> PAGEREF _Toc49352947 \h </w:instrText>
         </w:r>
         <w:r>
           <w:rPr>
@@ -2459,7 +2459,7 @@
             <w:noProof/>
             <w:webHidden/>
           </w:rPr>
-          <w:t>13</w:t>
+          <w:t>12</w:t>
         </w:r>
         <w:r>
           <w:rPr>
@@ -2482,7 +2482,7 @@
           <w:lang w:eastAsia="en-AU"/>
         </w:rPr>
       </w:pPr>
-      <w:hyperlink w:anchor="_Toc49694689" w:history="1">
+      <w:hyperlink w:anchor="_Toc49352948" w:history="1">
         <w:r>
           <w:rPr>
             <w:rStyle w:val="Hyperlink"/>
@@ -2509,7 +2509,7 @@
             <w:noProof/>
             <w:webHidden/>
           </w:rPr>
-          <w:instrText xml:space="preserve"> PAGEREF _Toc49694689 \h </w:instrText>
+          <w:instrText xml:space="preserve"> PAGEREF _Toc49352948 \h </w:instrText>
         </w:r>
         <w:r>
           <w:rPr>
@@ -2529,7 +2529,7 @@
             <w:noProof/>
             <w:webHidden/>
           </w:rPr>
-          <w:t>13</w:t>
+          <w:t>12</w:t>
         </w:r>
         <w:r>
           <w:rPr>
@@ -2552,7 +2552,7 @@
           <w:lang w:eastAsia="en-AU"/>
         </w:rPr>
       </w:pPr>
-      <w:hyperlink w:anchor="_Toc49694690" w:history="1">
+      <w:hyperlink w:anchor="_Toc49352949" w:history="1">
         <w:r>
           <w:rPr>
             <w:rStyle w:val="Hyperlink"/>
@@ -2579,7 +2579,7 @@
             <w:noProof/>
             <w:webHidden/>
           </w:rPr>
-          <w:instrText xml:space="preserve"> PAGEREF _Toc49694690 \h </w:instrText>
+          <w:instrText xml:space="preserve"> PAGEREF _Toc49352949 \h </w:instrText>
         </w:r>
         <w:r>
           <w:rPr>
@@ -2599,7 +2599,7 @@
             <w:noProof/>
             <w:webHidden/>
           </w:rPr>
-          <w:t>15</w:t>
+          <w:t>14</w:t>
         </w:r>
         <w:r>
           <w:rPr>
@@ -2622,7 +2622,7 @@
           <w:lang w:eastAsia="en-AU"/>
         </w:rPr>
       </w:pPr>
-      <w:hyperlink w:anchor="_Toc49694691" w:history="1">
+      <w:hyperlink w:anchor="_Toc49352950" w:history="1">
         <w:r>
           <w:rPr>
             <w:rStyle w:val="Hyperlink"/>
@@ -2649,7 +2649,7 @@
             <w:noProof/>
             <w:webHidden/>
           </w:rPr>
-          <w:instrText xml:space="preserve"> PAGEREF _Toc49694691 \h </w:instrText>
+          <w:instrText xml:space="preserve"> PAGEREF _Toc49352950 \h </w:instrText>
         </w:r>
         <w:r>
           <w:rPr>
@@ -2669,7 +2669,7 @@
             <w:noProof/>
             <w:webHidden/>
           </w:rPr>
-          <w:t>18</w:t>
+          <w:t>17</w:t>
         </w:r>
         <w:r>
           <w:rPr>
@@ -2692,7 +2692,7 @@
           <w:lang w:eastAsia="en-AU"/>
         </w:rPr>
       </w:pPr>
-      <w:hyperlink w:anchor="_Toc49694692" w:history="1">
+      <w:hyperlink w:anchor="_Toc49352951" w:history="1">
         <w:r>
           <w:rPr>
             <w:rStyle w:val="Hyperlink"/>
@@ -2719,7 +2719,7 @@
             <w:noProof/>
             <w:webHidden/>
           </w:rPr>
-          <w:instrText xml:space="preserve"> PAGEREF _Toc49694692 \h </w:instrText>
+          <w:instrText xml:space="preserve"> PAGEREF _Toc49352951 \h </w:instrText>
         </w:r>
         <w:r>
           <w:rPr>
@@ -2739,7 +2739,7 @@
             <w:noProof/>
             <w:webHidden/>
           </w:rPr>
-          <w:t>20</w:t>
+          <w:t>19</w:t>
         </w:r>
         <w:r>
           <w:rPr>
@@ -2762,7 +2762,7 @@
           <w:lang w:eastAsia="en-AU"/>
         </w:rPr>
       </w:pPr>
-      <w:hyperlink w:anchor="_Toc49694693" w:history="1">
+      <w:hyperlink w:anchor="_Toc49352952" w:history="1">
         <w:r>
           <w:rPr>
             <w:rStyle w:val="Hyperlink"/>
@@ -2789,7 +2789,7 @@
             <w:noProof/>
             <w:webHidden/>
           </w:rPr>
-          <w:instrText xml:space="preserve"> PAGEREF _Toc49694693 \h </w:instrText>
+          <w:instrText xml:space="preserve"> PAGEREF _Toc49352952 \h </w:instrText>
         </w:r>
         <w:r>
           <w:rPr>
@@ -2809,7 +2809,7 @@
             <w:noProof/>
             <w:webHidden/>
           </w:rPr>
-          <w:t>21</w:t>
+          <w:t>20</w:t>
         </w:r>
         <w:r>
           <w:rPr>
@@ -2832,13 +2832,13 @@
           <w:lang w:val="en-AU" w:eastAsia="en-AU"/>
         </w:rPr>
       </w:pPr>
-      <w:hyperlink w:anchor="_Toc49694694" w:history="1">
+      <w:hyperlink w:anchor="_Toc49352953" w:history="1">
         <w:r>
           <w:rPr>
             <w:rStyle w:val="Hyperlink"/>
             <w:noProof/>
           </w:rPr>
-          <w:t>Bibliography</w:t>
+          <w:t>Appendix with screens</w:t>
         </w:r>
         <w:r>
           <w:rPr>
@@ -2859,7 +2859,7 @@
             <w:noProof/>
             <w:webHidden/>
           </w:rPr>
-          <w:instrText xml:space="preserve"> PAGEREF _Toc49694694 \h </w:instrText>
+          <w:instrText xml:space="preserve"> PAGEREF _Toc49352953 \h </w:instrText>
         </w:r>
         <w:r>
           <w:rPr>
@@ -2879,77 +2879,7 @@
             <w:noProof/>
             <w:webHidden/>
           </w:rPr>
-          <w:t>23</w:t>
-        </w:r>
-        <w:r>
-          <w:rPr>
-            <w:noProof/>
-            <w:webHidden/>
-          </w:rPr>
-          <w:fldChar w:fldCharType="end"/>
-        </w:r>
-      </w:hyperlink>
-    </w:p>
-    <w:p>
-      <w:pPr>
-        <w:pStyle w:val="TOC1"/>
-        <w:tabs>
-          <w:tab w:val="right" w:leader="dot" w:pos="9016"/>
-        </w:tabs>
-        <w:rPr>
-          <w:rFonts w:eastAsiaTheme="minorEastAsia"/>
-          <w:noProof/>
-          <w:lang w:val="en-AU" w:eastAsia="en-AU"/>
-        </w:rPr>
-      </w:pPr>
-      <w:hyperlink w:anchor="_Toc49694695" w:history="1">
-        <w:r>
-          <w:rPr>
-            <w:rStyle w:val="Hyperlink"/>
-            <w:noProof/>
-          </w:rPr>
-          <w:t>Appendix with screens</w:t>
-        </w:r>
-        <w:r>
-          <w:rPr>
-            <w:noProof/>
-            <w:webHidden/>
-          </w:rPr>
-          <w:tab/>
-        </w:r>
-        <w:r>
-          <w:rPr>
-            <w:noProof/>
-            <w:webHidden/>
-          </w:rPr>
-          <w:fldChar w:fldCharType="begin"/>
-        </w:r>
-        <w:r>
-          <w:rPr>
-            <w:noProof/>
-            <w:webHidden/>
-          </w:rPr>
-          <w:instrText xml:space="preserve"> PAGEREF _Toc49694695 \h </w:instrText>
-        </w:r>
-        <w:r>
-          <w:rPr>
-            <w:noProof/>
-            <w:webHidden/>
-          </w:rPr>
-        </w:r>
-        <w:r>
-          <w:rPr>
-            <w:noProof/>
-            <w:webHidden/>
-          </w:rPr>
-          <w:fldChar w:fldCharType="separate"/>
-        </w:r>
-        <w:r>
-          <w:rPr>
-            <w:noProof/>
-            <w:webHidden/>
-          </w:rPr>
-          <w:t>24</w:t>
+          <w:t>22</w:t>
         </w:r>
         <w:r>
           <w:rPr>
@@ -2972,7 +2902,7 @@
           <w:lang w:eastAsia="en-AU"/>
         </w:rPr>
       </w:pPr>
-      <w:hyperlink w:anchor="_Toc49694696" w:history="1">
+      <w:hyperlink w:anchor="_Toc49352954" w:history="1">
         <w:r>
           <w:rPr>
             <w:rStyle w:val="Hyperlink"/>
@@ -2999,7 +2929,7 @@
             <w:noProof/>
             <w:webHidden/>
           </w:rPr>
-          <w:instrText xml:space="preserve"> PAGEREF _Toc49694696 \h </w:instrText>
+          <w:instrText xml:space="preserve"> PAGEREF _Toc49352954 \h </w:instrText>
         </w:r>
         <w:r>
           <w:rPr>
@@ -3019,7 +2949,7 @@
             <w:noProof/>
             <w:webHidden/>
           </w:rPr>
-          <w:t>24</w:t>
+          <w:t>22</w:t>
         </w:r>
         <w:r>
           <w:rPr>
@@ -3042,7 +2972,7 @@
           <w:lang w:eastAsia="en-AU"/>
         </w:rPr>
       </w:pPr>
-      <w:hyperlink w:anchor="_Toc49694697" w:history="1">
+      <w:hyperlink w:anchor="_Toc49352955" w:history="1">
         <w:r>
           <w:rPr>
             <w:rStyle w:val="Hyperlink"/>
@@ -3069,7 +2999,7 @@
             <w:noProof/>
             <w:webHidden/>
           </w:rPr>
-          <w:instrText xml:space="preserve"> PAGEREF _Toc49694697 \h </w:instrText>
+          <w:instrText xml:space="preserve"> PAGEREF _Toc49352955 \h </w:instrText>
         </w:r>
         <w:r>
           <w:rPr>
@@ -3089,7 +3019,7 @@
             <w:noProof/>
             <w:webHidden/>
           </w:rPr>
-          <w:t>25</w:t>
+          <w:t>23</w:t>
         </w:r>
         <w:r>
           <w:rPr>
@@ -3112,7 +3042,7 @@
           <w:lang w:eastAsia="en-AU"/>
         </w:rPr>
       </w:pPr>
-      <w:hyperlink w:anchor="_Toc49694698" w:history="1">
+      <w:hyperlink w:anchor="_Toc49352956" w:history="1">
         <w:r>
           <w:rPr>
             <w:rStyle w:val="Hyperlink"/>
@@ -3139,7 +3069,7 @@
             <w:noProof/>
             <w:webHidden/>
           </w:rPr>
-          <w:instrText xml:space="preserve"> PAGEREF _Toc49694698 \h </w:instrText>
+          <w:instrText xml:space="preserve"> PAGEREF _Toc49352956 \h </w:instrText>
         </w:r>
         <w:r>
           <w:rPr>
@@ -3159,7 +3089,7 @@
             <w:noProof/>
             <w:webHidden/>
           </w:rPr>
-          <w:t>26</w:t>
+          <w:t>24</w:t>
         </w:r>
         <w:r>
           <w:rPr>
@@ -3182,7 +3112,7 @@
           <w:lang w:eastAsia="en-AU"/>
         </w:rPr>
       </w:pPr>
-      <w:hyperlink w:anchor="_Toc49694699" w:history="1">
+      <w:hyperlink w:anchor="_Toc49352957" w:history="1">
         <w:r>
           <w:rPr>
             <w:rStyle w:val="Hyperlink"/>
@@ -3209,7 +3139,7 @@
             <w:noProof/>
             <w:webHidden/>
           </w:rPr>
-          <w:instrText xml:space="preserve"> PAGEREF _Toc49694699 \h </w:instrText>
+          <w:instrText xml:space="preserve"> PAGEREF _Toc49352957 \h </w:instrText>
         </w:r>
         <w:r>
           <w:rPr>
@@ -3229,7 +3159,7 @@
             <w:noProof/>
             <w:webHidden/>
           </w:rPr>
-          <w:t>27</w:t>
+          <w:t>25</w:t>
         </w:r>
         <w:r>
           <w:rPr>
@@ -3252,7 +3182,7 @@
           <w:lang w:eastAsia="en-AU"/>
         </w:rPr>
       </w:pPr>
-      <w:hyperlink w:anchor="_Toc49694700" w:history="1">
+      <w:hyperlink w:anchor="_Toc49352958" w:history="1">
         <w:r>
           <w:rPr>
             <w:rStyle w:val="Hyperlink"/>
@@ -3279,7 +3209,7 @@
             <w:noProof/>
             <w:webHidden/>
           </w:rPr>
-          <w:instrText xml:space="preserve"> PAGEREF _Toc49694700 \h </w:instrText>
+          <w:instrText xml:space="preserve"> PAGEREF _Toc49352958 \h </w:instrText>
         </w:r>
         <w:r>
           <w:rPr>
@@ -3299,7 +3229,7 @@
             <w:noProof/>
             <w:webHidden/>
           </w:rPr>
-          <w:t>28</w:t>
+          <w:t>26</w:t>
         </w:r>
         <w:r>
           <w:rPr>
@@ -3322,7 +3252,7 @@
           <w:lang w:eastAsia="en-AU"/>
         </w:rPr>
       </w:pPr>
-      <w:hyperlink w:anchor="_Toc49694701" w:history="1">
+      <w:hyperlink w:anchor="_Toc49352959" w:history="1">
         <w:r>
           <w:rPr>
             <w:rStyle w:val="Hyperlink"/>
@@ -3349,7 +3279,7 @@
             <w:noProof/>
             <w:webHidden/>
           </w:rPr>
-          <w:instrText xml:space="preserve"> PAGEREF _Toc49694701 \h </w:instrText>
+          <w:instrText xml:space="preserve"> PAGEREF _Toc49352959 \h </w:instrText>
         </w:r>
         <w:r>
           <w:rPr>
@@ -3369,7 +3299,7 @@
             <w:noProof/>
             <w:webHidden/>
           </w:rPr>
-          <w:t>29</w:t>
+          <w:t>27</w:t>
         </w:r>
         <w:r>
           <w:rPr>
@@ -3392,7 +3322,7 @@
           <w:lang w:eastAsia="en-AU"/>
         </w:rPr>
       </w:pPr>
-      <w:hyperlink w:anchor="_Toc49694702" w:history="1">
+      <w:hyperlink w:anchor="_Toc49352960" w:history="1">
         <w:r>
           <w:rPr>
             <w:rStyle w:val="Hyperlink"/>
@@ -3419,7 +3349,7 @@
             <w:noProof/>
             <w:webHidden/>
           </w:rPr>
-          <w:instrText xml:space="preserve"> PAGEREF _Toc49694702 \h </w:instrText>
+          <w:instrText xml:space="preserve"> PAGEREF _Toc49352960 \h </w:instrText>
         </w:r>
         <w:r>
           <w:rPr>
@@ -3439,7 +3369,7 @@
             <w:noProof/>
             <w:webHidden/>
           </w:rPr>
-          <w:t>30</w:t>
+          <w:t>28</w:t>
         </w:r>
         <w:r>
           <w:rPr>
@@ -3491,7 +3421,7 @@
           <w:lang w:eastAsia="en-AU"/>
         </w:rPr>
       </w:pPr>
-      <w:bookmarkStart w:id="1" w:name="_Toc49694656"/>
+      <w:bookmarkStart w:id="1" w:name="_Toc49352915"/>
       <w:r>
         <w:rPr>
           <w:lang w:eastAsia="en-AU"/>
@@ -3505,7 +3435,7 @@
       <w:pPr>
         <w:pStyle w:val="Heading2"/>
       </w:pPr>
-      <w:bookmarkStart w:id="2" w:name="_Toc49694657"/>
+      <w:bookmarkStart w:id="2" w:name="_Toc49352916"/>
       <w:r>
         <w:t>Written Report (To Be Done Individually) (Worth 60%)</w:t>
       </w:r>
@@ -3520,7 +3450,7 @@
       <w:pPr>
         <w:pStyle w:val="Heading3"/>
       </w:pPr>
-      <w:bookmarkStart w:id="3" w:name="_Toc49694658"/>
+      <w:bookmarkStart w:id="3" w:name="_Toc49352917"/>
       <w:r>
         <w:t>What to submit.</w:t>
       </w:r>
@@ -3668,7 +3598,7 @@
       <w:pPr>
         <w:pStyle w:val="Heading1"/>
       </w:pPr>
-      <w:bookmarkStart w:id="4" w:name="_Toc49694659"/>
+      <w:bookmarkStart w:id="4" w:name="_Toc49352918"/>
       <w:r>
         <w:lastRenderedPageBreak/>
         <w:t>Application Architecture</w:t>
@@ -3679,7 +3609,7 @@
       <w:pPr>
         <w:pStyle w:val="Heading2"/>
       </w:pPr>
-      <w:bookmarkStart w:id="5" w:name="_Toc49694660"/>
+      <w:bookmarkStart w:id="5" w:name="_Toc49352919"/>
       <w:r>
         <w:t>Source code organisation</w:t>
       </w:r>
@@ -4537,7 +4467,7 @@
       <w:pPr>
         <w:pStyle w:val="Heading3"/>
       </w:pPr>
-      <w:bookmarkStart w:id="6" w:name="_Toc49694661"/>
+      <w:bookmarkStart w:id="6" w:name="_Toc49352920"/>
       <w:r>
         <w:t xml:space="preserve">UI </w:t>
       </w:r>
@@ -4571,7 +4501,7 @@
       <w:pPr>
         <w:pStyle w:val="Heading3"/>
       </w:pPr>
-      <w:bookmarkStart w:id="7" w:name="_Toc49694662"/>
+      <w:bookmarkStart w:id="7" w:name="_Toc49352921"/>
       <w:r>
         <w:t>Data</w:t>
       </w:r>
@@ -4730,27 +4660,14 @@
       <w:r>
         <w:t xml:space="preserve">Figure </w:t>
       </w:r>
-      <w:r>
-        <w:fldChar w:fldCharType="begin"/>
-      </w:r>
-      <w:r>
-        <w:instrText xml:space="preserve"> SEQ Figure \* ARABIC </w:instrText>
-      </w:r>
-      <w:r>
-        <w:fldChar w:fldCharType="separate"/>
-      </w:r>
-      <w:r>
-        <w:rPr>
-          <w:noProof/>
-        </w:rPr>
-        <w:t>1</w:t>
-      </w:r>
-      <w:r>
-        <w:rPr>
-          <w:noProof/>
-        </w:rPr>
-        <w:fldChar w:fldCharType="end"/>
-      </w:r>
+      <w:fldSimple w:instr=" SEQ Figure \* ARABIC ">
+        <w:r>
+          <w:rPr>
+            <w:noProof/>
+          </w:rPr>
+          <w:t>1</w:t>
+        </w:r>
+      </w:fldSimple>
       <w:r>
         <w:t>: Data flow within the application</w:t>
       </w:r>
@@ -4764,7 +4681,7 @@
       <w:pPr>
         <w:pStyle w:val="Heading1"/>
       </w:pPr>
-      <w:bookmarkStart w:id="8" w:name="_Toc49694663"/>
+      <w:bookmarkStart w:id="8" w:name="_Toc49352922"/>
       <w:r>
         <w:lastRenderedPageBreak/>
         <w:t>Major External Components</w:t>
@@ -4775,7 +4692,7 @@
       <w:pPr>
         <w:pStyle w:val="Heading2"/>
       </w:pPr>
-      <w:bookmarkStart w:id="9" w:name="_Toc49694664"/>
+      <w:bookmarkStart w:id="9" w:name="_Toc49352923"/>
       <w:r>
         <w:t>Map</w:t>
       </w:r>
@@ -4790,7 +4707,7 @@
       <w:pPr>
         <w:pStyle w:val="Heading2"/>
       </w:pPr>
-      <w:bookmarkStart w:id="10" w:name="_Toc49694665"/>
+      <w:bookmarkStart w:id="10" w:name="_Toc49352924"/>
       <w:r>
         <w:t>Camera</w:t>
       </w:r>
@@ -4813,7 +4730,7 @@
       <w:pPr>
         <w:pStyle w:val="Heading2"/>
       </w:pPr>
-      <w:bookmarkStart w:id="11" w:name="_Toc49694666"/>
+      <w:bookmarkStart w:id="11" w:name="_Toc49352925"/>
       <w:r>
         <w:t>Storage - local storage (Local)</w:t>
       </w:r>
@@ -4828,7 +4745,7 @@
       <w:pPr>
         <w:pStyle w:val="Heading2"/>
       </w:pPr>
-      <w:bookmarkStart w:id="12" w:name="_Toc49694667"/>
+      <w:bookmarkStart w:id="12" w:name="_Toc49352926"/>
       <w:r>
         <w:t xml:space="preserve">Storage - </w:t>
       </w:r>
@@ -4874,7 +4791,7 @@
       <w:pPr>
         <w:pStyle w:val="Heading2"/>
       </w:pPr>
-      <w:bookmarkStart w:id="13" w:name="_Toc49694668"/>
+      <w:bookmarkStart w:id="13" w:name="_Toc49352927"/>
       <w:r>
         <w:t>Justifications</w:t>
       </w:r>
@@ -4914,7 +4831,7 @@
       <w:pPr>
         <w:pStyle w:val="Heading1"/>
       </w:pPr>
-      <w:bookmarkStart w:id="14" w:name="_Toc49694669"/>
+      <w:bookmarkStart w:id="14" w:name="_Toc49352928"/>
       <w:r>
         <w:lastRenderedPageBreak/>
         <w:t>Framework Reflection</w:t>
@@ -4925,7 +4842,7 @@
       <w:pPr>
         <w:pStyle w:val="Heading2"/>
       </w:pPr>
-      <w:bookmarkStart w:id="15" w:name="_Toc49694670"/>
+      <w:bookmarkStart w:id="15" w:name="_Toc49352929"/>
       <w:r>
         <w:t>Framework Flexibility</w:t>
       </w:r>
@@ -4940,7 +4857,7 @@
       <w:pPr>
         <w:pStyle w:val="Heading2"/>
       </w:pPr>
-      <w:bookmarkStart w:id="16" w:name="_Toc49694671"/>
+      <w:bookmarkStart w:id="16" w:name="_Toc49352930"/>
       <w:r>
         <w:t>Starter Projects</w:t>
       </w:r>
@@ -4960,7 +4877,7 @@
       <w:pPr>
         <w:pStyle w:val="Heading2"/>
       </w:pPr>
-      <w:bookmarkStart w:id="17" w:name="_Toc49694672"/>
+      <w:bookmarkStart w:id="17" w:name="_Toc49352931"/>
       <w:r>
         <w:t>Components</w:t>
       </w:r>
@@ -4975,7 +4892,7 @@
       <w:pPr>
         <w:pStyle w:val="Heading2"/>
       </w:pPr>
-      <w:bookmarkStart w:id="18" w:name="_Toc49694673"/>
+      <w:bookmarkStart w:id="18" w:name="_Toc49352932"/>
       <w:r>
         <w:t>Speed of iteration</w:t>
       </w:r>
@@ -5003,7 +4920,7 @@
       <w:pPr>
         <w:pStyle w:val="Heading2"/>
       </w:pPr>
-      <w:bookmarkStart w:id="19" w:name="_Toc49694674"/>
+      <w:bookmarkStart w:id="19" w:name="_Toc49352933"/>
       <w:r>
         <w:t>Access to native devices with plugins via Capacitor</w:t>
       </w:r>
@@ -5032,7 +4949,7 @@
       <w:pPr>
         <w:pStyle w:val="Heading2"/>
       </w:pPr>
-      <w:bookmarkStart w:id="20" w:name="_Toc49694675"/>
+      <w:bookmarkStart w:id="20" w:name="_Toc49352934"/>
       <w:r>
         <w:t>Deployment to device (Android)</w:t>
       </w:r>
@@ -5079,7 +4996,7 @@
       <w:pPr>
         <w:pStyle w:val="Heading2"/>
       </w:pPr>
-      <w:bookmarkStart w:id="21" w:name="_Toc49694676"/>
+      <w:bookmarkStart w:id="21" w:name="_Toc49352935"/>
       <w:r>
         <w:lastRenderedPageBreak/>
         <w:t>Ionic Speed</w:t>
@@ -5088,38 +5005,14 @@
     </w:p>
     <w:p>
       <w:r>
-        <w:t>As Ionic acts as a locally served webpage there are potential issues with performance in the case of games or elements that rely on fast feedback between the app and the underlying hardware.</w:t>
-      </w:r>
-      <w:r>
-        <w:t xml:space="preserve"> The place this was most noticed was in controlling the camera, on clicking the button to take a photo, the camera still takes a little while to actually capture, which can lead to blurry photos if the camera is moved too quickly after pressing the button to take a photo.</w:t>
-      </w:r>
-      <w:r>
-        <w:t xml:space="preserve"> With my app</w:t>
-      </w:r>
-      <w:r>
-        <w:t>,</w:t>
-      </w:r>
-      <w:r>
-        <w:t xml:space="preserve"> </w:t>
-      </w:r>
-      <w:r>
-        <w:t>responsiveness of components is generally</w:t>
-      </w:r>
-      <w:r>
-        <w:t xml:space="preserve"> not</w:t>
-      </w:r>
-      <w:r>
-        <w:t xml:space="preserve"> an</w:t>
-      </w:r>
-      <w:r>
-        <w:t xml:space="preserve"> important consideration and may not have been an issue even on a remote webpage.</w:t>
+        <w:t>As Ionic acts as a locally served webpage there are potential issues with performance in the case of games or elements that rely on fast feedback between the app and the underlying hardware. With my app these are not important considerations and may not have been an issue even on a remote webpage.</w:t>
       </w:r>
     </w:p>
     <w:p>
       <w:pPr>
         <w:pStyle w:val="Heading2"/>
       </w:pPr>
-      <w:bookmarkStart w:id="22" w:name="_Toc49694677"/>
+      <w:bookmarkStart w:id="22" w:name="_Toc49352936"/>
       <w:r>
         <w:t xml:space="preserve">Comparison </w:t>
       </w:r>
@@ -5143,7 +5036,7 @@
       <w:pPr>
         <w:pStyle w:val="Heading2"/>
       </w:pPr>
-      <w:bookmarkStart w:id="23" w:name="_Toc49694678"/>
+      <w:bookmarkStart w:id="23" w:name="_Toc49352937"/>
       <w:r>
         <w:t>Potential insights/improvements for future framework developers</w:t>
       </w:r>
@@ -5217,27 +5110,14 @@
       <w:r>
         <w:t xml:space="preserve">Figure </w:t>
       </w:r>
-      <w:r>
-        <w:fldChar w:fldCharType="begin"/>
-      </w:r>
-      <w:r>
-        <w:instrText xml:space="preserve"> SEQ Figure \* ARABIC </w:instrText>
-      </w:r>
-      <w:r>
-        <w:fldChar w:fldCharType="separate"/>
-      </w:r>
-      <w:r>
-        <w:rPr>
-          <w:noProof/>
-        </w:rPr>
-        <w:t>2</w:t>
-      </w:r>
-      <w:r>
-        <w:rPr>
-          <w:noProof/>
-        </w:rPr>
-        <w:fldChar w:fldCharType="end"/>
-      </w:r>
+      <w:fldSimple w:instr=" SEQ Figure \* ARABIC ">
+        <w:r>
+          <w:rPr>
+            <w:noProof/>
+          </w:rPr>
+          <w:t>2</w:t>
+        </w:r>
+      </w:fldSimple>
       <w:r>
         <w:t>: Progressive Web App for the Asset Recorder application</w:t>
       </w:r>
@@ -5248,7 +5128,7 @@
       <w:pPr>
         <w:pStyle w:val="Heading1"/>
       </w:pPr>
-      <w:bookmarkStart w:id="24" w:name="_Toc49694679"/>
+      <w:bookmarkStart w:id="24" w:name="_Toc49352938"/>
       <w:r>
         <w:lastRenderedPageBreak/>
         <w:t>Usability Test Plan</w:t>
@@ -5259,26 +5139,11 @@
       <w:pPr>
         <w:pStyle w:val="Heading2"/>
       </w:pPr>
-      <w:bookmarkStart w:id="25" w:name="_Toc49694680"/>
-      <w:r>
-        <w:t>Aim of the app</w:t>
+      <w:bookmarkStart w:id="25" w:name="_Toc49352939"/>
+      <w:r>
+        <w:t>Application flow diagram</w:t>
       </w:r>
       <w:bookmarkEnd w:id="25"/>
-    </w:p>
-    <w:p>
-      <w:r>
-        <w:t>For this application the aim is for the app to be able to gather information about assets in the field, to review the details and to upload them to a central location – this application is not intended to act as a way to perform asset management, just a handset to gather information to a central location.</w:t>
-      </w:r>
-    </w:p>
-    <w:p>
-      <w:pPr>
-        <w:pStyle w:val="Heading2"/>
-      </w:pPr>
-      <w:bookmarkStart w:id="26" w:name="_Toc49694681"/>
-      <w:r>
-        <w:t>Application flow diagram</w:t>
-      </w:r>
-      <w:bookmarkEnd w:id="26"/>
     </w:p>
     <w:p>
       <w:pPr>
@@ -5345,89 +5210,59 @@
       <w:r>
         <w:t xml:space="preserve">Figure </w:t>
       </w:r>
-      <w:r>
-        <w:fldChar w:fldCharType="begin"/>
-      </w:r>
-      <w:r>
-        <w:instrText xml:space="preserve"> SEQ Figur</w:instrText>
-      </w:r>
-      <w:r>
-        <w:instrText xml:space="preserve">e \* ARABIC </w:instrText>
-      </w:r>
-      <w:r>
-        <w:fldChar w:fldCharType="separate"/>
-      </w:r>
-      <w:r>
-        <w:rPr>
-          <w:noProof/>
-        </w:rPr>
-        <w:t>3</w:t>
-      </w:r>
-      <w:r>
-        <w:rPr>
-          <w:noProof/>
-        </w:rPr>
-        <w:fldChar w:fldCharType="end"/>
-      </w:r>
+      <w:fldSimple w:instr=" SEQ Figure \* ARABIC ">
+        <w:r>
+          <w:rPr>
+            <w:noProof/>
+          </w:rPr>
+          <w:t>3</w:t>
+        </w:r>
+      </w:fldSimple>
       <w:r>
         <w:t>: Application flow diagram, showing choices and flow through the application</w:t>
       </w:r>
     </w:p>
     <w:p>
       <w:pPr>
-        <w:rPr>
-          <w:rFonts w:asciiTheme="majorHAnsi" w:eastAsiaTheme="majorEastAsia" w:hAnsiTheme="majorHAnsi" w:cstheme="majorBidi"/>
-          <w:color w:val="2F5496" w:themeColor="accent1" w:themeShade="BF"/>
-          <w:sz w:val="26"/>
-          <w:szCs w:val="26"/>
-        </w:rPr>
-      </w:pPr>
-      <w:r>
-        <w:br w:type="page"/>
-      </w:r>
-    </w:p>
-    <w:p>
-      <w:pPr>
         <w:pStyle w:val="Heading2"/>
       </w:pPr>
-      <w:bookmarkStart w:id="27" w:name="_Toc49694682"/>
+      <w:bookmarkStart w:id="26" w:name="_Toc49352940"/>
+      <w:r>
+        <w:t>Goals for the usability test</w:t>
+      </w:r>
+      <w:bookmarkEnd w:id="26"/>
+    </w:p>
+    <w:p>
+      <w:r>
+        <w:t>The goal of the usability test is to identify design flaws, to allow for them either to be corrected in their entirety or to be mitigated with other elements.</w:t>
+      </w:r>
+    </w:p>
+    <w:p/>
+    <w:p>
+      <w:pPr>
+        <w:pStyle w:val="Heading2"/>
+      </w:pPr>
+      <w:bookmarkStart w:id="27" w:name="_Toc49352941"/>
       <w:r>
         <w:lastRenderedPageBreak/>
-        <w:t>Goals for the usability test</w:t>
+        <w:t>Format of the usability test</w:t>
       </w:r>
       <w:bookmarkEnd w:id="27"/>
     </w:p>
     <w:p>
       <w:r>
-        <w:t>The goal of the usability test is to identify design flaws, to allow for them either to be corrected in their entirety or to be mitigated with other elements.</w:t>
-      </w:r>
-    </w:p>
-    <w:p>
-      <w:r>
-        <w:t xml:space="preserve">Usability testing is planned to be iterative </w:t>
-      </w:r>
-    </w:p>
-    <w:p>
-      <w:pPr>
-        <w:pStyle w:val="Heading2"/>
-      </w:pPr>
-      <w:bookmarkStart w:id="28" w:name="_Toc49694683"/>
-      <w:r>
-        <w:t>Format of the usability test</w:t>
-      </w:r>
-      <w:bookmarkEnd w:id="28"/>
-    </w:p>
-    <w:p>
-      <w:r>
         <w:t>The user will need to add three assets to the remote database and confirm that they have been added.</w:t>
       </w:r>
-    </w:p>
-    <w:p>
-      <w:r>
-        <w:t>T</w:t>
-      </w:r>
-      <w:r>
-        <w:t xml:space="preserve">asks </w:t>
+      <w:r>
+        <w:t xml:space="preserve"> </w:t>
+      </w:r>
+      <w:r>
+        <w:t>Feedback will be qualitative for both positive and negative aspects of each of the pages and tasks.</w:t>
+      </w:r>
+    </w:p>
+    <w:p>
+      <w:r>
+        <w:t xml:space="preserve">Broken into multiple tasks </w:t>
       </w:r>
     </w:p>
     <w:p>
@@ -5438,7 +5273,7 @@
           <w:numId w:val="10"/>
         </w:numPr>
       </w:pPr>
-      <w:bookmarkStart w:id="29" w:name="_Hlk49267015"/>
+      <w:bookmarkStart w:id="28" w:name="_Hlk49267015"/>
       <w:r>
         <w:t>Setup</w:t>
       </w:r>
@@ -5512,160 +5347,84 @@
         <w:t>review previous inspections</w:t>
       </w:r>
     </w:p>
+    <w:bookmarkEnd w:id="28"/>
+    <w:p>
+      <w:r>
+        <w:t>Each task will have a comments section</w:t>
+      </w:r>
+      <w:r>
+        <w:t xml:space="preserve"> and a</w:t>
+      </w:r>
+      <w:r>
+        <w:t>n overall section will be included.</w:t>
+      </w:r>
+    </w:p>
     <w:p>
       <w:r>
         <w:t>By default, testers will be asked to perform the tasks without any assistance, but will be able to ask for the instructions (tasks that users have to perform with the app – including screenshots) if they want to.</w:t>
       </w:r>
     </w:p>
     <w:p>
+      <w:r>
+        <w:t>This format is used for all prototype and alpha phases.</w:t>
+      </w:r>
+    </w:p>
+    <w:p>
+      <w:pPr>
+        <w:pStyle w:val="Heading2"/>
+      </w:pPr>
+      <w:bookmarkStart w:id="29" w:name="_Toc49352942"/>
+      <w:r>
+        <w:t>Target users (and how many)</w:t>
+      </w:r>
+      <w:bookmarkEnd w:id="29"/>
+    </w:p>
+    <w:p>
+      <w:r>
+        <w:t xml:space="preserve">The target users are people who have been tasked with performing asset inspections. </w:t>
+      </w:r>
+    </w:p>
+    <w:p>
+      <w:r>
+        <w:t>Target users will already know what Assets</w:t>
+      </w:r>
+      <w:r>
+        <w:t>, Asset Ids</w:t>
+      </w:r>
+      <w:r>
+        <w:t xml:space="preserve"> and Serial numbers are.</w:t>
+      </w:r>
+    </w:p>
+    <w:p>
+      <w:r>
+        <w:t xml:space="preserve">The primary group this is aimed at is technical professionals maintaining asset records, but could also be used </w:t>
+      </w:r>
+      <w:r>
+        <w:t>by any others</w:t>
+      </w:r>
+      <w:r>
+        <w:t xml:space="preserve"> </w:t>
+      </w:r>
+      <w:r>
+        <w:t>that need a record of assets with both time, place and some important details.</w:t>
+      </w:r>
+    </w:p>
+    <w:p>
       <w:pPr>
         <w:pStyle w:val="Heading3"/>
       </w:pPr>
-      <w:bookmarkStart w:id="30" w:name="_Toc49694684"/>
-      <w:bookmarkEnd w:id="29"/>
+      <w:bookmarkStart w:id="30" w:name="_Toc49352943"/>
       <w:r>
         <w:t>Prototype phase</w:t>
       </w:r>
       <w:bookmarkEnd w:id="30"/>
     </w:p>
     <w:p>
-      <w:pPr>
-        <w:pStyle w:val="Heading4"/>
-      </w:pPr>
-      <w:r>
-        <w:t>Goal</w:t>
-      </w:r>
-    </w:p>
-    <w:p>
-      <w:r>
-        <w:t>The goal of usability test in the prototype phase is to identify design flaws, to allow for them either to be corrected in their entirety or to be mitigated with other elements.</w:t>
-      </w:r>
-    </w:p>
-    <w:p>
-      <w:pPr>
-        <w:pStyle w:val="Heading4"/>
-      </w:pPr>
-      <w:r>
-        <w:t>Format</w:t>
-      </w:r>
-    </w:p>
-    <w:p>
-      <w:r>
-        <w:t xml:space="preserve">All testing is done remotely, initially moderated </w:t>
-      </w:r>
-      <w:r>
-        <w:t>when working initially on problems where users may need using the app</w:t>
-      </w:r>
-      <w:r>
-        <w:t>, before moving to unmoderated.</w:t>
-      </w:r>
-      <w:r>
-        <w:t xml:space="preserve"> </w:t>
-      </w:r>
-      <w:r>
-        <w:t>A</w:t>
-      </w:r>
-      <w:r>
-        <w:t xml:space="preserve">s the usability increases and less significant issues are found, it moves to a recorded session with a discussion about the use of the app afterwards. </w:t>
-      </w:r>
-    </w:p>
-    <w:p>
-      <w:r>
-        <w:t>The initial usability testing will often have users stumbling over problems with the UI and need help, in this frustrated state they may be quite happy to communicate with the facilitator on what problems they are seeing</w:t>
-      </w:r>
-      <w:r>
-        <w:t>. As the problems are removed, that users are likely to act differently when actively being watched could become a hinderance to seeing how users actually use the app.</w:t>
-      </w:r>
-    </w:p>
-    <w:p>
-      <w:pPr>
-        <w:pStyle w:val="Heading4"/>
-      </w:pPr>
-      <w:r>
-        <w:t>Target users</w:t>
-      </w:r>
-    </w:p>
-    <w:p>
-      <w:r>
-        <w:t xml:space="preserve">As the aim of the application is to gather information about assets in the field the target users are people who would be tasked with performing asset inspections. </w:t>
-      </w:r>
-      <w:r>
-        <w:t>T</w:t>
-      </w:r>
-      <w:r>
-        <w:t>he primary group th</w:t>
-      </w:r>
-      <w:r>
-        <w:t>e app</w:t>
-      </w:r>
-      <w:r>
-        <w:t xml:space="preserve"> is aimed at is technical professionals maintaining asset records</w:t>
-      </w:r>
-      <w:r>
-        <w:t>.</w:t>
-      </w:r>
-      <w:r>
-        <w:t xml:space="preserve"> </w:t>
-      </w:r>
-    </w:p>
-    <w:p>
-      <w:r>
-        <w:t xml:space="preserve">Krug (2010) believes that </w:t>
-      </w:r>
-      <w:r>
-        <w:t>users should be recruited loosely with results of the usability test to be graded on a curve. He also suggests that even after most usability issues have been found, to include a ringer in each round (chapter 5).</w:t>
-      </w:r>
-    </w:p>
-    <w:p>
-      <w:r>
-        <w:t xml:space="preserve">The usability tests will include </w:t>
-      </w:r>
-      <w:r>
-        <w:t>technical professionals and a small mix of</w:t>
-      </w:r>
-      <w:r>
-        <w:t xml:space="preserve"> others that need a record of assets with both time</w:t>
-      </w:r>
-      <w:r>
-        <w:t xml:space="preserve"> and</w:t>
-      </w:r>
-      <w:r>
-        <w:t xml:space="preserve"> place.</w:t>
-      </w:r>
-    </w:p>
-    <w:p>
-      <w:pPr>
-        <w:pStyle w:val="Heading4"/>
-      </w:pPr>
-      <w:r>
-        <w:t>Domain knowledge</w:t>
-      </w:r>
-    </w:p>
-    <w:p>
-      <w:r>
-        <w:t>Target users will already know what Assets, Asset Ids and Serial numbers are.</w:t>
-      </w:r>
-    </w:p>
-    <w:p>
-      <w:pPr>
-        <w:pStyle w:val="Heading4"/>
-      </w:pPr>
-      <w:r>
-        <w:lastRenderedPageBreak/>
-        <w:t>Number of users</w:t>
-      </w:r>
-    </w:p>
-    <w:p>
-      <w:r>
-        <w:t xml:space="preserve">Nielsen (2000) believes that 5 users are enough to perform usability tests, focusing on many small tests with updates, focusing on iteration of the product and feedback with the small usability tests. Krug (2010) believes that three users are enough, taking the same logic to an even further state. </w:t>
-      </w:r>
-    </w:p>
-    <w:p>
-      <w:r>
-        <w:t xml:space="preserve">Three users </w:t>
-      </w:r>
-      <w:r>
-        <w:t>will be asked to perform the test</w:t>
+      <w:r>
+        <w:t>Three</w:t>
+      </w:r>
+      <w:r>
+        <w:t xml:space="preserve"> users will be asked to perform the test</w:t>
       </w:r>
       <w:r>
         <w:t xml:space="preserve"> and fill out the associated documents</w:t>
@@ -5678,146 +5437,27 @@
       <w:pPr>
         <w:pStyle w:val="Heading3"/>
       </w:pPr>
-      <w:bookmarkStart w:id="31" w:name="_Toc49694685"/>
+      <w:bookmarkStart w:id="31" w:name="_Toc49352944"/>
       <w:r>
         <w:t>Alpha phase</w:t>
       </w:r>
       <w:bookmarkEnd w:id="31"/>
     </w:p>
     <w:p>
-      <w:pPr>
-        <w:pStyle w:val="Heading4"/>
-      </w:pPr>
-      <w:r>
-        <w:t>Goal</w:t>
-      </w:r>
-    </w:p>
-    <w:p>
-      <w:r>
-        <w:t xml:space="preserve">Once completing a testing phase with no issues from new users </w:t>
-      </w:r>
-      <w:r>
-        <w:t>it is assumed that the central task</w:t>
-      </w:r>
-      <w:r>
-        <w:t>s</w:t>
-      </w:r>
-      <w:r>
-        <w:t xml:space="preserve"> will not have any significant problems with usability. At this point a larger number of users is selected to help identify </w:t>
-      </w:r>
-      <w:r>
-        <w:t>additional</w:t>
-      </w:r>
-      <w:r>
-        <w:t xml:space="preserve"> usability issues and what preferences are more largely held</w:t>
-      </w:r>
-      <w:r>
-        <w:t xml:space="preserve">, this can also include flaws with flow across the app and potentially any issues that might impact purchasing or </w:t>
-      </w:r>
-      <w:r>
-        <w:t>higher-level</w:t>
-      </w:r>
-      <w:r>
-        <w:t xml:space="preserve"> tasks that could be accommodated </w:t>
-      </w:r>
-      <w:r>
-        <w:t>with changes.</w:t>
-      </w:r>
-    </w:p>
-    <w:p>
-      <w:r>
-        <w:t xml:space="preserve">This partially fits with the objectives of the </w:t>
-      </w:r>
-      <w:r>
-        <w:t>A</w:t>
-      </w:r>
-      <w:r>
-        <w:t xml:space="preserve">ssessment </w:t>
-      </w:r>
-      <w:r>
-        <w:t>T</w:t>
-      </w:r>
-      <w:r>
-        <w:t xml:space="preserve">est put forward by </w:t>
-      </w:r>
-      <w:r>
-        <w:t>Rubin (2008) as test type 2 (pg. 41).</w:t>
-      </w:r>
-    </w:p>
-    <w:p>
-      <w:pPr>
-        <w:pStyle w:val="Heading4"/>
-      </w:pPr>
-      <w:r>
-        <w:t>Format</w:t>
-      </w:r>
-    </w:p>
-    <w:p>
-      <w:r>
-        <w:t>Users will perform the tasks as in the phase but the response type will change to focus on higher level and less tangible attributes, including general sentiments.</w:t>
-      </w:r>
-    </w:p>
-    <w:p>
-      <w:r>
-        <w:t>Feedback will be qualitative for both positive and negative aspects of each of the pages and tasks.</w:t>
-      </w:r>
-    </w:p>
-    <w:p>
-      <w:r>
-        <w:t>Each task will have a comments section and an overall section will be included.</w:t>
-      </w:r>
-    </w:p>
-    <w:p>
-      <w:pPr>
-        <w:pStyle w:val="Heading4"/>
-      </w:pPr>
-      <w:r>
-        <w:t>Target users</w:t>
-      </w:r>
-    </w:p>
-    <w:p>
-      <w:r>
-        <w:t xml:space="preserve">The primary focus will still be on the technical users who would interact with the app on a day to day basis. However, as it is designed to be a product used by an organisation, having people associated with purchasing choices should also be involved, these users may also have higher level needs than the day to day tasks outlined above. </w:t>
-      </w:r>
-    </w:p>
-    <w:p>
-      <w:pPr>
-        <w:pStyle w:val="Heading4"/>
-      </w:pPr>
-      <w:r>
-        <w:t>Number of users</w:t>
-      </w:r>
-    </w:p>
-    <w:p>
-      <w:r>
-        <w:t>A larger group of 30 technical users</w:t>
-      </w:r>
-      <w:r>
-        <w:t xml:space="preserve"> with the same domain knowledge as from the prototype phase</w:t>
-      </w:r>
-      <w:r>
-        <w:t xml:space="preserve"> will be tested.</w:t>
-      </w:r>
-      <w:r>
-        <w:t xml:space="preserve"> </w:t>
-      </w:r>
-    </w:p>
-    <w:p>
-      <w:r>
-        <w:t>A small group</w:t>
-      </w:r>
-      <w:r>
-        <w:t xml:space="preserve">, between 3 – 5 </w:t>
-      </w:r>
-      <w:r>
-        <w:t>individuals associated with purchasing decisions/higher level tasks.</w:t>
+      <w:r>
+        <w:t xml:space="preserve">Once completing a testing phase with no issues from new users a larger group of 30 technical users will be tested. </w:t>
+      </w:r>
+    </w:p>
+    <w:p>
+      <w:r>
+        <w:t>Two IT managers will also be asked for qualitative feedback on both UI and the tasks expected to be performed. Changes will be made according to feedback.</w:t>
       </w:r>
     </w:p>
     <w:p>
       <w:pPr>
         <w:pStyle w:val="Heading3"/>
       </w:pPr>
-      <w:bookmarkStart w:id="32" w:name="_Toc49694686"/>
+      <w:bookmarkStart w:id="32" w:name="_Toc49352945"/>
       <w:r>
         <w:t>Beta phase</w:t>
       </w:r>
@@ -5835,7 +5475,7 @@
       <w:pPr>
         <w:pStyle w:val="Heading3"/>
       </w:pPr>
-      <w:bookmarkStart w:id="33" w:name="_Toc49694687"/>
+      <w:bookmarkStart w:id="33" w:name="_Toc49352946"/>
       <w:r>
         <w:t>Release phase</w:t>
       </w:r>
@@ -5843,24 +5483,7 @@
     </w:p>
     <w:p>
       <w:r>
-        <w:t>Release phase assumes that</w:t>
-      </w:r>
-      <w:r>
-        <w:t xml:space="preserve"> all </w:t>
-      </w:r>
-      <w:r>
-        <w:t>of the large</w:t>
-      </w:r>
-      <w:r>
-        <w:t xml:space="preserve"> usability</w:t>
-      </w:r>
-      <w:r>
-        <w:t xml:space="preserve"> bugs have been found and that there may still need to be some changes to usability for some users or situations.</w:t>
-      </w:r>
-    </w:p>
-    <w:p>
-      <w:r>
-        <w:t xml:space="preserve">Bibliography is near the end of this report, before the appendix. </w:t>
+        <w:t>Release phase assumes that most of the large-scale bugs have been found and that there may still need to be some changes to usability for some users or situations.</w:t>
       </w:r>
       <w:r>
         <w:br w:type="page"/>
@@ -5870,7 +5493,7 @@
       <w:pPr>
         <w:pStyle w:val="Heading2"/>
       </w:pPr>
-      <w:bookmarkStart w:id="34" w:name="_Toc49694688"/>
+      <w:bookmarkStart w:id="34" w:name="_Toc49352947"/>
       <w:r>
         <w:lastRenderedPageBreak/>
         <w:t>Tasks that users have to perform with the App (including screen shots)</w:t>
@@ -5881,7 +5504,7 @@
       <w:pPr>
         <w:pStyle w:val="Heading3"/>
       </w:pPr>
-      <w:bookmarkStart w:id="35" w:name="_Toc49694689"/>
+      <w:bookmarkStart w:id="35" w:name="_Toc49352948"/>
       <w:r>
         <w:t>Setup</w:t>
       </w:r>
@@ -5908,7 +5531,7 @@
           <w:noProof/>
         </w:rPr>
         <w:drawing>
-          <wp:inline distT="0" distB="0" distL="0" distR="0" wp14:anchorId="614B9614" wp14:editId="2BC95635">
+          <wp:inline distT="0" distB="0" distL="0" distR="0" wp14:anchorId="596E83F5" wp14:editId="490B4A7D">
             <wp:extent cx="1533600" cy="2725200"/>
             <wp:effectExtent l="0" t="0" r="0" b="0"/>
             <wp:docPr id="2" name="Picture 2"/>
@@ -5964,27 +5587,14 @@
       <w:r>
         <w:t xml:space="preserve">Figure </w:t>
       </w:r>
-      <w:r>
-        <w:fldChar w:fldCharType="begin"/>
-      </w:r>
-      <w:r>
-        <w:instrText xml:space="preserve"> SEQ Figure \* ARABIC </w:instrText>
-      </w:r>
-      <w:r>
-        <w:fldChar w:fldCharType="separate"/>
-      </w:r>
-      <w:r>
-        <w:rPr>
-          <w:noProof/>
-        </w:rPr>
-        <w:t>4</w:t>
-      </w:r>
-      <w:r>
-        <w:rPr>
-          <w:noProof/>
-        </w:rPr>
-        <w:fldChar w:fldCharType="end"/>
-      </w:r>
+      <w:fldSimple w:instr=" SEQ Figure \* ARABIC ">
+        <w:r>
+          <w:rPr>
+            <w:noProof/>
+          </w:rPr>
+          <w:t>4</w:t>
+        </w:r>
+      </w:fldSimple>
       <w:r>
         <w:t>: Home Screen providing information about initial setup</w:t>
       </w:r>
@@ -6010,7 +5620,7 @@
           <w:noProof/>
         </w:rPr>
         <w:drawing>
-          <wp:inline distT="0" distB="0" distL="0" distR="0" wp14:anchorId="65FCFA08" wp14:editId="3510E963">
+          <wp:inline distT="0" distB="0" distL="0" distR="0" wp14:anchorId="7CF80769" wp14:editId="51358795">
             <wp:extent cx="1530000" cy="2721600"/>
             <wp:effectExtent l="0" t="0" r="0" b="3175"/>
             <wp:docPr id="3" name="Picture 3"/>
@@ -6066,27 +5676,14 @@
       <w:r>
         <w:t xml:space="preserve">Figure </w:t>
       </w:r>
-      <w:r>
-        <w:fldChar w:fldCharType="begin"/>
-      </w:r>
-      <w:r>
-        <w:instrText xml:space="preserve"> SEQ Figure \* ARABIC </w:instrText>
-      </w:r>
-      <w:r>
-        <w:fldChar w:fldCharType="separate"/>
-      </w:r>
-      <w:r>
-        <w:rPr>
-          <w:noProof/>
-        </w:rPr>
-        <w:t>5</w:t>
-      </w:r>
-      <w:r>
-        <w:rPr>
-          <w:noProof/>
-        </w:rPr>
-        <w:fldChar w:fldCharType="end"/>
-      </w:r>
+      <w:fldSimple w:instr=" SEQ Figure \* ARABIC ">
+        <w:r>
+          <w:rPr>
+            <w:noProof/>
+          </w:rPr>
+          <w:t>5</w:t>
+        </w:r>
+      </w:fldSimple>
       <w:r>
         <w:t>: Settings menu object highlighted</w:t>
       </w:r>
@@ -6118,7 +5715,7 @@
           <w:noProof/>
         </w:rPr>
         <w:drawing>
-          <wp:inline distT="0" distB="0" distL="0" distR="0" wp14:anchorId="64D644B1" wp14:editId="0B163051">
+          <wp:inline distT="0" distB="0" distL="0" distR="0" wp14:anchorId="71C8AAAD" wp14:editId="540392F3">
             <wp:extent cx="1555200" cy="2764800"/>
             <wp:effectExtent l="0" t="0" r="6985" b="0"/>
             <wp:docPr id="4" name="Picture 4"/>
@@ -6174,27 +5771,14 @@
       <w:r>
         <w:t xml:space="preserve">Figure </w:t>
       </w:r>
-      <w:r>
-        <w:fldChar w:fldCharType="begin"/>
-      </w:r>
-      <w:r>
-        <w:instrText xml:space="preserve"> SEQ Figure \* ARABIC </w:instrText>
-      </w:r>
-      <w:r>
-        <w:fldChar w:fldCharType="separate"/>
-      </w:r>
-      <w:r>
-        <w:rPr>
-          <w:noProof/>
-        </w:rPr>
-        <w:t>6</w:t>
-      </w:r>
-      <w:r>
-        <w:rPr>
-          <w:noProof/>
-        </w:rPr>
-        <w:fldChar w:fldCharType="end"/>
-      </w:r>
+      <w:fldSimple w:instr=" SEQ Figure \* ARABIC ">
+        <w:r>
+          <w:rPr>
+            <w:noProof/>
+          </w:rPr>
+          <w:t>6</w:t>
+        </w:r>
+      </w:fldSimple>
       <w:r>
         <w:t>: Application settings for the asset inspections that will be created</w:t>
       </w:r>
@@ -6208,10 +5792,28 @@
       <w:pPr>
         <w:pStyle w:val="Heading3"/>
       </w:pPr>
-      <w:bookmarkStart w:id="36" w:name="_Toc49694690"/>
+      <w:bookmarkStart w:id="36" w:name="_Toc49352949"/>
       <w:r>
         <w:lastRenderedPageBreak/>
-        <w:t>Create new asset inspections</w:t>
+        <w:t xml:space="preserve">Create </w:t>
+      </w:r>
+      <w:r>
+        <w:t>n</w:t>
+      </w:r>
+      <w:r>
+        <w:t xml:space="preserve">ew </w:t>
+      </w:r>
+      <w:r>
+        <w:t>a</w:t>
+      </w:r>
+      <w:r>
+        <w:t xml:space="preserve">sset </w:t>
+      </w:r>
+      <w:r>
+        <w:t>i</w:t>
+      </w:r>
+      <w:r>
+        <w:t>nspections</w:t>
       </w:r>
       <w:bookmarkEnd w:id="36"/>
     </w:p>
@@ -6236,7 +5838,7 @@
           <w:noProof/>
         </w:rPr>
         <w:drawing>
-          <wp:inline distT="0" distB="0" distL="0" distR="0" wp14:anchorId="6D484A1F" wp14:editId="09507808">
+          <wp:inline distT="0" distB="0" distL="0" distR="0" wp14:anchorId="22692828" wp14:editId="7E6D7DA3">
             <wp:extent cx="2073600" cy="3686400"/>
             <wp:effectExtent l="0" t="0" r="3175" b="0"/>
             <wp:docPr id="6" name="Picture 6"/>
@@ -6295,27 +5897,14 @@
       <w:r>
         <w:t xml:space="preserve">Figure </w:t>
       </w:r>
-      <w:r>
-        <w:fldChar w:fldCharType="begin"/>
-      </w:r>
-      <w:r>
-        <w:instrText xml:space="preserve"> SEQ Figure \* ARABIC </w:instrText>
-      </w:r>
-      <w:r>
-        <w:fldChar w:fldCharType="separate"/>
-      </w:r>
-      <w:r>
-        <w:rPr>
-          <w:noProof/>
-        </w:rPr>
-        <w:t>7</w:t>
-      </w:r>
-      <w:r>
-        <w:rPr>
-          <w:noProof/>
-        </w:rPr>
-        <w:fldChar w:fldCharType="end"/>
-      </w:r>
+      <w:fldSimple w:instr=" SEQ Figure \* ARABIC ">
+        <w:r>
+          <w:rPr>
+            <w:noProof/>
+          </w:rPr>
+          <w:t>7</w:t>
+        </w:r>
+      </w:fldSimple>
       <w:r>
         <w:t>: Navigation to New Asset</w:t>
       </w:r>
@@ -6344,7 +5933,7 @@
           <w:noProof/>
         </w:rPr>
         <w:drawing>
-          <wp:inline distT="0" distB="0" distL="0" distR="0" wp14:anchorId="6F198C9E" wp14:editId="42346EB4">
+          <wp:inline distT="0" distB="0" distL="0" distR="0" wp14:anchorId="2591DD57" wp14:editId="4979E241">
             <wp:extent cx="2073600" cy="3686400"/>
             <wp:effectExtent l="0" t="0" r="3175" b="0"/>
             <wp:docPr id="8" name="Picture 8"/>
@@ -6400,27 +5989,14 @@
       <w:r>
         <w:t xml:space="preserve">Figure </w:t>
       </w:r>
-      <w:r>
-        <w:fldChar w:fldCharType="begin"/>
-      </w:r>
-      <w:r>
-        <w:instrText xml:space="preserve"> SEQ Figure \* ARABIC </w:instrText>
-      </w:r>
-      <w:r>
-        <w:fldChar w:fldCharType="separate"/>
-      </w:r>
-      <w:r>
-        <w:rPr>
-          <w:noProof/>
-        </w:rPr>
-        <w:t>8</w:t>
-      </w:r>
-      <w:r>
-        <w:rPr>
-          <w:noProof/>
-        </w:rPr>
-        <w:fldChar w:fldCharType="end"/>
-      </w:r>
+      <w:fldSimple w:instr=" SEQ Figure \* ARABIC ">
+        <w:r>
+          <w:rPr>
+            <w:noProof/>
+          </w:rPr>
+          <w:t>8</w:t>
+        </w:r>
+      </w:fldSimple>
       <w:r>
         <w:t>: Update location for New Asset</w:t>
       </w:r>
@@ -6435,7 +6011,7 @@
         </w:rPr>
         <w:lastRenderedPageBreak/>
         <w:drawing>
-          <wp:inline distT="0" distB="0" distL="0" distR="0" wp14:anchorId="7087B90B" wp14:editId="21D2CA0B">
+          <wp:inline distT="0" distB="0" distL="0" distR="0" wp14:anchorId="2C50D1D0" wp14:editId="23D00571">
             <wp:extent cx="2073600" cy="3686400"/>
             <wp:effectExtent l="0" t="0" r="3175" b="0"/>
             <wp:docPr id="9" name="Picture 9"/>
@@ -6491,41 +6067,28 @@
       <w:r>
         <w:t xml:space="preserve">Figure </w:t>
       </w:r>
-      <w:r>
-        <w:fldChar w:fldCharType="begin"/>
-      </w:r>
-      <w:r>
-        <w:instrText xml:space="preserve"> SEQ Figure \* ARABIC </w:instrText>
-      </w:r>
-      <w:r>
-        <w:fldChar w:fldCharType="separate"/>
-      </w:r>
+      <w:fldSimple w:instr=" SEQ Figure \* ARABIC ">
+        <w:r>
+          <w:rPr>
+            <w:noProof/>
+          </w:rPr>
+          <w:t>9</w:t>
+        </w:r>
+      </w:fldSimple>
+      <w:r>
+        <w:t>: First time alert for using the device location</w:t>
+      </w:r>
+    </w:p>
+    <w:p>
+      <w:pPr>
+        <w:keepNext/>
+      </w:pPr>
       <w:r>
         <w:rPr>
           <w:noProof/>
         </w:rPr>
-        <w:t>9</w:t>
-      </w:r>
-      <w:r>
-        <w:rPr>
-          <w:noProof/>
-        </w:rPr>
-        <w:fldChar w:fldCharType="end"/>
-      </w:r>
-      <w:r>
-        <w:t>: First time alert for using the device location</w:t>
-      </w:r>
-    </w:p>
-    <w:p>
-      <w:pPr>
-        <w:keepNext/>
-      </w:pPr>
-      <w:r>
-        <w:rPr>
-          <w:noProof/>
-        </w:rPr>
         <w:drawing>
-          <wp:inline distT="0" distB="0" distL="0" distR="0" wp14:anchorId="2E9DC2F7" wp14:editId="754D55B1">
+          <wp:inline distT="0" distB="0" distL="0" distR="0" wp14:anchorId="2C0729ED" wp14:editId="4FDE7234">
             <wp:extent cx="2077200" cy="3690000"/>
             <wp:effectExtent l="0" t="0" r="0" b="5715"/>
             <wp:docPr id="10" name="Picture 10"/>
@@ -6581,27 +6144,14 @@
       <w:r>
         <w:t xml:space="preserve">Figure </w:t>
       </w:r>
-      <w:r>
-        <w:fldChar w:fldCharType="begin"/>
-      </w:r>
-      <w:r>
-        <w:instrText xml:space="preserve"> SEQ Figure \* ARABIC </w:instrText>
-      </w:r>
-      <w:r>
-        <w:fldChar w:fldCharType="separate"/>
-      </w:r>
-      <w:r>
-        <w:rPr>
-          <w:noProof/>
-        </w:rPr>
-        <w:t>10</w:t>
-      </w:r>
-      <w:r>
-        <w:rPr>
-          <w:noProof/>
-        </w:rPr>
-        <w:fldChar w:fldCharType="end"/>
-      </w:r>
+      <w:fldSimple w:instr=" SEQ Figure \* ARABIC ">
+        <w:r>
+          <w:rPr>
+            <w:noProof/>
+          </w:rPr>
+          <w:t>10</w:t>
+        </w:r>
+      </w:fldSimple>
       <w:r>
         <w:t>:</w:t>
       </w:r>
@@ -6622,7 +6172,7 @@
         </w:rPr>
         <w:lastRenderedPageBreak/>
         <w:drawing>
-          <wp:inline distT="0" distB="0" distL="0" distR="0" wp14:anchorId="32DD70F2" wp14:editId="7442C150">
+          <wp:inline distT="0" distB="0" distL="0" distR="0" wp14:anchorId="78140546" wp14:editId="69E67D9F">
             <wp:extent cx="2062800" cy="3664800"/>
             <wp:effectExtent l="0" t="0" r="0" b="0"/>
             <wp:docPr id="11" name="Picture 11"/>
@@ -6678,27 +6228,14 @@
       <w:r>
         <w:t xml:space="preserve">Figure </w:t>
       </w:r>
-      <w:r>
-        <w:fldChar w:fldCharType="begin"/>
-      </w:r>
-      <w:r>
-        <w:instrText xml:space="preserve"> SEQ Figure \* ARABIC </w:instrText>
-      </w:r>
-      <w:r>
-        <w:fldChar w:fldCharType="separate"/>
-      </w:r>
-      <w:r>
-        <w:rPr>
-          <w:noProof/>
-        </w:rPr>
-        <w:t>11</w:t>
-      </w:r>
-      <w:r>
-        <w:rPr>
-          <w:noProof/>
-        </w:rPr>
-        <w:fldChar w:fldCharType="end"/>
-      </w:r>
+      <w:fldSimple w:instr=" SEQ Figure \* ARABIC ">
+        <w:r>
+          <w:rPr>
+            <w:noProof/>
+          </w:rPr>
+          <w:t>11</w:t>
+        </w:r>
+      </w:fldSimple>
       <w:r>
         <w:t>: Completed asset inspection information</w:t>
       </w:r>
@@ -6724,7 +6261,7 @@
           <w:noProof/>
         </w:rPr>
         <w:drawing>
-          <wp:inline distT="0" distB="0" distL="0" distR="0" wp14:anchorId="3FFF0C41" wp14:editId="3685EC8F">
+          <wp:inline distT="0" distB="0" distL="0" distR="0" wp14:anchorId="63B8C5EA" wp14:editId="5217171A">
             <wp:extent cx="2077200" cy="3686400"/>
             <wp:effectExtent l="0" t="0" r="0" b="9525"/>
             <wp:docPr id="12" name="Picture 12"/>
@@ -6780,27 +6317,14 @@
       <w:r>
         <w:t xml:space="preserve">Figure </w:t>
       </w:r>
-      <w:r>
-        <w:fldChar w:fldCharType="begin"/>
-      </w:r>
-      <w:r>
-        <w:instrText xml:space="preserve"> SEQ Figure \* ARABIC </w:instrText>
-      </w:r>
-      <w:r>
-        <w:fldChar w:fldCharType="separate"/>
-      </w:r>
-      <w:r>
-        <w:rPr>
-          <w:noProof/>
-        </w:rPr>
-        <w:t>12</w:t>
-      </w:r>
-      <w:r>
-        <w:rPr>
-          <w:noProof/>
-        </w:rPr>
-        <w:fldChar w:fldCharType="end"/>
-      </w:r>
+      <w:fldSimple w:instr=" SEQ Figure \* ARABIC ">
+        <w:r>
+          <w:rPr>
+            <w:noProof/>
+          </w:rPr>
+          <w:t>12</w:t>
+        </w:r>
+      </w:fldSimple>
       <w:r>
         <w:t>: Save button for asset inspection</w:t>
       </w:r>
@@ -6821,10 +6345,16 @@
       <w:pPr>
         <w:pStyle w:val="Heading3"/>
       </w:pPr>
-      <w:bookmarkStart w:id="37" w:name="_Toc49694691"/>
+      <w:bookmarkStart w:id="37" w:name="_Toc49352950"/>
       <w:r>
         <w:lastRenderedPageBreak/>
-        <w:t>Review and clean current asset inspections</w:t>
+        <w:t xml:space="preserve">Review and clean current </w:t>
+      </w:r>
+      <w:r>
+        <w:t>a</w:t>
+      </w:r>
+      <w:r>
+        <w:t>sset inspections</w:t>
       </w:r>
       <w:bookmarkEnd w:id="37"/>
       <w:r>
@@ -6852,7 +6382,7 @@
           <w:noProof/>
         </w:rPr>
         <w:drawing>
-          <wp:inline distT="0" distB="0" distL="0" distR="0" wp14:anchorId="4AD106B6" wp14:editId="4FFB4903">
+          <wp:inline distT="0" distB="0" distL="0" distR="0" wp14:anchorId="6D39B627" wp14:editId="527EC2A0">
             <wp:extent cx="2077200" cy="3686400"/>
             <wp:effectExtent l="0" t="0" r="0" b="9525"/>
             <wp:docPr id="13" name="Picture 13"/>
@@ -6908,27 +6438,14 @@
       <w:r>
         <w:t xml:space="preserve">Figure </w:t>
       </w:r>
-      <w:r>
-        <w:fldChar w:fldCharType="begin"/>
-      </w:r>
-      <w:r>
-        <w:instrText xml:space="preserve"> SEQ Figure \* ARABIC </w:instrText>
-      </w:r>
-      <w:r>
-        <w:fldChar w:fldCharType="separate"/>
-      </w:r>
-      <w:r>
-        <w:rPr>
-          <w:noProof/>
-        </w:rPr>
-        <w:t>13</w:t>
-      </w:r>
-      <w:r>
-        <w:rPr>
-          <w:noProof/>
-        </w:rPr>
-        <w:fldChar w:fldCharType="end"/>
-      </w:r>
+      <w:fldSimple w:instr=" SEQ Figure \* ARABIC ">
+        <w:r>
+          <w:rPr>
+            <w:noProof/>
+          </w:rPr>
+          <w:t>13</w:t>
+        </w:r>
+      </w:fldSimple>
       <w:r>
         <w:t>: Navigation to Current Session</w:t>
       </w:r>
@@ -6950,7 +6467,7 @@
           <w:noProof/>
         </w:rPr>
         <w:drawing>
-          <wp:inline distT="0" distB="0" distL="0" distR="0" wp14:anchorId="762CCA35" wp14:editId="2F565674">
+          <wp:inline distT="0" distB="0" distL="0" distR="0" wp14:anchorId="42D91C31" wp14:editId="7EE8BD18">
             <wp:extent cx="2077200" cy="3686400"/>
             <wp:effectExtent l="0" t="0" r="0" b="9525"/>
             <wp:docPr id="14" name="Picture 14"/>
@@ -7006,27 +6523,14 @@
       <w:r>
         <w:t xml:space="preserve">Figure </w:t>
       </w:r>
-      <w:r>
-        <w:fldChar w:fldCharType="begin"/>
-      </w:r>
-      <w:r>
-        <w:instrText xml:space="preserve"> SEQ Figure \* ARABIC </w:instrText>
-      </w:r>
-      <w:r>
-        <w:fldChar w:fldCharType="separate"/>
-      </w:r>
-      <w:r>
-        <w:rPr>
-          <w:noProof/>
-        </w:rPr>
-        <w:t>14</w:t>
-      </w:r>
-      <w:r>
-        <w:rPr>
-          <w:noProof/>
-        </w:rPr>
-        <w:fldChar w:fldCharType="end"/>
-      </w:r>
+      <w:fldSimple w:instr=" SEQ Figure \* ARABIC ">
+        <w:r>
+          <w:rPr>
+            <w:noProof/>
+          </w:rPr>
+          <w:t>14</w:t>
+        </w:r>
+      </w:fldSimple>
       <w:r>
         <w:t>: Showing the current session and both an expanded (and selected) asset inspection, and a highlighted minimal overview of an asset inspection</w:t>
       </w:r>
@@ -7067,7 +6571,7 @@
           <w:noProof/>
         </w:rPr>
         <w:drawing>
-          <wp:inline distT="0" distB="0" distL="0" distR="0" wp14:anchorId="1E3F7C14" wp14:editId="0487E03D">
+          <wp:inline distT="0" distB="0" distL="0" distR="0" wp14:anchorId="52BD49F0" wp14:editId="48E3EE66">
             <wp:extent cx="2077200" cy="3686400"/>
             <wp:effectExtent l="0" t="0" r="0" b="9525"/>
             <wp:docPr id="15" name="Picture 15"/>
@@ -7123,41 +6627,28 @@
       <w:r>
         <w:t xml:space="preserve">Figure </w:t>
       </w:r>
-      <w:r>
-        <w:fldChar w:fldCharType="begin"/>
-      </w:r>
-      <w:r>
-        <w:instrText xml:space="preserve"> SEQ Figure \* ARABIC </w:instrText>
-      </w:r>
-      <w:r>
-        <w:fldChar w:fldCharType="separate"/>
-      </w:r>
+      <w:fldSimple w:instr=" SEQ Figure \* ARABIC ">
+        <w:r>
+          <w:rPr>
+            <w:noProof/>
+          </w:rPr>
+          <w:t>15</w:t>
+        </w:r>
+      </w:fldSimple>
+      <w:r>
+        <w:t>: Duplicate with less information found, click delete to remove from the Current Session</w:t>
+      </w:r>
+    </w:p>
+    <w:p>
+      <w:pPr>
+        <w:keepNext/>
+      </w:pPr>
       <w:r>
         <w:rPr>
           <w:noProof/>
         </w:rPr>
-        <w:t>15</w:t>
-      </w:r>
-      <w:r>
-        <w:rPr>
-          <w:noProof/>
-        </w:rPr>
-        <w:fldChar w:fldCharType="end"/>
-      </w:r>
-      <w:r>
-        <w:t>: Duplicate with less information found, click delete to remove from the Current Session</w:t>
-      </w:r>
-    </w:p>
-    <w:p>
-      <w:pPr>
-        <w:keepNext/>
-      </w:pPr>
-      <w:r>
-        <w:rPr>
-          <w:noProof/>
-        </w:rPr>
         <w:drawing>
-          <wp:inline distT="0" distB="0" distL="0" distR="0" wp14:anchorId="6BB236E2" wp14:editId="2EF07B2E">
+          <wp:inline distT="0" distB="0" distL="0" distR="0" wp14:anchorId="3D4A1E7D" wp14:editId="5921EA1F">
             <wp:extent cx="2077200" cy="3693600"/>
             <wp:effectExtent l="0" t="0" r="0" b="2540"/>
             <wp:docPr id="16" name="Picture 16"/>
@@ -7213,27 +6704,14 @@
       <w:r>
         <w:t xml:space="preserve">Figure </w:t>
       </w:r>
-      <w:r>
-        <w:fldChar w:fldCharType="begin"/>
-      </w:r>
-      <w:r>
-        <w:instrText xml:space="preserve"> SEQ Figure \* ARABIC </w:instrText>
-      </w:r>
-      <w:r>
-        <w:fldChar w:fldCharType="separate"/>
-      </w:r>
-      <w:r>
-        <w:rPr>
-          <w:noProof/>
-        </w:rPr>
-        <w:t>16</w:t>
-      </w:r>
-      <w:r>
-        <w:rPr>
-          <w:noProof/>
-        </w:rPr>
-        <w:fldChar w:fldCharType="end"/>
-      </w:r>
+      <w:fldSimple w:instr=" SEQ Figure \* ARABIC ">
+        <w:r>
+          <w:rPr>
+            <w:noProof/>
+          </w:rPr>
+          <w:t>16</w:t>
+        </w:r>
+      </w:fldSimple>
       <w:r>
         <w:t>: Current Session with information</w:t>
       </w:r>
@@ -7247,10 +6725,28 @@
       <w:pPr>
         <w:pStyle w:val="Heading3"/>
       </w:pPr>
-      <w:bookmarkStart w:id="38" w:name="_Toc49694692"/>
+      <w:bookmarkStart w:id="38" w:name="_Toc49352951"/>
       <w:r>
         <w:lastRenderedPageBreak/>
-        <w:t>Upload current session asset inspections to cloud</w:t>
+        <w:t xml:space="preserve">Upload </w:t>
+      </w:r>
+      <w:r>
+        <w:t>c</w:t>
+      </w:r>
+      <w:r>
+        <w:t xml:space="preserve">urrent </w:t>
+      </w:r>
+      <w:r>
+        <w:t>s</w:t>
+      </w:r>
+      <w:r>
+        <w:t xml:space="preserve">ession asset inspections to </w:t>
+      </w:r>
+      <w:r>
+        <w:t>c</w:t>
+      </w:r>
+      <w:r>
+        <w:t>loud</w:t>
       </w:r>
       <w:bookmarkEnd w:id="38"/>
     </w:p>
@@ -7275,7 +6771,7 @@
           <w:noProof/>
         </w:rPr>
         <w:drawing>
-          <wp:inline distT="0" distB="0" distL="0" distR="0" wp14:anchorId="5AB26FF2" wp14:editId="0A7D87C2">
+          <wp:inline distT="0" distB="0" distL="0" distR="0" wp14:anchorId="23E48745" wp14:editId="4D11B40B">
             <wp:extent cx="2055600" cy="3693600"/>
             <wp:effectExtent l="0" t="0" r="1905" b="2540"/>
             <wp:docPr id="17" name="Picture 17"/>
@@ -7331,27 +6827,14 @@
       <w:r>
         <w:t xml:space="preserve">Figure </w:t>
       </w:r>
-      <w:r>
-        <w:fldChar w:fldCharType="begin"/>
-      </w:r>
-      <w:r>
-        <w:instrText xml:space="preserve"> SEQ Figure \* ARABIC </w:instrText>
-      </w:r>
-      <w:r>
-        <w:fldChar w:fldCharType="separate"/>
-      </w:r>
-      <w:r>
-        <w:rPr>
-          <w:noProof/>
-        </w:rPr>
-        <w:t>17</w:t>
-      </w:r>
-      <w:r>
-        <w:rPr>
-          <w:noProof/>
-        </w:rPr>
-        <w:fldChar w:fldCharType="end"/>
-      </w:r>
+      <w:fldSimple w:instr=" SEQ Figure \* ARABIC ">
+        <w:r>
+          <w:rPr>
+            <w:noProof/>
+          </w:rPr>
+          <w:t>17</w:t>
+        </w:r>
+      </w:fldSimple>
       <w:r>
         <w:t>: Navigation to Upload to Cloud</w:t>
       </w:r>
@@ -7377,7 +6860,7 @@
           <w:noProof/>
         </w:rPr>
         <w:drawing>
-          <wp:inline distT="0" distB="0" distL="0" distR="0" wp14:anchorId="0CCDE616" wp14:editId="52008DD7">
+          <wp:inline distT="0" distB="0" distL="0" distR="0" wp14:anchorId="5386368E" wp14:editId="5C554941">
             <wp:extent cx="2077200" cy="3686400"/>
             <wp:effectExtent l="0" t="0" r="0" b="9525"/>
             <wp:docPr id="18" name="Picture 18"/>
@@ -7433,27 +6916,14 @@
       <w:r>
         <w:t xml:space="preserve">Figure </w:t>
       </w:r>
-      <w:r>
-        <w:fldChar w:fldCharType="begin"/>
-      </w:r>
-      <w:r>
-        <w:instrText xml:space="preserve"> SEQ Figure \* ARABIC </w:instrText>
-      </w:r>
-      <w:r>
-        <w:fldChar w:fldCharType="separate"/>
-      </w:r>
-      <w:r>
-        <w:rPr>
-          <w:noProof/>
-        </w:rPr>
-        <w:t>18</w:t>
-      </w:r>
-      <w:r>
-        <w:rPr>
-          <w:noProof/>
-        </w:rPr>
-        <w:fldChar w:fldCharType="end"/>
-      </w:r>
+      <w:fldSimple w:instr=" SEQ Figure \* ARABIC ">
+        <w:r>
+          <w:rPr>
+            <w:noProof/>
+          </w:rPr>
+          <w:t>18</w:t>
+        </w:r>
+      </w:fldSimple>
       <w:r>
         <w:t>: Save To Cloud button to save to cloud and clear asset inspections from the local device</w:t>
       </w:r>
@@ -7468,7 +6938,7 @@
         </w:rPr>
         <w:lastRenderedPageBreak/>
         <w:drawing>
-          <wp:inline distT="0" distB="0" distL="0" distR="0" wp14:anchorId="7A4E659E" wp14:editId="2C9D498C">
+          <wp:inline distT="0" distB="0" distL="0" distR="0" wp14:anchorId="2707E6DE" wp14:editId="180811CB">
             <wp:extent cx="2077200" cy="3686400"/>
             <wp:effectExtent l="0" t="0" r="0" b="9525"/>
             <wp:docPr id="20" name="Picture 20"/>
@@ -7524,27 +6994,14 @@
       <w:r>
         <w:t xml:space="preserve">Figure </w:t>
       </w:r>
-      <w:r>
-        <w:fldChar w:fldCharType="begin"/>
-      </w:r>
-      <w:r>
-        <w:instrText xml:space="preserve"> SEQ Figure \* ARABIC </w:instrText>
-      </w:r>
-      <w:r>
-        <w:fldChar w:fldCharType="separate"/>
-      </w:r>
-      <w:r>
-        <w:rPr>
-          <w:noProof/>
-        </w:rPr>
-        <w:t>19</w:t>
-      </w:r>
-      <w:r>
-        <w:rPr>
-          <w:noProof/>
-        </w:rPr>
-        <w:fldChar w:fldCharType="end"/>
-      </w:r>
+      <w:fldSimple w:instr=" SEQ Figure \* ARABIC ">
+        <w:r>
+          <w:rPr>
+            <w:noProof/>
+          </w:rPr>
+          <w:t>19</w:t>
+        </w:r>
+      </w:fldSimple>
       <w:r>
         <w:t>: Toast to notify user that the upload was completed successfully</w:t>
       </w:r>
@@ -7553,9 +7010,21 @@
       <w:pPr>
         <w:pStyle w:val="Heading3"/>
       </w:pPr>
-      <w:bookmarkStart w:id="39" w:name="_Toc49694693"/>
-      <w:r>
-        <w:t>(Optional) Review previous sessions</w:t>
+      <w:bookmarkStart w:id="39" w:name="_Toc49352952"/>
+      <w:r>
+        <w:t xml:space="preserve">(Optional) Review </w:t>
+      </w:r>
+      <w:r>
+        <w:t>p</w:t>
+      </w:r>
+      <w:r>
+        <w:t xml:space="preserve">revious </w:t>
+      </w:r>
+      <w:r>
+        <w:t>s</w:t>
+      </w:r>
+      <w:r>
+        <w:t>essions</w:t>
       </w:r>
       <w:bookmarkEnd w:id="39"/>
     </w:p>
@@ -7580,7 +7049,7 @@
           <w:noProof/>
         </w:rPr>
         <w:drawing>
-          <wp:inline distT="0" distB="0" distL="0" distR="0" wp14:anchorId="291B501C" wp14:editId="17DD0A41">
+          <wp:inline distT="0" distB="0" distL="0" distR="0" wp14:anchorId="1040C84B" wp14:editId="5086A7F7">
             <wp:extent cx="2077200" cy="3686400"/>
             <wp:effectExtent l="0" t="0" r="0" b="9525"/>
             <wp:docPr id="21" name="Picture 21"/>
@@ -7636,27 +7105,14 @@
       <w:r>
         <w:t xml:space="preserve">Figure </w:t>
       </w:r>
-      <w:r>
-        <w:fldChar w:fldCharType="begin"/>
-      </w:r>
-      <w:r>
-        <w:instrText xml:space="preserve"> SEQ Figure \* ARABIC </w:instrText>
-      </w:r>
-      <w:r>
-        <w:fldChar w:fldCharType="separate"/>
-      </w:r>
-      <w:r>
-        <w:rPr>
-          <w:noProof/>
-        </w:rPr>
-        <w:t>20</w:t>
-      </w:r>
-      <w:r>
-        <w:rPr>
-          <w:noProof/>
-        </w:rPr>
-        <w:fldChar w:fldCharType="end"/>
-      </w:r>
+      <w:fldSimple w:instr=" SEQ Figure \* ARABIC ">
+        <w:r>
+          <w:rPr>
+            <w:noProof/>
+          </w:rPr>
+          <w:t>20</w:t>
+        </w:r>
+      </w:fldSimple>
       <w:r>
         <w:t>: Navigate to Previous Sessions</w:t>
       </w:r>
@@ -7684,7 +7140,7 @@
           <w:noProof/>
         </w:rPr>
         <w:drawing>
-          <wp:inline distT="0" distB="0" distL="0" distR="0" wp14:anchorId="15DF2F6A" wp14:editId="2E2ABA25">
+          <wp:inline distT="0" distB="0" distL="0" distR="0" wp14:anchorId="4CFB36DE" wp14:editId="53067497">
             <wp:extent cx="1872000" cy="3319200"/>
             <wp:effectExtent l="0" t="0" r="0" b="0"/>
             <wp:docPr id="22" name="Picture 22"/>
@@ -7740,41 +7196,28 @@
       <w:r>
         <w:t xml:space="preserve">Figure </w:t>
       </w:r>
-      <w:r>
-        <w:fldChar w:fldCharType="begin"/>
-      </w:r>
-      <w:r>
-        <w:instrText xml:space="preserve"> SEQ Figure \* ARABIC </w:instrText>
-      </w:r>
-      <w:r>
-        <w:fldChar w:fldCharType="separate"/>
-      </w:r>
+      <w:fldSimple w:instr=" SEQ Figure \* ARABIC ">
+        <w:r>
+          <w:rPr>
+            <w:noProof/>
+          </w:rPr>
+          <w:t>21</w:t>
+        </w:r>
+      </w:fldSimple>
+      <w:r>
+        <w:t>: Toast alerting the user that the Asset Inspections have been downloaded and a highlighted element that can be opened to review more details</w:t>
+      </w:r>
+    </w:p>
+    <w:p>
+      <w:pPr>
+        <w:keepNext/>
+      </w:pPr>
       <w:r>
         <w:rPr>
           <w:noProof/>
         </w:rPr>
-        <w:t>21</w:t>
-      </w:r>
-      <w:r>
-        <w:rPr>
-          <w:noProof/>
-        </w:rPr>
-        <w:fldChar w:fldCharType="end"/>
-      </w:r>
-      <w:r>
-        <w:t>: Toast alerting the user that the Asset Inspections have been downloaded and a highlighted element that can be opened to review more details</w:t>
-      </w:r>
-    </w:p>
-    <w:p>
-      <w:pPr>
-        <w:keepNext/>
-      </w:pPr>
-      <w:r>
-        <w:rPr>
-          <w:noProof/>
-        </w:rPr>
         <w:drawing>
-          <wp:inline distT="0" distB="0" distL="0" distR="0" wp14:anchorId="3833DF9B" wp14:editId="3915FFB2">
+          <wp:inline distT="0" distB="0" distL="0" distR="0" wp14:anchorId="6B9B5619" wp14:editId="34F40056">
             <wp:extent cx="2044800" cy="3632400"/>
             <wp:effectExtent l="0" t="0" r="0" b="6350"/>
             <wp:docPr id="23" name="Picture 23"/>
@@ -7830,27 +7273,14 @@
       <w:r>
         <w:t xml:space="preserve">Figure </w:t>
       </w:r>
-      <w:r>
-        <w:fldChar w:fldCharType="begin"/>
-      </w:r>
-      <w:r>
-        <w:instrText xml:space="preserve"> SEQ Figure \* ARABIC </w:instrText>
-      </w:r>
-      <w:r>
-        <w:fldChar w:fldCharType="separate"/>
-      </w:r>
-      <w:r>
-        <w:rPr>
-          <w:noProof/>
-        </w:rPr>
-        <w:t>22</w:t>
-      </w:r>
-      <w:r>
-        <w:rPr>
-          <w:noProof/>
-        </w:rPr>
-        <w:fldChar w:fldCharType="end"/>
-      </w:r>
+      <w:fldSimple w:instr=" SEQ Figure \* ARABIC ">
+        <w:r>
+          <w:rPr>
+            <w:noProof/>
+          </w:rPr>
+          <w:t>22</w:t>
+        </w:r>
+      </w:fldSimple>
       <w:r>
         <w:t>: Expanded Asset Inspection</w:t>
       </w:r>
@@ -7860,226 +7290,39 @@
         <w:br w:type="page"/>
       </w:r>
     </w:p>
-    <w:bookmarkStart w:id="40" w:name="_Toc49694694" w:displacedByCustomXml="next"/>
-    <w:sdt>
-      <w:sdtPr>
-        <w:rPr>
-          <w:rFonts w:asciiTheme="minorHAnsi" w:eastAsiaTheme="minorHAnsi" w:hAnsiTheme="minorHAnsi" w:cstheme="minorBidi"/>
-          <w:color w:val="auto"/>
-          <w:sz w:val="22"/>
-          <w:szCs w:val="22"/>
-        </w:rPr>
-        <w:id w:val="-2096469353"/>
-        <w:docPartObj>
-          <w:docPartGallery w:val="Bibliographies"/>
-          <w:docPartUnique/>
-        </w:docPartObj>
-      </w:sdtPr>
-      <w:sdtEndPr/>
-      <w:sdtContent>
-        <w:p>
-          <w:pPr>
-            <w:pStyle w:val="Heading1"/>
-          </w:pPr>
-          <w:r>
-            <w:t>Bibliography</w:t>
-          </w:r>
-          <w:bookmarkEnd w:id="40"/>
-        </w:p>
-        <w:sdt>
-          <w:sdtPr>
-            <w:id w:val="111145805"/>
-            <w:bibliography/>
-          </w:sdtPr>
-          <w:sdtEndPr/>
-          <w:sdtContent>
-            <w:p>
-              <w:pPr>
-                <w:pStyle w:val="Bibliography"/>
-                <w:ind w:left="720" w:hanging="720"/>
-                <w:rPr>
-                  <w:noProof/>
-                  <w:sz w:val="24"/>
-                  <w:szCs w:val="24"/>
-                </w:rPr>
-              </w:pPr>
-              <w:r>
-                <w:fldChar w:fldCharType="begin"/>
-              </w:r>
-              <w:r>
-                <w:instrText xml:space="preserve"> BIBLIOGRAPHY </w:instrText>
-              </w:r>
-              <w:r>
-                <w:fldChar w:fldCharType="separate"/>
-              </w:r>
-              <w:r>
-                <w:rPr>
-                  <w:noProof/>
-                </w:rPr>
-                <w:t xml:space="preserve">Chisnell, D., Rubin, J., &amp; Spool, J. (2008). </w:t>
-              </w:r>
-              <w:r>
-                <w:rPr>
-                  <w:i/>
-                  <w:iCs/>
-                  <w:noProof/>
-                </w:rPr>
-                <w:t>Handbook of Usability Testing: Howto Plan, Design, and Conduct Effective Tests.</w:t>
-              </w:r>
-              <w:r>
-                <w:rPr>
-                  <w:noProof/>
-                </w:rPr>
-                <w:t xml:space="preserve"> Wiley.</w:t>
-              </w:r>
-            </w:p>
-            <w:p>
-              <w:pPr>
-                <w:pStyle w:val="Bibliography"/>
-                <w:ind w:left="720" w:hanging="720"/>
-                <w:rPr>
-                  <w:noProof/>
-                </w:rPr>
-              </w:pPr>
-              <w:r>
-                <w:rPr>
-                  <w:noProof/>
-                </w:rPr>
-                <w:t xml:space="preserve">Krug, S. (2010). </w:t>
-              </w:r>
-              <w:r>
-                <w:rPr>
-                  <w:i/>
-                  <w:iCs/>
-                  <w:noProof/>
-                </w:rPr>
-                <w:t>Rocket surgery made easy : the do-it-yourself guide to finding and fixing usability problems.</w:t>
-              </w:r>
-              <w:r>
-                <w:rPr>
-                  <w:noProof/>
-                </w:rPr>
-                <w:t xml:space="preserve"> Berkeley, Calif: New Riders.</w:t>
-              </w:r>
-            </w:p>
-            <w:p>
-              <w:pPr>
-                <w:pStyle w:val="Bibliography"/>
-                <w:ind w:left="720" w:hanging="720"/>
-                <w:rPr>
-                  <w:noProof/>
-                </w:rPr>
-              </w:pPr>
-              <w:r>
-                <w:rPr>
-                  <w:noProof/>
-                </w:rPr>
-                <w:t xml:space="preserve">McKay, E. N. (2018). </w:t>
-              </w:r>
-              <w:r>
-                <w:rPr>
-                  <w:i/>
-                  <w:iCs/>
-                  <w:noProof/>
-                </w:rPr>
-                <w:t>Intuitive Design: Eight Steps to an Intuitive UX.</w:t>
-              </w:r>
-              <w:r>
-                <w:rPr>
-                  <w:noProof/>
-                </w:rPr>
-                <w:t xml:space="preserve"> Black Watch Publishin.</w:t>
-              </w:r>
-            </w:p>
-            <w:p>
-              <w:pPr>
-                <w:pStyle w:val="Bibliography"/>
-                <w:ind w:left="720" w:hanging="720"/>
-                <w:rPr>
-                  <w:noProof/>
-                </w:rPr>
-              </w:pPr>
-              <w:r>
-                <w:rPr>
-                  <w:noProof/>
-                </w:rPr>
-                <w:t xml:space="preserve">Nielsen, J. (2000, March 18). </w:t>
-              </w:r>
-              <w:r>
-                <w:rPr>
-                  <w:i/>
-                  <w:iCs/>
-                  <w:noProof/>
-                </w:rPr>
-                <w:t>Why You Only Need to Test with 5 Users</w:t>
-              </w:r>
-              <w:r>
-                <w:rPr>
-                  <w:noProof/>
-                </w:rPr>
-                <w:t>. Retrieved from Nielsen Norman Group: https://www.nngroup.com/articles/why-you-only-need-to-test-with-5-users/</w:t>
-              </w:r>
-            </w:p>
-            <w:p>
-              <w:pPr>
-                <w:rPr>
-                  <w:b/>
-                  <w:bCs/>
-                  <w:noProof/>
-                </w:rPr>
-              </w:pPr>
-              <w:r>
-                <w:rPr>
-                  <w:b/>
-                  <w:bCs/>
-                  <w:noProof/>
-                </w:rPr>
-                <w:fldChar w:fldCharType="end"/>
-              </w:r>
-            </w:p>
-            <w:p/>
-          </w:sdtContent>
-        </w:sdt>
-      </w:sdtContent>
-    </w:sdt>
-    <w:p>
-      <w:r>
-        <w:br w:type="page"/>
-      </w:r>
-    </w:p>
     <w:p>
       <w:pPr>
         <w:pStyle w:val="Heading1"/>
       </w:pPr>
-      <w:bookmarkStart w:id="41" w:name="_Toc49694695"/>
+      <w:bookmarkStart w:id="40" w:name="_Toc49352953"/>
       <w:r>
         <w:lastRenderedPageBreak/>
         <w:t>Appendix with screens</w:t>
       </w:r>
+      <w:bookmarkEnd w:id="40"/>
+    </w:p>
+    <w:p>
+      <w:pPr>
+        <w:rPr>
+          <w:color w:val="FF0000"/>
+        </w:rPr>
+      </w:pPr>
+      <w:r>
+        <w:rPr>
+          <w:color w:val="FF0000"/>
+        </w:rPr>
+        <w:t>Finally, include an appendix with as many pages as there are separate screens in your app, with each page containing a screenshot of the screen and a one paragraph description of its design.</w:t>
+      </w:r>
+    </w:p>
+    <w:p>
+      <w:pPr>
+        <w:pStyle w:val="Heading2"/>
+      </w:pPr>
+      <w:bookmarkStart w:id="41" w:name="_Toc49352954"/>
+      <w:r>
+        <w:t>Home</w:t>
+      </w:r>
       <w:bookmarkEnd w:id="41"/>
-    </w:p>
-    <w:p>
-      <w:pPr>
-        <w:rPr>
-          <w:color w:val="FF0000"/>
-        </w:rPr>
-      </w:pPr>
-      <w:r>
-        <w:rPr>
-          <w:color w:val="FF0000"/>
-        </w:rPr>
-        <w:t>Finally, include an appendix with as many pages as there are separate screens in your app, with each page containing a screenshot of the screen and a one paragraph description of its design.</w:t>
-      </w:r>
-    </w:p>
-    <w:p>
-      <w:pPr>
-        <w:pStyle w:val="Heading2"/>
-      </w:pPr>
-      <w:bookmarkStart w:id="42" w:name="_Toc49694696"/>
-      <w:r>
-        <w:t>Home</w:t>
-      </w:r>
-      <w:bookmarkEnd w:id="42"/>
     </w:p>
     <w:p>
       <w:pPr>
@@ -8146,27 +7389,14 @@
       <w:r>
         <w:t xml:space="preserve">Figure </w:t>
       </w:r>
-      <w:r>
-        <w:fldChar w:fldCharType="begin"/>
-      </w:r>
-      <w:r>
-        <w:instrText xml:space="preserve"> SEQ Figure \* ARABIC </w:instrText>
-      </w:r>
-      <w:r>
-        <w:fldChar w:fldCharType="separate"/>
-      </w:r>
-      <w:r>
-        <w:rPr>
-          <w:noProof/>
-        </w:rPr>
-        <w:t>23</w:t>
-      </w:r>
-      <w:r>
-        <w:rPr>
-          <w:noProof/>
-        </w:rPr>
-        <w:fldChar w:fldCharType="end"/>
-      </w:r>
+      <w:fldSimple w:instr=" SEQ Figure \* ARABIC ">
+        <w:r>
+          <w:rPr>
+            <w:noProof/>
+          </w:rPr>
+          <w:t>23</w:t>
+        </w:r>
+      </w:fldSimple>
       <w:r>
         <w:t>: Home screen which greets the user on opening the app.</w:t>
       </w:r>
@@ -8192,12 +7422,12 @@
       <w:pPr>
         <w:pStyle w:val="Heading2"/>
       </w:pPr>
-      <w:bookmarkStart w:id="43" w:name="_Toc49694697"/>
+      <w:bookmarkStart w:id="42" w:name="_Toc49352955"/>
       <w:r>
         <w:lastRenderedPageBreak/>
         <w:t>New Asset</w:t>
       </w:r>
-      <w:bookmarkEnd w:id="43"/>
+      <w:bookmarkEnd w:id="42"/>
     </w:p>
     <w:p>
       <w:pPr>
@@ -8320,27 +7550,14 @@
       <w:r>
         <w:t xml:space="preserve">Figure </w:t>
       </w:r>
-      <w:r>
-        <w:fldChar w:fldCharType="begin"/>
-      </w:r>
-      <w:r>
-        <w:instrText xml:space="preserve"> SEQ Figure \* ARABIC </w:instrText>
-      </w:r>
-      <w:r>
-        <w:fldChar w:fldCharType="separate"/>
-      </w:r>
-      <w:r>
-        <w:rPr>
-          <w:noProof/>
-        </w:rPr>
-        <w:t>24</w:t>
-      </w:r>
-      <w:r>
-        <w:rPr>
-          <w:noProof/>
-        </w:rPr>
-        <w:fldChar w:fldCharType="end"/>
-      </w:r>
+      <w:fldSimple w:instr=" SEQ Figure \* ARABIC ">
+        <w:r>
+          <w:rPr>
+            <w:noProof/>
+          </w:rPr>
+          <w:t>24</w:t>
+        </w:r>
+      </w:fldSimple>
       <w:r>
         <w:t>: New Asset pag</w:t>
       </w:r>
@@ -8372,12 +7589,12 @@
       <w:pPr>
         <w:pStyle w:val="Heading2"/>
       </w:pPr>
-      <w:bookmarkStart w:id="44" w:name="_Toc49694698"/>
+      <w:bookmarkStart w:id="43" w:name="_Toc49352956"/>
       <w:r>
         <w:lastRenderedPageBreak/>
         <w:t>Current Session</w:t>
       </w:r>
-      <w:bookmarkEnd w:id="44"/>
+      <w:bookmarkEnd w:id="43"/>
     </w:p>
     <w:p>
       <w:r>
@@ -8497,27 +7714,14 @@
       <w:r>
         <w:t xml:space="preserve">Figure </w:t>
       </w:r>
-      <w:r>
-        <w:fldChar w:fldCharType="begin"/>
-      </w:r>
-      <w:r>
-        <w:instrText xml:space="preserve"> SEQ Figure \* ARABIC </w:instrText>
-      </w:r>
-      <w:r>
-        <w:fldChar w:fldCharType="separate"/>
-      </w:r>
-      <w:r>
-        <w:rPr>
-          <w:noProof/>
-        </w:rPr>
-        <w:t>25</w:t>
-      </w:r>
-      <w:r>
-        <w:rPr>
-          <w:noProof/>
-        </w:rPr>
-        <w:fldChar w:fldCharType="end"/>
-      </w:r>
+      <w:fldSimple w:instr=" SEQ Figure \* ARABIC ">
+        <w:r>
+          <w:rPr>
+            <w:noProof/>
+          </w:rPr>
+          <w:t>25</w:t>
+        </w:r>
+      </w:fldSimple>
       <w:r>
         <w:t xml:space="preserve">: Current Session page, blank (no items expanded), one item expanded(right) </w:t>
       </w:r>
@@ -8544,12 +7748,12 @@
       <w:pPr>
         <w:pStyle w:val="Heading2"/>
       </w:pPr>
-      <w:bookmarkStart w:id="45" w:name="_Toc49694699"/>
+      <w:bookmarkStart w:id="44" w:name="_Toc49352957"/>
       <w:r>
         <w:lastRenderedPageBreak/>
         <w:t>Upload to Cloud</w:t>
       </w:r>
-      <w:bookmarkEnd w:id="45"/>
+      <w:bookmarkEnd w:id="44"/>
     </w:p>
     <w:p>
       <w:r>
@@ -8669,27 +7873,14 @@
       <w:r>
         <w:t xml:space="preserve">Figure </w:t>
       </w:r>
-      <w:r>
-        <w:fldChar w:fldCharType="begin"/>
-      </w:r>
-      <w:r>
-        <w:instrText xml:space="preserve"> SEQ Figure \* ARABIC </w:instrText>
-      </w:r>
-      <w:r>
-        <w:fldChar w:fldCharType="separate"/>
-      </w:r>
-      <w:r>
-        <w:rPr>
-          <w:noProof/>
-        </w:rPr>
-        <w:t>26</w:t>
-      </w:r>
-      <w:r>
-        <w:rPr>
-          <w:noProof/>
-        </w:rPr>
-        <w:fldChar w:fldCharType="end"/>
-      </w:r>
+      <w:fldSimple w:instr=" SEQ Figure \* ARABIC ">
+        <w:r>
+          <w:rPr>
+            <w:noProof/>
+          </w:rPr>
+          <w:t>26</w:t>
+        </w:r>
+      </w:fldSimple>
       <w:r>
         <w:t>: Upload page, before upload(left), after upload(right)</w:t>
       </w:r>
@@ -8719,12 +7910,12 @@
       <w:pPr>
         <w:pStyle w:val="Heading2"/>
       </w:pPr>
-      <w:bookmarkStart w:id="46" w:name="_Toc49694700"/>
+      <w:bookmarkStart w:id="45" w:name="_Toc49352958"/>
       <w:r>
         <w:lastRenderedPageBreak/>
         <w:t>Previous Sessions</w:t>
       </w:r>
-      <w:bookmarkEnd w:id="46"/>
+      <w:bookmarkEnd w:id="45"/>
     </w:p>
     <w:p>
       <w:r>
@@ -8844,27 +8035,14 @@
       <w:r>
         <w:t xml:space="preserve">Figure </w:t>
       </w:r>
-      <w:r>
-        <w:fldChar w:fldCharType="begin"/>
-      </w:r>
-      <w:r>
-        <w:instrText xml:space="preserve"> SEQ Figure \* ARABIC </w:instrText>
-      </w:r>
-      <w:r>
-        <w:fldChar w:fldCharType="separate"/>
-      </w:r>
-      <w:r>
-        <w:rPr>
-          <w:noProof/>
-        </w:rPr>
-        <w:t>27</w:t>
-      </w:r>
-      <w:r>
-        <w:rPr>
-          <w:noProof/>
-        </w:rPr>
-        <w:fldChar w:fldCharType="end"/>
-      </w:r>
+      <w:fldSimple w:instr=" SEQ Figure \* ARABIC ">
+        <w:r>
+          <w:rPr>
+            <w:noProof/>
+          </w:rPr>
+          <w:t>27</w:t>
+        </w:r>
+      </w:fldSimple>
       <w:r>
         <w:t>: Previous Sessions page, before clicking to show details(left), after click to show details(right)</w:t>
       </w:r>
@@ -8894,12 +8072,12 @@
       <w:pPr>
         <w:pStyle w:val="Heading2"/>
       </w:pPr>
-      <w:bookmarkStart w:id="47" w:name="_Toc49694701"/>
+      <w:bookmarkStart w:id="46" w:name="_Toc49352959"/>
       <w:r>
         <w:lastRenderedPageBreak/>
         <w:t>Settings</w:t>
       </w:r>
-      <w:bookmarkEnd w:id="47"/>
+      <w:bookmarkEnd w:id="46"/>
     </w:p>
     <w:p/>
     <w:p>
@@ -9020,27 +8198,14 @@
       <w:r>
         <w:t xml:space="preserve">Figure </w:t>
       </w:r>
-      <w:r>
-        <w:fldChar w:fldCharType="begin"/>
-      </w:r>
-      <w:r>
-        <w:instrText xml:space="preserve"> SEQ Figure \* ARABIC </w:instrText>
-      </w:r>
-      <w:r>
-        <w:fldChar w:fldCharType="separate"/>
-      </w:r>
-      <w:r>
-        <w:rPr>
-          <w:noProof/>
-        </w:rPr>
-        <w:t>28</w:t>
-      </w:r>
-      <w:r>
-        <w:rPr>
-          <w:noProof/>
-        </w:rPr>
-        <w:fldChar w:fldCharType="end"/>
-      </w:r>
+      <w:fldSimple w:instr=" SEQ Figure \* ARABIC ">
+        <w:r>
+          <w:rPr>
+            <w:noProof/>
+          </w:rPr>
+          <w:t>28</w:t>
+        </w:r>
+      </w:fldSimple>
       <w:r>
         <w:t xml:space="preserve">: Settings page, before </w:t>
       </w:r>
@@ -9087,12 +8252,12 @@
       <w:pPr>
         <w:pStyle w:val="Heading2"/>
       </w:pPr>
-      <w:bookmarkStart w:id="48" w:name="_Toc49694702"/>
+      <w:bookmarkStart w:id="47" w:name="_Toc49352960"/>
       <w:r>
         <w:lastRenderedPageBreak/>
         <w:t>Menu</w:t>
       </w:r>
-      <w:bookmarkEnd w:id="48"/>
+      <w:bookmarkEnd w:id="47"/>
     </w:p>
     <w:p>
       <w:pPr>
@@ -9215,27 +8380,14 @@
       <w:r>
         <w:t xml:space="preserve">Figure </w:t>
       </w:r>
-      <w:r>
-        <w:fldChar w:fldCharType="begin"/>
-      </w:r>
-      <w:r>
-        <w:instrText xml:space="preserve"> SEQ Figure \* ARABIC </w:instrText>
-      </w:r>
-      <w:r>
-        <w:fldChar w:fldCharType="separate"/>
-      </w:r>
-      <w:r>
-        <w:rPr>
-          <w:noProof/>
-        </w:rPr>
-        <w:t>29</w:t>
-      </w:r>
-      <w:r>
-        <w:rPr>
-          <w:noProof/>
-        </w:rPr>
-        <w:fldChar w:fldCharType="end"/>
-      </w:r>
+      <w:fldSimple w:instr=" SEQ Figure \* ARABIC ">
+        <w:r>
+          <w:rPr>
+            <w:noProof/>
+          </w:rPr>
+          <w:t>29</w:t>
+        </w:r>
+      </w:fldSimple>
       <w:r>
         <w:t>: Menu</w:t>
       </w:r>
@@ -11096,14 +10248,6 @@
     <w:uiPriority w:val="99"/>
     <w:rsid w:val="001804BD"/>
   </w:style>
-  <w:style w:type="paragraph" w:styleId="Bibliography">
-    <w:name w:val="Bibliography"/>
-    <w:basedOn w:val="Normal"/>
-    <w:next w:val="Normal"/>
-    <w:uiPriority w:val="37"/>
-    <w:unhideWhenUsed/>
-    <w:rsid w:val="00F41E15"/>
-  </w:style>
 </w:styles>
 </file>
 
@@ -11403,101 +10547,11 @@
 </file>
 
 <file path=customXml/item1.xml><?xml version="1.0" encoding="utf-8"?>
-<b:Sources xmlns:b="http://schemas.openxmlformats.org/officeDocument/2006/bibliography" xmlns="http://schemas.openxmlformats.org/officeDocument/2006/bibliography" SelectedStyle="\APASixthEditionOfficeOnline.xsl" StyleName="APA" Version="6">
-  <b:Source>
-    <b:Tag>Kru10</b:Tag>
-    <b:SourceType>Book</b:SourceType>
-    <b:Guid>{55141183-9A1C-4BA2-8CB9-8D6FFF10F775}</b:Guid>
-    <b:Author>
-      <b:Author>
-        <b:NameList>
-          <b:Person>
-            <b:Last>Krug</b:Last>
-            <b:First>S</b:First>
-          </b:Person>
-        </b:NameList>
-      </b:Author>
-    </b:Author>
-    <b:Title>Rocket surgery made easy : the do-it-yourself guide to finding and fixing usability problems</b:Title>
-    <b:Year>2010</b:Year>
-    <b:City>Berkeley, Calif</b:City>
-    <b:Publisher>New Riders</b:Publisher>
-    <b:RefOrder>1</b:RefOrder>
-  </b:Source>
-  <b:Source>
-    <b:Tag>Jak00</b:Tag>
-    <b:SourceType>InternetSite</b:SourceType>
-    <b:Guid>{BF0B82C8-3F58-41C7-842A-8EAA1BA224C2}</b:Guid>
-    <b:Title>Why You Only Need to Test with 5 Users</b:Title>
-    <b:Year>2000</b:Year>
-    <b:Author>
-      <b:Author>
-        <b:NameList>
-          <b:Person>
-            <b:Last>Nielsen</b:Last>
-            <b:First>Jakob</b:First>
-          </b:Person>
-        </b:NameList>
-      </b:Author>
-    </b:Author>
-    <b:InternetSiteTitle>Nielsen Norman Group</b:InternetSiteTitle>
-    <b:Month>March</b:Month>
-    <b:Day>18</b:Day>
-    <b:URL>https://www.nngroup.com/articles/why-you-only-need-to-test-with-5-users/</b:URL>
-    <b:RefOrder>2</b:RefOrder>
-  </b:Source>
-  <b:Source>
-    <b:Tag>Dan08</b:Tag>
-    <b:SourceType>Book</b:SourceType>
-    <b:Guid>{C27790B6-9D79-4DE9-A862-8274A134A07E}</b:Guid>
-    <b:Title>Handbook of Usability Testing: Howto Plan, Design, and Conduct Effective Tests</b:Title>
-    <b:Year>2008</b:Year>
-    <b:Publisher>Wiley</b:Publisher>
-    <b:Author>
-      <b:Author>
-        <b:NameList>
-          <b:Person>
-            <b:Last>Chisnell</b:Last>
-            <b:First>Dana</b:First>
-          </b:Person>
-          <b:Person>
-            <b:Last>Rubin</b:Last>
-            <b:First>Jeffrey</b:First>
-          </b:Person>
-          <b:Person>
-            <b:Last>Spool</b:Last>
-            <b:First>Jared</b:First>
-          </b:Person>
-        </b:NameList>
-      </b:Author>
-    </b:Author>
-    <b:RefOrder>3</b:RefOrder>
-  </b:Source>
-  <b:Source>
-    <b:Tag>Eve18</b:Tag>
-    <b:SourceType>Book</b:SourceType>
-    <b:Guid>{4B913570-D530-4FBD-82CD-2E489863D9AC}</b:Guid>
-    <b:Title>Intuitive Design: Eight Steps to an Intuitive UX</b:Title>
-    <b:Year>2018</b:Year>
-    <b:Publisher>Black Watch Publishing</b:Publisher>
-    <b:Author>
-      <b:Author>
-        <b:NameList>
-          <b:Person>
-            <b:Last>McKay</b:Last>
-            <b:First>Everett</b:First>
-            <b:Middle>N.</b:Middle>
-          </b:Person>
-        </b:NameList>
-      </b:Author>
-    </b:Author>
-    <b:RefOrder>4</b:RefOrder>
-  </b:Source>
-</b:Sources>
+<b:Sources xmlns:b="http://schemas.openxmlformats.org/officeDocument/2006/bibliography" xmlns="http://schemas.openxmlformats.org/officeDocument/2006/bibliography" SelectedStyle="\APASixthEditionOfficeOnline.xsl" StyleName="APA" Version="6"/>
 </file>
 
 <file path=customXml/itemProps1.xml><?xml version="1.0" encoding="utf-8"?>
-<ds:datastoreItem xmlns:ds="http://schemas.openxmlformats.org/officeDocument/2006/customXml" ds:itemID="{236A2F27-B390-49EE-A90B-BA42B9C4F4A9}">
+<ds:datastoreItem xmlns:ds="http://schemas.openxmlformats.org/officeDocument/2006/customXml" ds:itemID="{F462C482-89B9-44F8-B2E7-A5D8AF85FB3A}">
   <ds:schemaRefs>
     <ds:schemaRef ds:uri="http://schemas.openxmlformats.org/officeDocument/2006/bibliography"/>
   </ds:schemaRefs>

</xml_diff>